<commit_message>
data from the University of Leeds
In this research, we utilize gray literature for data collection, and we can integrate data from the University of Leeds into our development process.
</commit_message>
<xml_diff>
--- a/D.docx
+++ b/D.docx
@@ -59,7 +59,7 @@
           <w:noProof/>
         </w:rPr>
         <w:drawing>
-          <wp:inline distT="0" distB="0" distL="0" distR="0" wp14:anchorId="48E9FF37" wp14:editId="65FD9866">
+          <wp:inline distT="0" distB="0" distL="0" distR="0" wp14:anchorId="48E9FF37" wp14:editId="70651BD9">
             <wp:extent cx="2235200" cy="2235200"/>
             <wp:effectExtent l="0" t="0" r="0" b="0"/>
             <wp:docPr id="1307766255" name="Picture 1" descr="University of Leeds Logo PNG Transparent &amp; SVG Vector - Freebie Supply"/>
@@ -3198,6 +3198,42 @@
           <w:sz w:val="24"/>
           <w:szCs w:val="24"/>
         </w:rPr>
+        <w:t>In this research, we utilize gray literature for data collection, and we can integrate data from the University of Leeds into our development process</w:t>
+      </w:r>
+      <w:r>
+        <w:rPr>
+          <w:rFonts w:asciiTheme="majorBidi" w:hAnsiTheme="majorBidi" w:cstheme="majorBidi"/>
+          <w:sz w:val="24"/>
+          <w:szCs w:val="24"/>
+        </w:rPr>
+        <w:t>.</w:t>
+      </w:r>
+      <w:r>
+        <w:rPr>
+          <w:rFonts w:asciiTheme="majorBidi" w:hAnsiTheme="majorBidi" w:cstheme="majorBidi"/>
+          <w:sz w:val="24"/>
+          <w:szCs w:val="24"/>
+        </w:rPr>
+        <w:t xml:space="preserve"> </w:t>
+      </w:r>
+    </w:p>
+    <w:p>
+      <w:pPr>
+        <w:pStyle w:val="BodyText"/>
+        <w:spacing w:after="0"/>
+        <w:jc w:val="both"/>
+        <w:rPr>
+          <w:rFonts w:asciiTheme="majorBidi" w:hAnsiTheme="majorBidi" w:cstheme="majorBidi"/>
+          <w:sz w:val="24"/>
+          <w:szCs w:val="24"/>
+        </w:rPr>
+      </w:pPr>
+      <w:r>
+        <w:rPr>
+          <w:rFonts w:asciiTheme="majorBidi" w:hAnsiTheme="majorBidi" w:cstheme="majorBidi"/>
+          <w:sz w:val="24"/>
+          <w:szCs w:val="24"/>
+        </w:rPr>
         <w:t>This study is designed to be exploratory. The overall data collection and analysis process is illustrated in the following UML diagram and explained in detail in the subsequent text.</w:t>
       </w:r>
     </w:p>
@@ -3527,6 +3563,82 @@
           <w:szCs w:val="24"/>
         </w:rPr>
       </w:pPr>
+    </w:p>
+    <w:p>
+      <w:pPr>
+        <w:pStyle w:val="ListParagraph"/>
+        <w:numPr>
+          <w:ilvl w:val="0"/>
+          <w:numId w:val="45"/>
+        </w:numPr>
+        <w:spacing w:after="0"/>
+        <w:jc w:val="both"/>
+        <w:rPr>
+          <w:rFonts w:asciiTheme="majorBidi" w:hAnsiTheme="majorBidi" w:cstheme="majorBidi"/>
+          <w:sz w:val="24"/>
+          <w:szCs w:val="24"/>
+        </w:rPr>
+      </w:pPr>
+      <w:r>
+        <w:rPr>
+          <w:rFonts w:asciiTheme="majorBidi" w:hAnsiTheme="majorBidi" w:cstheme="majorBidi"/>
+          <w:b/>
+          <w:bCs/>
+          <w:sz w:val="24"/>
+          <w:szCs w:val="24"/>
+        </w:rPr>
+        <w:t>S</w:t>
+      </w:r>
+      <w:r>
+        <w:rPr>
+          <w:rFonts w:asciiTheme="majorBidi" w:hAnsiTheme="majorBidi" w:cstheme="majorBidi"/>
+          <w:b/>
+          <w:bCs/>
+          <w:sz w:val="24"/>
+          <w:szCs w:val="24"/>
+        </w:rPr>
+        <w:t>earch keywords</w:t>
+      </w:r>
+      <w:r>
+        <w:rPr>
+          <w:rFonts w:asciiTheme="majorBidi" w:hAnsiTheme="majorBidi" w:cstheme="majorBidi"/>
+          <w:b/>
+          <w:bCs/>
+          <w:sz w:val="24"/>
+          <w:szCs w:val="24"/>
+        </w:rPr>
+        <w:t xml:space="preserve"> </w:t>
+      </w:r>
+      <w:r>
+        <w:rPr>
+          <w:rFonts w:asciiTheme="majorBidi" w:hAnsiTheme="majorBidi" w:cstheme="majorBidi"/>
+          <w:b/>
+          <w:bCs/>
+          <w:sz w:val="24"/>
+          <w:szCs w:val="24"/>
+        </w:rPr>
+        <w:t xml:space="preserve">for </w:t>
+      </w:r>
+      <w:r>
+        <w:rPr>
+          <w:rFonts w:asciiTheme="majorBidi" w:hAnsiTheme="majorBidi" w:cstheme="majorBidi"/>
+          <w:b/>
+          <w:bCs/>
+          <w:sz w:val="24"/>
+          <w:szCs w:val="24"/>
+        </w:rPr>
+        <w:t>Opportunities</w:t>
+      </w:r>
+      <w:r>
+        <w:rPr>
+          <w:rFonts w:asciiTheme="majorBidi" w:hAnsiTheme="majorBidi" w:cstheme="majorBidi"/>
+          <w:b/>
+          <w:bCs/>
+          <w:sz w:val="24"/>
+          <w:szCs w:val="24"/>
+        </w:rPr>
+        <w:tab/>
+      </w:r>
       <w:r>
         <w:rPr>
           <w:rFonts w:asciiTheme="majorBidi" w:hAnsiTheme="majorBidi" w:cstheme="majorBidi"/>
@@ -3534,14 +3646,127 @@
           <w:szCs w:val="24"/>
         </w:rPr>
         <w:br/>
-      </w:r>
-      <w:r>
-        <w:rPr>
-          <w:rFonts w:asciiTheme="majorBidi" w:hAnsiTheme="majorBidi" w:cstheme="majorBidi"/>
-          <w:sz w:val="24"/>
-          <w:szCs w:val="24"/>
-        </w:rPr>
-        <w:t>[(Challenges) OR (Opportunities)] AND [(Digital Transformation) AND ((Cultural Industry)]</w:t>
+        <w:t>“</w:t>
+      </w:r>
+      <w:r>
+        <w:rPr>
+          <w:rFonts w:asciiTheme="majorBidi" w:hAnsiTheme="majorBidi" w:cstheme="majorBidi"/>
+          <w:sz w:val="24"/>
+          <w:szCs w:val="24"/>
+        </w:rPr>
+        <w:t>Successful</w:t>
+      </w:r>
+      <w:r>
+        <w:rPr>
+          <w:rFonts w:asciiTheme="majorBidi" w:hAnsiTheme="majorBidi" w:cstheme="majorBidi"/>
+          <w:sz w:val="24"/>
+          <w:szCs w:val="24"/>
+        </w:rPr>
+        <w:t>”</w:t>
+      </w:r>
+      <w:r>
+        <w:rPr>
+          <w:rFonts w:asciiTheme="majorBidi" w:hAnsiTheme="majorBidi" w:cstheme="majorBidi"/>
+          <w:sz w:val="24"/>
+          <w:szCs w:val="24"/>
+        </w:rPr>
+        <w:t xml:space="preserve"> OR </w:t>
+      </w:r>
+      <w:r>
+        <w:rPr>
+          <w:rFonts w:asciiTheme="majorBidi" w:hAnsiTheme="majorBidi" w:cstheme="majorBidi"/>
+          <w:sz w:val="24"/>
+          <w:szCs w:val="24"/>
+        </w:rPr>
+        <w:t>“</w:t>
+      </w:r>
+      <w:r>
+        <w:rPr>
+          <w:rFonts w:asciiTheme="majorBidi" w:hAnsiTheme="majorBidi" w:cstheme="majorBidi"/>
+          <w:sz w:val="24"/>
+          <w:szCs w:val="24"/>
+        </w:rPr>
+        <w:t>Success</w:t>
+      </w:r>
+      <w:r>
+        <w:rPr>
+          <w:rFonts w:asciiTheme="majorBidi" w:hAnsiTheme="majorBidi" w:cstheme="majorBidi"/>
+          <w:sz w:val="24"/>
+          <w:szCs w:val="24"/>
+        </w:rPr>
+        <w:t>”</w:t>
+      </w:r>
+      <w:r>
+        <w:rPr>
+          <w:rFonts w:asciiTheme="majorBidi" w:hAnsiTheme="majorBidi" w:cstheme="majorBidi"/>
+          <w:sz w:val="24"/>
+          <w:szCs w:val="24"/>
+        </w:rPr>
+        <w:t xml:space="preserve"> </w:t>
+      </w:r>
+      <w:r>
+        <w:rPr>
+          <w:rFonts w:asciiTheme="majorBidi" w:hAnsiTheme="majorBidi" w:cstheme="majorBidi"/>
+          <w:sz w:val="24"/>
+          <w:szCs w:val="24"/>
+        </w:rPr>
+        <w:t xml:space="preserve">AND </w:t>
+      </w:r>
+      <w:r>
+        <w:rPr>
+          <w:rFonts w:asciiTheme="majorBidi" w:hAnsiTheme="majorBidi" w:cstheme="majorBidi"/>
+          <w:sz w:val="24"/>
+          <w:szCs w:val="24"/>
+        </w:rPr>
+        <w:t>{“</w:t>
+      </w:r>
+      <w:r>
+        <w:rPr>
+          <w:rFonts w:asciiTheme="majorBidi" w:hAnsiTheme="majorBidi" w:cstheme="majorBidi"/>
+          <w:sz w:val="24"/>
+          <w:szCs w:val="24"/>
+        </w:rPr>
+        <w:t>Digital Transformation</w:t>
+      </w:r>
+      <w:r>
+        <w:rPr>
+          <w:rFonts w:asciiTheme="majorBidi" w:hAnsiTheme="majorBidi" w:cstheme="majorBidi"/>
+          <w:sz w:val="24"/>
+          <w:szCs w:val="24"/>
+        </w:rPr>
+        <w:t>”</w:t>
+      </w:r>
+      <w:r>
+        <w:rPr>
+          <w:rFonts w:asciiTheme="majorBidi" w:hAnsiTheme="majorBidi" w:cstheme="majorBidi"/>
+          <w:sz w:val="24"/>
+          <w:szCs w:val="24"/>
+        </w:rPr>
+        <w:t xml:space="preserve"> AND </w:t>
+      </w:r>
+      <w:r>
+        <w:rPr>
+          <w:rFonts w:asciiTheme="majorBidi" w:hAnsiTheme="majorBidi" w:cstheme="majorBidi"/>
+          <w:sz w:val="24"/>
+          <w:szCs w:val="24"/>
+        </w:rPr>
+        <w:t>“</w:t>
+      </w:r>
+      <w:r>
+        <w:rPr>
+          <w:rFonts w:asciiTheme="majorBidi" w:hAnsiTheme="majorBidi" w:cstheme="majorBidi"/>
+          <w:sz w:val="24"/>
+          <w:szCs w:val="24"/>
+        </w:rPr>
+        <w:t>Cultural Industry</w:t>
+      </w:r>
+      <w:r>
+        <w:rPr>
+          <w:rFonts w:asciiTheme="majorBidi" w:hAnsiTheme="majorBidi" w:cstheme="majorBidi"/>
+          <w:sz w:val="24"/>
+          <w:szCs w:val="24"/>
+        </w:rPr>
+        <w:t>”}</w:t>
       </w:r>
     </w:p>
     <w:p>
@@ -3554,9 +3779,22 @@
           <w:szCs w:val="24"/>
         </w:rPr>
       </w:pPr>
-    </w:p>
-    <w:p>
-      <w:pPr>
+      <w:r>
+        <w:rPr>
+          <w:rFonts w:asciiTheme="majorBidi" w:hAnsiTheme="majorBidi" w:cstheme="majorBidi"/>
+          <w:sz w:val="24"/>
+          <w:szCs w:val="24"/>
+        </w:rPr>
+        <w:t xml:space="preserve"> </w:t>
+      </w:r>
+    </w:p>
+    <w:p>
+      <w:pPr>
+        <w:pStyle w:val="ListParagraph"/>
+        <w:numPr>
+          <w:ilvl w:val="0"/>
+          <w:numId w:val="45"/>
+        </w:numPr>
         <w:spacing w:after="0"/>
         <w:jc w:val="both"/>
         <w:rPr>
@@ -3568,10 +3806,50 @@
       <w:r>
         <w:rPr>
           <w:rFonts w:asciiTheme="majorBidi" w:hAnsiTheme="majorBidi" w:cstheme="majorBidi"/>
-          <w:sz w:val="24"/>
-          <w:szCs w:val="24"/>
-        </w:rPr>
-        <w:t>We used {Digital Transformation} because this term is frequently used in online sources to describe organizations adopting and implementing digital technology. We recognize that some sources discussing (Challenges) OR (Opportunities) might not explicitly use this term. However, this risk was mitigated by the widespread recognition and usage of (Challenges OR Opportunities) in digital communities alongside {Digital Transformation} AND (Cultural Industry)].</w:t>
+          <w:b/>
+          <w:bCs/>
+          <w:sz w:val="24"/>
+          <w:szCs w:val="24"/>
+        </w:rPr>
+        <w:t>S</w:t>
+      </w:r>
+      <w:r>
+        <w:rPr>
+          <w:rFonts w:asciiTheme="majorBidi" w:hAnsiTheme="majorBidi" w:cstheme="majorBidi"/>
+          <w:b/>
+          <w:bCs/>
+          <w:sz w:val="24"/>
+          <w:szCs w:val="24"/>
+        </w:rPr>
+        <w:t>earch keywords</w:t>
+      </w:r>
+      <w:r>
+        <w:rPr>
+          <w:rFonts w:asciiTheme="majorBidi" w:hAnsiTheme="majorBidi" w:cstheme="majorBidi"/>
+          <w:sz w:val="24"/>
+          <w:szCs w:val="24"/>
+        </w:rPr>
+        <w:t xml:space="preserve"> </w:t>
+      </w:r>
+      <w:r>
+        <w:rPr>
+          <w:rFonts w:asciiTheme="majorBidi" w:hAnsiTheme="majorBidi" w:cstheme="majorBidi"/>
+          <w:b/>
+          <w:bCs/>
+          <w:sz w:val="24"/>
+          <w:szCs w:val="24"/>
+        </w:rPr>
+        <w:t xml:space="preserve">for </w:t>
+      </w:r>
+      <w:r>
+        <w:rPr>
+          <w:rFonts w:asciiTheme="majorBidi" w:hAnsiTheme="majorBidi" w:cstheme="majorBidi"/>
+          <w:b/>
+          <w:bCs/>
+          <w:sz w:val="24"/>
+          <w:szCs w:val="24"/>
+        </w:rPr>
+        <w:t>Challenges</w:t>
       </w:r>
       <w:r>
         <w:rPr>
@@ -3581,6 +3859,110 @@
         </w:rPr>
         <w:tab/>
       </w:r>
+      <w:r>
+        <w:rPr>
+          <w:rFonts w:asciiTheme="majorBidi" w:hAnsiTheme="majorBidi" w:cstheme="majorBidi"/>
+          <w:sz w:val="24"/>
+          <w:szCs w:val="24"/>
+        </w:rPr>
+        <w:br/>
+        <w:t xml:space="preserve">“Fail” OR “Failure” </w:t>
+      </w:r>
+      <w:r>
+        <w:rPr>
+          <w:rFonts w:asciiTheme="majorBidi" w:hAnsiTheme="majorBidi" w:cstheme="majorBidi"/>
+          <w:sz w:val="24"/>
+          <w:szCs w:val="24"/>
+        </w:rPr>
+        <w:t xml:space="preserve">AND </w:t>
+      </w:r>
+      <w:r>
+        <w:rPr>
+          <w:rFonts w:asciiTheme="majorBidi" w:hAnsiTheme="majorBidi" w:cstheme="majorBidi"/>
+          <w:sz w:val="24"/>
+          <w:szCs w:val="24"/>
+        </w:rPr>
+        <w:t>{“</w:t>
+      </w:r>
+      <w:r>
+        <w:rPr>
+          <w:rFonts w:asciiTheme="majorBidi" w:hAnsiTheme="majorBidi" w:cstheme="majorBidi"/>
+          <w:sz w:val="24"/>
+          <w:szCs w:val="24"/>
+        </w:rPr>
+        <w:t>Digital Transformation</w:t>
+      </w:r>
+      <w:r>
+        <w:rPr>
+          <w:rFonts w:asciiTheme="majorBidi" w:hAnsiTheme="majorBidi" w:cstheme="majorBidi"/>
+          <w:sz w:val="24"/>
+          <w:szCs w:val="24"/>
+        </w:rPr>
+        <w:t>”</w:t>
+      </w:r>
+      <w:r>
+        <w:rPr>
+          <w:rFonts w:asciiTheme="majorBidi" w:hAnsiTheme="majorBidi" w:cstheme="majorBidi"/>
+          <w:sz w:val="24"/>
+          <w:szCs w:val="24"/>
+        </w:rPr>
+        <w:t xml:space="preserve"> AND </w:t>
+      </w:r>
+      <w:r>
+        <w:rPr>
+          <w:rFonts w:asciiTheme="majorBidi" w:hAnsiTheme="majorBidi" w:cstheme="majorBidi"/>
+          <w:sz w:val="24"/>
+          <w:szCs w:val="24"/>
+        </w:rPr>
+        <w:t>“</w:t>
+      </w:r>
+      <w:r>
+        <w:rPr>
+          <w:rFonts w:asciiTheme="majorBidi" w:hAnsiTheme="majorBidi" w:cstheme="majorBidi"/>
+          <w:sz w:val="24"/>
+          <w:szCs w:val="24"/>
+        </w:rPr>
+        <w:t>Cultural Industry</w:t>
+      </w:r>
+      <w:r>
+        <w:rPr>
+          <w:rFonts w:asciiTheme="majorBidi" w:hAnsiTheme="majorBidi" w:cstheme="majorBidi"/>
+          <w:sz w:val="24"/>
+          <w:szCs w:val="24"/>
+        </w:rPr>
+        <w:t>”}</w:t>
+      </w:r>
+    </w:p>
+    <w:p>
+      <w:pPr>
+        <w:spacing w:after="0"/>
+        <w:jc w:val="both"/>
+        <w:rPr>
+          <w:rFonts w:asciiTheme="majorBidi" w:hAnsiTheme="majorBidi" w:cstheme="majorBidi"/>
+          <w:sz w:val="24"/>
+          <w:szCs w:val="24"/>
+        </w:rPr>
+      </w:pPr>
+    </w:p>
+    <w:p>
+      <w:pPr>
+        <w:pStyle w:val="NormalWeb"/>
+        <w:jc w:val="both"/>
+      </w:pPr>
+      <w:r>
+        <w:t>We selected the terms "Digital Transformation" and "Cultural Industry" due to their prevalent usage in online discourse regarding organizations adopting digital technology. While acknowledging that some sources may not explicitly use these terms when discussing challenges or opportunities, we minimized this issue by utilizing synonymous terms such as "Fail" or "Failure" for identifying challenges, and "Successful" or "Success" for identifying opportunities within digital communities. This strategic combination alongside "Digital Transformation" and "Cultural Industry" enhances search precision and ensures the quality of our findings in subsequent stages.</w:t>
+      </w:r>
+    </w:p>
+    <w:p>
+      <w:pPr>
+        <w:spacing w:after="0"/>
+        <w:jc w:val="both"/>
+        <w:rPr>
+          <w:rFonts w:asciiTheme="majorBidi" w:hAnsiTheme="majorBidi" w:cstheme="majorBidi"/>
+          <w:sz w:val="24"/>
+          <w:szCs w:val="24"/>
+        </w:rPr>
+      </w:pPr>
       <w:r>
         <w:rPr>
           <w:rFonts w:asciiTheme="majorBidi" w:hAnsiTheme="majorBidi" w:cstheme="majorBidi"/>
@@ -3905,18 +4287,8 @@
           <w:sz w:val="24"/>
           <w:szCs w:val="24"/>
         </w:rPr>
-        <w:t xml:space="preserve">The webpage contains examples related to (Digital Transformation and Cultural </w:t>
-      </w:r>
-      <w:proofErr w:type="gramStart"/>
-      <w:r>
-        <w:rPr>
-          <w:rFonts w:asciiTheme="majorBidi" w:eastAsia="Times New Roman" w:hAnsiTheme="majorBidi" w:cstheme="majorBidi"/>
-          <w:sz w:val="24"/>
-          <w:szCs w:val="24"/>
-        </w:rPr>
-        <w:t>Industry).</w:t>
-      </w:r>
-      <w:proofErr w:type="gramEnd"/>
+        <w:t>The webpage contains examples related to (Digital Transformation and Cultural Industry).</w:t>
+      </w:r>
     </w:p>
     <w:p>
       <w:pPr>
@@ -4969,25 +5341,7 @@
           <w:sz w:val="24"/>
           <w:szCs w:val="24"/>
         </w:rPr>
-        <w:t xml:space="preserve">In this section, we will describe each factor and present multiple case studies that illustrate these factors. By providing at least one </w:t>
-      </w:r>
-      <w:proofErr w:type="gramStart"/>
-      <w:r>
-        <w:rPr>
-          <w:rFonts w:asciiTheme="majorBidi" w:hAnsiTheme="majorBidi" w:cstheme="majorBidi"/>
-          <w:sz w:val="24"/>
-          <w:szCs w:val="24"/>
-        </w:rPr>
-        <w:t>exemplar</w:t>
-      </w:r>
-      <w:proofErr w:type="gramEnd"/>
-      <w:r>
-        <w:rPr>
-          <w:rFonts w:asciiTheme="majorBidi" w:hAnsiTheme="majorBidi" w:cstheme="majorBidi"/>
-          <w:sz w:val="24"/>
-          <w:szCs w:val="24"/>
-        </w:rPr>
-        <w:t xml:space="preserve"> </w:t>
+        <w:t xml:space="preserve">In this section, we will describe each factor and present multiple case studies that illustrate these factors. By providing at least one exemplar </w:t>
       </w:r>
       <w:r>
         <w:rPr>
@@ -8011,25 +8365,7 @@
           <w:sz w:val="20"/>
           <w:szCs w:val="20"/>
         </w:rPr>
-        <w:t xml:space="preserve">Develop research framework and choose appropriate research methods (quantitative, qualitative, or </w:t>
-      </w:r>
-      <w:proofErr w:type="gramStart"/>
-      <w:r>
-        <w:rPr>
-          <w:rFonts w:asciiTheme="majorBidi" w:hAnsiTheme="majorBidi" w:cstheme="majorBidi"/>
-          <w:sz w:val="20"/>
-          <w:szCs w:val="20"/>
-        </w:rPr>
-        <w:t>mixed-methods</w:t>
-      </w:r>
-      <w:proofErr w:type="gramEnd"/>
-      <w:r>
-        <w:rPr>
-          <w:rFonts w:asciiTheme="majorBidi" w:hAnsiTheme="majorBidi" w:cstheme="majorBidi"/>
-          <w:sz w:val="20"/>
-          <w:szCs w:val="20"/>
-        </w:rPr>
-        <w:t>).</w:t>
+        <w:t>Develop research framework and choose appropriate research methods (quantitative, qualitative, or mixed-methods).</w:t>
       </w:r>
     </w:p>
     <w:p>
@@ -8077,25 +8413,7 @@
           <w:sz w:val="20"/>
           <w:szCs w:val="20"/>
         </w:rPr>
-        <w:t xml:space="preserve">Pilot test data collection tools and </w:t>
-      </w:r>
-      <w:proofErr w:type="gramStart"/>
-      <w:r>
-        <w:rPr>
-          <w:rFonts w:asciiTheme="majorBidi" w:hAnsiTheme="majorBidi" w:cstheme="majorBidi"/>
-          <w:sz w:val="20"/>
-          <w:szCs w:val="20"/>
-        </w:rPr>
-        <w:t>refine</w:t>
-      </w:r>
-      <w:proofErr w:type="gramEnd"/>
-      <w:r>
-        <w:rPr>
-          <w:rFonts w:asciiTheme="majorBidi" w:hAnsiTheme="majorBidi" w:cstheme="majorBidi"/>
-          <w:sz w:val="20"/>
-          <w:szCs w:val="20"/>
-        </w:rPr>
-        <w:t xml:space="preserve"> them based on feedback.</w:t>
+        <w:t>Pilot test data collection tools and refine them based on feedback.</w:t>
       </w:r>
     </w:p>
     <w:p>
@@ -14057,6 +14375,119 @@
     </w:lvl>
   </w:abstractNum>
   <w:abstractNum w:abstractNumId="25" w15:restartNumberingAfterBreak="0">
+    <w:nsid w:val="3FB4154C"/>
+    <w:multiLevelType w:val="hybridMultilevel"/>
+    <w:tmpl w:val="7902D0A6"/>
+    <w:lvl w:ilvl="0" w:tplc="04090001">
+      <w:start w:val="1"/>
+      <w:numFmt w:val="bullet"/>
+      <w:lvlText w:val=""/>
+      <w:lvlJc w:val="left"/>
+      <w:pPr>
+        <w:ind w:left="720" w:hanging="360"/>
+      </w:pPr>
+      <w:rPr>
+        <w:rFonts w:ascii="Symbol" w:hAnsi="Symbol" w:hint="default"/>
+      </w:rPr>
+    </w:lvl>
+    <w:lvl w:ilvl="1" w:tplc="04090003" w:tentative="1">
+      <w:start w:val="1"/>
+      <w:numFmt w:val="bullet"/>
+      <w:lvlText w:val="o"/>
+      <w:lvlJc w:val="left"/>
+      <w:pPr>
+        <w:ind w:left="1440" w:hanging="360"/>
+      </w:pPr>
+      <w:rPr>
+        <w:rFonts w:ascii="Courier New" w:hAnsi="Courier New" w:cs="Courier New" w:hint="default"/>
+      </w:rPr>
+    </w:lvl>
+    <w:lvl w:ilvl="2" w:tplc="04090005" w:tentative="1">
+      <w:start w:val="1"/>
+      <w:numFmt w:val="bullet"/>
+      <w:lvlText w:val=""/>
+      <w:lvlJc w:val="left"/>
+      <w:pPr>
+        <w:ind w:left="2160" w:hanging="360"/>
+      </w:pPr>
+      <w:rPr>
+        <w:rFonts w:ascii="Wingdings" w:hAnsi="Wingdings" w:hint="default"/>
+      </w:rPr>
+    </w:lvl>
+    <w:lvl w:ilvl="3" w:tplc="04090001" w:tentative="1">
+      <w:start w:val="1"/>
+      <w:numFmt w:val="bullet"/>
+      <w:lvlText w:val=""/>
+      <w:lvlJc w:val="left"/>
+      <w:pPr>
+        <w:ind w:left="2880" w:hanging="360"/>
+      </w:pPr>
+      <w:rPr>
+        <w:rFonts w:ascii="Symbol" w:hAnsi="Symbol" w:hint="default"/>
+      </w:rPr>
+    </w:lvl>
+    <w:lvl w:ilvl="4" w:tplc="04090003" w:tentative="1">
+      <w:start w:val="1"/>
+      <w:numFmt w:val="bullet"/>
+      <w:lvlText w:val="o"/>
+      <w:lvlJc w:val="left"/>
+      <w:pPr>
+        <w:ind w:left="3600" w:hanging="360"/>
+      </w:pPr>
+      <w:rPr>
+        <w:rFonts w:ascii="Courier New" w:hAnsi="Courier New" w:cs="Courier New" w:hint="default"/>
+      </w:rPr>
+    </w:lvl>
+    <w:lvl w:ilvl="5" w:tplc="04090005" w:tentative="1">
+      <w:start w:val="1"/>
+      <w:numFmt w:val="bullet"/>
+      <w:lvlText w:val=""/>
+      <w:lvlJc w:val="left"/>
+      <w:pPr>
+        <w:ind w:left="4320" w:hanging="360"/>
+      </w:pPr>
+      <w:rPr>
+        <w:rFonts w:ascii="Wingdings" w:hAnsi="Wingdings" w:hint="default"/>
+      </w:rPr>
+    </w:lvl>
+    <w:lvl w:ilvl="6" w:tplc="04090001" w:tentative="1">
+      <w:start w:val="1"/>
+      <w:numFmt w:val="bullet"/>
+      <w:lvlText w:val=""/>
+      <w:lvlJc w:val="left"/>
+      <w:pPr>
+        <w:ind w:left="5040" w:hanging="360"/>
+      </w:pPr>
+      <w:rPr>
+        <w:rFonts w:ascii="Symbol" w:hAnsi="Symbol" w:hint="default"/>
+      </w:rPr>
+    </w:lvl>
+    <w:lvl w:ilvl="7" w:tplc="04090003" w:tentative="1">
+      <w:start w:val="1"/>
+      <w:numFmt w:val="bullet"/>
+      <w:lvlText w:val="o"/>
+      <w:lvlJc w:val="left"/>
+      <w:pPr>
+        <w:ind w:left="5760" w:hanging="360"/>
+      </w:pPr>
+      <w:rPr>
+        <w:rFonts w:ascii="Courier New" w:hAnsi="Courier New" w:cs="Courier New" w:hint="default"/>
+      </w:rPr>
+    </w:lvl>
+    <w:lvl w:ilvl="8" w:tplc="04090005" w:tentative="1">
+      <w:start w:val="1"/>
+      <w:numFmt w:val="bullet"/>
+      <w:lvlText w:val=""/>
+      <w:lvlJc w:val="left"/>
+      <w:pPr>
+        <w:ind w:left="6480" w:hanging="360"/>
+      </w:pPr>
+      <w:rPr>
+        <w:rFonts w:ascii="Wingdings" w:hAnsi="Wingdings" w:hint="default"/>
+      </w:rPr>
+    </w:lvl>
+  </w:abstractNum>
+  <w:abstractNum w:abstractNumId="26" w15:restartNumberingAfterBreak="0">
     <w:nsid w:val="488A1B05"/>
     <w:multiLevelType w:val="multilevel"/>
     <w:tmpl w:val="97CAC392"/>
@@ -14205,7 +14636,7 @@
       </w:rPr>
     </w:lvl>
   </w:abstractNum>
-  <w:abstractNum w:abstractNumId="26" w15:restartNumberingAfterBreak="0">
+  <w:abstractNum w:abstractNumId="27" w15:restartNumberingAfterBreak="0">
     <w:nsid w:val="4BF70872"/>
     <w:multiLevelType w:val="multilevel"/>
     <w:tmpl w:val="7FA41BBC"/>
@@ -14354,7 +14785,7 @@
       </w:rPr>
     </w:lvl>
   </w:abstractNum>
-  <w:abstractNum w:abstractNumId="27" w15:restartNumberingAfterBreak="0">
+  <w:abstractNum w:abstractNumId="28" w15:restartNumberingAfterBreak="0">
     <w:nsid w:val="4DA91943"/>
     <w:multiLevelType w:val="multilevel"/>
     <w:tmpl w:val="9650F388"/>
@@ -14503,7 +14934,7 @@
       </w:rPr>
     </w:lvl>
   </w:abstractNum>
-  <w:abstractNum w:abstractNumId="28" w15:restartNumberingAfterBreak="0">
+  <w:abstractNum w:abstractNumId="29" w15:restartNumberingAfterBreak="0">
     <w:nsid w:val="4E6B376A"/>
     <w:multiLevelType w:val="hybridMultilevel"/>
     <w:tmpl w:val="178A52D0"/>
@@ -14616,7 +15047,7 @@
       </w:rPr>
     </w:lvl>
   </w:abstractNum>
-  <w:abstractNum w:abstractNumId="29" w15:restartNumberingAfterBreak="0">
+  <w:abstractNum w:abstractNumId="30" w15:restartNumberingAfterBreak="0">
     <w:nsid w:val="56AD7554"/>
     <w:multiLevelType w:val="hybridMultilevel"/>
     <w:tmpl w:val="D6F645DA"/>
@@ -14729,7 +15160,7 @@
       </w:rPr>
     </w:lvl>
   </w:abstractNum>
-  <w:abstractNum w:abstractNumId="30" w15:restartNumberingAfterBreak="0">
+  <w:abstractNum w:abstractNumId="31" w15:restartNumberingAfterBreak="0">
     <w:nsid w:val="5A67625A"/>
     <w:multiLevelType w:val="hybridMultilevel"/>
     <w:tmpl w:val="BC16313A"/>
@@ -14842,7 +15273,7 @@
       </w:rPr>
     </w:lvl>
   </w:abstractNum>
-  <w:abstractNum w:abstractNumId="31" w15:restartNumberingAfterBreak="0">
+  <w:abstractNum w:abstractNumId="32" w15:restartNumberingAfterBreak="0">
     <w:nsid w:val="5BC267A3"/>
     <w:multiLevelType w:val="hybridMultilevel"/>
     <w:tmpl w:val="788E44CA"/>
@@ -14955,7 +15386,7 @@
       </w:rPr>
     </w:lvl>
   </w:abstractNum>
-  <w:abstractNum w:abstractNumId="32" w15:restartNumberingAfterBreak="0">
+  <w:abstractNum w:abstractNumId="33" w15:restartNumberingAfterBreak="0">
     <w:nsid w:val="61E60A70"/>
     <w:multiLevelType w:val="multilevel"/>
     <w:tmpl w:val="126E6B50"/>
@@ -15104,7 +15535,7 @@
       </w:rPr>
     </w:lvl>
   </w:abstractNum>
-  <w:abstractNum w:abstractNumId="33" w15:restartNumberingAfterBreak="0">
+  <w:abstractNum w:abstractNumId="34" w15:restartNumberingAfterBreak="0">
     <w:nsid w:val="64C34B30"/>
     <w:multiLevelType w:val="hybridMultilevel"/>
     <w:tmpl w:val="46BC0F4A"/>
@@ -15217,7 +15648,7 @@
       </w:rPr>
     </w:lvl>
   </w:abstractNum>
-  <w:abstractNum w:abstractNumId="34" w15:restartNumberingAfterBreak="0">
+  <w:abstractNum w:abstractNumId="35" w15:restartNumberingAfterBreak="0">
     <w:nsid w:val="6AAB6D18"/>
     <w:multiLevelType w:val="hybridMultilevel"/>
     <w:tmpl w:val="DD7A19D0"/>
@@ -15330,7 +15761,7 @@
       </w:rPr>
     </w:lvl>
   </w:abstractNum>
-  <w:abstractNum w:abstractNumId="35" w15:restartNumberingAfterBreak="0">
+  <w:abstractNum w:abstractNumId="36" w15:restartNumberingAfterBreak="0">
     <w:nsid w:val="6E2D095C"/>
     <w:multiLevelType w:val="hybridMultilevel"/>
     <w:tmpl w:val="63984484"/>
@@ -15443,7 +15874,7 @@
       </w:rPr>
     </w:lvl>
   </w:abstractNum>
-  <w:abstractNum w:abstractNumId="36" w15:restartNumberingAfterBreak="0">
+  <w:abstractNum w:abstractNumId="37" w15:restartNumberingAfterBreak="0">
     <w:nsid w:val="708E4BD1"/>
     <w:multiLevelType w:val="multilevel"/>
     <w:tmpl w:val="75FA6DD4"/>
@@ -15592,7 +16023,7 @@
       </w:rPr>
     </w:lvl>
   </w:abstractNum>
-  <w:abstractNum w:abstractNumId="37" w15:restartNumberingAfterBreak="0">
+  <w:abstractNum w:abstractNumId="38" w15:restartNumberingAfterBreak="0">
     <w:nsid w:val="73BA77CB"/>
     <w:multiLevelType w:val="multilevel"/>
     <w:tmpl w:val="133AED2E"/>
@@ -15741,7 +16172,7 @@
       </w:rPr>
     </w:lvl>
   </w:abstractNum>
-  <w:abstractNum w:abstractNumId="38" w15:restartNumberingAfterBreak="0">
+  <w:abstractNum w:abstractNumId="39" w15:restartNumberingAfterBreak="0">
     <w:nsid w:val="7543563B"/>
     <w:multiLevelType w:val="hybridMultilevel"/>
     <w:tmpl w:val="A176BA02"/>
@@ -15854,7 +16285,7 @@
       </w:rPr>
     </w:lvl>
   </w:abstractNum>
-  <w:abstractNum w:abstractNumId="39" w15:restartNumberingAfterBreak="0">
+  <w:abstractNum w:abstractNumId="40" w15:restartNumberingAfterBreak="0">
     <w:nsid w:val="794052DE"/>
     <w:multiLevelType w:val="multilevel"/>
     <w:tmpl w:val="A1408A7C"/>
@@ -16003,7 +16434,7 @@
       </w:rPr>
     </w:lvl>
   </w:abstractNum>
-  <w:abstractNum w:abstractNumId="40" w15:restartNumberingAfterBreak="0">
+  <w:abstractNum w:abstractNumId="41" w15:restartNumberingAfterBreak="0">
     <w:nsid w:val="79D93FE6"/>
     <w:multiLevelType w:val="multilevel"/>
     <w:tmpl w:val="7FA41BBC"/>
@@ -16152,7 +16583,7 @@
       </w:rPr>
     </w:lvl>
   </w:abstractNum>
-  <w:abstractNum w:abstractNumId="41" w15:restartNumberingAfterBreak="0">
+  <w:abstractNum w:abstractNumId="42" w15:restartNumberingAfterBreak="0">
     <w:nsid w:val="7EFD795B"/>
     <w:multiLevelType w:val="multilevel"/>
     <w:tmpl w:val="FC96AE10"/>
@@ -16395,7 +16826,7 @@
     <w:abstractNumId w:val="7"/>
   </w:num>
   <w:num w:numId="5" w16cid:durableId="740568975">
-    <w:abstractNumId w:val="32"/>
+    <w:abstractNumId w:val="33"/>
   </w:num>
   <w:num w:numId="6" w16cid:durableId="1916820883">
     <w:abstractNumId w:val="14"/>
@@ -16410,13 +16841,13 @@
     <w:abstractNumId w:val="9"/>
   </w:num>
   <w:num w:numId="10" w16cid:durableId="566963688">
-    <w:abstractNumId w:val="39"/>
+    <w:abstractNumId w:val="40"/>
   </w:num>
   <w:num w:numId="11" w16cid:durableId="940382924">
-    <w:abstractNumId w:val="27"/>
+    <w:abstractNumId w:val="28"/>
   </w:num>
   <w:num w:numId="12" w16cid:durableId="743838460">
-    <w:abstractNumId w:val="25"/>
+    <w:abstractNumId w:val="26"/>
   </w:num>
   <w:num w:numId="13" w16cid:durableId="1513105728">
     <w:abstractNumId w:val="5"/>
@@ -16431,13 +16862,13 @@
     <w:abstractNumId w:val="22"/>
   </w:num>
   <w:num w:numId="17" w16cid:durableId="1394544665">
-    <w:abstractNumId w:val="37"/>
+    <w:abstractNumId w:val="38"/>
   </w:num>
   <w:num w:numId="18" w16cid:durableId="1698238854">
     <w:abstractNumId w:val="19"/>
   </w:num>
   <w:num w:numId="19" w16cid:durableId="1319579887">
-    <w:abstractNumId w:val="35"/>
+    <w:abstractNumId w:val="36"/>
   </w:num>
   <w:num w:numId="20" w16cid:durableId="458884930">
     <w:abstractNumId w:val="12"/>
@@ -16446,16 +16877,16 @@
     <w:abstractNumId w:val="4"/>
   </w:num>
   <w:num w:numId="22" w16cid:durableId="88160254">
-    <w:abstractNumId w:val="29"/>
+    <w:abstractNumId w:val="30"/>
   </w:num>
   <w:num w:numId="23" w16cid:durableId="882015111">
-    <w:abstractNumId w:val="31"/>
+    <w:abstractNumId w:val="32"/>
   </w:num>
   <w:num w:numId="24" w16cid:durableId="922300634">
-    <w:abstractNumId w:val="33"/>
+    <w:abstractNumId w:val="34"/>
   </w:num>
   <w:num w:numId="25" w16cid:durableId="1843660685">
-    <w:abstractNumId w:val="28"/>
+    <w:abstractNumId w:val="29"/>
   </w:num>
   <w:num w:numId="26" w16cid:durableId="816654906">
     <w:abstractNumId w:val="15"/>
@@ -16467,7 +16898,7 @@
     <w:abstractNumId w:val="10"/>
   </w:num>
   <w:num w:numId="29" w16cid:durableId="248196968">
-    <w:abstractNumId w:val="38"/>
+    <w:abstractNumId w:val="39"/>
   </w:num>
   <w:num w:numId="30" w16cid:durableId="1354455817">
     <w:abstractNumId w:val="16"/>
@@ -16476,10 +16907,10 @@
     <w:abstractNumId w:val="20"/>
   </w:num>
   <w:num w:numId="32" w16cid:durableId="1161390976">
-    <w:abstractNumId w:val="34"/>
+    <w:abstractNumId w:val="35"/>
   </w:num>
   <w:num w:numId="33" w16cid:durableId="1262102425">
-    <w:abstractNumId w:val="30"/>
+    <w:abstractNumId w:val="31"/>
   </w:num>
   <w:num w:numId="34" w16cid:durableId="1668821798">
     <w:abstractNumId w:val="2"/>
@@ -16491,7 +16922,7 @@
     <w:abstractNumId w:val="11"/>
   </w:num>
   <w:num w:numId="37" w16cid:durableId="1706979931">
-    <w:abstractNumId w:val="36"/>
+    <w:abstractNumId w:val="37"/>
   </w:num>
   <w:num w:numId="38" w16cid:durableId="2078897184">
     <w:abstractNumId w:val="24"/>
@@ -16500,19 +16931,22 @@
     <w:abstractNumId w:val="6"/>
   </w:num>
   <w:num w:numId="40" w16cid:durableId="1059741995">
-    <w:abstractNumId w:val="41"/>
+    <w:abstractNumId w:val="42"/>
   </w:num>
   <w:num w:numId="41" w16cid:durableId="769664088">
     <w:abstractNumId w:val="3"/>
   </w:num>
   <w:num w:numId="42" w16cid:durableId="933515667">
-    <w:abstractNumId w:val="26"/>
+    <w:abstractNumId w:val="27"/>
   </w:num>
   <w:num w:numId="43" w16cid:durableId="227304976">
     <w:abstractNumId w:val="23"/>
   </w:num>
   <w:num w:numId="44" w16cid:durableId="114300391">
-    <w:abstractNumId w:val="40"/>
+    <w:abstractNumId w:val="41"/>
+  </w:num>
+  <w:num w:numId="45" w16cid:durableId="834884728">
+    <w:abstractNumId w:val="25"/>
   </w:num>
   <w:numIdMacAtCleanup w:val="44"/>
 </w:numbering>

</xml_diff>

<commit_message>
University of Leeds DL
Integrate cases from the University of Leeds, ensuring removal of duplicates. Extract pertinent data from Case Collection B and the University of Leeds.
</commit_message>
<xml_diff>
--- a/D.docx
+++ b/D.docx
@@ -2980,25 +2980,7 @@
           <w:sz w:val="24"/>
           <w:szCs w:val="24"/>
         </w:rPr>
-        <w:t>Overall, the literature review indicates a growing interest in understanding the impact of digital transformation on performance across various industries, highlighting both challenges and opportunities that come with embracing digital technologies (</w:t>
-      </w:r>
-      <w:proofErr w:type="spellStart"/>
-      <w:r>
-        <w:rPr>
-          <w:rFonts w:asciiTheme="majorBidi" w:hAnsiTheme="majorBidi" w:cstheme="majorBidi"/>
-          <w:sz w:val="24"/>
-          <w:szCs w:val="24"/>
-        </w:rPr>
-        <w:t>Sartal</w:t>
-      </w:r>
-      <w:proofErr w:type="spellEnd"/>
-      <w:r>
-        <w:rPr>
-          <w:rFonts w:asciiTheme="majorBidi" w:hAnsiTheme="majorBidi" w:cstheme="majorBidi"/>
-          <w:sz w:val="24"/>
-          <w:szCs w:val="24"/>
-        </w:rPr>
-        <w:t xml:space="preserve"> et al.,</w:t>
+        <w:t>Overall, the literature review indicates a growing interest in understanding the impact of digital transformation on performance across various industries, highlighting both challenges and opportunities that come with embracing digital technologies (Sartal et al.,</w:t>
       </w:r>
       <w:r>
         <w:rPr>
@@ -3250,13 +3232,12 @@
       <w:r>
         <w:rPr>
           <w:rFonts w:asciiTheme="majorBidi" w:hAnsiTheme="majorBidi" w:cstheme="majorBidi"/>
-          <w:noProof/>
         </w:rPr>
         <w:drawing>
-          <wp:inline distT="0" distB="0" distL="0" distR="0" wp14:anchorId="54F2CCA7" wp14:editId="17069968">
-            <wp:extent cx="6184093" cy="7408545"/>
-            <wp:effectExtent l="0" t="0" r="7620" b="1905"/>
-            <wp:docPr id="767822963" name="Picture 1" descr="A diagram of a process&#10;&#10;Description automatically generated"/>
+          <wp:inline distT="0" distB="0" distL="0" distR="0" wp14:anchorId="59C07353" wp14:editId="1144AEE7">
+            <wp:extent cx="5054860" cy="6293173"/>
+            <wp:effectExtent l="0" t="0" r="0" b="0"/>
+            <wp:docPr id="16239450" name="Picture 1" descr="A diagram of a research process&#10;&#10;Description automatically generated"/>
             <wp:cNvGraphicFramePr>
               <a:graphicFrameLocks xmlns:a="http://schemas.openxmlformats.org/drawingml/2006/main" noChangeAspect="1"/>
             </wp:cNvGraphicFramePr>
@@ -3264,30 +3245,23 @@
               <a:graphicData uri="http://schemas.openxmlformats.org/drawingml/2006/picture">
                 <pic:pic xmlns:pic="http://schemas.openxmlformats.org/drawingml/2006/picture">
                   <pic:nvPicPr>
-                    <pic:cNvPr id="767822963" name="Picture 1" descr="A diagram of a process&#10;&#10;Description automatically generated"/>
+                    <pic:cNvPr id="16239450" name="Picture 1" descr="A diagram of a research process&#10;&#10;Description automatically generated"/>
                     <pic:cNvPicPr/>
                   </pic:nvPicPr>
-                  <pic:blipFill rotWithShape="1">
+                  <pic:blipFill>
                     <a:blip r:embed="rId9"/>
-                    <a:srcRect l="5407" t="2334" r="150" b="8649"/>
-                    <a:stretch/>
+                    <a:stretch>
+                      <a:fillRect/>
+                    </a:stretch>
                   </pic:blipFill>
-                  <pic:spPr bwMode="auto">
+                  <pic:spPr>
                     <a:xfrm>
                       <a:off x="0" y="0"/>
-                      <a:ext cx="6219068" cy="7450445"/>
+                      <a:ext cx="5054860" cy="6293173"/>
                     </a:xfrm>
                     <a:prstGeom prst="rect">
                       <a:avLst/>
                     </a:prstGeom>
-                    <a:ln>
-                      <a:noFill/>
-                    </a:ln>
-                    <a:extLst>
-                      <a:ext uri="{53640926-AAD7-44D8-BBD7-CCE9431645EC}">
-                        <a14:shadowObscured xmlns:a14="http://schemas.microsoft.com/office/drawing/2010/main"/>
-                      </a:ext>
-                    </a:extLst>
                   </pic:spPr>
                 </pic:pic>
               </a:graphicData>
@@ -4424,25 +4398,7 @@
           <w:sz w:val="24"/>
           <w:szCs w:val="24"/>
         </w:rPr>
-        <w:t xml:space="preserve">The webpage is hosted on </w:t>
-      </w:r>
-      <w:proofErr w:type="spellStart"/>
-      <w:r>
-        <w:rPr>
-          <w:rFonts w:asciiTheme="majorBidi" w:eastAsia="Times New Roman" w:hAnsiTheme="majorBidi" w:cstheme="majorBidi"/>
-          <w:sz w:val="24"/>
-          <w:szCs w:val="24"/>
-        </w:rPr>
-        <w:t>Slideshare</w:t>
-      </w:r>
-      <w:proofErr w:type="spellEnd"/>
-      <w:r>
-        <w:rPr>
-          <w:rFonts w:asciiTheme="majorBidi" w:eastAsia="Times New Roman" w:hAnsiTheme="majorBidi" w:cstheme="majorBidi"/>
-          <w:sz w:val="24"/>
-          <w:szCs w:val="24"/>
-        </w:rPr>
-        <w:t>, Quora, LinkedIn, or personal/company blogs.</w:t>
+        <w:t>The webpage is hosted on Slideshare, Quora, LinkedIn, or personal/company blogs.</w:t>
       </w:r>
     </w:p>
     <w:p>
@@ -4753,11 +4709,11 @@
       <w:pPr>
         <w:spacing w:after="0" w:line="240" w:lineRule="auto"/>
         <w:rPr>
-          <w:rFonts w:asciiTheme="majorBidi" w:eastAsia="Times New Roman" w:hAnsiTheme="majorBidi" w:cstheme="majorBidi"/>
-          <w:sz w:val="24"/>
-          <w:szCs w:val="24"/>
-        </w:rPr>
-      </w:pPr>
+          <w:b/>
+          <w:bCs/>
+        </w:rPr>
+      </w:pPr>
+      <w:bookmarkStart w:id="16" w:name="_Hlk169881466"/>
       <w:r>
         <w:rPr>
           <w:rFonts w:asciiTheme="majorBidi" w:eastAsia="Times New Roman" w:hAnsiTheme="majorBidi" w:cstheme="majorBidi"/>
@@ -4766,25 +4722,45 @@
           <w:sz w:val="24"/>
           <w:szCs w:val="24"/>
         </w:rPr>
-        <w:t>Step 7. Extract Relevant Data from Case Collection B</w:t>
-      </w:r>
-      <w:r>
-        <w:rPr>
-          <w:rFonts w:asciiTheme="majorBidi" w:eastAsia="Times New Roman" w:hAnsiTheme="majorBidi" w:cstheme="majorBidi"/>
+        <w:t xml:space="preserve">Step 7. </w:t>
+      </w:r>
+      <w:bookmarkEnd w:id="16"/>
+      <w:r>
+        <w:rPr>
           <w:b/>
           <w:bCs/>
-          <w:sz w:val="24"/>
-          <w:szCs w:val="24"/>
-        </w:rPr>
-        <w:br/>
-      </w:r>
-      <w:r>
+        </w:rPr>
+        <w:t>Integrate cases from the University of Leeds, ensuring removal of duplicates. Extract pertinent data from Case Collection B and the University of Leeds</w:t>
+      </w:r>
+    </w:p>
+    <w:p>
+      <w:pPr>
+        <w:spacing w:after="0" w:line="240" w:lineRule="auto"/>
         <w:rPr>
           <w:rFonts w:asciiTheme="majorBidi" w:eastAsia="Times New Roman" w:hAnsiTheme="majorBidi" w:cstheme="majorBidi"/>
           <w:sz w:val="24"/>
           <w:szCs w:val="24"/>
         </w:rPr>
-        <w:t>For each case involving Digital Transformation and the Cultural Industry in Case Collection B, we sought the following information:</w:t>
+      </w:pPr>
+      <w:r>
+        <w:t xml:space="preserve">For each case within Case Collection B that pertains to Digital Transformation in the Cultural Industry, we will inquire with the University of Leeds about relevant data for our study. This data will be </w:t>
+      </w:r>
+      <w:r>
+        <w:t>integrated,</w:t>
+      </w:r>
+      <w:r>
+        <w:t xml:space="preserve"> and duplicates will be removed accordingly.</w:t>
+      </w:r>
+      <w:r>
+        <w:t xml:space="preserve"> W</w:t>
+      </w:r>
+      <w:r>
+        <w:rPr>
+          <w:rFonts w:asciiTheme="majorBidi" w:eastAsia="Times New Roman" w:hAnsiTheme="majorBidi" w:cstheme="majorBidi"/>
+          <w:sz w:val="24"/>
+          <w:szCs w:val="24"/>
+        </w:rPr>
+        <w:t>e sought the following information:</w:t>
       </w:r>
       <w:r>
         <w:rPr>
@@ -5064,14 +5040,14 @@
         </w:rPr>
         <w:t xml:space="preserve">This step will </w:t>
       </w:r>
-      <w:bookmarkStart w:id="16" w:name="_Hlk169747484"/>
+      <w:bookmarkStart w:id="17" w:name="_Hlk169747484"/>
       <w:r>
         <w:rPr>
           <w:rFonts w:asciiTheme="majorBidi" w:hAnsiTheme="majorBidi" w:cstheme="majorBidi"/>
         </w:rPr>
         <w:t>result in the identification of DT Cultural Industry types and their respective (Challenges or Opportunities) triggering factors</w:t>
       </w:r>
-      <w:bookmarkEnd w:id="16"/>
+      <w:bookmarkEnd w:id="17"/>
       <w:r>
         <w:rPr>
           <w:rFonts w:asciiTheme="majorBidi" w:hAnsiTheme="majorBidi" w:cstheme="majorBidi"/>
@@ -5148,7 +5124,7 @@
           <w:rFonts w:asciiTheme="majorBidi" w:hAnsiTheme="majorBidi"/>
         </w:rPr>
       </w:pPr>
-      <w:bookmarkStart w:id="17" w:name="outline-of-contribution"/>
+      <w:bookmarkStart w:id="18" w:name="outline-of-contribution"/>
       <w:bookmarkEnd w:id="15"/>
       <w:r>
         <w:rPr>
@@ -5386,7 +5362,7 @@
       <w:pPr>
         <w:pStyle w:val="Heading2"/>
       </w:pPr>
-      <w:bookmarkStart w:id="18" w:name="challenges"/>
+      <w:bookmarkStart w:id="19" w:name="challenges"/>
       <w:r>
         <w:t>Challenges</w:t>
       </w:r>
@@ -5874,8 +5850,8 @@
       <w:pPr>
         <w:pStyle w:val="Heading2"/>
       </w:pPr>
-      <w:bookmarkStart w:id="19" w:name="opportunities"/>
-      <w:bookmarkEnd w:id="18"/>
+      <w:bookmarkStart w:id="20" w:name="opportunities"/>
+      <w:bookmarkEnd w:id="19"/>
       <w:r>
         <w:t>Opportunities</w:t>
       </w:r>
@@ -6310,7 +6286,7 @@
         <w:t>.</w:t>
       </w:r>
     </w:p>
-    <w:bookmarkEnd w:id="19"/>
+    <w:bookmarkEnd w:id="20"/>
     <w:p>
       <w:pPr>
         <w:pStyle w:val="Heading2"/>
@@ -6736,8 +6712,8 @@
           <w:rFonts w:asciiTheme="majorBidi" w:hAnsiTheme="majorBidi"/>
         </w:rPr>
       </w:pPr>
-      <w:bookmarkStart w:id="20" w:name="Most_critical_hardware_startup_failure_f"/>
-      <w:bookmarkEnd w:id="20"/>
+      <w:bookmarkStart w:id="21" w:name="Most_critical_hardware_startup_failure_f"/>
+      <w:bookmarkEnd w:id="21"/>
       <w:r>
         <w:rPr>
           <w:rFonts w:asciiTheme="majorBidi" w:hAnsiTheme="majorBidi"/>
@@ -11040,7 +11016,7 @@
       <w:bookmarkEnd w:id="0"/>
       <w:bookmarkEnd w:id="4"/>
       <w:bookmarkEnd w:id="14"/>
-      <w:bookmarkEnd w:id="17"/>
+      <w:bookmarkEnd w:id="18"/>
     </w:p>
     <w:sectPr>
       <w:pgSz w:w="12240" w:h="15840" w:code="1"/>

</xml_diff>

<commit_message>
Demos  Processing University of Leeds with Atlas ti software
Demos shows using Atlas ti software to implement the Research Methodology on the University of Leeds
</commit_message>
<xml_diff>
--- a/D.docx
+++ b/D.docx
@@ -56,10 +56,11 @@
       </w:pPr>
       <w:r>
         <w:rPr>
+          <w:rFonts w:asciiTheme="majorBidi" w:hAnsiTheme="majorBidi" w:cstheme="majorBidi"/>
           <w:noProof/>
         </w:rPr>
         <w:drawing>
-          <wp:inline distT="0" distB="0" distL="0" distR="0" wp14:anchorId="48E9FF37" wp14:editId="58567045">
+          <wp:inline distT="0" distB="0" distL="0" distR="0" wp14:anchorId="48E9FF37" wp14:editId="16862790">
             <wp:extent cx="2235200" cy="2235200"/>
             <wp:effectExtent l="0" t="0" r="0" b="0"/>
             <wp:docPr id="1307766255" name="Picture 1" descr="University of Leeds Logo PNG Transparent &amp; SVG Vector - Freebie Supply"/>
@@ -460,323 +461,11 @@
       </w:r>
       <w:r>
         <w:rPr>
-          <w:rFonts w:ascii="Times New Roman" w:eastAsia="Times New Roman" w:hAnsi="Times New Roman" w:cs="Times New Roman"/>
-          <w:sz w:val="24"/>
-          <w:szCs w:val="24"/>
-        </w:rPr>
-        <w:t>Digital Transformation</w:t>
-      </w:r>
-      <w:r>
-        <w:rPr>
-          <w:rFonts w:ascii="Times New Roman" w:eastAsia="Times New Roman" w:hAnsi="Times New Roman" w:cs="Times New Roman"/>
-          <w:sz w:val="24"/>
-          <w:szCs w:val="24"/>
-        </w:rPr>
-        <w:t>,</w:t>
-      </w:r>
-      <w:r>
-        <w:rPr>
-          <w:rFonts w:ascii="Times New Roman" w:eastAsia="Times New Roman" w:hAnsi="Times New Roman" w:cs="Times New Roman"/>
-          <w:sz w:val="24"/>
-          <w:szCs w:val="24"/>
-        </w:rPr>
-        <w:t xml:space="preserve"> Cultural Industry</w:t>
-      </w:r>
-      <w:r>
-        <w:rPr>
-          <w:rFonts w:ascii="Times New Roman" w:eastAsia="Times New Roman" w:hAnsi="Times New Roman" w:cs="Times New Roman"/>
-          <w:sz w:val="24"/>
-          <w:szCs w:val="24"/>
-        </w:rPr>
-        <w:t xml:space="preserve">, </w:t>
-      </w:r>
-      <w:r>
-        <w:rPr>
-          <w:rFonts w:ascii="Times New Roman" w:eastAsia="Times New Roman" w:hAnsi="Times New Roman" w:cs="Times New Roman"/>
-          <w:sz w:val="24"/>
-          <w:szCs w:val="24"/>
-        </w:rPr>
-        <w:t>Operational Efficiency</w:t>
-      </w:r>
-      <w:r>
-        <w:rPr>
-          <w:rFonts w:ascii="Times New Roman" w:eastAsia="Times New Roman" w:hAnsi="Times New Roman" w:cs="Times New Roman"/>
-          <w:sz w:val="24"/>
-          <w:szCs w:val="24"/>
-        </w:rPr>
-        <w:t xml:space="preserve">, </w:t>
-      </w:r>
-      <w:r>
-        <w:rPr>
-          <w:rFonts w:ascii="Times New Roman" w:eastAsia="Times New Roman" w:hAnsi="Times New Roman" w:cs="Times New Roman"/>
-          <w:sz w:val="24"/>
-          <w:szCs w:val="24"/>
-        </w:rPr>
-        <w:t>Performance Metrics</w:t>
-      </w:r>
-      <w:r>
-        <w:rPr>
-          <w:rFonts w:ascii="Times New Roman" w:eastAsia="Times New Roman" w:hAnsi="Times New Roman" w:cs="Times New Roman"/>
-          <w:sz w:val="24"/>
-          <w:szCs w:val="24"/>
-        </w:rPr>
-        <w:t xml:space="preserve">, </w:t>
-      </w:r>
-      <w:r>
-        <w:rPr>
-          <w:rFonts w:ascii="Times New Roman" w:eastAsia="Times New Roman" w:hAnsi="Times New Roman" w:cs="Times New Roman"/>
-          <w:sz w:val="24"/>
-          <w:szCs w:val="24"/>
-        </w:rPr>
-        <w:t>Cultural Heritage</w:t>
-      </w:r>
-      <w:r>
-        <w:rPr>
-          <w:rFonts w:ascii="Times New Roman" w:eastAsia="Times New Roman" w:hAnsi="Times New Roman" w:cs="Times New Roman"/>
-          <w:sz w:val="24"/>
-          <w:szCs w:val="24"/>
-        </w:rPr>
-        <w:t xml:space="preserve">, </w:t>
-      </w:r>
-      <w:r>
-        <w:rPr>
-          <w:rFonts w:ascii="Times New Roman" w:eastAsia="Times New Roman" w:hAnsi="Times New Roman" w:cs="Times New Roman"/>
-          <w:sz w:val="24"/>
-          <w:szCs w:val="24"/>
-        </w:rPr>
-        <w:t>Digital Technologies</w:t>
-      </w:r>
-      <w:r>
-        <w:rPr>
-          <w:rFonts w:ascii="Times New Roman" w:eastAsia="Times New Roman" w:hAnsi="Times New Roman" w:cs="Times New Roman"/>
-          <w:sz w:val="24"/>
-          <w:szCs w:val="24"/>
-        </w:rPr>
-        <w:t>,</w:t>
-      </w:r>
-      <w:r>
-        <w:rPr>
-          <w:rFonts w:ascii="Times New Roman" w:eastAsia="Times New Roman" w:hAnsi="Times New Roman" w:cs="Times New Roman"/>
-          <w:sz w:val="24"/>
-          <w:szCs w:val="24"/>
-        </w:rPr>
-        <w:t xml:space="preserve"> Artificial Intelligence</w:t>
-      </w:r>
-      <w:r>
-        <w:rPr>
-          <w:rFonts w:ascii="Times New Roman" w:eastAsia="Times New Roman" w:hAnsi="Times New Roman" w:cs="Times New Roman"/>
-          <w:sz w:val="24"/>
-          <w:szCs w:val="24"/>
-        </w:rPr>
-        <w:t>,</w:t>
-      </w:r>
-      <w:r>
-        <w:rPr>
-          <w:rFonts w:ascii="Times New Roman" w:eastAsia="Times New Roman" w:hAnsi="Times New Roman" w:cs="Times New Roman"/>
-          <w:sz w:val="24"/>
-          <w:szCs w:val="24"/>
-        </w:rPr>
-        <w:t xml:space="preserve"> Big Data</w:t>
-      </w:r>
-      <w:r>
-        <w:rPr>
-          <w:rFonts w:ascii="Times New Roman" w:eastAsia="Times New Roman" w:hAnsi="Times New Roman" w:cs="Times New Roman"/>
-          <w:sz w:val="24"/>
-          <w:szCs w:val="24"/>
-        </w:rPr>
-        <w:t>,</w:t>
-      </w:r>
-      <w:r>
-        <w:rPr>
-          <w:rFonts w:ascii="Times New Roman" w:eastAsia="Times New Roman" w:hAnsi="Times New Roman" w:cs="Times New Roman"/>
-          <w:sz w:val="24"/>
-          <w:szCs w:val="24"/>
-        </w:rPr>
-        <w:t xml:space="preserve"> Internet of Things</w:t>
-      </w:r>
-      <w:r>
-        <w:rPr>
-          <w:rFonts w:ascii="Times New Roman" w:eastAsia="Times New Roman" w:hAnsi="Times New Roman" w:cs="Times New Roman"/>
-          <w:sz w:val="24"/>
-          <w:szCs w:val="24"/>
-        </w:rPr>
-        <w:t xml:space="preserve"> (IoT), </w:t>
-      </w:r>
-      <w:r>
-        <w:rPr>
-          <w:rFonts w:ascii="Times New Roman" w:eastAsia="Times New Roman" w:hAnsi="Times New Roman" w:cs="Times New Roman"/>
-          <w:sz w:val="24"/>
-          <w:szCs w:val="24"/>
-        </w:rPr>
-        <w:t>New Business Models</w:t>
-      </w:r>
-      <w:r>
-        <w:rPr>
-          <w:rFonts w:ascii="Times New Roman" w:eastAsia="Times New Roman" w:hAnsi="Times New Roman" w:cs="Times New Roman"/>
-          <w:sz w:val="24"/>
-          <w:szCs w:val="24"/>
-        </w:rPr>
-        <w:t xml:space="preserve">, </w:t>
-      </w:r>
-      <w:r>
-        <w:rPr>
-          <w:rFonts w:ascii="Times New Roman" w:eastAsia="Times New Roman" w:hAnsi="Times New Roman" w:cs="Times New Roman"/>
-          <w:sz w:val="24"/>
-          <w:szCs w:val="24"/>
-        </w:rPr>
-        <w:t>Revenue Generation</w:t>
-      </w:r>
-      <w:r>
-        <w:rPr>
-          <w:rFonts w:ascii="Times New Roman" w:eastAsia="Times New Roman" w:hAnsi="Times New Roman" w:cs="Times New Roman"/>
-          <w:sz w:val="24"/>
-          <w:szCs w:val="24"/>
-        </w:rPr>
-        <w:t xml:space="preserve">, </w:t>
-      </w:r>
-      <w:r>
-        <w:rPr>
-          <w:rFonts w:ascii="Times New Roman" w:eastAsia="Times New Roman" w:hAnsi="Times New Roman" w:cs="Times New Roman"/>
-          <w:sz w:val="24"/>
-          <w:szCs w:val="24"/>
-        </w:rPr>
-        <w:t>Audience Engagement</w:t>
-      </w:r>
-      <w:r>
-        <w:rPr>
-          <w:rFonts w:ascii="Times New Roman" w:eastAsia="Times New Roman" w:hAnsi="Times New Roman" w:cs="Times New Roman"/>
-          <w:sz w:val="24"/>
-          <w:szCs w:val="24"/>
-        </w:rPr>
-        <w:t>,</w:t>
-      </w:r>
-      <w:r>
-        <w:rPr>
-          <w:rFonts w:ascii="Times New Roman" w:eastAsia="Times New Roman" w:hAnsi="Times New Roman" w:cs="Times New Roman"/>
-          <w:sz w:val="24"/>
-          <w:szCs w:val="24"/>
-        </w:rPr>
-        <w:t xml:space="preserve"> Digital Literacy</w:t>
-      </w:r>
-      <w:r>
-        <w:rPr>
-          <w:rFonts w:ascii="Times New Roman" w:eastAsia="Times New Roman" w:hAnsi="Times New Roman" w:cs="Times New Roman"/>
-          <w:sz w:val="24"/>
-          <w:szCs w:val="24"/>
-        </w:rPr>
-        <w:t xml:space="preserve">, </w:t>
-      </w:r>
-      <w:r>
-        <w:rPr>
-          <w:rFonts w:ascii="Times New Roman" w:eastAsia="Times New Roman" w:hAnsi="Times New Roman" w:cs="Times New Roman"/>
-          <w:sz w:val="24"/>
-          <w:szCs w:val="24"/>
-        </w:rPr>
-        <w:t>Data Interoperability</w:t>
-      </w:r>
-      <w:r>
-        <w:rPr>
-          <w:rFonts w:ascii="Times New Roman" w:eastAsia="Times New Roman" w:hAnsi="Times New Roman" w:cs="Times New Roman"/>
-          <w:sz w:val="24"/>
-          <w:szCs w:val="24"/>
-        </w:rPr>
-        <w:t xml:space="preserve">, </w:t>
-      </w:r>
-      <w:r>
-        <w:rPr>
-          <w:rFonts w:ascii="Times New Roman" w:eastAsia="Times New Roman" w:hAnsi="Times New Roman" w:cs="Times New Roman"/>
-          <w:sz w:val="24"/>
-          <w:szCs w:val="24"/>
-        </w:rPr>
-        <w:t>Strategic Policies</w:t>
-      </w:r>
-      <w:r>
-        <w:rPr>
-          <w:rFonts w:ascii="Times New Roman" w:eastAsia="Times New Roman" w:hAnsi="Times New Roman" w:cs="Times New Roman"/>
-          <w:sz w:val="24"/>
-          <w:szCs w:val="24"/>
-        </w:rPr>
-        <w:t xml:space="preserve">, </w:t>
-      </w:r>
-      <w:r>
-        <w:rPr>
-          <w:rFonts w:ascii="Times New Roman" w:eastAsia="Times New Roman" w:hAnsi="Times New Roman" w:cs="Times New Roman"/>
-          <w:sz w:val="24"/>
-          <w:szCs w:val="24"/>
-        </w:rPr>
-        <w:t>Ethical Implications</w:t>
-      </w:r>
-      <w:r>
-        <w:rPr>
-          <w:rFonts w:ascii="Times New Roman" w:eastAsia="Times New Roman" w:hAnsi="Times New Roman" w:cs="Times New Roman"/>
-          <w:sz w:val="24"/>
-          <w:szCs w:val="24"/>
-        </w:rPr>
-        <w:t xml:space="preserve">, </w:t>
-      </w:r>
-      <w:r>
-        <w:rPr>
-          <w:rFonts w:ascii="Times New Roman" w:eastAsia="Times New Roman" w:hAnsi="Times New Roman" w:cs="Times New Roman"/>
-          <w:sz w:val="24"/>
-          <w:szCs w:val="24"/>
-        </w:rPr>
-        <w:t>Preservation</w:t>
-      </w:r>
-      <w:r>
-        <w:rPr>
-          <w:rFonts w:ascii="Times New Roman" w:eastAsia="Times New Roman" w:hAnsi="Times New Roman" w:cs="Times New Roman"/>
-          <w:sz w:val="24"/>
-          <w:szCs w:val="24"/>
-        </w:rPr>
-        <w:t xml:space="preserve">, </w:t>
-      </w:r>
-      <w:r>
-        <w:rPr>
-          <w:rFonts w:ascii="Times New Roman" w:eastAsia="Times New Roman" w:hAnsi="Times New Roman" w:cs="Times New Roman"/>
-          <w:sz w:val="24"/>
-          <w:szCs w:val="24"/>
-        </w:rPr>
-        <w:t>Accessibility</w:t>
-      </w:r>
-      <w:r>
-        <w:rPr>
-          <w:rFonts w:ascii="Times New Roman" w:eastAsia="Times New Roman" w:hAnsi="Times New Roman" w:cs="Times New Roman"/>
-          <w:sz w:val="24"/>
-          <w:szCs w:val="24"/>
-        </w:rPr>
-        <w:t xml:space="preserve">, </w:t>
-      </w:r>
-      <w:r>
-        <w:rPr>
-          <w:rFonts w:ascii="Times New Roman" w:eastAsia="Times New Roman" w:hAnsi="Times New Roman" w:cs="Times New Roman"/>
-          <w:sz w:val="24"/>
-          <w:szCs w:val="24"/>
-        </w:rPr>
-        <w:t>User Experience</w:t>
-      </w:r>
-      <w:r>
-        <w:rPr>
-          <w:rFonts w:ascii="Times New Roman" w:eastAsia="Times New Roman" w:hAnsi="Times New Roman" w:cs="Times New Roman"/>
-          <w:sz w:val="24"/>
-          <w:szCs w:val="24"/>
-        </w:rPr>
-        <w:t xml:space="preserve"> (UX), </w:t>
-      </w:r>
-      <w:r>
-        <w:rPr>
-          <w:rFonts w:ascii="Times New Roman" w:eastAsia="Times New Roman" w:hAnsi="Times New Roman" w:cs="Times New Roman"/>
-          <w:sz w:val="24"/>
-          <w:szCs w:val="24"/>
-        </w:rPr>
-        <w:t>Collaboration</w:t>
-      </w:r>
-      <w:r>
-        <w:rPr>
-          <w:rFonts w:ascii="Times New Roman" w:eastAsia="Times New Roman" w:hAnsi="Times New Roman" w:cs="Times New Roman"/>
-          <w:sz w:val="24"/>
-          <w:szCs w:val="24"/>
-        </w:rPr>
-        <w:t>, Thematic Analysis</w:t>
+          <w:rFonts w:asciiTheme="majorBidi" w:eastAsia="Times New Roman" w:hAnsiTheme="majorBidi" w:cstheme="majorBidi"/>
+          <w:sz w:val="24"/>
+          <w:szCs w:val="24"/>
+        </w:rPr>
+        <w:t>Digital Transformation, Cultural Industry, Operational Efficiency, Performance Metrics, Cultural Heritage, Digital Technologies, Artificial Intelligence, Big Data, Internet of Things (IoT), New Business Models, Revenue Generation, Audience Engagement, Digital Literacy, Data Interoperability, Strategic Policies, Ethical Implications, Preservation, Accessibility, User Experience (UX), Collaboration, Thematic Analysis</w:t>
       </w:r>
     </w:p>
     <w:p>
@@ -2078,7 +1767,13 @@
         <w:t xml:space="preserve"> Diagram for digital transformation of the cultural industry</w:t>
       </w:r>
     </w:p>
-    <w:p/>
+    <w:p>
+      <w:pPr>
+        <w:rPr>
+          <w:rFonts w:asciiTheme="majorBidi" w:hAnsiTheme="majorBidi" w:cstheme="majorBidi"/>
+        </w:rPr>
+      </w:pPr>
+    </w:p>
     <w:p>
       <w:pPr>
         <w:pStyle w:val="BodyText"/>
@@ -2180,9 +1875,15 @@
     <w:p>
       <w:pPr>
         <w:pStyle w:val="Heading2"/>
+        <w:rPr>
+          <w:rFonts w:asciiTheme="majorBidi" w:hAnsiTheme="majorBidi"/>
+        </w:rPr>
       </w:pPr>
       <w:bookmarkStart w:id="10" w:name="references"/>
       <w:r>
+        <w:rPr>
+          <w:rFonts w:asciiTheme="majorBidi" w:hAnsiTheme="majorBidi"/>
+        </w:rPr>
         <w:t>Previous Studies on Digital Transformation</w:t>
       </w:r>
     </w:p>
@@ -3082,12 +2783,18 @@
       <w:pPr>
         <w:pStyle w:val="Heading1"/>
         <w:spacing w:before="0" w:after="0"/>
+        <w:rPr>
+          <w:rFonts w:asciiTheme="majorBidi" w:hAnsiTheme="majorBidi"/>
+        </w:rPr>
       </w:pPr>
       <w:bookmarkStart w:id="11" w:name="strategies-for-success"/>
       <w:bookmarkStart w:id="12" w:name="gap-in-literature"/>
       <w:bookmarkEnd w:id="5"/>
       <w:bookmarkEnd w:id="10"/>
       <w:r>
+        <w:rPr>
+          <w:rFonts w:asciiTheme="majorBidi" w:hAnsiTheme="majorBidi"/>
+        </w:rPr>
         <w:t>Gap in Literature</w:t>
       </w:r>
     </w:p>
@@ -3115,12 +2822,18 @@
       <w:pPr>
         <w:pStyle w:val="Heading1"/>
         <w:spacing w:before="0" w:after="0"/>
+        <w:rPr>
+          <w:rFonts w:asciiTheme="majorBidi" w:hAnsiTheme="majorBidi"/>
+        </w:rPr>
       </w:pPr>
       <w:bookmarkStart w:id="13" w:name="significance"/>
       <w:bookmarkStart w:id="14" w:name="abstract"/>
       <w:bookmarkEnd w:id="11"/>
       <w:bookmarkEnd w:id="12"/>
       <w:r>
+        <w:rPr>
+          <w:rFonts w:asciiTheme="majorBidi" w:hAnsiTheme="majorBidi"/>
+        </w:rPr>
         <w:t>Significance</w:t>
       </w:r>
     </w:p>
@@ -3337,8 +3050,14 @@
     <w:p>
       <w:pPr>
         <w:spacing w:after="0"/>
-      </w:pPr>
-      <w:r>
+        <w:rPr>
+          <w:rFonts w:asciiTheme="majorBidi" w:hAnsiTheme="majorBidi" w:cstheme="majorBidi"/>
+        </w:rPr>
+      </w:pPr>
+      <w:r>
+        <w:rPr>
+          <w:rFonts w:asciiTheme="majorBidi" w:hAnsiTheme="majorBidi" w:cstheme="majorBidi"/>
+        </w:rPr>
         <w:br w:type="page"/>
       </w:r>
     </w:p>
@@ -3578,27 +3297,7 @@
           <w:sz w:val="24"/>
           <w:szCs w:val="24"/>
         </w:rPr>
-        <w:t>S</w:t>
-      </w:r>
-      <w:r>
-        <w:rPr>
-          <w:rFonts w:asciiTheme="majorBidi" w:hAnsiTheme="majorBidi" w:cstheme="majorBidi"/>
-          <w:b/>
-          <w:bCs/>
-          <w:sz w:val="24"/>
-          <w:szCs w:val="24"/>
-        </w:rPr>
-        <w:t>earch keywords</w:t>
-      </w:r>
-      <w:r>
-        <w:rPr>
-          <w:rFonts w:asciiTheme="majorBidi" w:hAnsiTheme="majorBidi" w:cstheme="majorBidi"/>
-          <w:b/>
-          <w:bCs/>
-          <w:sz w:val="24"/>
-          <w:szCs w:val="24"/>
-        </w:rPr>
-        <w:t xml:space="preserve"> </w:t>
+        <w:t xml:space="preserve">Search keywords </w:t>
       </w:r>
       <w:r>
         <w:rPr>
@@ -3748,14 +3447,14 @@
           <w:p>
             <w:pPr>
               <w:rPr>
-                <w:rFonts w:ascii="Times New Roman" w:eastAsia="Times New Roman" w:hAnsi="Times New Roman" w:cs="Times New Roman"/>
+                <w:rFonts w:asciiTheme="majorBidi" w:eastAsia="Times New Roman" w:hAnsiTheme="majorBidi" w:cstheme="majorBidi"/>
                 <w:sz w:val="24"/>
                 <w:szCs w:val="24"/>
               </w:rPr>
             </w:pPr>
             <w:r>
               <w:rPr>
-                <w:rFonts w:ascii="Times New Roman" w:eastAsia="Times New Roman" w:hAnsi="Times New Roman" w:cs="Times New Roman"/>
+                <w:rFonts w:asciiTheme="majorBidi" w:eastAsia="Times New Roman" w:hAnsiTheme="majorBidi" w:cstheme="majorBidi"/>
                 <w:sz w:val="24"/>
                 <w:szCs w:val="24"/>
               </w:rPr>
@@ -3763,7 +3462,7 @@
             </w:r>
             <w:r>
               <w:rPr>
-                <w:rFonts w:ascii="Times New Roman" w:eastAsia="Times New Roman" w:hAnsi="Times New Roman" w:cs="Times New Roman"/>
+                <w:rFonts w:asciiTheme="majorBidi" w:eastAsia="Times New Roman" w:hAnsiTheme="majorBidi" w:cstheme="majorBidi"/>
                 <w:sz w:val="24"/>
                 <w:szCs w:val="24"/>
               </w:rPr>
@@ -3773,14 +3472,14 @@
           <w:p>
             <w:pPr>
               <w:rPr>
-                <w:rFonts w:ascii="Times New Roman" w:eastAsia="Times New Roman" w:hAnsi="Times New Roman" w:cs="Times New Roman"/>
+                <w:rFonts w:asciiTheme="majorBidi" w:eastAsia="Times New Roman" w:hAnsiTheme="majorBidi" w:cstheme="majorBidi"/>
                 <w:sz w:val="24"/>
                 <w:szCs w:val="24"/>
               </w:rPr>
             </w:pPr>
             <w:r>
               <w:rPr>
-                <w:rFonts w:ascii="Times New Roman" w:eastAsia="Times New Roman" w:hAnsi="Times New Roman" w:cs="Times New Roman"/>
+                <w:rFonts w:asciiTheme="majorBidi" w:eastAsia="Times New Roman" w:hAnsiTheme="majorBidi" w:cstheme="majorBidi"/>
                 <w:sz w:val="24"/>
                 <w:szCs w:val="24"/>
               </w:rPr>
@@ -3788,91 +3487,39 @@
             </w:r>
             <w:r>
               <w:rPr>
-                <w:rFonts w:ascii="Times New Roman" w:eastAsia="Times New Roman" w:hAnsi="Times New Roman" w:cs="Times New Roman"/>
+                <w:rFonts w:asciiTheme="majorBidi" w:eastAsia="Times New Roman" w:hAnsiTheme="majorBidi" w:cstheme="majorBidi"/>
                 <w:sz w:val="24"/>
                 <w:szCs w:val="24"/>
               </w:rPr>
               <w:br/>
+              <w:t>Internet of Things (IoT)</w:t>
             </w:r>
             <w:r>
               <w:rPr>
-                <w:rFonts w:ascii="Times New Roman" w:eastAsia="Times New Roman" w:hAnsi="Times New Roman" w:cs="Times New Roman"/>
-                <w:sz w:val="24"/>
-                <w:szCs w:val="24"/>
-              </w:rPr>
-              <w:t>Internet of Things</w:t>
-            </w:r>
-            <w:r>
-              <w:rPr>
-                <w:rFonts w:ascii="Times New Roman" w:eastAsia="Times New Roman" w:hAnsi="Times New Roman" w:cs="Times New Roman"/>
-                <w:sz w:val="24"/>
-                <w:szCs w:val="24"/>
-              </w:rPr>
-              <w:t xml:space="preserve"> (IoT)</w:t>
-            </w:r>
-            <w:r>
-              <w:rPr>
-                <w:rFonts w:ascii="Times New Roman" w:eastAsia="Times New Roman" w:hAnsi="Times New Roman" w:cs="Times New Roman"/>
+                <w:rFonts w:asciiTheme="majorBidi" w:eastAsia="Times New Roman" w:hAnsiTheme="majorBidi" w:cstheme="majorBidi"/>
                 <w:sz w:val="24"/>
                 <w:szCs w:val="24"/>
               </w:rPr>
               <w:br/>
+              <w:t xml:space="preserve">Strategic Policies </w:t>
             </w:r>
             <w:r>
               <w:rPr>
-                <w:rFonts w:ascii="Times New Roman" w:eastAsia="Times New Roman" w:hAnsi="Times New Roman" w:cs="Times New Roman"/>
-                <w:sz w:val="24"/>
-                <w:szCs w:val="24"/>
-              </w:rPr>
-              <w:t>Strategic Policies</w:t>
-            </w:r>
-            <w:r>
-              <w:rPr>
-                <w:rFonts w:ascii="Times New Roman" w:eastAsia="Times New Roman" w:hAnsi="Times New Roman" w:cs="Times New Roman"/>
-                <w:sz w:val="24"/>
-                <w:szCs w:val="24"/>
-              </w:rPr>
-              <w:t xml:space="preserve"> </w:t>
-            </w:r>
-            <w:r>
-              <w:rPr>
-                <w:rFonts w:ascii="Times New Roman" w:eastAsia="Times New Roman" w:hAnsi="Times New Roman" w:cs="Times New Roman"/>
+                <w:rFonts w:asciiTheme="majorBidi" w:eastAsia="Times New Roman" w:hAnsiTheme="majorBidi" w:cstheme="majorBidi"/>
                 <w:sz w:val="24"/>
                 <w:szCs w:val="24"/>
               </w:rPr>
               <w:br/>
-            </w:r>
-            <w:r>
-              <w:rPr>
-                <w:rFonts w:ascii="Times New Roman" w:eastAsia="Times New Roman" w:hAnsi="Times New Roman" w:cs="Times New Roman"/>
-                <w:sz w:val="24"/>
-                <w:szCs w:val="24"/>
-              </w:rPr>
               <w:t>Ethical Implications</w:t>
             </w:r>
             <w:r>
               <w:rPr>
-                <w:rFonts w:ascii="Times New Roman" w:eastAsia="Times New Roman" w:hAnsi="Times New Roman" w:cs="Times New Roman"/>
+                <w:rFonts w:asciiTheme="majorBidi" w:eastAsia="Times New Roman" w:hAnsiTheme="majorBidi" w:cstheme="majorBidi"/>
                 <w:sz w:val="24"/>
                 <w:szCs w:val="24"/>
               </w:rPr>
               <w:br/>
-            </w:r>
-            <w:r>
-              <w:rPr>
-                <w:rFonts w:ascii="Times New Roman" w:eastAsia="Times New Roman" w:hAnsi="Times New Roman" w:cs="Times New Roman"/>
-                <w:sz w:val="24"/>
-                <w:szCs w:val="24"/>
-              </w:rPr>
-              <w:t>User Experience</w:t>
-            </w:r>
-            <w:r>
-              <w:rPr>
-                <w:rFonts w:ascii="Times New Roman" w:eastAsia="Times New Roman" w:hAnsi="Times New Roman" w:cs="Times New Roman"/>
-                <w:sz w:val="24"/>
-                <w:szCs w:val="24"/>
-              </w:rPr>
-              <w:t xml:space="preserve"> (UX)</w:t>
+              <w:t>User Experience (UX)</w:t>
             </w:r>
           </w:p>
           <w:p>
@@ -3892,7 +3539,7 @@
           <w:p>
             <w:pPr>
               <w:rPr>
-                <w:rFonts w:ascii="Times New Roman" w:eastAsia="Times New Roman" w:hAnsi="Times New Roman" w:cs="Times New Roman"/>
+                <w:rFonts w:asciiTheme="majorBidi" w:eastAsia="Times New Roman" w:hAnsiTheme="majorBidi" w:cstheme="majorBidi"/>
                 <w:sz w:val="24"/>
                 <w:szCs w:val="24"/>
               </w:rPr>
@@ -3901,7 +3548,7 @@
           <w:p>
             <w:pPr>
               <w:rPr>
-                <w:rFonts w:ascii="Times New Roman" w:eastAsia="Times New Roman" w:hAnsi="Times New Roman" w:cs="Times New Roman"/>
+                <w:rFonts w:asciiTheme="majorBidi" w:eastAsia="Times New Roman" w:hAnsiTheme="majorBidi" w:cstheme="majorBidi"/>
                 <w:sz w:val="24"/>
                 <w:szCs w:val="24"/>
               </w:rPr>
@@ -3910,7 +3557,7 @@
           <w:p>
             <w:pPr>
               <w:rPr>
-                <w:rFonts w:ascii="Times New Roman" w:eastAsia="Times New Roman" w:hAnsi="Times New Roman" w:cs="Times New Roman"/>
+                <w:rFonts w:asciiTheme="majorBidi" w:eastAsia="Times New Roman" w:hAnsiTheme="majorBidi" w:cstheme="majorBidi"/>
                 <w:sz w:val="24"/>
                 <w:szCs w:val="24"/>
               </w:rPr>
@@ -3919,14 +3566,14 @@
           <w:p>
             <w:pPr>
               <w:rPr>
-                <w:rFonts w:ascii="Times New Roman" w:eastAsia="Times New Roman" w:hAnsi="Times New Roman" w:cs="Times New Roman"/>
+                <w:rFonts w:asciiTheme="majorBidi" w:eastAsia="Times New Roman" w:hAnsiTheme="majorBidi" w:cstheme="majorBidi"/>
                 <w:sz w:val="24"/>
                 <w:szCs w:val="24"/>
               </w:rPr>
             </w:pPr>
             <w:r>
               <w:rPr>
-                <w:rFonts w:ascii="Times New Roman" w:eastAsia="Times New Roman" w:hAnsi="Times New Roman" w:cs="Times New Roman"/>
+                <w:rFonts w:asciiTheme="majorBidi" w:eastAsia="Times New Roman" w:hAnsiTheme="majorBidi" w:cstheme="majorBidi"/>
                 <w:sz w:val="24"/>
                 <w:szCs w:val="24"/>
               </w:rPr>
@@ -3976,7 +3623,7 @@
           <w:p>
             <w:pPr>
               <w:rPr>
-                <w:rFonts w:ascii="Times New Roman" w:eastAsia="Times New Roman" w:hAnsi="Times New Roman" w:cs="Times New Roman"/>
+                <w:rFonts w:asciiTheme="majorBidi" w:eastAsia="Times New Roman" w:hAnsiTheme="majorBidi" w:cstheme="majorBidi"/>
                 <w:sz w:val="24"/>
                 <w:szCs w:val="24"/>
               </w:rPr>
@@ -4127,13 +3774,6 @@
                 <w:szCs w:val="24"/>
               </w:rPr>
               <w:br/>
-            </w:r>
-            <w:r>
-              <w:rPr>
-                <w:rFonts w:asciiTheme="majorBidi" w:hAnsiTheme="majorBidi" w:cstheme="majorBidi"/>
-                <w:sz w:val="24"/>
-                <w:szCs w:val="24"/>
-              </w:rPr>
               <w:t>Failure</w:t>
             </w:r>
           </w:p>
@@ -4194,14 +3834,14 @@
           <w:p>
             <w:pPr>
               <w:rPr>
-                <w:rFonts w:ascii="Times New Roman" w:eastAsia="Times New Roman" w:hAnsi="Times New Roman" w:cs="Times New Roman"/>
+                <w:rFonts w:asciiTheme="majorBidi" w:eastAsia="Times New Roman" w:hAnsiTheme="majorBidi" w:cstheme="majorBidi"/>
                 <w:sz w:val="24"/>
                 <w:szCs w:val="24"/>
               </w:rPr>
             </w:pPr>
             <w:r>
               <w:rPr>
-                <w:rFonts w:ascii="Times New Roman" w:eastAsia="Times New Roman" w:hAnsi="Times New Roman" w:cs="Times New Roman"/>
+                <w:rFonts w:asciiTheme="majorBidi" w:eastAsia="Times New Roman" w:hAnsiTheme="majorBidi" w:cstheme="majorBidi"/>
                 <w:sz w:val="24"/>
                 <w:szCs w:val="24"/>
               </w:rPr>
@@ -4209,7 +3849,7 @@
             </w:r>
             <w:r>
               <w:rPr>
-                <w:rFonts w:ascii="Times New Roman" w:eastAsia="Times New Roman" w:hAnsi="Times New Roman" w:cs="Times New Roman"/>
+                <w:rFonts w:asciiTheme="majorBidi" w:eastAsia="Times New Roman" w:hAnsiTheme="majorBidi" w:cstheme="majorBidi"/>
                 <w:sz w:val="24"/>
                 <w:szCs w:val="24"/>
               </w:rPr>
@@ -4219,14 +3859,14 @@
           <w:p>
             <w:pPr>
               <w:rPr>
-                <w:rFonts w:ascii="Times New Roman" w:eastAsia="Times New Roman" w:hAnsi="Times New Roman" w:cs="Times New Roman"/>
+                <w:rFonts w:asciiTheme="majorBidi" w:eastAsia="Times New Roman" w:hAnsiTheme="majorBidi" w:cstheme="majorBidi"/>
                 <w:sz w:val="24"/>
                 <w:szCs w:val="24"/>
               </w:rPr>
             </w:pPr>
             <w:r>
               <w:rPr>
-                <w:rFonts w:ascii="Times New Roman" w:eastAsia="Times New Roman" w:hAnsi="Times New Roman" w:cs="Times New Roman"/>
+                <w:rFonts w:asciiTheme="majorBidi" w:eastAsia="Times New Roman" w:hAnsiTheme="majorBidi" w:cstheme="majorBidi"/>
                 <w:sz w:val="24"/>
                 <w:szCs w:val="24"/>
               </w:rPr>
@@ -4234,91 +3874,39 @@
             </w:r>
             <w:r>
               <w:rPr>
-                <w:rFonts w:ascii="Times New Roman" w:eastAsia="Times New Roman" w:hAnsi="Times New Roman" w:cs="Times New Roman"/>
+                <w:rFonts w:asciiTheme="majorBidi" w:eastAsia="Times New Roman" w:hAnsiTheme="majorBidi" w:cstheme="majorBidi"/>
                 <w:sz w:val="24"/>
                 <w:szCs w:val="24"/>
               </w:rPr>
               <w:br/>
+              <w:t>Internet of Things (IoT)</w:t>
             </w:r>
             <w:r>
               <w:rPr>
-                <w:rFonts w:ascii="Times New Roman" w:eastAsia="Times New Roman" w:hAnsi="Times New Roman" w:cs="Times New Roman"/>
-                <w:sz w:val="24"/>
-                <w:szCs w:val="24"/>
-              </w:rPr>
-              <w:t>Internet of Things</w:t>
-            </w:r>
-            <w:r>
-              <w:rPr>
-                <w:rFonts w:ascii="Times New Roman" w:eastAsia="Times New Roman" w:hAnsi="Times New Roman" w:cs="Times New Roman"/>
-                <w:sz w:val="24"/>
-                <w:szCs w:val="24"/>
-              </w:rPr>
-              <w:t xml:space="preserve"> (IoT)</w:t>
-            </w:r>
-            <w:r>
-              <w:rPr>
-                <w:rFonts w:ascii="Times New Roman" w:eastAsia="Times New Roman" w:hAnsi="Times New Roman" w:cs="Times New Roman"/>
+                <w:rFonts w:asciiTheme="majorBidi" w:eastAsia="Times New Roman" w:hAnsiTheme="majorBidi" w:cstheme="majorBidi"/>
                 <w:sz w:val="24"/>
                 <w:szCs w:val="24"/>
               </w:rPr>
               <w:br/>
+              <w:t xml:space="preserve">Strategic Policies </w:t>
             </w:r>
             <w:r>
               <w:rPr>
-                <w:rFonts w:ascii="Times New Roman" w:eastAsia="Times New Roman" w:hAnsi="Times New Roman" w:cs="Times New Roman"/>
-                <w:sz w:val="24"/>
-                <w:szCs w:val="24"/>
-              </w:rPr>
-              <w:t>Strategic Policies</w:t>
-            </w:r>
-            <w:r>
-              <w:rPr>
-                <w:rFonts w:ascii="Times New Roman" w:eastAsia="Times New Roman" w:hAnsi="Times New Roman" w:cs="Times New Roman"/>
-                <w:sz w:val="24"/>
-                <w:szCs w:val="24"/>
-              </w:rPr>
-              <w:t xml:space="preserve"> </w:t>
-            </w:r>
-            <w:r>
-              <w:rPr>
-                <w:rFonts w:ascii="Times New Roman" w:eastAsia="Times New Roman" w:hAnsi="Times New Roman" w:cs="Times New Roman"/>
+                <w:rFonts w:asciiTheme="majorBidi" w:eastAsia="Times New Roman" w:hAnsiTheme="majorBidi" w:cstheme="majorBidi"/>
                 <w:sz w:val="24"/>
                 <w:szCs w:val="24"/>
               </w:rPr>
               <w:br/>
-            </w:r>
-            <w:r>
-              <w:rPr>
-                <w:rFonts w:ascii="Times New Roman" w:eastAsia="Times New Roman" w:hAnsi="Times New Roman" w:cs="Times New Roman"/>
-                <w:sz w:val="24"/>
-                <w:szCs w:val="24"/>
-              </w:rPr>
               <w:t>Ethical Implications</w:t>
             </w:r>
             <w:r>
               <w:rPr>
-                <w:rFonts w:ascii="Times New Roman" w:eastAsia="Times New Roman" w:hAnsi="Times New Roman" w:cs="Times New Roman"/>
+                <w:rFonts w:asciiTheme="majorBidi" w:eastAsia="Times New Roman" w:hAnsiTheme="majorBidi" w:cstheme="majorBidi"/>
                 <w:sz w:val="24"/>
                 <w:szCs w:val="24"/>
               </w:rPr>
               <w:br/>
-            </w:r>
-            <w:r>
-              <w:rPr>
-                <w:rFonts w:ascii="Times New Roman" w:eastAsia="Times New Roman" w:hAnsi="Times New Roman" w:cs="Times New Roman"/>
-                <w:sz w:val="24"/>
-                <w:szCs w:val="24"/>
-              </w:rPr>
-              <w:t>User Experience</w:t>
-            </w:r>
-            <w:r>
-              <w:rPr>
-                <w:rFonts w:ascii="Times New Roman" w:eastAsia="Times New Roman" w:hAnsi="Times New Roman" w:cs="Times New Roman"/>
-                <w:sz w:val="24"/>
-                <w:szCs w:val="24"/>
-              </w:rPr>
-              <w:t xml:space="preserve"> (UX)</w:t>
+              <w:t>User Experience (UX)</w:t>
             </w:r>
           </w:p>
           <w:p>
@@ -4338,7 +3926,7 @@
           <w:p>
             <w:pPr>
               <w:rPr>
-                <w:rFonts w:ascii="Times New Roman" w:eastAsia="Times New Roman" w:hAnsi="Times New Roman" w:cs="Times New Roman"/>
+                <w:rFonts w:asciiTheme="majorBidi" w:eastAsia="Times New Roman" w:hAnsiTheme="majorBidi" w:cstheme="majorBidi"/>
                 <w:sz w:val="24"/>
                 <w:szCs w:val="24"/>
               </w:rPr>
@@ -4347,7 +3935,7 @@
           <w:p>
             <w:pPr>
               <w:rPr>
-                <w:rFonts w:ascii="Times New Roman" w:eastAsia="Times New Roman" w:hAnsi="Times New Roman" w:cs="Times New Roman"/>
+                <w:rFonts w:asciiTheme="majorBidi" w:eastAsia="Times New Roman" w:hAnsiTheme="majorBidi" w:cstheme="majorBidi"/>
                 <w:sz w:val="24"/>
                 <w:szCs w:val="24"/>
               </w:rPr>
@@ -4356,7 +3944,7 @@
           <w:p>
             <w:pPr>
               <w:rPr>
-                <w:rFonts w:ascii="Times New Roman" w:eastAsia="Times New Roman" w:hAnsi="Times New Roman" w:cs="Times New Roman"/>
+                <w:rFonts w:asciiTheme="majorBidi" w:eastAsia="Times New Roman" w:hAnsiTheme="majorBidi" w:cstheme="majorBidi"/>
                 <w:sz w:val="24"/>
                 <w:szCs w:val="24"/>
               </w:rPr>
@@ -4365,14 +3953,14 @@
           <w:p>
             <w:pPr>
               <w:rPr>
-                <w:rFonts w:ascii="Times New Roman" w:eastAsia="Times New Roman" w:hAnsi="Times New Roman" w:cs="Times New Roman"/>
+                <w:rFonts w:asciiTheme="majorBidi" w:eastAsia="Times New Roman" w:hAnsiTheme="majorBidi" w:cstheme="majorBidi"/>
                 <w:sz w:val="24"/>
                 <w:szCs w:val="24"/>
               </w:rPr>
             </w:pPr>
             <w:r>
               <w:rPr>
-                <w:rFonts w:ascii="Times New Roman" w:eastAsia="Times New Roman" w:hAnsi="Times New Roman" w:cs="Times New Roman"/>
+                <w:rFonts w:asciiTheme="majorBidi" w:eastAsia="Times New Roman" w:hAnsiTheme="majorBidi" w:cstheme="majorBidi"/>
                 <w:sz w:val="24"/>
                 <w:szCs w:val="24"/>
               </w:rPr>
@@ -4422,7 +4010,7 @@
           <w:p>
             <w:pPr>
               <w:rPr>
-                <w:rFonts w:ascii="Times New Roman" w:eastAsia="Times New Roman" w:hAnsi="Times New Roman" w:cs="Times New Roman"/>
+                <w:rFonts w:asciiTheme="majorBidi" w:eastAsia="Times New Roman" w:hAnsiTheme="majorBidi" w:cstheme="majorBidi"/>
                 <w:sz w:val="24"/>
                 <w:szCs w:val="24"/>
               </w:rPr>
@@ -4439,141 +4027,78 @@
         </w:tc>
       </w:tr>
     </w:tbl>
-    <w:p/>
+    <w:p>
+      <w:pPr>
+        <w:rPr>
+          <w:rFonts w:asciiTheme="majorBidi" w:hAnsiTheme="majorBidi" w:cstheme="majorBidi"/>
+        </w:rPr>
+      </w:pPr>
+    </w:p>
     <w:p>
       <w:pPr>
         <w:jc w:val="lowKashida"/>
-      </w:pPr>
-      <w:r>
+        <w:rPr>
+          <w:rFonts w:asciiTheme="majorBidi" w:hAnsiTheme="majorBidi" w:cstheme="majorBidi"/>
+          <w:sz w:val="24"/>
+          <w:szCs w:val="24"/>
+        </w:rPr>
+      </w:pPr>
+      <w:r>
+        <w:rPr>
+          <w:rFonts w:asciiTheme="majorBidi" w:hAnsiTheme="majorBidi" w:cstheme="majorBidi"/>
+          <w:sz w:val="24"/>
+          <w:szCs w:val="24"/>
+        </w:rPr>
         <w:t>We selected the terms "Digital Transformation" and "Cultural Industry" due to their prevalent usage in online discourse regarding organizations adopting digital technology. While acknowledging that some sources may not explicitly use these terms when discussing challenges or opportunities, we minimized this issue by utilizing synonymous terms such as "Fail" or "Failure" for identifying challenges, and "Successful" or "Success" for identifying opportunities</w:t>
       </w:r>
       <w:r>
+        <w:rPr>
+          <w:rFonts w:asciiTheme="majorBidi" w:hAnsiTheme="majorBidi" w:cstheme="majorBidi"/>
+          <w:sz w:val="24"/>
+          <w:szCs w:val="24"/>
+        </w:rPr>
         <w:t xml:space="preserve"> </w:t>
       </w:r>
       <w:r>
+        <w:rPr>
+          <w:rFonts w:asciiTheme="majorBidi" w:hAnsiTheme="majorBidi" w:cstheme="majorBidi"/>
+          <w:sz w:val="24"/>
+          <w:szCs w:val="24"/>
+        </w:rPr>
         <w:t>within digital communities</w:t>
       </w:r>
       <w:r>
+        <w:rPr>
+          <w:rFonts w:asciiTheme="majorBidi" w:hAnsiTheme="majorBidi" w:cstheme="majorBidi"/>
+          <w:sz w:val="24"/>
+          <w:szCs w:val="24"/>
+        </w:rPr>
         <w:t xml:space="preserve"> and integrated the failure and the success  with the </w:t>
       </w:r>
       <w:r>
         <w:rPr>
-          <w:rFonts w:ascii="Times New Roman" w:eastAsia="Times New Roman" w:hAnsi="Times New Roman" w:cs="Times New Roman"/>
-          <w:sz w:val="24"/>
-          <w:szCs w:val="24"/>
-        </w:rPr>
-        <w:t>Performance Metrics</w:t>
-      </w:r>
-      <w:r>
-        <w:rPr>
-          <w:rFonts w:ascii="Times New Roman" w:eastAsia="Times New Roman" w:hAnsi="Times New Roman" w:cs="Times New Roman"/>
-          <w:sz w:val="24"/>
-          <w:szCs w:val="24"/>
-        </w:rPr>
-        <w:t xml:space="preserve">, </w:t>
-      </w:r>
-      <w:r>
-        <w:rPr>
-          <w:rFonts w:ascii="Times New Roman" w:eastAsia="Times New Roman" w:hAnsi="Times New Roman" w:cs="Times New Roman"/>
-          <w:sz w:val="24"/>
-          <w:szCs w:val="24"/>
-        </w:rPr>
-        <w:t>Artificial Intelligence</w:t>
-      </w:r>
-      <w:r>
-        <w:rPr>
-          <w:rFonts w:ascii="Times New Roman" w:eastAsia="Times New Roman" w:hAnsi="Times New Roman" w:cs="Times New Roman"/>
-          <w:sz w:val="24"/>
-          <w:szCs w:val="24"/>
-        </w:rPr>
-        <w:t xml:space="preserve">, </w:t>
-      </w:r>
-      <w:r>
-        <w:rPr>
-          <w:rFonts w:ascii="Times New Roman" w:eastAsia="Times New Roman" w:hAnsi="Times New Roman" w:cs="Times New Roman"/>
-          <w:sz w:val="24"/>
-          <w:szCs w:val="24"/>
-        </w:rPr>
-        <w:t>Internet of Things</w:t>
-      </w:r>
-      <w:r>
-        <w:rPr>
-          <w:rFonts w:ascii="Times New Roman" w:eastAsia="Times New Roman" w:hAnsi="Times New Roman" w:cs="Times New Roman"/>
-          <w:sz w:val="24"/>
-          <w:szCs w:val="24"/>
-        </w:rPr>
-        <w:t xml:space="preserve"> (IoT)</w:t>
-      </w:r>
-      <w:r>
-        <w:rPr>
-          <w:rFonts w:ascii="Times New Roman" w:eastAsia="Times New Roman" w:hAnsi="Times New Roman" w:cs="Times New Roman"/>
-          <w:sz w:val="24"/>
-          <w:szCs w:val="24"/>
-        </w:rPr>
-        <w:t xml:space="preserve">, </w:t>
-      </w:r>
-      <w:r>
-        <w:rPr>
-          <w:rFonts w:ascii="Times New Roman" w:eastAsia="Times New Roman" w:hAnsi="Times New Roman" w:cs="Times New Roman"/>
-          <w:sz w:val="24"/>
-          <w:szCs w:val="24"/>
-        </w:rPr>
-        <w:t>Strategic Policies</w:t>
-      </w:r>
-      <w:r>
-        <w:rPr>
-          <w:rFonts w:ascii="Times New Roman" w:eastAsia="Times New Roman" w:hAnsi="Times New Roman" w:cs="Times New Roman"/>
-          <w:sz w:val="24"/>
-          <w:szCs w:val="24"/>
-        </w:rPr>
-        <w:t xml:space="preserve">, </w:t>
-      </w:r>
-      <w:r>
-        <w:rPr>
-          <w:rFonts w:ascii="Times New Roman" w:eastAsia="Times New Roman" w:hAnsi="Times New Roman" w:cs="Times New Roman"/>
-          <w:sz w:val="24"/>
-          <w:szCs w:val="24"/>
-        </w:rPr>
-        <w:t>Ethical Implications</w:t>
-      </w:r>
-      <w:r>
-        <w:rPr>
-          <w:rFonts w:ascii="Times New Roman" w:eastAsia="Times New Roman" w:hAnsi="Times New Roman" w:cs="Times New Roman"/>
-          <w:sz w:val="24"/>
-          <w:szCs w:val="24"/>
-        </w:rPr>
-        <w:t xml:space="preserve">, and </w:t>
-      </w:r>
-      <w:r>
-        <w:rPr>
-          <w:rFonts w:ascii="Times New Roman" w:eastAsia="Times New Roman" w:hAnsi="Times New Roman" w:cs="Times New Roman"/>
-          <w:sz w:val="24"/>
-          <w:szCs w:val="24"/>
-        </w:rPr>
-        <w:t>User Experience</w:t>
-      </w:r>
-      <w:r>
-        <w:rPr>
-          <w:rFonts w:ascii="Times New Roman" w:eastAsia="Times New Roman" w:hAnsi="Times New Roman" w:cs="Times New Roman"/>
-          <w:sz w:val="24"/>
-          <w:szCs w:val="24"/>
-        </w:rPr>
-        <w:t xml:space="preserve"> (UX)</w:t>
-      </w:r>
-      <w:r>
-        <w:rPr>
-          <w:rFonts w:ascii="Times New Roman" w:eastAsia="Times New Roman" w:hAnsi="Times New Roman" w:cs="Times New Roman"/>
-          <w:sz w:val="24"/>
-          <w:szCs w:val="24"/>
-        </w:rPr>
-        <w:t xml:space="preserve"> in the search keywords and the output of this step is two search keywords one for the challenges and the other for the opportunities.</w:t>
+          <w:rFonts w:asciiTheme="majorBidi" w:eastAsia="Times New Roman" w:hAnsiTheme="majorBidi" w:cstheme="majorBidi"/>
+          <w:sz w:val="24"/>
+          <w:szCs w:val="24"/>
+        </w:rPr>
+        <w:t>Performance Metrics, Artificial Intelligence, Internet of Things (IoT), Strategic Policies, Ethical Implications, and User Experience (UX) in the search keywords and the output of this step is two search keywords one for the challenges and the other for the opportunities.</w:t>
       </w:r>
     </w:p>
     <w:p>
       <w:pPr>
         <w:jc w:val="lowKashida"/>
-      </w:pPr>
-      <w:r>
+        <w:rPr>
+          <w:rFonts w:asciiTheme="majorBidi" w:hAnsiTheme="majorBidi" w:cstheme="majorBidi"/>
+          <w:sz w:val="24"/>
+          <w:szCs w:val="24"/>
+        </w:rPr>
+      </w:pPr>
+      <w:r>
+        <w:rPr>
+          <w:rFonts w:asciiTheme="majorBidi" w:hAnsiTheme="majorBidi" w:cstheme="majorBidi"/>
+          <w:sz w:val="24"/>
+          <w:szCs w:val="24"/>
+        </w:rPr>
         <w:t>This strategic combination alongside "Digital Transformation" and "Cultural Industry" enhances search precision and ensures the quality of our findings in subsequent stages.</w:t>
       </w:r>
     </w:p>
@@ -4838,22 +4363,7 @@
     </w:p>
     <w:p>
       <w:pPr>
-        <w:rPr>
-          <w:rFonts w:asciiTheme="majorBidi" w:eastAsia="Times New Roman" w:hAnsiTheme="majorBidi" w:cstheme="majorBidi"/>
-          <w:sz w:val="24"/>
-          <w:szCs w:val="24"/>
-        </w:rPr>
-      </w:pPr>
-      <w:r>
-        <w:rPr>
-          <w:rFonts w:asciiTheme="majorBidi" w:hAnsiTheme="majorBidi" w:cstheme="majorBidi"/>
-        </w:rPr>
-        <w:br w:type="page"/>
-      </w:r>
-    </w:p>
-    <w:p>
-      <w:pPr>
-        <w:spacing w:after="0" w:line="240" w:lineRule="auto"/>
+        <w:spacing w:before="240" w:after="0" w:line="240" w:lineRule="auto"/>
         <w:rPr>
           <w:rFonts w:asciiTheme="majorBidi" w:eastAsia="Times New Roman" w:hAnsiTheme="majorBidi" w:cstheme="majorBidi"/>
           <w:b/>
@@ -5319,6 +4829,18 @@
           <w:bCs/>
         </w:rPr>
       </w:pPr>
+    </w:p>
+    <w:p>
+      <w:pPr>
+        <w:pStyle w:val="NormalWeb"/>
+        <w:spacing w:before="0" w:beforeAutospacing="0" w:after="0" w:afterAutospacing="0"/>
+        <w:jc w:val="both"/>
+        <w:rPr>
+          <w:rFonts w:asciiTheme="majorBidi" w:hAnsiTheme="majorBidi" w:cstheme="majorBidi"/>
+          <w:b/>
+          <w:bCs/>
+        </w:rPr>
+      </w:pPr>
       <w:r>
         <w:rPr>
           <w:rFonts w:asciiTheme="majorBidi" w:hAnsiTheme="majorBidi" w:cstheme="majorBidi"/>
@@ -5451,18 +4973,18 @@
         <w:pStyle w:val="Heading2"/>
         <w:spacing w:before="0"/>
         <w:rPr>
-          <w:rFonts w:eastAsia="Times New Roman"/>
-        </w:rPr>
-      </w:pPr>
-      <w:r>
-        <w:rPr>
-          <w:rFonts w:eastAsia="Times New Roman"/>
+          <w:rFonts w:asciiTheme="majorBidi" w:eastAsia="Times New Roman" w:hAnsiTheme="majorBidi"/>
+        </w:rPr>
+      </w:pPr>
+      <w:r>
+        <w:rPr>
+          <w:rFonts w:asciiTheme="majorBidi" w:eastAsia="Times New Roman" w:hAnsiTheme="majorBidi"/>
         </w:rPr>
         <w:t>Data Analysis</w:t>
       </w:r>
       <w:r>
         <w:rPr>
-          <w:rFonts w:eastAsia="Times New Roman"/>
+          <w:rFonts w:asciiTheme="majorBidi" w:eastAsia="Times New Roman" w:hAnsiTheme="majorBidi"/>
         </w:rPr>
         <w:t xml:space="preserve"> Steps</w:t>
       </w:r>
@@ -5471,6 +4993,7 @@
       <w:pPr>
         <w:spacing w:after="0" w:line="240" w:lineRule="auto"/>
         <w:rPr>
+          <w:rFonts w:asciiTheme="majorBidi" w:hAnsiTheme="majorBidi" w:cstheme="majorBidi"/>
           <w:b/>
           <w:bCs/>
         </w:rPr>
@@ -5489,6 +5012,7 @@
       <w:bookmarkEnd w:id="16"/>
       <w:r>
         <w:rPr>
+          <w:rFonts w:asciiTheme="majorBidi" w:hAnsiTheme="majorBidi" w:cstheme="majorBidi"/>
           <w:b/>
           <w:bCs/>
         </w:rPr>
@@ -5496,6 +5020,7 @@
       </w:r>
       <w:r>
         <w:rPr>
+          <w:rFonts w:asciiTheme="majorBidi" w:hAnsiTheme="majorBidi" w:cstheme="majorBidi"/>
           <w:b/>
           <w:bCs/>
         </w:rPr>
@@ -5503,6 +5028,7 @@
       </w:r>
       <w:r>
         <w:rPr>
+          <w:rFonts w:asciiTheme="majorBidi" w:hAnsiTheme="majorBidi" w:cstheme="majorBidi"/>
           <w:b/>
           <w:bCs/>
         </w:rPr>
@@ -5513,6 +5039,7 @@
       <w:pPr>
         <w:spacing w:after="0" w:line="240" w:lineRule="auto"/>
         <w:rPr>
+          <w:rFonts w:asciiTheme="majorBidi" w:hAnsiTheme="majorBidi" w:cstheme="majorBidi"/>
           <w:b/>
           <w:bCs/>
         </w:rPr>
@@ -5521,54 +5048,87 @@
     <w:p>
       <w:pPr>
         <w:spacing w:after="0" w:line="240" w:lineRule="auto"/>
-      </w:pPr>
-      <w:r>
+        <w:jc w:val="both"/>
+        <w:rPr>
+          <w:rFonts w:asciiTheme="majorBidi" w:hAnsiTheme="majorBidi" w:cstheme="majorBidi"/>
+        </w:rPr>
+      </w:pPr>
+      <w:r>
+        <w:rPr>
+          <w:rFonts w:asciiTheme="majorBidi" w:hAnsiTheme="majorBidi" w:cstheme="majorBidi"/>
+        </w:rPr>
         <w:t>W</w:t>
       </w:r>
       <w:r>
+        <w:rPr>
+          <w:rFonts w:asciiTheme="majorBidi" w:hAnsiTheme="majorBidi" w:cstheme="majorBidi"/>
+        </w:rPr>
         <w:t>e will inquire with the University of Leeds about relevant data for our study</w:t>
       </w:r>
       <w:r>
+        <w:rPr>
+          <w:rFonts w:asciiTheme="majorBidi" w:hAnsiTheme="majorBidi" w:cstheme="majorBidi"/>
+        </w:rPr>
         <w:t>, t</w:t>
       </w:r>
       <w:r>
+        <w:rPr>
+          <w:rFonts w:asciiTheme="majorBidi" w:hAnsiTheme="majorBidi" w:cstheme="majorBidi"/>
+        </w:rPr>
         <w:t>his data will be integrated</w:t>
       </w:r>
       <w:r>
-        <w:t xml:space="preserve"> with </w:t>
-      </w:r>
-      <w:r>
-        <w:t>Case Collection B</w:t>
-      </w:r>
-      <w:r>
+        <w:rPr>
+          <w:rFonts w:asciiTheme="majorBidi" w:hAnsiTheme="majorBidi" w:cstheme="majorBidi"/>
+        </w:rPr>
+        <w:t xml:space="preserve"> with Case Collection B</w:t>
+      </w:r>
+      <w:r>
+        <w:rPr>
+          <w:rFonts w:asciiTheme="majorBidi" w:hAnsiTheme="majorBidi" w:cstheme="majorBidi"/>
+        </w:rPr>
         <w:t>,</w:t>
       </w:r>
       <w:r>
+        <w:rPr>
+          <w:rFonts w:asciiTheme="majorBidi" w:hAnsiTheme="majorBidi" w:cstheme="majorBidi"/>
+        </w:rPr>
         <w:t xml:space="preserve"> and</w:t>
       </w:r>
       <w:r>
+        <w:rPr>
+          <w:rFonts w:asciiTheme="majorBidi" w:hAnsiTheme="majorBidi" w:cstheme="majorBidi"/>
+        </w:rPr>
         <w:t xml:space="preserve"> duplicates will be removed accordingly.</w:t>
       </w:r>
     </w:p>
     <w:p>
       <w:pPr>
         <w:spacing w:after="0" w:line="240" w:lineRule="auto"/>
+        <w:jc w:val="both"/>
+        <w:rPr>
+          <w:rFonts w:asciiTheme="majorBidi" w:hAnsiTheme="majorBidi" w:cstheme="majorBidi"/>
+        </w:rPr>
       </w:pPr>
     </w:p>
     <w:p>
       <w:pPr>
         <w:spacing w:after="0" w:line="240" w:lineRule="auto"/>
-      </w:pPr>
-      <w:r>
-        <w:t>For each case contained in Case Collection B and the University of Leeds, we were looking</w:t>
-      </w:r>
-      <w:r>
-        <w:t xml:space="preserve"> </w:t>
-      </w:r>
-      <w:r>
-        <w:t>for the following information:</w:t>
-      </w:r>
-      <w:r>
+        <w:jc w:val="both"/>
+        <w:rPr>
+          <w:rFonts w:asciiTheme="majorBidi" w:hAnsiTheme="majorBidi" w:cstheme="majorBidi"/>
+        </w:rPr>
+      </w:pPr>
+      <w:r>
+        <w:rPr>
+          <w:rFonts w:asciiTheme="majorBidi" w:hAnsiTheme="majorBidi" w:cstheme="majorBidi"/>
+        </w:rPr>
+        <w:t>For each case contained in Case Collection B and the University of Leeds, we were looking for the following information:</w:t>
+      </w:r>
+      <w:r>
+        <w:rPr>
+          <w:rFonts w:asciiTheme="majorBidi" w:hAnsiTheme="majorBidi" w:cstheme="majorBidi"/>
+        </w:rPr>
         <w:t xml:space="preserve"> </w:t>
       </w:r>
     </w:p>
@@ -5694,82 +5254,224 @@
     </w:p>
     <w:p>
       <w:pPr>
-        <w:pStyle w:val="ListParagraph"/>
-        <w:numPr>
-          <w:ilvl w:val="0"/>
-          <w:numId w:val="32"/>
-        </w:numPr>
         <w:spacing w:after="0" w:line="240" w:lineRule="auto"/>
-        <w:rPr>
-          <w:rFonts w:asciiTheme="majorBidi" w:eastAsia="Times New Roman" w:hAnsiTheme="majorBidi" w:cstheme="majorBidi"/>
-          <w:sz w:val="24"/>
-          <w:szCs w:val="24"/>
-        </w:rPr>
-      </w:pPr>
-      <w:r>
-        <w:rPr>
-          <w:rFonts w:asciiTheme="majorBidi" w:eastAsia="Times New Roman" w:hAnsiTheme="majorBidi" w:cstheme="majorBidi"/>
-          <w:sz w:val="24"/>
-          <w:szCs w:val="24"/>
-        </w:rPr>
-        <w:t>Main Business/Product/Service Before the Digital Transformation</w:t>
-      </w:r>
-    </w:p>
-    <w:p>
-      <w:pPr>
-        <w:pStyle w:val="ListParagraph"/>
-        <w:numPr>
-          <w:ilvl w:val="0"/>
-          <w:numId w:val="32"/>
-        </w:numPr>
-        <w:spacing w:after="0" w:line="240" w:lineRule="auto"/>
-        <w:rPr>
-          <w:rFonts w:asciiTheme="majorBidi" w:eastAsia="Times New Roman" w:hAnsiTheme="majorBidi" w:cstheme="majorBidi"/>
-          <w:sz w:val="24"/>
-          <w:szCs w:val="24"/>
-        </w:rPr>
-      </w:pPr>
-      <w:r>
-        <w:rPr>
-          <w:rFonts w:asciiTheme="majorBidi" w:eastAsia="Times New Roman" w:hAnsiTheme="majorBidi" w:cstheme="majorBidi"/>
-          <w:sz w:val="24"/>
-          <w:szCs w:val="24"/>
-        </w:rPr>
-        <w:t>Main Business/Product/Service After the Digital Transformation</w:t>
-      </w:r>
-    </w:p>
-    <w:p>
-      <w:pPr>
-        <w:pStyle w:val="ListParagraph"/>
-        <w:numPr>
-          <w:ilvl w:val="0"/>
-          <w:numId w:val="32"/>
-        </w:numPr>
-        <w:spacing w:after="0" w:line="240" w:lineRule="auto"/>
-        <w:rPr>
-          <w:rFonts w:asciiTheme="majorBidi" w:eastAsia="Times New Roman" w:hAnsiTheme="majorBidi" w:cstheme="majorBidi"/>
-          <w:sz w:val="24"/>
-          <w:szCs w:val="24"/>
-        </w:rPr>
-      </w:pPr>
-      <w:r>
-        <w:rPr>
-          <w:rFonts w:asciiTheme="majorBidi" w:eastAsia="Times New Roman" w:hAnsiTheme="majorBidi" w:cstheme="majorBidi"/>
-          <w:sz w:val="24"/>
-          <w:szCs w:val="24"/>
-        </w:rPr>
-        <w:t>Description and Explanation of How and Why the Cultural Industry Shifted to Digital Transformation</w:t>
-      </w:r>
-    </w:p>
-    <w:p>
-      <w:pPr>
-        <w:spacing w:after="0" w:line="240" w:lineRule="auto"/>
-        <w:rPr>
-          <w:rFonts w:asciiTheme="majorBidi" w:eastAsia="Times New Roman" w:hAnsiTheme="majorBidi" w:cstheme="majorBidi"/>
-          <w:sz w:val="24"/>
-          <w:szCs w:val="24"/>
-        </w:rPr>
-      </w:pPr>
+        <w:jc w:val="both"/>
+        <w:rPr>
+          <w:rFonts w:asciiTheme="majorBidi" w:hAnsiTheme="majorBidi" w:cstheme="majorBidi"/>
+        </w:rPr>
+      </w:pPr>
+      <w:r>
+        <w:rPr>
+          <w:rFonts w:asciiTheme="majorBidi" w:hAnsiTheme="majorBidi" w:cstheme="majorBidi"/>
+        </w:rPr>
+        <w:t>We will use the thematic analysis and Atlas Ti software to implement this step.</w:t>
+      </w:r>
+    </w:p>
+    <w:p>
+      <w:pPr>
+        <w:pStyle w:val="NormalWeb"/>
+        <w:keepNext/>
+        <w:jc w:val="center"/>
+        <w:rPr>
+          <w:rFonts w:asciiTheme="majorBidi" w:hAnsiTheme="majorBidi" w:cstheme="majorBidi"/>
+        </w:rPr>
+      </w:pPr>
+      <w:r>
+        <w:rPr>
+          <w:rFonts w:asciiTheme="majorBidi" w:hAnsiTheme="majorBidi" w:cstheme="majorBidi"/>
+          <w:noProof/>
+        </w:rPr>
+        <w:drawing>
+          <wp:inline distT="0" distB="0" distL="0" distR="0" wp14:anchorId="2440629B" wp14:editId="1965D945">
+            <wp:extent cx="4508625" cy="2909314"/>
+            <wp:effectExtent l="0" t="0" r="6350" b="5715"/>
+            <wp:docPr id="632928848" name="Picture 7" descr="A screenshot of a computer&#10;&#10;Description automatically generated"/>
+            <wp:cNvGraphicFramePr>
+              <a:graphicFrameLocks xmlns:a="http://schemas.openxmlformats.org/drawingml/2006/main" noChangeAspect="1"/>
+            </wp:cNvGraphicFramePr>
+            <a:graphic xmlns:a="http://schemas.openxmlformats.org/drawingml/2006/main">
+              <a:graphicData uri="http://schemas.openxmlformats.org/drawingml/2006/picture">
+                <pic:pic xmlns:pic="http://schemas.openxmlformats.org/drawingml/2006/picture">
+                  <pic:nvPicPr>
+                    <pic:cNvPr id="632928848" name="Picture 7" descr="A screenshot of a computer&#10;&#10;Description automatically generated"/>
+                    <pic:cNvPicPr>
+                      <a:picLocks noChangeAspect="1" noChangeArrowheads="1"/>
+                    </pic:cNvPicPr>
+                  </pic:nvPicPr>
+                  <pic:blipFill>
+                    <a:blip r:embed="rId11" cstate="print">
+                      <a:extLst>
+                        <a:ext uri="{28A0092B-C50C-407E-A947-70E740481C1C}">
+                          <a14:useLocalDpi xmlns:a14="http://schemas.microsoft.com/office/drawing/2010/main" val="0"/>
+                        </a:ext>
+                      </a:extLst>
+                    </a:blip>
+                    <a:srcRect/>
+                    <a:stretch>
+                      <a:fillRect/>
+                    </a:stretch>
+                  </pic:blipFill>
+                  <pic:spPr bwMode="auto">
+                    <a:xfrm>
+                      <a:off x="0" y="0"/>
+                      <a:ext cx="4550222" cy="2936155"/>
+                    </a:xfrm>
+                    <a:prstGeom prst="rect">
+                      <a:avLst/>
+                    </a:prstGeom>
+                    <a:noFill/>
+                    <a:ln>
+                      <a:noFill/>
+                    </a:ln>
+                  </pic:spPr>
+                </pic:pic>
+              </a:graphicData>
+            </a:graphic>
+          </wp:inline>
+        </w:drawing>
+      </w:r>
+    </w:p>
+    <w:p>
+      <w:pPr>
+        <w:pStyle w:val="Caption"/>
+        <w:jc w:val="center"/>
+        <w:rPr>
+          <w:rFonts w:asciiTheme="majorBidi" w:hAnsiTheme="majorBidi" w:cstheme="majorBidi"/>
+        </w:rPr>
+      </w:pPr>
+      <w:r>
+        <w:rPr>
+          <w:rFonts w:asciiTheme="majorBidi" w:hAnsiTheme="majorBidi" w:cstheme="majorBidi"/>
+        </w:rPr>
+        <w:t xml:space="preserve">Figure </w:t>
+      </w:r>
+      <w:r>
+        <w:rPr>
+          <w:rFonts w:asciiTheme="majorBidi" w:hAnsiTheme="majorBidi" w:cstheme="majorBidi"/>
+        </w:rPr>
+        <w:fldChar w:fldCharType="begin"/>
+      </w:r>
+      <w:r>
+        <w:rPr>
+          <w:rFonts w:asciiTheme="majorBidi" w:hAnsiTheme="majorBidi" w:cstheme="majorBidi"/>
+        </w:rPr>
+        <w:instrText xml:space="preserve"> SEQ Figure \* ARABIC </w:instrText>
+      </w:r>
+      <w:r>
+        <w:rPr>
+          <w:rFonts w:asciiTheme="majorBidi" w:hAnsiTheme="majorBidi" w:cstheme="majorBidi"/>
+        </w:rPr>
+        <w:fldChar w:fldCharType="separate"/>
+      </w:r>
+      <w:r>
+        <w:rPr>
+          <w:rFonts w:asciiTheme="majorBidi" w:hAnsiTheme="majorBidi" w:cstheme="majorBidi"/>
+          <w:noProof/>
+        </w:rPr>
+        <w:t>3</w:t>
+      </w:r>
+      <w:r>
+        <w:rPr>
+          <w:rFonts w:asciiTheme="majorBidi" w:hAnsiTheme="majorBidi" w:cstheme="majorBidi"/>
+        </w:rPr>
+        <w:fldChar w:fldCharType="end"/>
+      </w:r>
+      <w:r>
+        <w:rPr>
+          <w:rFonts w:asciiTheme="majorBidi" w:hAnsiTheme="majorBidi" w:cstheme="majorBidi"/>
+        </w:rPr>
+        <w:t xml:space="preserve"> Demo</w:t>
+      </w:r>
+      <w:r>
+        <w:rPr>
+          <w:rFonts w:asciiTheme="majorBidi" w:hAnsiTheme="majorBidi" w:cstheme="majorBidi"/>
+        </w:rPr>
+        <w:t xml:space="preserve"> shows using</w:t>
+      </w:r>
+      <w:r>
+        <w:rPr>
+          <w:rFonts w:asciiTheme="majorBidi" w:hAnsiTheme="majorBidi" w:cstheme="majorBidi"/>
+          <w:b/>
+          <w:bCs/>
+        </w:rPr>
+        <w:t xml:space="preserve"> </w:t>
+      </w:r>
+      <w:r>
+        <w:rPr>
+          <w:rFonts w:asciiTheme="majorBidi" w:hAnsiTheme="majorBidi" w:cstheme="majorBidi"/>
+        </w:rPr>
+        <w:t xml:space="preserve">Atlas </w:t>
+      </w:r>
+      <w:proofErr w:type="spellStart"/>
+      <w:r>
+        <w:rPr>
+          <w:rFonts w:asciiTheme="majorBidi" w:hAnsiTheme="majorBidi" w:cstheme="majorBidi"/>
+        </w:rPr>
+        <w:t>ti</w:t>
+      </w:r>
+      <w:proofErr w:type="spellEnd"/>
+      <w:r>
+        <w:rPr>
+          <w:rFonts w:asciiTheme="majorBidi" w:hAnsiTheme="majorBidi" w:cstheme="majorBidi"/>
+        </w:rPr>
+        <w:t xml:space="preserve"> software</w:t>
+      </w:r>
+      <w:r>
+        <w:rPr>
+          <w:rFonts w:asciiTheme="majorBidi" w:hAnsiTheme="majorBidi" w:cstheme="majorBidi"/>
+        </w:rPr>
+        <w:t xml:space="preserve"> to </w:t>
+      </w:r>
+      <w:r>
+        <w:rPr>
+          <w:rFonts w:asciiTheme="majorBidi" w:hAnsiTheme="majorBidi" w:cstheme="majorBidi"/>
+        </w:rPr>
+        <w:t xml:space="preserve">extract the relevant data from </w:t>
+      </w:r>
+      <w:r>
+        <w:rPr>
+          <w:rFonts w:asciiTheme="majorBidi" w:hAnsiTheme="majorBidi" w:cstheme="majorBidi"/>
+        </w:rPr>
+        <w:t xml:space="preserve">the </w:t>
+      </w:r>
+      <w:r>
+        <w:rPr>
+          <w:rFonts w:asciiTheme="majorBidi" w:hAnsiTheme="majorBidi" w:cstheme="majorBidi"/>
+        </w:rPr>
+        <w:t>University of Leeds</w:t>
+      </w:r>
+    </w:p>
+    <w:p>
+      <w:pPr>
+        <w:pStyle w:val="NormalWeb"/>
+        <w:rPr>
+          <w:rFonts w:asciiTheme="majorBidi" w:hAnsiTheme="majorBidi" w:cstheme="majorBidi"/>
+          <w:b/>
+          <w:bCs/>
+        </w:rPr>
+      </w:pPr>
+      <w:r>
+        <w:rPr>
+          <w:rFonts w:asciiTheme="majorBidi" w:hAnsiTheme="majorBidi" w:cstheme="majorBidi"/>
+        </w:rPr>
+        <w:br/>
+      </w:r>
+      <w:r>
+        <w:rPr>
+          <w:rFonts w:asciiTheme="majorBidi" w:hAnsiTheme="majorBidi" w:cstheme="majorBidi"/>
+          <w:b/>
+          <w:bCs/>
+        </w:rPr>
+        <w:t>Step 8. Coding the Data to Identify DT Types and Triggering Factors</w:t>
+      </w:r>
+      <w:r>
+        <w:rPr>
+          <w:rFonts w:asciiTheme="majorBidi" w:hAnsiTheme="majorBidi" w:cstheme="majorBidi"/>
+          <w:b/>
+          <w:bCs/>
+        </w:rPr>
+        <w:tab/>
+      </w:r>
     </w:p>
     <w:p>
       <w:pPr>
@@ -5778,26 +5480,87 @@
         <w:jc w:val="both"/>
         <w:rPr>
           <w:rFonts w:asciiTheme="majorBidi" w:hAnsiTheme="majorBidi" w:cstheme="majorBidi"/>
+        </w:rPr>
+      </w:pPr>
+      <w:r>
+        <w:rPr>
+          <w:rFonts w:asciiTheme="majorBidi" w:hAnsiTheme="majorBidi" w:cstheme="majorBidi"/>
           <w:b/>
           <w:bCs/>
         </w:rPr>
-      </w:pPr>
-      <w:r>
+        <w:br/>
+      </w:r>
+      <w:r>
+        <w:rPr>
+          <w:rFonts w:asciiTheme="majorBidi" w:hAnsiTheme="majorBidi" w:cstheme="majorBidi"/>
+        </w:rPr>
+        <w:t>We will extract and analyze the data for each case qualitatively to identify the types of Digital Transformation (DT) in the Cultural Industry and the Challenges or Opportunities that triggered these transformations. The explanations provided in the case materials will be used to pinpoint the triggering factors of DT.</w:t>
+      </w:r>
+    </w:p>
+    <w:p>
+      <w:pPr>
+        <w:pStyle w:val="NormalWeb"/>
+        <w:spacing w:after="0" w:afterAutospacing="0"/>
+        <w:jc w:val="both"/>
+        <w:rPr>
+          <w:rFonts w:asciiTheme="majorBidi" w:hAnsiTheme="majorBidi" w:cstheme="majorBidi"/>
+        </w:rPr>
+      </w:pPr>
+      <w:r>
+        <w:rPr>
+          <w:rFonts w:asciiTheme="majorBidi" w:hAnsiTheme="majorBidi" w:cstheme="majorBidi"/>
+        </w:rPr>
+        <w:t xml:space="preserve">Our case selection process ensures that the triggering factors leading to DT in the cultural industry are well-documented. We will use a completely open coding process to allow the emergence of the triggering factors, whether they are Challenges or Opportunities. </w:t>
+      </w:r>
+    </w:p>
+    <w:p>
+      <w:pPr>
+        <w:pStyle w:val="NormalWeb"/>
+        <w:spacing w:after="0" w:afterAutospacing="0"/>
+        <w:jc w:val="both"/>
+        <w:rPr>
+          <w:rFonts w:asciiTheme="majorBidi" w:hAnsiTheme="majorBidi" w:cstheme="majorBidi"/>
+        </w:rPr>
+      </w:pPr>
+      <w:r>
+        <w:rPr>
+          <w:rFonts w:asciiTheme="majorBidi" w:hAnsiTheme="majorBidi" w:cstheme="majorBidi"/>
+        </w:rPr>
+        <w:t xml:space="preserve">This step will </w:t>
+      </w:r>
+      <w:bookmarkStart w:id="17" w:name="_Hlk169747484"/>
+      <w:r>
+        <w:rPr>
+          <w:rFonts w:asciiTheme="majorBidi" w:hAnsiTheme="majorBidi" w:cstheme="majorBidi"/>
+        </w:rPr>
+        <w:t>result in the identification of DT Cultural Industry types and their respective (Challenges or Opportunities) triggering factors</w:t>
+      </w:r>
+      <w:bookmarkEnd w:id="17"/>
+      <w:r>
+        <w:rPr>
+          <w:rFonts w:asciiTheme="majorBidi" w:hAnsiTheme="majorBidi" w:cstheme="majorBidi"/>
+        </w:rPr>
+        <w:t>.</w:t>
+      </w:r>
+    </w:p>
+    <w:p>
+      <w:pPr>
+        <w:pStyle w:val="NormalWeb"/>
+        <w:spacing w:after="0" w:afterAutospacing="0"/>
         <w:rPr>
           <w:rFonts w:asciiTheme="majorBidi" w:hAnsiTheme="majorBidi" w:cstheme="majorBidi"/>
           <w:b/>
           <w:bCs/>
-          <w:color w:val="222222"/>
-        </w:rPr>
-        <w:t xml:space="preserve"> </w:t>
-      </w:r>
+        </w:rPr>
+      </w:pPr>
+      <w:bookmarkStart w:id="18" w:name="_Hlk169883432"/>
       <w:r>
         <w:rPr>
           <w:rFonts w:asciiTheme="majorBidi" w:hAnsiTheme="majorBidi" w:cstheme="majorBidi"/>
           <w:b/>
           <w:bCs/>
         </w:rPr>
-        <w:t>Step 8. Coding the Data to Identify DT Types and Triggering Factors</w:t>
+        <w:t>Step 9. Group DT Cultural Industry Types and Triggering Factors</w:t>
       </w:r>
       <w:r>
         <w:rPr>
@@ -5805,33 +5568,10 @@
           <w:b/>
           <w:bCs/>
         </w:rPr>
-        <w:tab/>
-      </w:r>
-    </w:p>
-    <w:p>
-      <w:pPr>
-        <w:pStyle w:val="NormalWeb"/>
-        <w:spacing w:before="0" w:beforeAutospacing="0" w:after="0" w:afterAutospacing="0"/>
-        <w:jc w:val="both"/>
-        <w:rPr>
-          <w:rFonts w:asciiTheme="majorBidi" w:hAnsiTheme="majorBidi" w:cstheme="majorBidi"/>
-        </w:rPr>
-      </w:pPr>
-      <w:r>
-        <w:rPr>
-          <w:rFonts w:asciiTheme="majorBidi" w:hAnsiTheme="majorBidi" w:cstheme="majorBidi"/>
-          <w:b/>
-          <w:bCs/>
-        </w:rPr>
-        <w:br/>
-      </w:r>
-      <w:r>
-        <w:rPr>
-          <w:rFonts w:asciiTheme="majorBidi" w:hAnsiTheme="majorBidi" w:cstheme="majorBidi"/>
-        </w:rPr>
-        <w:t>We will extract and analyze the data for each case qualitatively to identify the types of Digital Transformation (DT) in the Cultural Industry and the Challenges or Opportunities that triggered these transformations. The explanations provided in the case materials will be used to pinpoint the triggering factors of DT.</w:t>
-      </w:r>
-    </w:p>
+        <w:t xml:space="preserve"> of Challenges and Triggering Factors of Opportunities</w:t>
+      </w:r>
+    </w:p>
+    <w:bookmarkEnd w:id="18"/>
     <w:p>
       <w:pPr>
         <w:pStyle w:val="NormalWeb"/>
@@ -5845,130 +5585,13 @@
         <w:rPr>
           <w:rFonts w:asciiTheme="majorBidi" w:hAnsiTheme="majorBidi" w:cstheme="majorBidi"/>
         </w:rPr>
-        <w:t xml:space="preserve">Our case selection process ensures that the triggering factors leading to DT in the cultural industry are well-documented. We will use a completely open coding process to allow the emergence of the triggering factors, whether they are Challenges or Opportunities. </w:t>
-      </w:r>
-    </w:p>
-    <w:p>
-      <w:pPr>
-        <w:pStyle w:val="NormalWeb"/>
-        <w:spacing w:after="0" w:afterAutospacing="0"/>
-        <w:jc w:val="both"/>
-        <w:rPr>
-          <w:rFonts w:asciiTheme="majorBidi" w:hAnsiTheme="majorBidi" w:cstheme="majorBidi"/>
-        </w:rPr>
-      </w:pPr>
-      <w:r>
-        <w:rPr>
-          <w:rFonts w:asciiTheme="majorBidi" w:hAnsiTheme="majorBidi" w:cstheme="majorBidi"/>
-        </w:rPr>
-        <w:t xml:space="preserve">This step will </w:t>
-      </w:r>
-      <w:bookmarkStart w:id="17" w:name="_Hlk169747484"/>
-      <w:r>
-        <w:rPr>
-          <w:rFonts w:asciiTheme="majorBidi" w:hAnsiTheme="majorBidi" w:cstheme="majorBidi"/>
-        </w:rPr>
-        <w:t>result in the identification of DT Cultural Industry types and their respective (Challenges or Opportunities) triggering factors</w:t>
-      </w:r>
-      <w:bookmarkEnd w:id="17"/>
-      <w:r>
-        <w:rPr>
-          <w:rFonts w:asciiTheme="majorBidi" w:hAnsiTheme="majorBidi" w:cstheme="majorBidi"/>
-        </w:rPr>
-        <w:t>.</w:t>
-      </w:r>
-    </w:p>
-    <w:p>
-      <w:pPr>
-        <w:pStyle w:val="NormalWeb"/>
-        <w:spacing w:after="0" w:afterAutospacing="0"/>
-        <w:rPr>
-          <w:rFonts w:asciiTheme="majorBidi" w:hAnsiTheme="majorBidi" w:cstheme="majorBidi"/>
-          <w:b/>
-          <w:bCs/>
-        </w:rPr>
-      </w:pPr>
-      <w:bookmarkStart w:id="18" w:name="_Hlk169883432"/>
-      <w:r>
-        <w:rPr>
-          <w:rFonts w:asciiTheme="majorBidi" w:hAnsiTheme="majorBidi" w:cstheme="majorBidi"/>
-          <w:b/>
-          <w:bCs/>
-        </w:rPr>
-        <w:t>Step 9. Group DT Cultural Industry Types and Triggering Factors</w:t>
-      </w:r>
-      <w:r>
-        <w:rPr>
-          <w:rFonts w:asciiTheme="majorBidi" w:hAnsiTheme="majorBidi" w:cstheme="majorBidi"/>
-          <w:b/>
-          <w:bCs/>
-        </w:rPr>
-        <w:t xml:space="preserve"> of Challenges and</w:t>
-      </w:r>
-      <w:r>
-        <w:rPr>
-          <w:rFonts w:asciiTheme="majorBidi" w:hAnsiTheme="majorBidi" w:cstheme="majorBidi"/>
-          <w:b/>
-          <w:bCs/>
-        </w:rPr>
-        <w:t xml:space="preserve"> </w:t>
-      </w:r>
-      <w:r>
-        <w:rPr>
-          <w:rFonts w:asciiTheme="majorBidi" w:hAnsiTheme="majorBidi" w:cstheme="majorBidi"/>
-          <w:b/>
-          <w:bCs/>
-        </w:rPr>
-        <w:t>Triggering Factors of</w:t>
-      </w:r>
-      <w:r>
-        <w:rPr>
-          <w:rFonts w:asciiTheme="majorBidi" w:hAnsiTheme="majorBidi" w:cstheme="majorBidi"/>
-          <w:b/>
-          <w:bCs/>
-        </w:rPr>
-        <w:t xml:space="preserve"> Opportunities</w:t>
-      </w:r>
-    </w:p>
-    <w:bookmarkEnd w:id="18"/>
-    <w:p>
-      <w:pPr>
-        <w:pStyle w:val="NormalWeb"/>
-        <w:spacing w:after="0" w:afterAutospacing="0"/>
-        <w:jc w:val="both"/>
-        <w:rPr>
-          <w:rFonts w:asciiTheme="majorBidi" w:hAnsiTheme="majorBidi" w:cstheme="majorBidi"/>
-        </w:rPr>
-      </w:pPr>
-      <w:r>
-        <w:rPr>
-          <w:rFonts w:asciiTheme="majorBidi" w:hAnsiTheme="majorBidi" w:cstheme="majorBidi"/>
-        </w:rPr>
         <w:t xml:space="preserve">We will categorize the types of Digital Transformation (DT) in the Cultural Industry and the triggering factors </w:t>
       </w:r>
       <w:r>
         <w:rPr>
           <w:rFonts w:asciiTheme="majorBidi" w:hAnsiTheme="majorBidi" w:cstheme="majorBidi"/>
         </w:rPr>
-        <w:t>of “</w:t>
-      </w:r>
-      <w:r>
-        <w:rPr>
-          <w:rFonts w:asciiTheme="majorBidi" w:hAnsiTheme="majorBidi" w:cstheme="majorBidi"/>
-        </w:rPr>
-        <w:t>Challenges</w:t>
-      </w:r>
-      <w:r>
-        <w:rPr>
-          <w:rFonts w:asciiTheme="majorBidi" w:hAnsiTheme="majorBidi" w:cstheme="majorBidi"/>
-        </w:rPr>
-        <w:t>”</w:t>
-      </w:r>
-      <w:r>
-        <w:rPr>
-          <w:rFonts w:asciiTheme="majorBidi" w:hAnsiTheme="majorBidi" w:cstheme="majorBidi"/>
-        </w:rPr>
-        <w:t>,</w:t>
+        <w:t>of “Challenges”,</w:t>
       </w:r>
       <w:r>
         <w:rPr>
@@ -6070,6 +5693,7 @@
       </w:pPr>
       <w:r>
         <w:rPr>
+          <w:rFonts w:asciiTheme="majorBidi" w:hAnsiTheme="majorBidi" w:cstheme="majorBidi"/>
           <w:sz w:val="24"/>
           <w:szCs w:val="24"/>
         </w:rPr>
@@ -6077,6 +5701,7 @@
       </w:r>
       <w:r>
         <w:rPr>
+          <w:rFonts w:asciiTheme="majorBidi" w:hAnsiTheme="majorBidi" w:cstheme="majorBidi"/>
           <w:sz w:val="24"/>
           <w:szCs w:val="24"/>
         </w:rPr>
@@ -6292,20 +5917,29 @@
     <w:p>
       <w:pPr>
         <w:pStyle w:val="Heading1"/>
-      </w:pPr>
-      <w:r>
-        <w:t xml:space="preserve">Challenges Opportunities and </w:t>
-      </w:r>
-      <w:r>
-        <w:t>Strategies for Success</w:t>
+        <w:rPr>
+          <w:rFonts w:asciiTheme="majorBidi" w:hAnsiTheme="majorBidi"/>
+        </w:rPr>
+      </w:pPr>
+      <w:r>
+        <w:rPr>
+          <w:rFonts w:asciiTheme="majorBidi" w:hAnsiTheme="majorBidi"/>
+        </w:rPr>
+        <w:t>Challenges Opportunities and Strategies for Success</w:t>
       </w:r>
     </w:p>
     <w:p>
       <w:pPr>
         <w:pStyle w:val="Heading2"/>
+        <w:rPr>
+          <w:rFonts w:asciiTheme="majorBidi" w:hAnsiTheme="majorBidi"/>
+        </w:rPr>
       </w:pPr>
       <w:bookmarkStart w:id="20" w:name="challenges"/>
       <w:r>
+        <w:rPr>
+          <w:rFonts w:asciiTheme="majorBidi" w:hAnsiTheme="majorBidi"/>
+        </w:rPr>
         <w:t>Challenges</w:t>
       </w:r>
     </w:p>
@@ -6791,10 +6425,16 @@
     <w:p>
       <w:pPr>
         <w:pStyle w:val="Heading2"/>
+        <w:rPr>
+          <w:rFonts w:asciiTheme="majorBidi" w:hAnsiTheme="majorBidi"/>
+        </w:rPr>
       </w:pPr>
       <w:bookmarkStart w:id="21" w:name="opportunities"/>
       <w:bookmarkEnd w:id="20"/>
       <w:r>
+        <w:rPr>
+          <w:rFonts w:asciiTheme="majorBidi" w:hAnsiTheme="majorBidi"/>
+        </w:rPr>
         <w:t>Opportunities</w:t>
       </w:r>
     </w:p>
@@ -7232,8 +6872,14 @@
     <w:p>
       <w:pPr>
         <w:pStyle w:val="Heading2"/>
-      </w:pPr>
-      <w:r>
+        <w:rPr>
+          <w:rFonts w:asciiTheme="majorBidi" w:hAnsiTheme="majorBidi"/>
+        </w:rPr>
+      </w:pPr>
+      <w:r>
+        <w:rPr>
+          <w:rFonts w:asciiTheme="majorBidi" w:hAnsiTheme="majorBidi"/>
+        </w:rPr>
         <w:t>Strategies for Success</w:t>
       </w:r>
     </w:p>
@@ -8877,48 +8523,17 @@
     </w:p>
     <w:p>
       <w:pPr>
-        <w:spacing w:after="0" w:line="240" w:lineRule="auto"/>
-        <w:jc w:val="both"/>
-        <w:rPr>
-          <w:rFonts w:asciiTheme="majorBidi" w:eastAsia="Times New Roman" w:hAnsiTheme="majorBidi" w:cstheme="majorBidi"/>
-          <w:sz w:val="24"/>
-          <w:szCs w:val="24"/>
-        </w:rPr>
-      </w:pPr>
-    </w:p>
-    <w:p>
-      <w:pPr>
-        <w:spacing w:after="0" w:line="240" w:lineRule="auto"/>
-        <w:jc w:val="both"/>
-        <w:rPr>
-          <w:rFonts w:asciiTheme="majorBidi" w:eastAsia="Times New Roman" w:hAnsiTheme="majorBidi" w:cstheme="majorBidi"/>
-          <w:sz w:val="24"/>
-          <w:szCs w:val="24"/>
-        </w:rPr>
-      </w:pPr>
-    </w:p>
-    <w:p>
-      <w:pPr>
-        <w:spacing w:after="0" w:line="240" w:lineRule="auto"/>
-        <w:jc w:val="both"/>
-        <w:rPr>
-          <w:rFonts w:asciiTheme="majorBidi" w:eastAsia="Times New Roman" w:hAnsiTheme="majorBidi" w:cstheme="majorBidi"/>
-          <w:sz w:val="24"/>
-          <w:szCs w:val="24"/>
-        </w:rPr>
-      </w:pPr>
-    </w:p>
-    <w:p>
-      <w:pPr>
         <w:pStyle w:val="Heading1"/>
         <w:spacing w:before="0" w:after="0"/>
         <w:rPr>
+          <w:rFonts w:asciiTheme="majorBidi" w:hAnsiTheme="majorBidi"/>
           <w:sz w:val="28"/>
           <w:szCs w:val="28"/>
         </w:rPr>
       </w:pPr>
       <w:r>
         <w:rPr>
+          <w:rFonts w:asciiTheme="majorBidi" w:hAnsiTheme="majorBidi"/>
           <w:sz w:val="28"/>
           <w:szCs w:val="28"/>
         </w:rPr>
@@ -9349,7 +8964,25 @@
           <w:sz w:val="20"/>
           <w:szCs w:val="20"/>
         </w:rPr>
-        <w:t>Pilot test data collection tools and refine them based on feedback.</w:t>
+        <w:t xml:space="preserve">Pilot test data collection tools and </w:t>
+      </w:r>
+      <w:proofErr w:type="gramStart"/>
+      <w:r>
+        <w:rPr>
+          <w:rFonts w:asciiTheme="majorBidi" w:hAnsiTheme="majorBidi" w:cstheme="majorBidi"/>
+          <w:sz w:val="20"/>
+          <w:szCs w:val="20"/>
+        </w:rPr>
+        <w:t>refine</w:t>
+      </w:r>
+      <w:proofErr w:type="gramEnd"/>
+      <w:r>
+        <w:rPr>
+          <w:rFonts w:asciiTheme="majorBidi" w:hAnsiTheme="majorBidi" w:cstheme="majorBidi"/>
+          <w:sz w:val="20"/>
+          <w:szCs w:val="20"/>
+        </w:rPr>
+        <w:t xml:space="preserve"> them based on feedback.</w:t>
       </w:r>
     </w:p>
     <w:p>
@@ -9939,14 +9572,6 @@
           <w:szCs w:val="20"/>
         </w:rPr>
       </w:pPr>
-      <w:r>
-        <w:rPr>
-          <w:rFonts w:asciiTheme="majorBidi" w:hAnsiTheme="majorBidi" w:cstheme="majorBidi"/>
-          <w:sz w:val="20"/>
-          <w:szCs w:val="20"/>
-        </w:rPr>
-        <w:br w:type="page"/>
-      </w:r>
     </w:p>
     <w:p>
       <w:pPr>
@@ -10962,8 +10587,14 @@
     <w:p>
       <w:pPr>
         <w:pStyle w:val="Heading1"/>
-      </w:pPr>
-      <w:r>
+        <w:rPr>
+          <w:rFonts w:asciiTheme="majorBidi" w:hAnsiTheme="majorBidi"/>
+        </w:rPr>
+      </w:pPr>
+      <w:r>
+        <w:rPr>
+          <w:rFonts w:asciiTheme="majorBidi" w:hAnsiTheme="majorBidi"/>
+        </w:rPr>
         <w:t>Bibliography</w:t>
       </w:r>
     </w:p>
@@ -10976,7 +10607,7 @@
         <w:spacing w:before="180" w:after="0" w:line="240" w:lineRule="auto"/>
         <w:ind w:left="640" w:hanging="640"/>
         <w:rPr>
-          <w:rFonts w:ascii="Times New Roman" w:hAnsi="Times New Roman" w:cs="Times New Roman"/>
+          <w:rFonts w:asciiTheme="majorBidi" w:hAnsiTheme="majorBidi" w:cstheme="majorBidi"/>
           <w:noProof/>
           <w:sz w:val="24"/>
         </w:rPr>
@@ -11001,7 +10632,7 @@
       </w:r>
       <w:r>
         <w:rPr>
-          <w:rFonts w:ascii="Times New Roman" w:hAnsi="Times New Roman" w:cs="Times New Roman"/>
+          <w:rFonts w:asciiTheme="majorBidi" w:hAnsiTheme="majorBidi" w:cstheme="majorBidi"/>
           <w:noProof/>
           <w:sz w:val="24"/>
         </w:rPr>
@@ -11009,7 +10640,7 @@
       </w:r>
       <w:r>
         <w:rPr>
-          <w:rFonts w:ascii="Times New Roman" w:hAnsi="Times New Roman" w:cs="Times New Roman"/>
+          <w:rFonts w:asciiTheme="majorBidi" w:hAnsiTheme="majorBidi" w:cstheme="majorBidi"/>
           <w:noProof/>
           <w:sz w:val="24"/>
         </w:rPr>
@@ -11026,14 +10657,14 @@
         <w:spacing w:before="180" w:after="0" w:line="240" w:lineRule="auto"/>
         <w:ind w:left="640" w:hanging="640"/>
         <w:rPr>
-          <w:rFonts w:ascii="Times New Roman" w:hAnsi="Times New Roman" w:cs="Times New Roman"/>
+          <w:rFonts w:asciiTheme="majorBidi" w:hAnsiTheme="majorBidi" w:cstheme="majorBidi"/>
           <w:noProof/>
           <w:sz w:val="24"/>
         </w:rPr>
       </w:pPr>
       <w:r>
         <w:rPr>
-          <w:rFonts w:ascii="Times New Roman" w:hAnsi="Times New Roman" w:cs="Times New Roman"/>
+          <w:rFonts w:asciiTheme="majorBidi" w:hAnsiTheme="majorBidi" w:cstheme="majorBidi"/>
           <w:noProof/>
           <w:sz w:val="24"/>
         </w:rPr>
@@ -11041,7 +10672,7 @@
       </w:r>
       <w:r>
         <w:rPr>
-          <w:rFonts w:ascii="Times New Roman" w:hAnsi="Times New Roman" w:cs="Times New Roman"/>
+          <w:rFonts w:asciiTheme="majorBidi" w:hAnsiTheme="majorBidi" w:cstheme="majorBidi"/>
           <w:noProof/>
           <w:sz w:val="24"/>
         </w:rPr>
@@ -11058,14 +10689,14 @@
         <w:spacing w:before="180" w:after="0" w:line="240" w:lineRule="auto"/>
         <w:ind w:left="640" w:hanging="640"/>
         <w:rPr>
-          <w:rFonts w:ascii="Times New Roman" w:hAnsi="Times New Roman" w:cs="Times New Roman"/>
+          <w:rFonts w:asciiTheme="majorBidi" w:hAnsiTheme="majorBidi" w:cstheme="majorBidi"/>
           <w:noProof/>
           <w:sz w:val="24"/>
         </w:rPr>
       </w:pPr>
       <w:r>
         <w:rPr>
-          <w:rFonts w:ascii="Times New Roman" w:hAnsi="Times New Roman" w:cs="Times New Roman"/>
+          <w:rFonts w:asciiTheme="majorBidi" w:hAnsiTheme="majorBidi" w:cstheme="majorBidi"/>
           <w:noProof/>
           <w:sz w:val="24"/>
         </w:rPr>
@@ -11073,7 +10704,7 @@
       </w:r>
       <w:r>
         <w:rPr>
-          <w:rFonts w:ascii="Times New Roman" w:hAnsi="Times New Roman" w:cs="Times New Roman"/>
+          <w:rFonts w:asciiTheme="majorBidi" w:hAnsiTheme="majorBidi" w:cstheme="majorBidi"/>
           <w:noProof/>
           <w:sz w:val="24"/>
         </w:rPr>
@@ -11082,7 +10713,7 @@
       </w:r>
       <w:r>
         <w:rPr>
-          <w:rFonts w:ascii="Times New Roman" w:hAnsi="Times New Roman" w:cs="Times New Roman"/>
+          <w:rFonts w:asciiTheme="majorBidi" w:hAnsiTheme="majorBidi" w:cstheme="majorBidi"/>
           <w:i/>
           <w:iCs/>
           <w:noProof/>
@@ -11092,7 +10723,7 @@
       </w:r>
       <w:r>
         <w:rPr>
-          <w:rFonts w:ascii="Times New Roman" w:hAnsi="Times New Roman" w:cs="Times New Roman"/>
+          <w:rFonts w:asciiTheme="majorBidi" w:hAnsiTheme="majorBidi" w:cstheme="majorBidi"/>
           <w:noProof/>
           <w:sz w:val="24"/>
         </w:rPr>
@@ -11108,14 +10739,14 @@
         <w:spacing w:before="180" w:after="0" w:line="240" w:lineRule="auto"/>
         <w:ind w:left="640" w:hanging="640"/>
         <w:rPr>
-          <w:rFonts w:ascii="Times New Roman" w:hAnsi="Times New Roman" w:cs="Times New Roman"/>
+          <w:rFonts w:asciiTheme="majorBidi" w:hAnsiTheme="majorBidi" w:cstheme="majorBidi"/>
           <w:noProof/>
           <w:sz w:val="24"/>
         </w:rPr>
       </w:pPr>
       <w:r>
         <w:rPr>
-          <w:rFonts w:ascii="Times New Roman" w:hAnsi="Times New Roman" w:cs="Times New Roman"/>
+          <w:rFonts w:asciiTheme="majorBidi" w:hAnsiTheme="majorBidi" w:cstheme="majorBidi"/>
           <w:noProof/>
           <w:sz w:val="24"/>
         </w:rPr>
@@ -11123,7 +10754,7 @@
       </w:r>
       <w:r>
         <w:rPr>
-          <w:rFonts w:ascii="Times New Roman" w:hAnsi="Times New Roman" w:cs="Times New Roman"/>
+          <w:rFonts w:asciiTheme="majorBidi" w:hAnsiTheme="majorBidi" w:cstheme="majorBidi"/>
           <w:noProof/>
           <w:sz w:val="24"/>
         </w:rPr>
@@ -11140,14 +10771,14 @@
         <w:spacing w:before="180" w:after="0" w:line="240" w:lineRule="auto"/>
         <w:ind w:left="640" w:hanging="640"/>
         <w:rPr>
-          <w:rFonts w:ascii="Times New Roman" w:hAnsi="Times New Roman" w:cs="Times New Roman"/>
+          <w:rFonts w:asciiTheme="majorBidi" w:hAnsiTheme="majorBidi" w:cstheme="majorBidi"/>
           <w:noProof/>
           <w:sz w:val="24"/>
         </w:rPr>
       </w:pPr>
       <w:r>
         <w:rPr>
-          <w:rFonts w:ascii="Times New Roman" w:hAnsi="Times New Roman" w:cs="Times New Roman"/>
+          <w:rFonts w:asciiTheme="majorBidi" w:hAnsiTheme="majorBidi" w:cstheme="majorBidi"/>
           <w:noProof/>
           <w:sz w:val="24"/>
         </w:rPr>
@@ -11155,7 +10786,7 @@
       </w:r>
       <w:r>
         <w:rPr>
-          <w:rFonts w:ascii="Times New Roman" w:hAnsi="Times New Roman" w:cs="Times New Roman"/>
+          <w:rFonts w:asciiTheme="majorBidi" w:hAnsiTheme="majorBidi" w:cstheme="majorBidi"/>
           <w:noProof/>
           <w:sz w:val="24"/>
         </w:rPr>
@@ -11164,7 +10795,7 @@
       </w:r>
       <w:r>
         <w:rPr>
-          <w:rFonts w:ascii="Times New Roman" w:hAnsi="Times New Roman" w:cs="Times New Roman"/>
+          <w:rFonts w:asciiTheme="majorBidi" w:hAnsiTheme="majorBidi" w:cstheme="majorBidi"/>
           <w:i/>
           <w:iCs/>
           <w:noProof/>
@@ -11174,7 +10805,7 @@
       </w:r>
       <w:r>
         <w:rPr>
-          <w:rFonts w:ascii="Times New Roman" w:hAnsi="Times New Roman" w:cs="Times New Roman"/>
+          <w:rFonts w:asciiTheme="majorBidi" w:hAnsiTheme="majorBidi" w:cstheme="majorBidi"/>
           <w:noProof/>
           <w:sz w:val="24"/>
         </w:rPr>
@@ -11190,14 +10821,14 @@
         <w:spacing w:before="180" w:after="0" w:line="240" w:lineRule="auto"/>
         <w:ind w:left="640" w:hanging="640"/>
         <w:rPr>
-          <w:rFonts w:ascii="Times New Roman" w:hAnsi="Times New Roman" w:cs="Times New Roman"/>
+          <w:rFonts w:asciiTheme="majorBidi" w:hAnsiTheme="majorBidi" w:cstheme="majorBidi"/>
           <w:noProof/>
           <w:sz w:val="24"/>
         </w:rPr>
       </w:pPr>
       <w:r>
         <w:rPr>
-          <w:rFonts w:ascii="Times New Roman" w:hAnsi="Times New Roman" w:cs="Times New Roman"/>
+          <w:rFonts w:asciiTheme="majorBidi" w:hAnsiTheme="majorBidi" w:cstheme="majorBidi"/>
           <w:noProof/>
           <w:sz w:val="24"/>
         </w:rPr>
@@ -11205,7 +10836,7 @@
       </w:r>
       <w:r>
         <w:rPr>
-          <w:rFonts w:ascii="Times New Roman" w:hAnsi="Times New Roman" w:cs="Times New Roman"/>
+          <w:rFonts w:asciiTheme="majorBidi" w:hAnsiTheme="majorBidi" w:cstheme="majorBidi"/>
           <w:noProof/>
           <w:sz w:val="24"/>
         </w:rPr>
@@ -11214,7 +10845,7 @@
       </w:r>
       <w:r>
         <w:rPr>
-          <w:rFonts w:ascii="Times New Roman" w:hAnsi="Times New Roman" w:cs="Times New Roman"/>
+          <w:rFonts w:asciiTheme="majorBidi" w:hAnsiTheme="majorBidi" w:cstheme="majorBidi"/>
           <w:i/>
           <w:iCs/>
           <w:noProof/>
@@ -11224,7 +10855,7 @@
       </w:r>
       <w:r>
         <w:rPr>
-          <w:rFonts w:ascii="Times New Roman" w:hAnsi="Times New Roman" w:cs="Times New Roman"/>
+          <w:rFonts w:asciiTheme="majorBidi" w:hAnsiTheme="majorBidi" w:cstheme="majorBidi"/>
           <w:noProof/>
           <w:sz w:val="24"/>
         </w:rPr>
@@ -11240,14 +10871,14 @@
         <w:spacing w:before="180" w:after="0" w:line="240" w:lineRule="auto"/>
         <w:ind w:left="640" w:hanging="640"/>
         <w:rPr>
-          <w:rFonts w:ascii="Times New Roman" w:hAnsi="Times New Roman" w:cs="Times New Roman"/>
+          <w:rFonts w:asciiTheme="majorBidi" w:hAnsiTheme="majorBidi" w:cstheme="majorBidi"/>
           <w:noProof/>
           <w:sz w:val="24"/>
         </w:rPr>
       </w:pPr>
       <w:r>
         <w:rPr>
-          <w:rFonts w:ascii="Times New Roman" w:hAnsi="Times New Roman" w:cs="Times New Roman"/>
+          <w:rFonts w:asciiTheme="majorBidi" w:hAnsiTheme="majorBidi" w:cstheme="majorBidi"/>
           <w:noProof/>
           <w:sz w:val="24"/>
         </w:rPr>
@@ -11255,7 +10886,7 @@
       </w:r>
       <w:r>
         <w:rPr>
-          <w:rFonts w:ascii="Times New Roman" w:hAnsi="Times New Roman" w:cs="Times New Roman"/>
+          <w:rFonts w:asciiTheme="majorBidi" w:hAnsiTheme="majorBidi" w:cstheme="majorBidi"/>
           <w:noProof/>
           <w:sz w:val="24"/>
         </w:rPr>
@@ -11272,14 +10903,14 @@
         <w:spacing w:before="180" w:after="0" w:line="240" w:lineRule="auto"/>
         <w:ind w:left="640" w:hanging="640"/>
         <w:rPr>
-          <w:rFonts w:ascii="Times New Roman" w:hAnsi="Times New Roman" w:cs="Times New Roman"/>
+          <w:rFonts w:asciiTheme="majorBidi" w:hAnsiTheme="majorBidi" w:cstheme="majorBidi"/>
           <w:noProof/>
           <w:sz w:val="24"/>
         </w:rPr>
       </w:pPr>
       <w:r>
         <w:rPr>
-          <w:rFonts w:ascii="Times New Roman" w:hAnsi="Times New Roman" w:cs="Times New Roman"/>
+          <w:rFonts w:asciiTheme="majorBidi" w:hAnsiTheme="majorBidi" w:cstheme="majorBidi"/>
           <w:noProof/>
           <w:sz w:val="24"/>
         </w:rPr>
@@ -11287,7 +10918,7 @@
       </w:r>
       <w:r>
         <w:rPr>
-          <w:rFonts w:ascii="Times New Roman" w:hAnsi="Times New Roman" w:cs="Times New Roman"/>
+          <w:rFonts w:asciiTheme="majorBidi" w:hAnsiTheme="majorBidi" w:cstheme="majorBidi"/>
           <w:noProof/>
           <w:sz w:val="24"/>
         </w:rPr>
@@ -11296,7 +10927,7 @@
       </w:r>
       <w:r>
         <w:rPr>
-          <w:rFonts w:ascii="Times New Roman" w:hAnsi="Times New Roman" w:cs="Times New Roman"/>
+          <w:rFonts w:asciiTheme="majorBidi" w:hAnsiTheme="majorBidi" w:cstheme="majorBidi"/>
           <w:i/>
           <w:iCs/>
           <w:noProof/>
@@ -11306,7 +10937,7 @@
       </w:r>
       <w:r>
         <w:rPr>
-          <w:rFonts w:ascii="Times New Roman" w:hAnsi="Times New Roman" w:cs="Times New Roman"/>
+          <w:rFonts w:asciiTheme="majorBidi" w:hAnsiTheme="majorBidi" w:cstheme="majorBidi"/>
           <w:noProof/>
           <w:sz w:val="24"/>
         </w:rPr>
@@ -11314,7 +10945,7 @@
       </w:r>
       <w:r>
         <w:rPr>
-          <w:rFonts w:ascii="Times New Roman" w:hAnsi="Times New Roman" w:cs="Times New Roman"/>
+          <w:rFonts w:asciiTheme="majorBidi" w:hAnsiTheme="majorBidi" w:cstheme="majorBidi"/>
           <w:i/>
           <w:iCs/>
           <w:noProof/>
@@ -11324,7 +10955,7 @@
       </w:r>
       <w:r>
         <w:rPr>
-          <w:rFonts w:ascii="Times New Roman" w:hAnsi="Times New Roman" w:cs="Times New Roman"/>
+          <w:rFonts w:asciiTheme="majorBidi" w:hAnsiTheme="majorBidi" w:cstheme="majorBidi"/>
           <w:noProof/>
           <w:sz w:val="24"/>
         </w:rPr>
@@ -11340,14 +10971,14 @@
         <w:spacing w:before="180" w:after="0" w:line="240" w:lineRule="auto"/>
         <w:ind w:left="640" w:hanging="640"/>
         <w:rPr>
-          <w:rFonts w:ascii="Times New Roman" w:hAnsi="Times New Roman" w:cs="Times New Roman"/>
+          <w:rFonts w:asciiTheme="majorBidi" w:hAnsiTheme="majorBidi" w:cstheme="majorBidi"/>
           <w:noProof/>
           <w:sz w:val="24"/>
         </w:rPr>
       </w:pPr>
       <w:r>
         <w:rPr>
-          <w:rFonts w:ascii="Times New Roman" w:hAnsi="Times New Roman" w:cs="Times New Roman"/>
+          <w:rFonts w:asciiTheme="majorBidi" w:hAnsiTheme="majorBidi" w:cstheme="majorBidi"/>
           <w:noProof/>
           <w:sz w:val="24"/>
         </w:rPr>
@@ -11355,7 +10986,7 @@
       </w:r>
       <w:r>
         <w:rPr>
-          <w:rFonts w:ascii="Times New Roman" w:hAnsi="Times New Roman" w:cs="Times New Roman"/>
+          <w:rFonts w:asciiTheme="majorBidi" w:hAnsiTheme="majorBidi" w:cstheme="majorBidi"/>
           <w:noProof/>
           <w:sz w:val="24"/>
         </w:rPr>
@@ -11364,7 +10995,7 @@
       </w:r>
       <w:r>
         <w:rPr>
-          <w:rFonts w:ascii="Times New Roman" w:hAnsi="Times New Roman" w:cs="Times New Roman"/>
+          <w:rFonts w:asciiTheme="majorBidi" w:hAnsiTheme="majorBidi" w:cstheme="majorBidi"/>
           <w:i/>
           <w:iCs/>
           <w:noProof/>
@@ -11374,7 +11005,7 @@
       </w:r>
       <w:r>
         <w:rPr>
-          <w:rFonts w:ascii="Times New Roman" w:hAnsi="Times New Roman" w:cs="Times New Roman"/>
+          <w:rFonts w:asciiTheme="majorBidi" w:hAnsiTheme="majorBidi" w:cstheme="majorBidi"/>
           <w:noProof/>
           <w:sz w:val="24"/>
         </w:rPr>
@@ -11390,14 +11021,14 @@
         <w:spacing w:before="180" w:after="0" w:line="240" w:lineRule="auto"/>
         <w:ind w:left="640" w:hanging="640"/>
         <w:rPr>
-          <w:rFonts w:ascii="Times New Roman" w:hAnsi="Times New Roman" w:cs="Times New Roman"/>
+          <w:rFonts w:asciiTheme="majorBidi" w:hAnsiTheme="majorBidi" w:cstheme="majorBidi"/>
           <w:noProof/>
           <w:sz w:val="24"/>
         </w:rPr>
       </w:pPr>
       <w:r>
         <w:rPr>
-          <w:rFonts w:ascii="Times New Roman" w:hAnsi="Times New Roman" w:cs="Times New Roman"/>
+          <w:rFonts w:asciiTheme="majorBidi" w:hAnsiTheme="majorBidi" w:cstheme="majorBidi"/>
           <w:noProof/>
           <w:sz w:val="24"/>
         </w:rPr>
@@ -11405,7 +11036,7 @@
       </w:r>
       <w:r>
         <w:rPr>
-          <w:rFonts w:ascii="Times New Roman" w:hAnsi="Times New Roman" w:cs="Times New Roman"/>
+          <w:rFonts w:asciiTheme="majorBidi" w:hAnsiTheme="majorBidi" w:cstheme="majorBidi"/>
           <w:noProof/>
           <w:sz w:val="24"/>
         </w:rPr>
@@ -11414,7 +11045,7 @@
       </w:r>
       <w:r>
         <w:rPr>
-          <w:rFonts w:ascii="Times New Roman" w:hAnsi="Times New Roman" w:cs="Times New Roman"/>
+          <w:rFonts w:asciiTheme="majorBidi" w:hAnsiTheme="majorBidi" w:cstheme="majorBidi"/>
           <w:i/>
           <w:iCs/>
           <w:noProof/>
@@ -11424,7 +11055,7 @@
       </w:r>
       <w:r>
         <w:rPr>
-          <w:rFonts w:ascii="Times New Roman" w:hAnsi="Times New Roman" w:cs="Times New Roman"/>
+          <w:rFonts w:asciiTheme="majorBidi" w:hAnsiTheme="majorBidi" w:cstheme="majorBidi"/>
           <w:noProof/>
           <w:sz w:val="24"/>
         </w:rPr>
@@ -11440,14 +11071,14 @@
         <w:spacing w:before="180" w:after="0" w:line="240" w:lineRule="auto"/>
         <w:ind w:left="640" w:hanging="640"/>
         <w:rPr>
-          <w:rFonts w:ascii="Times New Roman" w:hAnsi="Times New Roman" w:cs="Times New Roman"/>
+          <w:rFonts w:asciiTheme="majorBidi" w:hAnsiTheme="majorBidi" w:cstheme="majorBidi"/>
           <w:noProof/>
           <w:sz w:val="24"/>
         </w:rPr>
       </w:pPr>
       <w:r>
         <w:rPr>
-          <w:rFonts w:ascii="Times New Roman" w:hAnsi="Times New Roman" w:cs="Times New Roman"/>
+          <w:rFonts w:asciiTheme="majorBidi" w:hAnsiTheme="majorBidi" w:cstheme="majorBidi"/>
           <w:noProof/>
           <w:sz w:val="24"/>
         </w:rPr>
@@ -11455,7 +11086,7 @@
       </w:r>
       <w:r>
         <w:rPr>
-          <w:rFonts w:ascii="Times New Roman" w:hAnsi="Times New Roman" w:cs="Times New Roman"/>
+          <w:rFonts w:asciiTheme="majorBidi" w:hAnsiTheme="majorBidi" w:cstheme="majorBidi"/>
           <w:noProof/>
           <w:sz w:val="24"/>
         </w:rPr>
@@ -11464,7 +11095,7 @@
       </w:r>
       <w:r>
         <w:rPr>
-          <w:rFonts w:ascii="Times New Roman" w:hAnsi="Times New Roman" w:cs="Times New Roman"/>
+          <w:rFonts w:asciiTheme="majorBidi" w:hAnsiTheme="majorBidi" w:cstheme="majorBidi"/>
           <w:i/>
           <w:iCs/>
           <w:noProof/>
@@ -11474,7 +11105,7 @@
       </w:r>
       <w:r>
         <w:rPr>
-          <w:rFonts w:ascii="Times New Roman" w:hAnsi="Times New Roman" w:cs="Times New Roman"/>
+          <w:rFonts w:asciiTheme="majorBidi" w:hAnsiTheme="majorBidi" w:cstheme="majorBidi"/>
           <w:noProof/>
           <w:sz w:val="24"/>
         </w:rPr>
@@ -11490,14 +11121,14 @@
         <w:spacing w:before="180" w:after="0" w:line="240" w:lineRule="auto"/>
         <w:ind w:left="640" w:hanging="640"/>
         <w:rPr>
-          <w:rFonts w:ascii="Times New Roman" w:hAnsi="Times New Roman" w:cs="Times New Roman"/>
+          <w:rFonts w:asciiTheme="majorBidi" w:hAnsiTheme="majorBidi" w:cstheme="majorBidi"/>
           <w:noProof/>
           <w:sz w:val="24"/>
         </w:rPr>
       </w:pPr>
       <w:r>
         <w:rPr>
-          <w:rFonts w:ascii="Times New Roman" w:hAnsi="Times New Roman" w:cs="Times New Roman"/>
+          <w:rFonts w:asciiTheme="majorBidi" w:hAnsiTheme="majorBidi" w:cstheme="majorBidi"/>
           <w:noProof/>
           <w:sz w:val="24"/>
         </w:rPr>
@@ -11505,7 +11136,7 @@
       </w:r>
       <w:r>
         <w:rPr>
-          <w:rFonts w:ascii="Times New Roman" w:hAnsi="Times New Roman" w:cs="Times New Roman"/>
+          <w:rFonts w:asciiTheme="majorBidi" w:hAnsiTheme="majorBidi" w:cstheme="majorBidi"/>
           <w:noProof/>
           <w:sz w:val="24"/>
         </w:rPr>
@@ -11522,14 +11153,14 @@
         <w:spacing w:before="180" w:after="0" w:line="240" w:lineRule="auto"/>
         <w:ind w:left="640" w:hanging="640"/>
         <w:rPr>
-          <w:rFonts w:ascii="Times New Roman" w:hAnsi="Times New Roman" w:cs="Times New Roman"/>
+          <w:rFonts w:asciiTheme="majorBidi" w:hAnsiTheme="majorBidi" w:cstheme="majorBidi"/>
           <w:noProof/>
           <w:sz w:val="24"/>
         </w:rPr>
       </w:pPr>
       <w:r>
         <w:rPr>
-          <w:rFonts w:ascii="Times New Roman" w:hAnsi="Times New Roman" w:cs="Times New Roman"/>
+          <w:rFonts w:asciiTheme="majorBidi" w:hAnsiTheme="majorBidi" w:cstheme="majorBidi"/>
           <w:noProof/>
           <w:sz w:val="24"/>
         </w:rPr>
@@ -11537,7 +11168,7 @@
       </w:r>
       <w:r>
         <w:rPr>
-          <w:rFonts w:ascii="Times New Roman" w:hAnsi="Times New Roman" w:cs="Times New Roman"/>
+          <w:rFonts w:asciiTheme="majorBidi" w:hAnsiTheme="majorBidi" w:cstheme="majorBidi"/>
           <w:noProof/>
           <w:sz w:val="24"/>
         </w:rPr>
@@ -11546,7 +11177,7 @@
       </w:r>
       <w:r>
         <w:rPr>
-          <w:rFonts w:ascii="Times New Roman" w:hAnsi="Times New Roman" w:cs="Times New Roman"/>
+          <w:rFonts w:asciiTheme="majorBidi" w:hAnsiTheme="majorBidi" w:cstheme="majorBidi"/>
           <w:i/>
           <w:iCs/>
           <w:noProof/>
@@ -11556,7 +11187,7 @@
       </w:r>
       <w:r>
         <w:rPr>
-          <w:rFonts w:ascii="Times New Roman" w:hAnsi="Times New Roman" w:cs="Times New Roman"/>
+          <w:rFonts w:asciiTheme="majorBidi" w:hAnsiTheme="majorBidi" w:cstheme="majorBidi"/>
           <w:noProof/>
           <w:sz w:val="24"/>
         </w:rPr>
@@ -11572,14 +11203,14 @@
         <w:spacing w:before="180" w:after="0" w:line="240" w:lineRule="auto"/>
         <w:ind w:left="640" w:hanging="640"/>
         <w:rPr>
-          <w:rFonts w:ascii="Times New Roman" w:hAnsi="Times New Roman" w:cs="Times New Roman"/>
+          <w:rFonts w:asciiTheme="majorBidi" w:hAnsiTheme="majorBidi" w:cstheme="majorBidi"/>
           <w:noProof/>
           <w:sz w:val="24"/>
         </w:rPr>
       </w:pPr>
       <w:r>
         <w:rPr>
-          <w:rFonts w:ascii="Times New Roman" w:hAnsi="Times New Roman" w:cs="Times New Roman"/>
+          <w:rFonts w:asciiTheme="majorBidi" w:hAnsiTheme="majorBidi" w:cstheme="majorBidi"/>
           <w:noProof/>
           <w:sz w:val="24"/>
         </w:rPr>
@@ -11587,7 +11218,7 @@
       </w:r>
       <w:r>
         <w:rPr>
-          <w:rFonts w:ascii="Times New Roman" w:hAnsi="Times New Roman" w:cs="Times New Roman"/>
+          <w:rFonts w:asciiTheme="majorBidi" w:hAnsiTheme="majorBidi" w:cstheme="majorBidi"/>
           <w:noProof/>
           <w:sz w:val="24"/>
         </w:rPr>
@@ -11596,7 +11227,7 @@
       </w:r>
       <w:r>
         <w:rPr>
-          <w:rFonts w:ascii="Times New Roman" w:hAnsi="Times New Roman" w:cs="Times New Roman"/>
+          <w:rFonts w:asciiTheme="majorBidi" w:hAnsiTheme="majorBidi" w:cstheme="majorBidi"/>
           <w:i/>
           <w:iCs/>
           <w:noProof/>
@@ -11606,7 +11237,7 @@
       </w:r>
       <w:r>
         <w:rPr>
-          <w:rFonts w:ascii="Times New Roman" w:hAnsi="Times New Roman" w:cs="Times New Roman"/>
+          <w:rFonts w:asciiTheme="majorBidi" w:hAnsiTheme="majorBidi" w:cstheme="majorBidi"/>
           <w:noProof/>
           <w:sz w:val="24"/>
         </w:rPr>
@@ -11622,14 +11253,14 @@
         <w:spacing w:before="180" w:after="0" w:line="240" w:lineRule="auto"/>
         <w:ind w:left="640" w:hanging="640"/>
         <w:rPr>
-          <w:rFonts w:ascii="Times New Roman" w:hAnsi="Times New Roman" w:cs="Times New Roman"/>
+          <w:rFonts w:asciiTheme="majorBidi" w:hAnsiTheme="majorBidi" w:cstheme="majorBidi"/>
           <w:noProof/>
           <w:sz w:val="24"/>
         </w:rPr>
       </w:pPr>
       <w:r>
         <w:rPr>
-          <w:rFonts w:ascii="Times New Roman" w:hAnsi="Times New Roman" w:cs="Times New Roman"/>
+          <w:rFonts w:asciiTheme="majorBidi" w:hAnsiTheme="majorBidi" w:cstheme="majorBidi"/>
           <w:noProof/>
           <w:sz w:val="24"/>
         </w:rPr>
@@ -11637,7 +11268,7 @@
       </w:r>
       <w:r>
         <w:rPr>
-          <w:rFonts w:ascii="Times New Roman" w:hAnsi="Times New Roman" w:cs="Times New Roman"/>
+          <w:rFonts w:asciiTheme="majorBidi" w:hAnsiTheme="majorBidi" w:cstheme="majorBidi"/>
           <w:noProof/>
           <w:sz w:val="24"/>
         </w:rPr>
@@ -11646,7 +11277,7 @@
       </w:r>
       <w:r>
         <w:rPr>
-          <w:rFonts w:ascii="Times New Roman" w:hAnsi="Times New Roman" w:cs="Times New Roman"/>
+          <w:rFonts w:asciiTheme="majorBidi" w:hAnsiTheme="majorBidi" w:cstheme="majorBidi"/>
           <w:i/>
           <w:iCs/>
           <w:noProof/>
@@ -11656,7 +11287,7 @@
       </w:r>
       <w:r>
         <w:rPr>
-          <w:rFonts w:ascii="Times New Roman" w:hAnsi="Times New Roman" w:cs="Times New Roman"/>
+          <w:rFonts w:asciiTheme="majorBidi" w:hAnsiTheme="majorBidi" w:cstheme="majorBidi"/>
           <w:noProof/>
           <w:sz w:val="24"/>
         </w:rPr>
@@ -11664,7 +11295,7 @@
       </w:r>
       <w:r>
         <w:rPr>
-          <w:rFonts w:ascii="Times New Roman" w:hAnsi="Times New Roman" w:cs="Times New Roman"/>
+          <w:rFonts w:asciiTheme="majorBidi" w:hAnsiTheme="majorBidi" w:cstheme="majorBidi"/>
           <w:i/>
           <w:iCs/>
           <w:noProof/>
@@ -11674,7 +11305,7 @@
       </w:r>
       <w:r>
         <w:rPr>
-          <w:rFonts w:ascii="Times New Roman" w:hAnsi="Times New Roman" w:cs="Times New Roman"/>
+          <w:rFonts w:asciiTheme="majorBidi" w:hAnsiTheme="majorBidi" w:cstheme="majorBidi"/>
           <w:noProof/>
           <w:sz w:val="24"/>
         </w:rPr>
@@ -11690,14 +11321,14 @@
         <w:spacing w:before="180" w:after="0" w:line="240" w:lineRule="auto"/>
         <w:ind w:left="640" w:hanging="640"/>
         <w:rPr>
-          <w:rFonts w:ascii="Times New Roman" w:hAnsi="Times New Roman" w:cs="Times New Roman"/>
+          <w:rFonts w:asciiTheme="majorBidi" w:hAnsiTheme="majorBidi" w:cstheme="majorBidi"/>
           <w:noProof/>
           <w:sz w:val="24"/>
         </w:rPr>
       </w:pPr>
       <w:r>
         <w:rPr>
-          <w:rFonts w:ascii="Times New Roman" w:hAnsi="Times New Roman" w:cs="Times New Roman"/>
+          <w:rFonts w:asciiTheme="majorBidi" w:hAnsiTheme="majorBidi" w:cstheme="majorBidi"/>
           <w:noProof/>
           <w:sz w:val="24"/>
         </w:rPr>
@@ -11705,7 +11336,7 @@
       </w:r>
       <w:r>
         <w:rPr>
-          <w:rFonts w:ascii="Times New Roman" w:hAnsi="Times New Roman" w:cs="Times New Roman"/>
+          <w:rFonts w:asciiTheme="majorBidi" w:hAnsiTheme="majorBidi" w:cstheme="majorBidi"/>
           <w:noProof/>
           <w:sz w:val="24"/>
         </w:rPr>
@@ -11714,7 +11345,7 @@
       </w:r>
       <w:r>
         <w:rPr>
-          <w:rFonts w:ascii="Times New Roman" w:hAnsi="Times New Roman" w:cs="Times New Roman"/>
+          <w:rFonts w:asciiTheme="majorBidi" w:hAnsiTheme="majorBidi" w:cstheme="majorBidi"/>
           <w:i/>
           <w:iCs/>
           <w:noProof/>
@@ -11724,7 +11355,7 @@
       </w:r>
       <w:r>
         <w:rPr>
-          <w:rFonts w:ascii="Times New Roman" w:hAnsi="Times New Roman" w:cs="Times New Roman"/>
+          <w:rFonts w:asciiTheme="majorBidi" w:hAnsiTheme="majorBidi" w:cstheme="majorBidi"/>
           <w:noProof/>
           <w:sz w:val="24"/>
         </w:rPr>
@@ -11740,14 +11371,14 @@
         <w:spacing w:before="180" w:after="0" w:line="240" w:lineRule="auto"/>
         <w:ind w:left="640" w:hanging="640"/>
         <w:rPr>
-          <w:rFonts w:ascii="Times New Roman" w:hAnsi="Times New Roman" w:cs="Times New Roman"/>
+          <w:rFonts w:asciiTheme="majorBidi" w:hAnsiTheme="majorBidi" w:cstheme="majorBidi"/>
           <w:noProof/>
           <w:sz w:val="24"/>
         </w:rPr>
       </w:pPr>
       <w:r>
         <w:rPr>
-          <w:rFonts w:ascii="Times New Roman" w:hAnsi="Times New Roman" w:cs="Times New Roman"/>
+          <w:rFonts w:asciiTheme="majorBidi" w:hAnsiTheme="majorBidi" w:cstheme="majorBidi"/>
           <w:noProof/>
           <w:sz w:val="24"/>
         </w:rPr>
@@ -11755,7 +11386,7 @@
       </w:r>
       <w:r>
         <w:rPr>
-          <w:rFonts w:ascii="Times New Roman" w:hAnsi="Times New Roman" w:cs="Times New Roman"/>
+          <w:rFonts w:asciiTheme="majorBidi" w:hAnsiTheme="majorBidi" w:cstheme="majorBidi"/>
           <w:noProof/>
           <w:sz w:val="24"/>
         </w:rPr>
@@ -11764,7 +11395,7 @@
       </w:r>
       <w:r>
         <w:rPr>
-          <w:rFonts w:ascii="Times New Roman" w:hAnsi="Times New Roman" w:cs="Times New Roman"/>
+          <w:rFonts w:asciiTheme="majorBidi" w:hAnsiTheme="majorBidi" w:cstheme="majorBidi"/>
           <w:i/>
           <w:iCs/>
           <w:noProof/>
@@ -11774,7 +11405,7 @@
       </w:r>
       <w:r>
         <w:rPr>
-          <w:rFonts w:ascii="Times New Roman" w:hAnsi="Times New Roman" w:cs="Times New Roman"/>
+          <w:rFonts w:asciiTheme="majorBidi" w:hAnsiTheme="majorBidi" w:cstheme="majorBidi"/>
           <w:noProof/>
           <w:sz w:val="24"/>
         </w:rPr>
@@ -11790,14 +11421,14 @@
         <w:spacing w:before="180" w:after="0" w:line="240" w:lineRule="auto"/>
         <w:ind w:left="640" w:hanging="640"/>
         <w:rPr>
-          <w:rFonts w:ascii="Times New Roman" w:hAnsi="Times New Roman" w:cs="Times New Roman"/>
+          <w:rFonts w:asciiTheme="majorBidi" w:hAnsiTheme="majorBidi" w:cstheme="majorBidi"/>
           <w:noProof/>
           <w:sz w:val="24"/>
         </w:rPr>
       </w:pPr>
       <w:r>
         <w:rPr>
-          <w:rFonts w:ascii="Times New Roman" w:hAnsi="Times New Roman" w:cs="Times New Roman"/>
+          <w:rFonts w:asciiTheme="majorBidi" w:hAnsiTheme="majorBidi" w:cstheme="majorBidi"/>
           <w:noProof/>
           <w:sz w:val="24"/>
         </w:rPr>
@@ -11805,7 +11436,7 @@
       </w:r>
       <w:r>
         <w:rPr>
-          <w:rFonts w:ascii="Times New Roman" w:hAnsi="Times New Roman" w:cs="Times New Roman"/>
+          <w:rFonts w:asciiTheme="majorBidi" w:hAnsiTheme="majorBidi" w:cstheme="majorBidi"/>
           <w:noProof/>
           <w:sz w:val="24"/>
         </w:rPr>
@@ -11822,14 +11453,14 @@
         <w:spacing w:before="180" w:after="0" w:line="240" w:lineRule="auto"/>
         <w:ind w:left="640" w:hanging="640"/>
         <w:rPr>
-          <w:rFonts w:ascii="Times New Roman" w:hAnsi="Times New Roman" w:cs="Times New Roman"/>
+          <w:rFonts w:asciiTheme="majorBidi" w:hAnsiTheme="majorBidi" w:cstheme="majorBidi"/>
           <w:noProof/>
           <w:sz w:val="24"/>
         </w:rPr>
       </w:pPr>
       <w:r>
         <w:rPr>
-          <w:rFonts w:ascii="Times New Roman" w:hAnsi="Times New Roman" w:cs="Times New Roman"/>
+          <w:rFonts w:asciiTheme="majorBidi" w:hAnsiTheme="majorBidi" w:cstheme="majorBidi"/>
           <w:noProof/>
           <w:sz w:val="24"/>
         </w:rPr>
@@ -11837,7 +11468,7 @@
       </w:r>
       <w:r>
         <w:rPr>
-          <w:rFonts w:ascii="Times New Roman" w:hAnsi="Times New Roman" w:cs="Times New Roman"/>
+          <w:rFonts w:asciiTheme="majorBidi" w:hAnsiTheme="majorBidi" w:cstheme="majorBidi"/>
           <w:noProof/>
           <w:sz w:val="24"/>
         </w:rPr>
@@ -11854,14 +11485,14 @@
         <w:spacing w:before="180" w:after="0" w:line="240" w:lineRule="auto"/>
         <w:ind w:left="640" w:hanging="640"/>
         <w:rPr>
-          <w:rFonts w:ascii="Times New Roman" w:hAnsi="Times New Roman" w:cs="Times New Roman"/>
+          <w:rFonts w:asciiTheme="majorBidi" w:hAnsiTheme="majorBidi" w:cstheme="majorBidi"/>
           <w:noProof/>
           <w:sz w:val="24"/>
         </w:rPr>
       </w:pPr>
       <w:r>
         <w:rPr>
-          <w:rFonts w:ascii="Times New Roman" w:hAnsi="Times New Roman" w:cs="Times New Roman"/>
+          <w:rFonts w:asciiTheme="majorBidi" w:hAnsiTheme="majorBidi" w:cstheme="majorBidi"/>
           <w:noProof/>
           <w:sz w:val="24"/>
         </w:rPr>
@@ -11869,7 +11500,7 @@
       </w:r>
       <w:r>
         <w:rPr>
-          <w:rFonts w:ascii="Times New Roman" w:hAnsi="Times New Roman" w:cs="Times New Roman"/>
+          <w:rFonts w:asciiTheme="majorBidi" w:hAnsiTheme="majorBidi" w:cstheme="majorBidi"/>
           <w:noProof/>
           <w:sz w:val="24"/>
         </w:rPr>
@@ -11886,14 +11517,14 @@
         <w:spacing w:before="180" w:after="0" w:line="240" w:lineRule="auto"/>
         <w:ind w:left="640" w:hanging="640"/>
         <w:rPr>
-          <w:rFonts w:ascii="Times New Roman" w:hAnsi="Times New Roman" w:cs="Times New Roman"/>
+          <w:rFonts w:asciiTheme="majorBidi" w:hAnsiTheme="majorBidi" w:cstheme="majorBidi"/>
           <w:noProof/>
           <w:sz w:val="24"/>
         </w:rPr>
       </w:pPr>
       <w:r>
         <w:rPr>
-          <w:rFonts w:ascii="Times New Roman" w:hAnsi="Times New Roman" w:cs="Times New Roman"/>
+          <w:rFonts w:asciiTheme="majorBidi" w:hAnsiTheme="majorBidi" w:cstheme="majorBidi"/>
           <w:noProof/>
           <w:sz w:val="24"/>
         </w:rPr>
@@ -11901,7 +11532,7 @@
       </w:r>
       <w:r>
         <w:rPr>
-          <w:rFonts w:ascii="Times New Roman" w:hAnsi="Times New Roman" w:cs="Times New Roman"/>
+          <w:rFonts w:asciiTheme="majorBidi" w:hAnsiTheme="majorBidi" w:cstheme="majorBidi"/>
           <w:noProof/>
           <w:sz w:val="24"/>
         </w:rPr>
@@ -11910,7 +11541,7 @@
       </w:r>
       <w:r>
         <w:rPr>
-          <w:rFonts w:ascii="Times New Roman" w:hAnsi="Times New Roman" w:cs="Times New Roman"/>
+          <w:rFonts w:asciiTheme="majorBidi" w:hAnsiTheme="majorBidi" w:cstheme="majorBidi"/>
           <w:i/>
           <w:iCs/>
           <w:noProof/>
@@ -11920,7 +11551,7 @@
       </w:r>
       <w:r>
         <w:rPr>
-          <w:rFonts w:ascii="Times New Roman" w:hAnsi="Times New Roman" w:cs="Times New Roman"/>
+          <w:rFonts w:asciiTheme="majorBidi" w:hAnsiTheme="majorBidi" w:cstheme="majorBidi"/>
           <w:noProof/>
           <w:sz w:val="24"/>
         </w:rPr>
@@ -11936,14 +11567,14 @@
         <w:spacing w:before="180" w:after="0" w:line="240" w:lineRule="auto"/>
         <w:ind w:left="640" w:hanging="640"/>
         <w:rPr>
-          <w:rFonts w:ascii="Times New Roman" w:hAnsi="Times New Roman" w:cs="Times New Roman"/>
+          <w:rFonts w:asciiTheme="majorBidi" w:hAnsiTheme="majorBidi" w:cstheme="majorBidi"/>
           <w:noProof/>
           <w:sz w:val="24"/>
         </w:rPr>
       </w:pPr>
       <w:r>
         <w:rPr>
-          <w:rFonts w:ascii="Times New Roman" w:hAnsi="Times New Roman" w:cs="Times New Roman"/>
+          <w:rFonts w:asciiTheme="majorBidi" w:hAnsiTheme="majorBidi" w:cstheme="majorBidi"/>
           <w:noProof/>
           <w:sz w:val="24"/>
         </w:rPr>
@@ -11951,7 +11582,7 @@
       </w:r>
       <w:r>
         <w:rPr>
-          <w:rFonts w:ascii="Times New Roman" w:hAnsi="Times New Roman" w:cs="Times New Roman"/>
+          <w:rFonts w:asciiTheme="majorBidi" w:hAnsiTheme="majorBidi" w:cstheme="majorBidi"/>
           <w:noProof/>
           <w:sz w:val="24"/>
         </w:rPr>
@@ -11977,6 +11608,415 @@
       <w:bookmarkEnd w:id="4"/>
       <w:bookmarkEnd w:id="14"/>
       <w:bookmarkEnd w:id="19"/>
+    </w:p>
+    <w:p>
+      <w:pPr>
+        <w:rPr>
+          <w:rFonts w:asciiTheme="majorBidi" w:hAnsiTheme="majorBidi" w:cstheme="majorBidi"/>
+        </w:rPr>
+      </w:pPr>
+      <w:r>
+        <w:rPr>
+          <w:rFonts w:asciiTheme="majorBidi" w:hAnsiTheme="majorBidi" w:cstheme="majorBidi"/>
+        </w:rPr>
+        <w:br w:type="page"/>
+      </w:r>
+    </w:p>
+    <w:p>
+      <w:pPr>
+        <w:pStyle w:val="Heading1"/>
+        <w:rPr>
+          <w:rFonts w:asciiTheme="majorBidi" w:hAnsiTheme="majorBidi"/>
+        </w:rPr>
+      </w:pPr>
+      <w:bookmarkStart w:id="23" w:name="_Toc118749976"/>
+      <w:r>
+        <w:rPr>
+          <w:rFonts w:asciiTheme="majorBidi" w:hAnsiTheme="majorBidi"/>
+        </w:rPr>
+        <w:t>APPENDIX</w:t>
+      </w:r>
+      <w:bookmarkEnd w:id="23"/>
+    </w:p>
+    <w:p>
+      <w:pPr>
+        <w:pStyle w:val="NormalWeb"/>
+        <w:jc w:val="center"/>
+        <w:rPr>
+          <w:rFonts w:asciiTheme="majorBidi" w:hAnsiTheme="majorBidi" w:cstheme="majorBidi"/>
+        </w:rPr>
+      </w:pPr>
+      <w:r>
+        <w:rPr>
+          <w:rFonts w:asciiTheme="majorBidi" w:hAnsiTheme="majorBidi" w:cstheme="majorBidi"/>
+          <w:b/>
+          <w:bCs/>
+        </w:rPr>
+        <w:t>Demo</w:t>
+      </w:r>
+      <w:r>
+        <w:rPr>
+          <w:rFonts w:asciiTheme="majorBidi" w:hAnsiTheme="majorBidi" w:cstheme="majorBidi"/>
+          <w:b/>
+          <w:bCs/>
+        </w:rPr>
+        <w:t>s</w:t>
+      </w:r>
+      <w:r>
+        <w:rPr>
+          <w:rFonts w:asciiTheme="majorBidi" w:hAnsiTheme="majorBidi" w:cstheme="majorBidi"/>
+        </w:rPr>
+        <w:t xml:space="preserve"> shows using Atlas </w:t>
+      </w:r>
+      <w:proofErr w:type="spellStart"/>
+      <w:r>
+        <w:rPr>
+          <w:rFonts w:asciiTheme="majorBidi" w:hAnsiTheme="majorBidi" w:cstheme="majorBidi"/>
+        </w:rPr>
+        <w:t>ti</w:t>
+      </w:r>
+      <w:proofErr w:type="spellEnd"/>
+      <w:r>
+        <w:rPr>
+          <w:rFonts w:asciiTheme="majorBidi" w:hAnsiTheme="majorBidi" w:cstheme="majorBidi"/>
+        </w:rPr>
+        <w:t xml:space="preserve"> software to </w:t>
+      </w:r>
+      <w:r>
+        <w:rPr>
+          <w:rFonts w:asciiTheme="majorBidi" w:hAnsiTheme="majorBidi" w:cstheme="majorBidi"/>
+        </w:rPr>
+        <w:t>implement the Research Methodology on</w:t>
+      </w:r>
+      <w:r>
+        <w:rPr>
+          <w:rFonts w:asciiTheme="majorBidi" w:hAnsiTheme="majorBidi" w:cstheme="majorBidi"/>
+        </w:rPr>
+        <w:t xml:space="preserve"> the University of Leeds</w:t>
+      </w:r>
+      <w:r>
+        <w:rPr>
+          <w:rFonts w:asciiTheme="majorBidi" w:hAnsiTheme="majorBidi" w:cstheme="majorBidi"/>
+        </w:rPr>
+        <w:br/>
+      </w:r>
+      <w:r>
+        <w:rPr>
+          <w:rFonts w:asciiTheme="majorBidi" w:hAnsiTheme="majorBidi" w:cstheme="majorBidi"/>
+        </w:rPr>
+        <w:br/>
+      </w:r>
+      <w:r>
+        <w:rPr>
+          <w:rFonts w:asciiTheme="majorBidi" w:hAnsiTheme="majorBidi" w:cstheme="majorBidi"/>
+          <w:noProof/>
+        </w:rPr>
+        <w:drawing>
+          <wp:inline distT="0" distB="0" distL="0" distR="0" wp14:anchorId="48D0CA3E" wp14:editId="7B10DEFA">
+            <wp:extent cx="5726317" cy="3695066"/>
+            <wp:effectExtent l="0" t="0" r="8255" b="635"/>
+            <wp:docPr id="601390973" name="Picture 6" descr="A screenshot of a computer&#10;&#10;Description automatically generated"/>
+            <wp:cNvGraphicFramePr>
+              <a:graphicFrameLocks xmlns:a="http://schemas.openxmlformats.org/drawingml/2006/main" noChangeAspect="1"/>
+            </wp:cNvGraphicFramePr>
+            <a:graphic xmlns:a="http://schemas.openxmlformats.org/drawingml/2006/main">
+              <a:graphicData uri="http://schemas.openxmlformats.org/drawingml/2006/picture">
+                <pic:pic xmlns:pic="http://schemas.openxmlformats.org/drawingml/2006/picture">
+                  <pic:nvPicPr>
+                    <pic:cNvPr id="601390973" name="Picture 6" descr="A screenshot of a computer&#10;&#10;Description automatically generated"/>
+                    <pic:cNvPicPr>
+                      <a:picLocks noChangeAspect="1" noChangeArrowheads="1"/>
+                    </pic:cNvPicPr>
+                  </pic:nvPicPr>
+                  <pic:blipFill>
+                    <a:blip r:embed="rId12" cstate="print">
+                      <a:extLst>
+                        <a:ext uri="{28A0092B-C50C-407E-A947-70E740481C1C}">
+                          <a14:useLocalDpi xmlns:a14="http://schemas.microsoft.com/office/drawing/2010/main" val="0"/>
+                        </a:ext>
+                      </a:extLst>
+                    </a:blip>
+                    <a:srcRect/>
+                    <a:stretch>
+                      <a:fillRect/>
+                    </a:stretch>
+                  </pic:blipFill>
+                  <pic:spPr bwMode="auto">
+                    <a:xfrm>
+                      <a:off x="0" y="0"/>
+                      <a:ext cx="5739474" cy="3703556"/>
+                    </a:xfrm>
+                    <a:prstGeom prst="rect">
+                      <a:avLst/>
+                    </a:prstGeom>
+                    <a:noFill/>
+                    <a:ln>
+                      <a:noFill/>
+                    </a:ln>
+                  </pic:spPr>
+                </pic:pic>
+              </a:graphicData>
+            </a:graphic>
+          </wp:inline>
+        </w:drawing>
+      </w:r>
+      <w:r>
+        <w:rPr>
+          <w:rFonts w:asciiTheme="majorBidi" w:hAnsiTheme="majorBidi" w:cstheme="majorBidi"/>
+          <w:noProof/>
+        </w:rPr>
+        <w:drawing>
+          <wp:inline distT="0" distB="0" distL="0" distR="0" wp14:anchorId="6C197FB5" wp14:editId="108C4D63">
+            <wp:extent cx="5604501" cy="3548481"/>
+            <wp:effectExtent l="0" t="0" r="0" b="0"/>
+            <wp:docPr id="1459387734" name="Picture 4" descr="A screenshot of a computer&#10;&#10;Description automatically generated"/>
+            <wp:cNvGraphicFramePr>
+              <a:graphicFrameLocks xmlns:a="http://schemas.openxmlformats.org/drawingml/2006/main" noChangeAspect="1"/>
+            </wp:cNvGraphicFramePr>
+            <a:graphic xmlns:a="http://schemas.openxmlformats.org/drawingml/2006/main">
+              <a:graphicData uri="http://schemas.openxmlformats.org/drawingml/2006/picture">
+                <pic:pic xmlns:pic="http://schemas.openxmlformats.org/drawingml/2006/picture">
+                  <pic:nvPicPr>
+                    <pic:cNvPr id="1459387734" name="Picture 4" descr="A screenshot of a computer&#10;&#10;Description automatically generated"/>
+                    <pic:cNvPicPr>
+                      <a:picLocks noChangeAspect="1" noChangeArrowheads="1"/>
+                    </pic:cNvPicPr>
+                  </pic:nvPicPr>
+                  <pic:blipFill>
+                    <a:blip r:embed="rId13" cstate="print">
+                      <a:extLst>
+                        <a:ext uri="{28A0092B-C50C-407E-A947-70E740481C1C}">
+                          <a14:useLocalDpi xmlns:a14="http://schemas.microsoft.com/office/drawing/2010/main" val="0"/>
+                        </a:ext>
+                      </a:extLst>
+                    </a:blip>
+                    <a:srcRect/>
+                    <a:stretch>
+                      <a:fillRect/>
+                    </a:stretch>
+                  </pic:blipFill>
+                  <pic:spPr bwMode="auto">
+                    <a:xfrm>
+                      <a:off x="0" y="0"/>
+                      <a:ext cx="5698454" cy="3607968"/>
+                    </a:xfrm>
+                    <a:prstGeom prst="rect">
+                      <a:avLst/>
+                    </a:prstGeom>
+                    <a:noFill/>
+                    <a:ln>
+                      <a:noFill/>
+                    </a:ln>
+                  </pic:spPr>
+                </pic:pic>
+              </a:graphicData>
+            </a:graphic>
+          </wp:inline>
+        </w:drawing>
+      </w:r>
+    </w:p>
+    <w:p>
+      <w:pPr>
+        <w:pStyle w:val="NormalWeb"/>
+        <w:jc w:val="center"/>
+        <w:rPr>
+          <w:rFonts w:asciiTheme="majorBidi" w:hAnsiTheme="majorBidi" w:cstheme="majorBidi"/>
+        </w:rPr>
+      </w:pPr>
+      <w:r>
+        <w:rPr>
+          <w:rFonts w:asciiTheme="majorBidi" w:hAnsiTheme="majorBidi" w:cstheme="majorBidi"/>
+          <w:noProof/>
+        </w:rPr>
+        <w:drawing>
+          <wp:inline distT="0" distB="0" distL="0" distR="0" wp14:anchorId="17E8B692" wp14:editId="1B220F35">
+            <wp:extent cx="6067215" cy="3924589"/>
+            <wp:effectExtent l="0" t="0" r="0" b="0"/>
+            <wp:docPr id="424258690" name="Picture 5" descr="A screenshot of a computer&#10;&#10;Description automatically generated"/>
+            <wp:cNvGraphicFramePr>
+              <a:graphicFrameLocks xmlns:a="http://schemas.openxmlformats.org/drawingml/2006/main" noChangeAspect="1"/>
+            </wp:cNvGraphicFramePr>
+            <a:graphic xmlns:a="http://schemas.openxmlformats.org/drawingml/2006/main">
+              <a:graphicData uri="http://schemas.openxmlformats.org/drawingml/2006/picture">
+                <pic:pic xmlns:pic="http://schemas.openxmlformats.org/drawingml/2006/picture">
+                  <pic:nvPicPr>
+                    <pic:cNvPr id="424258690" name="Picture 5" descr="A screenshot of a computer&#10;&#10;Description automatically generated"/>
+                    <pic:cNvPicPr>
+                      <a:picLocks noChangeAspect="1" noChangeArrowheads="1"/>
+                    </pic:cNvPicPr>
+                  </pic:nvPicPr>
+                  <pic:blipFill>
+                    <a:blip r:embed="rId14" cstate="print">
+                      <a:extLst>
+                        <a:ext uri="{28A0092B-C50C-407E-A947-70E740481C1C}">
+                          <a14:useLocalDpi xmlns:a14="http://schemas.microsoft.com/office/drawing/2010/main" val="0"/>
+                        </a:ext>
+                      </a:extLst>
+                    </a:blip>
+                    <a:srcRect/>
+                    <a:stretch>
+                      <a:fillRect/>
+                    </a:stretch>
+                  </pic:blipFill>
+                  <pic:spPr bwMode="auto">
+                    <a:xfrm>
+                      <a:off x="0" y="0"/>
+                      <a:ext cx="6073977" cy="3928963"/>
+                    </a:xfrm>
+                    <a:prstGeom prst="rect">
+                      <a:avLst/>
+                    </a:prstGeom>
+                    <a:noFill/>
+                    <a:ln>
+                      <a:noFill/>
+                    </a:ln>
+                  </pic:spPr>
+                </pic:pic>
+              </a:graphicData>
+            </a:graphic>
+          </wp:inline>
+        </w:drawing>
+      </w:r>
+    </w:p>
+    <w:p>
+      <w:pPr>
+        <w:pStyle w:val="NormalWeb"/>
+        <w:jc w:val="center"/>
+        <w:rPr>
+          <w:rFonts w:asciiTheme="majorBidi" w:hAnsiTheme="majorBidi" w:cstheme="majorBidi"/>
+        </w:rPr>
+      </w:pPr>
+      <w:r>
+        <w:rPr>
+          <w:rFonts w:asciiTheme="majorBidi" w:hAnsiTheme="majorBidi" w:cstheme="majorBidi"/>
+          <w:noProof/>
+        </w:rPr>
+        <w:drawing>
+          <wp:inline distT="0" distB="0" distL="0" distR="0" wp14:anchorId="60AC374F" wp14:editId="7D64B288">
+            <wp:extent cx="6261369" cy="4038003"/>
+            <wp:effectExtent l="0" t="0" r="6350" b="635"/>
+            <wp:docPr id="1374315481" name="Picture 3" descr="A screenshot of a computer&#10;&#10;Description automatically generated"/>
+            <wp:cNvGraphicFramePr>
+              <a:graphicFrameLocks xmlns:a="http://schemas.openxmlformats.org/drawingml/2006/main" noChangeAspect="1"/>
+            </wp:cNvGraphicFramePr>
+            <a:graphic xmlns:a="http://schemas.openxmlformats.org/drawingml/2006/main">
+              <a:graphicData uri="http://schemas.openxmlformats.org/drawingml/2006/picture">
+                <pic:pic xmlns:pic="http://schemas.openxmlformats.org/drawingml/2006/picture">
+                  <pic:nvPicPr>
+                    <pic:cNvPr id="1374315481" name="Picture 3" descr="A screenshot of a computer&#10;&#10;Description automatically generated"/>
+                    <pic:cNvPicPr>
+                      <a:picLocks noChangeAspect="1" noChangeArrowheads="1"/>
+                    </pic:cNvPicPr>
+                  </pic:nvPicPr>
+                  <pic:blipFill>
+                    <a:blip r:embed="rId15" cstate="print">
+                      <a:extLst>
+                        <a:ext uri="{28A0092B-C50C-407E-A947-70E740481C1C}">
+                          <a14:useLocalDpi xmlns:a14="http://schemas.microsoft.com/office/drawing/2010/main" val="0"/>
+                        </a:ext>
+                      </a:extLst>
+                    </a:blip>
+                    <a:srcRect/>
+                    <a:stretch>
+                      <a:fillRect/>
+                    </a:stretch>
+                  </pic:blipFill>
+                  <pic:spPr bwMode="auto">
+                    <a:xfrm>
+                      <a:off x="0" y="0"/>
+                      <a:ext cx="6265516" cy="4040678"/>
+                    </a:xfrm>
+                    <a:prstGeom prst="rect">
+                      <a:avLst/>
+                    </a:prstGeom>
+                    <a:noFill/>
+                    <a:ln>
+                      <a:noFill/>
+                    </a:ln>
+                  </pic:spPr>
+                </pic:pic>
+              </a:graphicData>
+            </a:graphic>
+          </wp:inline>
+        </w:drawing>
+      </w:r>
+    </w:p>
+    <w:p>
+      <w:pPr>
+        <w:rPr>
+          <w:rFonts w:asciiTheme="majorBidi" w:hAnsiTheme="majorBidi" w:cstheme="majorBidi"/>
+        </w:rPr>
+      </w:pPr>
+    </w:p>
+    <w:p>
+      <w:pPr>
+        <w:pStyle w:val="NormalWeb"/>
+        <w:jc w:val="center"/>
+        <w:rPr>
+          <w:rFonts w:asciiTheme="majorBidi" w:hAnsiTheme="majorBidi" w:cstheme="majorBidi"/>
+        </w:rPr>
+      </w:pPr>
+      <w:r>
+        <w:rPr>
+          <w:rFonts w:asciiTheme="majorBidi" w:hAnsiTheme="majorBidi" w:cstheme="majorBidi"/>
+          <w:noProof/>
+        </w:rPr>
+        <w:drawing>
+          <wp:inline distT="0" distB="0" distL="0" distR="0" wp14:anchorId="2378EE3D" wp14:editId="2F4ECEEA">
+            <wp:extent cx="5554488" cy="3587788"/>
+            <wp:effectExtent l="0" t="0" r="8255" b="0"/>
+            <wp:docPr id="103571314" name="Picture 2" descr="A screenshot of a computer&#10;&#10;Description automatically generated"/>
+            <wp:cNvGraphicFramePr>
+              <a:graphicFrameLocks xmlns:a="http://schemas.openxmlformats.org/drawingml/2006/main" noChangeAspect="1"/>
+            </wp:cNvGraphicFramePr>
+            <a:graphic xmlns:a="http://schemas.openxmlformats.org/drawingml/2006/main">
+              <a:graphicData uri="http://schemas.openxmlformats.org/drawingml/2006/picture">
+                <pic:pic xmlns:pic="http://schemas.openxmlformats.org/drawingml/2006/picture">
+                  <pic:nvPicPr>
+                    <pic:cNvPr id="103571314" name="Picture 2" descr="A screenshot of a computer&#10;&#10;Description automatically generated"/>
+                    <pic:cNvPicPr>
+                      <a:picLocks noChangeAspect="1" noChangeArrowheads="1"/>
+                    </pic:cNvPicPr>
+                  </pic:nvPicPr>
+                  <pic:blipFill>
+                    <a:blip r:embed="rId16" cstate="print">
+                      <a:extLst>
+                        <a:ext uri="{28A0092B-C50C-407E-A947-70E740481C1C}">
+                          <a14:useLocalDpi xmlns:a14="http://schemas.microsoft.com/office/drawing/2010/main" val="0"/>
+                        </a:ext>
+                      </a:extLst>
+                    </a:blip>
+                    <a:srcRect/>
+                    <a:stretch>
+                      <a:fillRect/>
+                    </a:stretch>
+                  </pic:blipFill>
+                  <pic:spPr bwMode="auto">
+                    <a:xfrm>
+                      <a:off x="0" y="0"/>
+                      <a:ext cx="5562728" cy="3593111"/>
+                    </a:xfrm>
+                    <a:prstGeom prst="rect">
+                      <a:avLst/>
+                    </a:prstGeom>
+                    <a:noFill/>
+                    <a:ln>
+                      <a:noFill/>
+                    </a:ln>
+                  </pic:spPr>
+                </pic:pic>
+              </a:graphicData>
+            </a:graphic>
+          </wp:inline>
+        </w:drawing>
+      </w:r>
+    </w:p>
+    <w:p>
+      <w:pPr>
+        <w:rPr>
+          <w:rFonts w:asciiTheme="majorBidi" w:hAnsiTheme="majorBidi" w:cstheme="majorBidi"/>
+        </w:rPr>
+      </w:pPr>
     </w:p>
     <w:sectPr>
       <w:pgSz w:w="12240" w:h="15840" w:code="1"/>
@@ -16323,6 +16363,123 @@
     </w:lvl>
   </w:abstractNum>
   <w:abstractNum w:abstractNumId="33" w15:restartNumberingAfterBreak="0">
+    <w:nsid w:val="5D4F6FB8"/>
+    <w:multiLevelType w:val="hybridMultilevel"/>
+    <w:tmpl w:val="D1484C42"/>
+    <w:lvl w:ilvl="0" w:tplc="CD247CF8">
+      <w:start w:val="1"/>
+      <w:numFmt w:val="decimal"/>
+      <w:lvlText w:val="%1."/>
+      <w:lvlJc w:val="left"/>
+      <w:pPr>
+        <w:ind w:left="304" w:hanging="182"/>
+      </w:pPr>
+      <w:rPr>
+        <w:rFonts w:asciiTheme="minorHAnsi" w:eastAsiaTheme="minorEastAsia" w:hAnsiTheme="minorHAnsi" w:cstheme="minorBidi"/>
+        <w:w w:val="97"/>
+        <w:sz w:val="22"/>
+        <w:szCs w:val="22"/>
+        <w:lang w:val="en-US" w:eastAsia="en-US" w:bidi="ar-SA"/>
+      </w:rPr>
+    </w:lvl>
+    <w:lvl w:ilvl="1" w:tplc="1C86C44E">
+      <w:numFmt w:val="bullet"/>
+      <w:lvlText w:val="•"/>
+      <w:lvlJc w:val="left"/>
+      <w:pPr>
+        <w:ind w:left="577" w:hanging="182"/>
+      </w:pPr>
+      <w:rPr>
+        <w:rFonts w:hint="default"/>
+        <w:lang w:val="en-US" w:eastAsia="en-US" w:bidi="ar-SA"/>
+      </w:rPr>
+    </w:lvl>
+    <w:lvl w:ilvl="2" w:tplc="6EC4D170">
+      <w:numFmt w:val="bullet"/>
+      <w:lvlText w:val="•"/>
+      <w:lvlJc w:val="left"/>
+      <w:pPr>
+        <w:ind w:left="854" w:hanging="182"/>
+      </w:pPr>
+      <w:rPr>
+        <w:rFonts w:hint="default"/>
+        <w:lang w:val="en-US" w:eastAsia="en-US" w:bidi="ar-SA"/>
+      </w:rPr>
+    </w:lvl>
+    <w:lvl w:ilvl="3" w:tplc="6024B39A">
+      <w:numFmt w:val="bullet"/>
+      <w:lvlText w:val="•"/>
+      <w:lvlJc w:val="left"/>
+      <w:pPr>
+        <w:ind w:left="1131" w:hanging="182"/>
+      </w:pPr>
+      <w:rPr>
+        <w:rFonts w:hint="default"/>
+        <w:lang w:val="en-US" w:eastAsia="en-US" w:bidi="ar-SA"/>
+      </w:rPr>
+    </w:lvl>
+    <w:lvl w:ilvl="4" w:tplc="884E99BC">
+      <w:numFmt w:val="bullet"/>
+      <w:lvlText w:val="•"/>
+      <w:lvlJc w:val="left"/>
+      <w:pPr>
+        <w:ind w:left="1408" w:hanging="182"/>
+      </w:pPr>
+      <w:rPr>
+        <w:rFonts w:hint="default"/>
+        <w:lang w:val="en-US" w:eastAsia="en-US" w:bidi="ar-SA"/>
+      </w:rPr>
+    </w:lvl>
+    <w:lvl w:ilvl="5" w:tplc="5D5CFC66">
+      <w:numFmt w:val="bullet"/>
+      <w:lvlText w:val="•"/>
+      <w:lvlJc w:val="left"/>
+      <w:pPr>
+        <w:ind w:left="1686" w:hanging="182"/>
+      </w:pPr>
+      <w:rPr>
+        <w:rFonts w:hint="default"/>
+        <w:lang w:val="en-US" w:eastAsia="en-US" w:bidi="ar-SA"/>
+      </w:rPr>
+    </w:lvl>
+    <w:lvl w:ilvl="6" w:tplc="865AD286">
+      <w:numFmt w:val="bullet"/>
+      <w:lvlText w:val="•"/>
+      <w:lvlJc w:val="left"/>
+      <w:pPr>
+        <w:ind w:left="1963" w:hanging="182"/>
+      </w:pPr>
+      <w:rPr>
+        <w:rFonts w:hint="default"/>
+        <w:lang w:val="en-US" w:eastAsia="en-US" w:bidi="ar-SA"/>
+      </w:rPr>
+    </w:lvl>
+    <w:lvl w:ilvl="7" w:tplc="17EABCE4">
+      <w:numFmt w:val="bullet"/>
+      <w:lvlText w:val="•"/>
+      <w:lvlJc w:val="left"/>
+      <w:pPr>
+        <w:ind w:left="2240" w:hanging="182"/>
+      </w:pPr>
+      <w:rPr>
+        <w:rFonts w:hint="default"/>
+        <w:lang w:val="en-US" w:eastAsia="en-US" w:bidi="ar-SA"/>
+      </w:rPr>
+    </w:lvl>
+    <w:lvl w:ilvl="8" w:tplc="EA9AACFA">
+      <w:numFmt w:val="bullet"/>
+      <w:lvlText w:val="•"/>
+      <w:lvlJc w:val="left"/>
+      <w:pPr>
+        <w:ind w:left="2517" w:hanging="182"/>
+      </w:pPr>
+      <w:rPr>
+        <w:rFonts w:hint="default"/>
+        <w:lang w:val="en-US" w:eastAsia="en-US" w:bidi="ar-SA"/>
+      </w:rPr>
+    </w:lvl>
+  </w:abstractNum>
+  <w:abstractNum w:abstractNumId="34" w15:restartNumberingAfterBreak="0">
     <w:nsid w:val="61E60A70"/>
     <w:multiLevelType w:val="multilevel"/>
     <w:tmpl w:val="126E6B50"/>
@@ -16471,7 +16628,7 @@
       </w:rPr>
     </w:lvl>
   </w:abstractNum>
-  <w:abstractNum w:abstractNumId="34" w15:restartNumberingAfterBreak="0">
+  <w:abstractNum w:abstractNumId="35" w15:restartNumberingAfterBreak="0">
     <w:nsid w:val="64C34B30"/>
     <w:multiLevelType w:val="hybridMultilevel"/>
     <w:tmpl w:val="46BC0F4A"/>
@@ -16584,7 +16741,7 @@
       </w:rPr>
     </w:lvl>
   </w:abstractNum>
-  <w:abstractNum w:abstractNumId="35" w15:restartNumberingAfterBreak="0">
+  <w:abstractNum w:abstractNumId="36" w15:restartNumberingAfterBreak="0">
     <w:nsid w:val="6AAB6D18"/>
     <w:multiLevelType w:val="hybridMultilevel"/>
     <w:tmpl w:val="DD7A19D0"/>
@@ -16697,7 +16854,7 @@
       </w:rPr>
     </w:lvl>
   </w:abstractNum>
-  <w:abstractNum w:abstractNumId="36" w15:restartNumberingAfterBreak="0">
+  <w:abstractNum w:abstractNumId="37" w15:restartNumberingAfterBreak="0">
     <w:nsid w:val="6E2D095C"/>
     <w:multiLevelType w:val="hybridMultilevel"/>
     <w:tmpl w:val="63984484"/>
@@ -16810,7 +16967,7 @@
       </w:rPr>
     </w:lvl>
   </w:abstractNum>
-  <w:abstractNum w:abstractNumId="37" w15:restartNumberingAfterBreak="0">
+  <w:abstractNum w:abstractNumId="38" w15:restartNumberingAfterBreak="0">
     <w:nsid w:val="708E4BD1"/>
     <w:multiLevelType w:val="multilevel"/>
     <w:tmpl w:val="75FA6DD4"/>
@@ -16959,7 +17116,7 @@
       </w:rPr>
     </w:lvl>
   </w:abstractNum>
-  <w:abstractNum w:abstractNumId="38" w15:restartNumberingAfterBreak="0">
+  <w:abstractNum w:abstractNumId="39" w15:restartNumberingAfterBreak="0">
     <w:nsid w:val="73BA77CB"/>
     <w:multiLevelType w:val="multilevel"/>
     <w:tmpl w:val="133AED2E"/>
@@ -17108,7 +17265,7 @@
       </w:rPr>
     </w:lvl>
   </w:abstractNum>
-  <w:abstractNum w:abstractNumId="39" w15:restartNumberingAfterBreak="0">
+  <w:abstractNum w:abstractNumId="40" w15:restartNumberingAfterBreak="0">
     <w:nsid w:val="7543563B"/>
     <w:multiLevelType w:val="hybridMultilevel"/>
     <w:tmpl w:val="A176BA02"/>
@@ -17221,7 +17378,7 @@
       </w:rPr>
     </w:lvl>
   </w:abstractNum>
-  <w:abstractNum w:abstractNumId="40" w15:restartNumberingAfterBreak="0">
+  <w:abstractNum w:abstractNumId="41" w15:restartNumberingAfterBreak="0">
     <w:nsid w:val="794052DE"/>
     <w:multiLevelType w:val="multilevel"/>
     <w:tmpl w:val="A1408A7C"/>
@@ -17370,7 +17527,7 @@
       </w:rPr>
     </w:lvl>
   </w:abstractNum>
-  <w:abstractNum w:abstractNumId="41" w15:restartNumberingAfterBreak="0">
+  <w:abstractNum w:abstractNumId="42" w15:restartNumberingAfterBreak="0">
     <w:nsid w:val="79D93FE6"/>
     <w:multiLevelType w:val="multilevel"/>
     <w:tmpl w:val="7FA41BBC"/>
@@ -17519,7 +17676,7 @@
       </w:rPr>
     </w:lvl>
   </w:abstractNum>
-  <w:abstractNum w:abstractNumId="42" w15:restartNumberingAfterBreak="0">
+  <w:abstractNum w:abstractNumId="43" w15:restartNumberingAfterBreak="0">
     <w:nsid w:val="7EFD795B"/>
     <w:multiLevelType w:val="multilevel"/>
     <w:tmpl w:val="FC96AE10"/>
@@ -17762,7 +17919,7 @@
     <w:abstractNumId w:val="7"/>
   </w:num>
   <w:num w:numId="5" w16cid:durableId="740568975">
-    <w:abstractNumId w:val="33"/>
+    <w:abstractNumId w:val="34"/>
   </w:num>
   <w:num w:numId="6" w16cid:durableId="1916820883">
     <w:abstractNumId w:val="14"/>
@@ -17777,7 +17934,7 @@
     <w:abstractNumId w:val="9"/>
   </w:num>
   <w:num w:numId="10" w16cid:durableId="566963688">
-    <w:abstractNumId w:val="40"/>
+    <w:abstractNumId w:val="41"/>
   </w:num>
   <w:num w:numId="11" w16cid:durableId="940382924">
     <w:abstractNumId w:val="28"/>
@@ -17798,13 +17955,13 @@
     <w:abstractNumId w:val="22"/>
   </w:num>
   <w:num w:numId="17" w16cid:durableId="1394544665">
-    <w:abstractNumId w:val="38"/>
+    <w:abstractNumId w:val="39"/>
   </w:num>
   <w:num w:numId="18" w16cid:durableId="1698238854">
     <w:abstractNumId w:val="19"/>
   </w:num>
   <w:num w:numId="19" w16cid:durableId="1319579887">
-    <w:abstractNumId w:val="36"/>
+    <w:abstractNumId w:val="37"/>
   </w:num>
   <w:num w:numId="20" w16cid:durableId="458884930">
     <w:abstractNumId w:val="12"/>
@@ -17819,7 +17976,7 @@
     <w:abstractNumId w:val="32"/>
   </w:num>
   <w:num w:numId="24" w16cid:durableId="922300634">
-    <w:abstractNumId w:val="34"/>
+    <w:abstractNumId w:val="35"/>
   </w:num>
   <w:num w:numId="25" w16cid:durableId="1843660685">
     <w:abstractNumId w:val="29"/>
@@ -17834,7 +17991,7 @@
     <w:abstractNumId w:val="10"/>
   </w:num>
   <w:num w:numId="29" w16cid:durableId="248196968">
-    <w:abstractNumId w:val="39"/>
+    <w:abstractNumId w:val="40"/>
   </w:num>
   <w:num w:numId="30" w16cid:durableId="1354455817">
     <w:abstractNumId w:val="16"/>
@@ -17843,7 +18000,7 @@
     <w:abstractNumId w:val="20"/>
   </w:num>
   <w:num w:numId="32" w16cid:durableId="1161390976">
-    <w:abstractNumId w:val="35"/>
+    <w:abstractNumId w:val="36"/>
   </w:num>
   <w:num w:numId="33" w16cid:durableId="1262102425">
     <w:abstractNumId w:val="31"/>
@@ -17858,7 +18015,7 @@
     <w:abstractNumId w:val="11"/>
   </w:num>
   <w:num w:numId="37" w16cid:durableId="1706979931">
-    <w:abstractNumId w:val="37"/>
+    <w:abstractNumId w:val="38"/>
   </w:num>
   <w:num w:numId="38" w16cid:durableId="2078897184">
     <w:abstractNumId w:val="24"/>
@@ -17867,7 +18024,7 @@
     <w:abstractNumId w:val="6"/>
   </w:num>
   <w:num w:numId="40" w16cid:durableId="1059741995">
-    <w:abstractNumId w:val="42"/>
+    <w:abstractNumId w:val="43"/>
   </w:num>
   <w:num w:numId="41" w16cid:durableId="769664088">
     <w:abstractNumId w:val="3"/>
@@ -17879,10 +18036,13 @@
     <w:abstractNumId w:val="23"/>
   </w:num>
   <w:num w:numId="44" w16cid:durableId="114300391">
-    <w:abstractNumId w:val="41"/>
+    <w:abstractNumId w:val="42"/>
   </w:num>
   <w:num w:numId="45" w16cid:durableId="834884728">
     <w:abstractNumId w:val="25"/>
+  </w:num>
+  <w:num w:numId="46" w16cid:durableId="1079710297">
+    <w:abstractNumId w:val="33"/>
   </w:num>
   <w:numIdMacAtCleanup w:val="44"/>
 </w:numbering>

</xml_diff>

<commit_message>
The expected quantitative results are illustrated and explained in Figure 2, Figure 3, Figure 4 and Figure 5, developed using Python by Heider Jeffer.
The visualizations clearly illustrate the shift in performance metrics after the transformation. These results provide compelling evidence that digital transformation had a significant positive impact on performance metrics.
</commit_message>
<xml_diff>
--- a/D.docx
+++ b/D.docx
@@ -60,7 +60,7 @@
           <w:noProof/>
         </w:rPr>
         <w:drawing>
-          <wp:inline distT="0" distB="0" distL="0" distR="0" wp14:anchorId="48E9FF37" wp14:editId="1349CEA6">
+          <wp:inline distT="0" distB="0" distL="0" distR="0" wp14:anchorId="48E9FF37" wp14:editId="283CD6B8">
             <wp:extent cx="2235200" cy="2235200"/>
             <wp:effectExtent l="0" t="0" r="0" b="0"/>
             <wp:docPr id="1307766255" name="Picture 1" descr="University of Leeds Logo PNG Transparent &amp; SVG Vector - Freebie Supply"/>
@@ -270,29 +270,7 @@
             <w:sz w:val="36"/>
             <w:szCs w:val="36"/>
           </w:rPr>
-          <w:t>Research L</w:t>
-        </w:r>
-        <w:r>
-          <w:rPr>
-            <w:rStyle w:val="Hyperlink"/>
-            <w:rFonts w:asciiTheme="majorBidi" w:hAnsiTheme="majorBidi" w:cstheme="majorBidi"/>
-            <w:b/>
-            <w:bCs/>
-            <w:sz w:val="36"/>
-            <w:szCs w:val="36"/>
-          </w:rPr>
-          <w:t>A</w:t>
-        </w:r>
-        <w:r>
-          <w:rPr>
-            <w:rStyle w:val="Hyperlink"/>
-            <w:rFonts w:asciiTheme="majorBidi" w:hAnsiTheme="majorBidi" w:cstheme="majorBidi"/>
-            <w:b/>
-            <w:bCs/>
-            <w:sz w:val="36"/>
-            <w:szCs w:val="36"/>
-          </w:rPr>
-          <w:t>B</w:t>
+          <w:t>Research LAB</w:t>
         </w:r>
       </w:hyperlink>
     </w:p>
@@ -9474,17 +9452,8 @@
     </w:p>
     <w:p>
       <w:pPr>
-        <w:pStyle w:val="Heading2"/>
-        <w:rPr>
-          <w:rFonts w:asciiTheme="majorBidi" w:hAnsiTheme="majorBidi"/>
-        </w:rPr>
-      </w:pPr>
-      <w:r>
-        <w:rPr>
-          <w:rFonts w:asciiTheme="majorBidi" w:hAnsiTheme="majorBidi"/>
-        </w:rPr>
-        <w:t>Research Question 2: Challenges</w:t>
-      </w:r>
+        <w:pStyle w:val="NormalWeb"/>
+      </w:pPr>
     </w:p>
     <w:p>
       <w:pPr>
@@ -9492,796 +9461,12 @@
         <w:jc w:val="both"/>
         <w:rPr>
           <w:rFonts w:asciiTheme="majorBidi" w:hAnsiTheme="majorBidi" w:cstheme="majorBidi"/>
-        </w:rPr>
-      </w:pPr>
-      <w:r>
-        <w:rPr>
-          <w:rStyle w:val="Strong"/>
-          <w:rFonts w:asciiTheme="majorBidi" w:eastAsiaTheme="majorEastAsia" w:hAnsiTheme="majorBidi" w:cstheme="majorBidi"/>
-        </w:rPr>
-        <w:t>Expected Qualitative Results:</w:t>
-      </w:r>
-    </w:p>
-    <w:p>
-      <w:pPr>
-        <w:numPr>
-          <w:ilvl w:val="0"/>
-          <w:numId w:val="26"/>
-        </w:numPr>
-        <w:spacing w:before="100" w:beforeAutospacing="1" w:after="100" w:afterAutospacing="1" w:line="240" w:lineRule="auto"/>
-        <w:jc w:val="both"/>
-        <w:rPr>
-          <w:rFonts w:asciiTheme="majorBidi" w:hAnsiTheme="majorBidi" w:cstheme="majorBidi"/>
-          <w:sz w:val="24"/>
-          <w:szCs w:val="24"/>
-        </w:rPr>
-      </w:pPr>
-      <w:r>
-        <w:rPr>
-          <w:rStyle w:val="Strong"/>
-          <w:rFonts w:asciiTheme="majorBidi" w:hAnsiTheme="majorBidi" w:cstheme="majorBidi"/>
-          <w:sz w:val="24"/>
-          <w:szCs w:val="24"/>
-        </w:rPr>
-        <w:t>Key Challenges Identified:</w:t>
-      </w:r>
-    </w:p>
-    <w:p>
-      <w:pPr>
-        <w:numPr>
-          <w:ilvl w:val="1"/>
-          <w:numId w:val="26"/>
-        </w:numPr>
-        <w:spacing w:before="100" w:beforeAutospacing="1" w:after="100" w:afterAutospacing="1" w:line="240" w:lineRule="auto"/>
-        <w:jc w:val="both"/>
-        <w:rPr>
-          <w:rFonts w:asciiTheme="majorBidi" w:hAnsiTheme="majorBidi" w:cstheme="majorBidi"/>
-          <w:sz w:val="24"/>
-          <w:szCs w:val="24"/>
-        </w:rPr>
-      </w:pPr>
-      <w:r>
-        <w:rPr>
-          <w:rStyle w:val="Strong"/>
-          <w:rFonts w:asciiTheme="majorBidi" w:hAnsiTheme="majorBidi" w:cstheme="majorBidi"/>
-          <w:sz w:val="24"/>
-          <w:szCs w:val="24"/>
-        </w:rPr>
-        <w:t>Themes:</w:t>
-      </w:r>
-      <w:r>
-        <w:rPr>
-          <w:rFonts w:asciiTheme="majorBidi" w:hAnsiTheme="majorBidi" w:cstheme="majorBidi"/>
-          <w:sz w:val="24"/>
-          <w:szCs w:val="24"/>
-        </w:rPr>
-        <w:t xml:space="preserve"> Technological barriers, funding constraints, resistance to change, skill gaps.</w:t>
-      </w:r>
-    </w:p>
-    <w:p>
-      <w:pPr>
-        <w:numPr>
-          <w:ilvl w:val="1"/>
-          <w:numId w:val="26"/>
-        </w:numPr>
-        <w:spacing w:before="100" w:beforeAutospacing="1" w:after="100" w:afterAutospacing="1" w:line="240" w:lineRule="auto"/>
-        <w:jc w:val="both"/>
-        <w:rPr>
-          <w:rFonts w:asciiTheme="majorBidi" w:hAnsiTheme="majorBidi" w:cstheme="majorBidi"/>
-          <w:sz w:val="24"/>
-          <w:szCs w:val="24"/>
-        </w:rPr>
-      </w:pPr>
-      <w:r>
-        <w:rPr>
-          <w:rStyle w:val="Strong"/>
-          <w:rFonts w:asciiTheme="majorBidi" w:hAnsiTheme="majorBidi" w:cstheme="majorBidi"/>
-          <w:sz w:val="24"/>
-          <w:szCs w:val="24"/>
-        </w:rPr>
-        <w:t>Examples:</w:t>
-      </w:r>
-      <w:r>
-        <w:rPr>
-          <w:rFonts w:asciiTheme="majorBidi" w:hAnsiTheme="majorBidi" w:cstheme="majorBidi"/>
-          <w:sz w:val="24"/>
-          <w:szCs w:val="24"/>
-        </w:rPr>
-        <w:t xml:space="preserve"> Difficulty in integrating new technologies with legacy systems, limited budgets for digital initiatives, reluctance among staff to adopt new processes.</w:t>
-      </w:r>
-    </w:p>
-    <w:p>
-      <w:pPr>
-        <w:numPr>
-          <w:ilvl w:val="0"/>
-          <w:numId w:val="26"/>
-        </w:numPr>
-        <w:spacing w:before="100" w:beforeAutospacing="1" w:after="100" w:afterAutospacing="1" w:line="240" w:lineRule="auto"/>
-        <w:jc w:val="both"/>
-        <w:rPr>
-          <w:rFonts w:asciiTheme="majorBidi" w:hAnsiTheme="majorBidi" w:cstheme="majorBidi"/>
-          <w:sz w:val="24"/>
-          <w:szCs w:val="24"/>
-        </w:rPr>
-      </w:pPr>
-      <w:r>
-        <w:rPr>
-          <w:rStyle w:val="Strong"/>
-          <w:rFonts w:asciiTheme="majorBidi" w:hAnsiTheme="majorBidi" w:cstheme="majorBidi"/>
-          <w:sz w:val="24"/>
-          <w:szCs w:val="24"/>
-        </w:rPr>
-        <w:t>Impact of Challenges:</w:t>
-      </w:r>
-    </w:p>
-    <w:p>
-      <w:pPr>
-        <w:numPr>
-          <w:ilvl w:val="1"/>
-          <w:numId w:val="26"/>
-        </w:numPr>
-        <w:spacing w:before="100" w:beforeAutospacing="1" w:after="100" w:afterAutospacing="1" w:line="240" w:lineRule="auto"/>
-        <w:jc w:val="both"/>
-        <w:rPr>
-          <w:rFonts w:asciiTheme="majorBidi" w:hAnsiTheme="majorBidi" w:cstheme="majorBidi"/>
-          <w:sz w:val="24"/>
-          <w:szCs w:val="24"/>
-        </w:rPr>
-      </w:pPr>
-      <w:r>
-        <w:rPr>
-          <w:rStyle w:val="Strong"/>
-          <w:rFonts w:asciiTheme="majorBidi" w:hAnsiTheme="majorBidi" w:cstheme="majorBidi"/>
-          <w:sz w:val="24"/>
-          <w:szCs w:val="24"/>
-        </w:rPr>
-        <w:t>Themes:</w:t>
-      </w:r>
-      <w:r>
-        <w:rPr>
-          <w:rFonts w:asciiTheme="majorBidi" w:hAnsiTheme="majorBidi" w:cstheme="majorBidi"/>
-          <w:sz w:val="24"/>
-          <w:szCs w:val="24"/>
-        </w:rPr>
-        <w:t xml:space="preserve"> Delays in implementation, increased costs, reduced staff morale.</w:t>
-      </w:r>
-    </w:p>
-    <w:p>
-      <w:pPr>
-        <w:numPr>
-          <w:ilvl w:val="1"/>
-          <w:numId w:val="26"/>
-        </w:numPr>
-        <w:spacing w:before="100" w:beforeAutospacing="1" w:after="100" w:afterAutospacing="1" w:line="240" w:lineRule="auto"/>
-        <w:jc w:val="both"/>
-        <w:rPr>
-          <w:rFonts w:asciiTheme="majorBidi" w:hAnsiTheme="majorBidi" w:cstheme="majorBidi"/>
-          <w:sz w:val="24"/>
-          <w:szCs w:val="24"/>
-        </w:rPr>
-      </w:pPr>
-      <w:r>
-        <w:rPr>
-          <w:rStyle w:val="Strong"/>
-          <w:rFonts w:asciiTheme="majorBidi" w:hAnsiTheme="majorBidi" w:cstheme="majorBidi"/>
-          <w:sz w:val="24"/>
-          <w:szCs w:val="24"/>
-        </w:rPr>
-        <w:t>Examples:</w:t>
-      </w:r>
-      <w:r>
-        <w:rPr>
-          <w:rFonts w:asciiTheme="majorBidi" w:hAnsiTheme="majorBidi" w:cstheme="majorBidi"/>
-          <w:sz w:val="24"/>
-          <w:szCs w:val="24"/>
-        </w:rPr>
-        <w:t xml:space="preserve"> Extended project timelines due to technical issues, higher training costs, lower employee engagement due to resistance to change.</w:t>
-      </w:r>
-    </w:p>
-    <w:p>
-      <w:pPr>
-        <w:pStyle w:val="NormalWeb"/>
-        <w:rPr>
-          <w:rFonts w:asciiTheme="majorBidi" w:hAnsiTheme="majorBidi" w:cstheme="majorBidi"/>
-        </w:rPr>
-      </w:pPr>
-      <w:r>
-        <w:rPr>
-          <w:rStyle w:val="Strong"/>
-          <w:rFonts w:asciiTheme="majorBidi" w:eastAsiaTheme="majorEastAsia" w:hAnsiTheme="majorBidi" w:cstheme="majorBidi"/>
-        </w:rPr>
-        <w:t>Expected Quantitative Results:</w:t>
-      </w:r>
-    </w:p>
-    <w:p>
-      <w:pPr>
-        <w:numPr>
-          <w:ilvl w:val="0"/>
-          <w:numId w:val="27"/>
-        </w:numPr>
-        <w:spacing w:before="100" w:beforeAutospacing="1" w:after="100" w:afterAutospacing="1" w:line="240" w:lineRule="auto"/>
-        <w:jc w:val="both"/>
-        <w:rPr>
-          <w:rFonts w:asciiTheme="majorBidi" w:hAnsiTheme="majorBidi" w:cstheme="majorBidi"/>
-          <w:sz w:val="24"/>
-          <w:szCs w:val="24"/>
-        </w:rPr>
-      </w:pPr>
-      <w:r>
-        <w:rPr>
-          <w:rStyle w:val="Strong"/>
-          <w:rFonts w:asciiTheme="majorBidi" w:hAnsiTheme="majorBidi" w:cstheme="majorBidi"/>
-          <w:sz w:val="24"/>
-          <w:szCs w:val="24"/>
-        </w:rPr>
-        <w:t>Survey Data:</w:t>
-      </w:r>
-    </w:p>
-    <w:p>
-      <w:pPr>
-        <w:numPr>
-          <w:ilvl w:val="1"/>
-          <w:numId w:val="27"/>
-        </w:numPr>
-        <w:spacing w:before="100" w:beforeAutospacing="1" w:after="100" w:afterAutospacing="1" w:line="240" w:lineRule="auto"/>
-        <w:jc w:val="both"/>
-        <w:rPr>
-          <w:rFonts w:asciiTheme="majorBidi" w:hAnsiTheme="majorBidi" w:cstheme="majorBidi"/>
-          <w:sz w:val="24"/>
-          <w:szCs w:val="24"/>
-        </w:rPr>
-      </w:pPr>
-      <w:r>
-        <w:rPr>
-          <w:rStyle w:val="Strong"/>
-          <w:rFonts w:asciiTheme="majorBidi" w:hAnsiTheme="majorBidi" w:cstheme="majorBidi"/>
-          <w:sz w:val="24"/>
-          <w:szCs w:val="24"/>
-        </w:rPr>
-        <w:t>Descriptive Statistics:</w:t>
-      </w:r>
-      <w:r>
-        <w:rPr>
-          <w:rFonts w:asciiTheme="majorBidi" w:hAnsiTheme="majorBidi" w:cstheme="majorBidi"/>
-          <w:sz w:val="24"/>
-          <w:szCs w:val="24"/>
-        </w:rPr>
-        <w:t xml:space="preserve"> High frequency and severity ratings for challenges such as technological integration (average severity rating of 4+ on a 5-point scale) and funding issues.</w:t>
-      </w:r>
-    </w:p>
-    <w:p>
-      <w:pPr>
-        <w:numPr>
-          <w:ilvl w:val="1"/>
-          <w:numId w:val="27"/>
-        </w:numPr>
-        <w:spacing w:before="100" w:beforeAutospacing="1" w:after="100" w:afterAutospacing="1" w:line="240" w:lineRule="auto"/>
-        <w:jc w:val="both"/>
-        <w:rPr>
-          <w:rFonts w:asciiTheme="majorBidi" w:hAnsiTheme="majorBidi" w:cstheme="majorBidi"/>
-          <w:sz w:val="24"/>
-          <w:szCs w:val="24"/>
-        </w:rPr>
-      </w:pPr>
-      <w:r>
-        <w:rPr>
-          <w:rStyle w:val="Strong"/>
-          <w:rFonts w:asciiTheme="majorBidi" w:hAnsiTheme="majorBidi" w:cstheme="majorBidi"/>
-          <w:sz w:val="24"/>
-          <w:szCs w:val="24"/>
-        </w:rPr>
-        <w:t>Cluster Analysis:</w:t>
-      </w:r>
-      <w:r>
-        <w:rPr>
-          <w:rFonts w:asciiTheme="majorBidi" w:hAnsiTheme="majorBidi" w:cstheme="majorBidi"/>
-          <w:sz w:val="24"/>
-          <w:szCs w:val="24"/>
-        </w:rPr>
-        <w:t xml:space="preserve"> Groups of institutions facing similar sets of challenges, e.g., smaller institutions facing more severe funding issues compared to larger ones.</w:t>
-      </w:r>
-    </w:p>
-    <w:p>
-      <w:pPr>
-        <w:numPr>
-          <w:ilvl w:val="1"/>
-          <w:numId w:val="27"/>
-        </w:numPr>
-        <w:spacing w:before="100" w:beforeAutospacing="1" w:after="100" w:afterAutospacing="1" w:line="240" w:lineRule="auto"/>
-        <w:jc w:val="both"/>
-        <w:rPr>
-          <w:rFonts w:asciiTheme="majorBidi" w:hAnsiTheme="majorBidi" w:cstheme="majorBidi"/>
-          <w:sz w:val="24"/>
-          <w:szCs w:val="24"/>
-        </w:rPr>
-      </w:pPr>
-      <w:r>
-        <w:rPr>
-          <w:rStyle w:val="Strong"/>
-          <w:rFonts w:asciiTheme="majorBidi" w:hAnsiTheme="majorBidi" w:cstheme="majorBidi"/>
-          <w:sz w:val="24"/>
-          <w:szCs w:val="24"/>
-        </w:rPr>
-        <w:t>Comparative Analysis:</w:t>
-      </w:r>
-      <w:r>
-        <w:rPr>
-          <w:rFonts w:asciiTheme="majorBidi" w:hAnsiTheme="majorBidi" w:cstheme="majorBidi"/>
-          <w:sz w:val="24"/>
-          <w:szCs w:val="24"/>
-        </w:rPr>
-        <w:t xml:space="preserve"> Museums reporting more technological barriers compared to theaters, which report more resistance to change.</w:t>
-      </w:r>
-    </w:p>
-    <w:p>
-      <w:pPr>
-        <w:pStyle w:val="Heading2"/>
-        <w:rPr>
-          <w:rFonts w:asciiTheme="majorBidi" w:hAnsiTheme="majorBidi"/>
-        </w:rPr>
-      </w:pPr>
-      <w:r>
-        <w:rPr>
-          <w:rFonts w:asciiTheme="majorBidi" w:hAnsiTheme="majorBidi"/>
-        </w:rPr>
-        <w:t>Research Question 3: Opportunities</w:t>
-      </w:r>
-    </w:p>
-    <w:p>
-      <w:pPr>
-        <w:pStyle w:val="NormalWeb"/>
-        <w:jc w:val="both"/>
-        <w:rPr>
-          <w:rFonts w:asciiTheme="majorBidi" w:hAnsiTheme="majorBidi" w:cstheme="majorBidi"/>
-        </w:rPr>
-      </w:pPr>
-      <w:r>
-        <w:rPr>
-          <w:rStyle w:val="Strong"/>
-          <w:rFonts w:asciiTheme="majorBidi" w:eastAsiaTheme="majorEastAsia" w:hAnsiTheme="majorBidi" w:cstheme="majorBidi"/>
-        </w:rPr>
-        <w:t>Expected Qualitative Results:</w:t>
-      </w:r>
-    </w:p>
-    <w:p>
-      <w:pPr>
-        <w:numPr>
-          <w:ilvl w:val="0"/>
-          <w:numId w:val="28"/>
-        </w:numPr>
-        <w:spacing w:before="100" w:beforeAutospacing="1" w:after="100" w:afterAutospacing="1" w:line="240" w:lineRule="auto"/>
-        <w:jc w:val="both"/>
-        <w:rPr>
-          <w:rFonts w:asciiTheme="majorBidi" w:hAnsiTheme="majorBidi" w:cstheme="majorBidi"/>
-          <w:sz w:val="24"/>
-          <w:szCs w:val="24"/>
-        </w:rPr>
-      </w:pPr>
-      <w:r>
-        <w:rPr>
-          <w:rStyle w:val="Strong"/>
-          <w:rFonts w:asciiTheme="majorBidi" w:hAnsiTheme="majorBidi" w:cstheme="majorBidi"/>
-          <w:sz w:val="24"/>
-          <w:szCs w:val="24"/>
-        </w:rPr>
-        <w:t>Enhanced Diversity and Equal Opportunity:</w:t>
-      </w:r>
-    </w:p>
-    <w:p>
-      <w:pPr>
-        <w:numPr>
-          <w:ilvl w:val="1"/>
-          <w:numId w:val="28"/>
-        </w:numPr>
-        <w:spacing w:before="100" w:beforeAutospacing="1" w:after="100" w:afterAutospacing="1" w:line="240" w:lineRule="auto"/>
-        <w:jc w:val="both"/>
-        <w:rPr>
-          <w:rFonts w:asciiTheme="majorBidi" w:hAnsiTheme="majorBidi" w:cstheme="majorBidi"/>
-          <w:sz w:val="24"/>
-          <w:szCs w:val="24"/>
-        </w:rPr>
-      </w:pPr>
-      <w:r>
-        <w:rPr>
-          <w:rStyle w:val="Strong"/>
-          <w:rFonts w:asciiTheme="majorBidi" w:hAnsiTheme="majorBidi" w:cstheme="majorBidi"/>
-          <w:sz w:val="24"/>
-          <w:szCs w:val="24"/>
-        </w:rPr>
-        <w:t>Themes:</w:t>
-      </w:r>
-      <w:r>
-        <w:rPr>
-          <w:rFonts w:asciiTheme="majorBidi" w:hAnsiTheme="majorBidi" w:cstheme="majorBidi"/>
-          <w:sz w:val="24"/>
-          <w:szCs w:val="24"/>
-        </w:rPr>
-        <w:t xml:space="preserve"> Inclusive digital content, accessible platforms, diverse hiring practices.</w:t>
-      </w:r>
-    </w:p>
-    <w:p>
-      <w:pPr>
-        <w:numPr>
-          <w:ilvl w:val="1"/>
-          <w:numId w:val="28"/>
-        </w:numPr>
-        <w:spacing w:before="100" w:beforeAutospacing="1" w:after="100" w:afterAutospacing="1" w:line="240" w:lineRule="auto"/>
-        <w:jc w:val="both"/>
-        <w:rPr>
-          <w:rFonts w:asciiTheme="majorBidi" w:hAnsiTheme="majorBidi" w:cstheme="majorBidi"/>
-          <w:sz w:val="24"/>
-          <w:szCs w:val="24"/>
-        </w:rPr>
-      </w:pPr>
-      <w:r>
-        <w:rPr>
-          <w:rStyle w:val="Strong"/>
-          <w:rFonts w:asciiTheme="majorBidi" w:hAnsiTheme="majorBidi" w:cstheme="majorBidi"/>
-          <w:sz w:val="24"/>
-          <w:szCs w:val="24"/>
-        </w:rPr>
-        <w:t>Examples:</w:t>
-      </w:r>
-      <w:r>
-        <w:rPr>
-          <w:rFonts w:asciiTheme="majorBidi" w:hAnsiTheme="majorBidi" w:cstheme="majorBidi"/>
-          <w:sz w:val="24"/>
-          <w:szCs w:val="24"/>
-        </w:rPr>
-        <w:t xml:space="preserve"> Multilingual websites, online exhibits highlighting diverse cultures, remote work opportunities increasing staff diversity.</w:t>
-      </w:r>
-    </w:p>
-    <w:p>
-      <w:pPr>
-        <w:numPr>
-          <w:ilvl w:val="0"/>
-          <w:numId w:val="28"/>
-        </w:numPr>
-        <w:spacing w:before="100" w:beforeAutospacing="1" w:after="100" w:afterAutospacing="1" w:line="240" w:lineRule="auto"/>
-        <w:jc w:val="both"/>
-        <w:rPr>
-          <w:rFonts w:asciiTheme="majorBidi" w:hAnsiTheme="majorBidi" w:cstheme="majorBidi"/>
-          <w:sz w:val="24"/>
-          <w:szCs w:val="24"/>
-        </w:rPr>
-      </w:pPr>
-      <w:r>
-        <w:rPr>
-          <w:rStyle w:val="Strong"/>
-          <w:rFonts w:asciiTheme="majorBidi" w:hAnsiTheme="majorBidi" w:cstheme="majorBidi"/>
-          <w:sz w:val="24"/>
-          <w:szCs w:val="24"/>
-        </w:rPr>
-        <w:t>Specific Initiatives:</w:t>
-      </w:r>
-    </w:p>
-    <w:p>
-      <w:pPr>
-        <w:numPr>
-          <w:ilvl w:val="1"/>
-          <w:numId w:val="28"/>
-        </w:numPr>
-        <w:spacing w:before="100" w:beforeAutospacing="1" w:after="100" w:afterAutospacing="1" w:line="240" w:lineRule="auto"/>
-        <w:jc w:val="both"/>
-        <w:rPr>
-          <w:rFonts w:asciiTheme="majorBidi" w:hAnsiTheme="majorBidi" w:cstheme="majorBidi"/>
-          <w:sz w:val="24"/>
-          <w:szCs w:val="24"/>
-        </w:rPr>
-      </w:pPr>
-      <w:r>
-        <w:rPr>
-          <w:rStyle w:val="Strong"/>
-          <w:rFonts w:asciiTheme="majorBidi" w:hAnsiTheme="majorBidi" w:cstheme="majorBidi"/>
-          <w:sz w:val="24"/>
-          <w:szCs w:val="24"/>
-        </w:rPr>
-        <w:t>Themes:</w:t>
-      </w:r>
-      <w:r>
-        <w:rPr>
-          <w:rFonts w:asciiTheme="majorBidi" w:hAnsiTheme="majorBidi" w:cstheme="majorBidi"/>
-          <w:sz w:val="24"/>
-          <w:szCs w:val="24"/>
-        </w:rPr>
-        <w:t xml:space="preserve"> Programs promoting diversity, training for inclusive practices, partnerships with diverse communities.</w:t>
-      </w:r>
-    </w:p>
-    <w:p>
-      <w:pPr>
-        <w:numPr>
-          <w:ilvl w:val="1"/>
-          <w:numId w:val="28"/>
-        </w:numPr>
-        <w:spacing w:before="100" w:beforeAutospacing="1" w:after="100" w:afterAutospacing="1" w:line="240" w:lineRule="auto"/>
-        <w:jc w:val="both"/>
-        <w:rPr>
-          <w:rFonts w:asciiTheme="majorBidi" w:hAnsiTheme="majorBidi" w:cstheme="majorBidi"/>
-          <w:sz w:val="24"/>
-          <w:szCs w:val="24"/>
-        </w:rPr>
-      </w:pPr>
-      <w:r>
-        <w:rPr>
-          <w:rStyle w:val="Strong"/>
-          <w:rFonts w:asciiTheme="majorBidi" w:hAnsiTheme="majorBidi" w:cstheme="majorBidi"/>
-          <w:sz w:val="24"/>
-          <w:szCs w:val="24"/>
-        </w:rPr>
-        <w:t>Examples:</w:t>
-      </w:r>
-      <w:r>
-        <w:rPr>
-          <w:rFonts w:asciiTheme="majorBidi" w:hAnsiTheme="majorBidi" w:cstheme="majorBidi"/>
-          <w:sz w:val="24"/>
-          <w:szCs w:val="24"/>
-        </w:rPr>
-        <w:t xml:space="preserve"> Digital storytelling projects with underrepresented groups, inclusive design workshops for staff, collaborations with community organizations.</w:t>
-      </w:r>
-    </w:p>
-    <w:p>
-      <w:pPr>
-        <w:pStyle w:val="NormalWeb"/>
-        <w:jc w:val="both"/>
-        <w:rPr>
-          <w:rFonts w:asciiTheme="majorBidi" w:hAnsiTheme="majorBidi" w:cstheme="majorBidi"/>
-        </w:rPr>
-      </w:pPr>
-      <w:r>
-        <w:rPr>
-          <w:rStyle w:val="Strong"/>
-          <w:rFonts w:asciiTheme="majorBidi" w:eastAsiaTheme="majorEastAsia" w:hAnsiTheme="majorBidi" w:cstheme="majorBidi"/>
-        </w:rPr>
-        <w:t>Expected Quantitative Results:</w:t>
-      </w:r>
-    </w:p>
-    <w:p>
-      <w:pPr>
-        <w:numPr>
-          <w:ilvl w:val="0"/>
-          <w:numId w:val="29"/>
-        </w:numPr>
-        <w:spacing w:before="100" w:beforeAutospacing="1" w:after="100" w:afterAutospacing="1" w:line="240" w:lineRule="auto"/>
-        <w:jc w:val="both"/>
-        <w:rPr>
-          <w:rFonts w:asciiTheme="majorBidi" w:hAnsiTheme="majorBidi" w:cstheme="majorBidi"/>
-          <w:sz w:val="24"/>
-          <w:szCs w:val="24"/>
-        </w:rPr>
-      </w:pPr>
-      <w:r>
-        <w:rPr>
-          <w:rStyle w:val="Strong"/>
-          <w:rFonts w:asciiTheme="majorBidi" w:hAnsiTheme="majorBidi" w:cstheme="majorBidi"/>
-          <w:sz w:val="24"/>
-          <w:szCs w:val="24"/>
-        </w:rPr>
-        <w:t>Survey Data:</w:t>
-      </w:r>
-    </w:p>
-    <w:p>
-      <w:pPr>
-        <w:numPr>
-          <w:ilvl w:val="1"/>
-          <w:numId w:val="29"/>
-        </w:numPr>
-        <w:spacing w:before="100" w:beforeAutospacing="1" w:after="100" w:afterAutospacing="1" w:line="240" w:lineRule="auto"/>
-        <w:jc w:val="both"/>
-        <w:rPr>
-          <w:rFonts w:asciiTheme="majorBidi" w:hAnsiTheme="majorBidi" w:cstheme="majorBidi"/>
-          <w:sz w:val="24"/>
-          <w:szCs w:val="24"/>
-        </w:rPr>
-      </w:pPr>
-      <w:r>
-        <w:rPr>
-          <w:rStyle w:val="Strong"/>
-          <w:rFonts w:asciiTheme="majorBidi" w:hAnsiTheme="majorBidi" w:cstheme="majorBidi"/>
-          <w:sz w:val="24"/>
-          <w:szCs w:val="24"/>
-        </w:rPr>
-        <w:t>Descriptive Statistics:</w:t>
-      </w:r>
-      <w:r>
-        <w:rPr>
-          <w:rFonts w:asciiTheme="majorBidi" w:hAnsiTheme="majorBidi" w:cstheme="majorBidi"/>
-          <w:sz w:val="24"/>
-          <w:szCs w:val="24"/>
-        </w:rPr>
-        <w:t xml:space="preserve"> Positive ratings for factors enhancing diversity and equal opportunity (average ratings of 4+ on a 5-point scale).</w:t>
-      </w:r>
-    </w:p>
-    <w:p>
-      <w:pPr>
-        <w:numPr>
-          <w:ilvl w:val="1"/>
-          <w:numId w:val="29"/>
-        </w:numPr>
-        <w:spacing w:before="100" w:beforeAutospacing="1" w:after="100" w:afterAutospacing="1" w:line="240" w:lineRule="auto"/>
-        <w:jc w:val="both"/>
-        <w:rPr>
-          <w:rFonts w:asciiTheme="majorBidi" w:hAnsiTheme="majorBidi" w:cstheme="majorBidi"/>
-          <w:sz w:val="24"/>
-          <w:szCs w:val="24"/>
-        </w:rPr>
-      </w:pPr>
-      <w:r>
-        <w:rPr>
-          <w:rStyle w:val="Strong"/>
-          <w:rFonts w:asciiTheme="majorBidi" w:hAnsiTheme="majorBidi" w:cstheme="majorBidi"/>
-          <w:sz w:val="24"/>
-          <w:szCs w:val="24"/>
-        </w:rPr>
-        <w:t>Correlation Analysis:</w:t>
-      </w:r>
-      <w:r>
-        <w:rPr>
-          <w:rFonts w:asciiTheme="majorBidi" w:hAnsiTheme="majorBidi" w:cstheme="majorBidi"/>
-          <w:sz w:val="24"/>
-          <w:szCs w:val="24"/>
-        </w:rPr>
-        <w:t xml:space="preserve"> Strong positive correlations (r &gt; 0.5) between digital transformation initiatives and improvements in diversity metrics.</w:t>
-      </w:r>
-    </w:p>
-    <w:p>
-      <w:pPr>
-        <w:numPr>
-          <w:ilvl w:val="1"/>
-          <w:numId w:val="29"/>
-        </w:numPr>
-        <w:spacing w:before="100" w:beforeAutospacing="1" w:after="100" w:afterAutospacing="1" w:line="240" w:lineRule="auto"/>
-        <w:jc w:val="both"/>
-        <w:rPr>
-          <w:rFonts w:asciiTheme="majorBidi" w:hAnsiTheme="majorBidi" w:cstheme="majorBidi"/>
-          <w:sz w:val="24"/>
-          <w:szCs w:val="24"/>
-        </w:rPr>
-      </w:pPr>
-      <w:r>
-        <w:rPr>
-          <w:rStyle w:val="Strong"/>
-          <w:rFonts w:asciiTheme="majorBidi" w:hAnsiTheme="majorBidi" w:cstheme="majorBidi"/>
-          <w:sz w:val="24"/>
-          <w:szCs w:val="24"/>
-        </w:rPr>
-        <w:t>Regression Analysis:</w:t>
-      </w:r>
-      <w:r>
-        <w:rPr>
-          <w:rFonts w:asciiTheme="majorBidi" w:hAnsiTheme="majorBidi" w:cstheme="majorBidi"/>
-          <w:sz w:val="24"/>
-          <w:szCs w:val="24"/>
-        </w:rPr>
-        <w:t xml:space="preserve"> Digital initiatives explaining a significant portion of the variance in diversity outcomes (R² &gt; 0.4).</w:t>
-      </w:r>
-    </w:p>
-    <w:p>
-      <w:pPr>
-        <w:numPr>
-          <w:ilvl w:val="0"/>
-          <w:numId w:val="29"/>
-        </w:numPr>
-        <w:spacing w:before="100" w:beforeAutospacing="1" w:after="100" w:afterAutospacing="1" w:line="240" w:lineRule="auto"/>
-        <w:jc w:val="both"/>
-        <w:rPr>
-          <w:rFonts w:asciiTheme="majorBidi" w:hAnsiTheme="majorBidi" w:cstheme="majorBidi"/>
-          <w:sz w:val="24"/>
-          <w:szCs w:val="24"/>
-        </w:rPr>
-      </w:pPr>
-      <w:r>
-        <w:rPr>
-          <w:rStyle w:val="Strong"/>
-          <w:rFonts w:asciiTheme="majorBidi" w:hAnsiTheme="majorBidi" w:cstheme="majorBidi"/>
-          <w:sz w:val="24"/>
-          <w:szCs w:val="24"/>
-        </w:rPr>
-        <w:t>Diversity Metrics Analysis:</w:t>
-      </w:r>
-    </w:p>
-    <w:p>
-      <w:pPr>
-        <w:numPr>
-          <w:ilvl w:val="1"/>
-          <w:numId w:val="29"/>
-        </w:numPr>
-        <w:spacing w:before="100" w:beforeAutospacing="1" w:after="100" w:afterAutospacing="1" w:line="240" w:lineRule="auto"/>
-        <w:jc w:val="both"/>
-        <w:rPr>
-          <w:rFonts w:asciiTheme="majorBidi" w:hAnsiTheme="majorBidi" w:cstheme="majorBidi"/>
-          <w:sz w:val="24"/>
-          <w:szCs w:val="24"/>
-        </w:rPr>
-      </w:pPr>
-      <w:r>
-        <w:rPr>
-          <w:rStyle w:val="Strong"/>
-          <w:rFonts w:asciiTheme="majorBidi" w:hAnsiTheme="majorBidi" w:cstheme="majorBidi"/>
-          <w:sz w:val="24"/>
-          <w:szCs w:val="24"/>
-        </w:rPr>
-        <w:t>Comparative Analysis:</w:t>
-      </w:r>
-      <w:r>
-        <w:rPr>
-          <w:rFonts w:asciiTheme="majorBidi" w:hAnsiTheme="majorBidi" w:cstheme="majorBidi"/>
-          <w:sz w:val="24"/>
-          <w:szCs w:val="24"/>
-        </w:rPr>
-        <w:t xml:space="preserve"> Significant increases in diversity metrics (e.g., gender diversity, ethnic diversity) post-digital transformation (p &lt; 0.05).</w:t>
-      </w:r>
-    </w:p>
-    <w:p>
-      <w:pPr>
-        <w:numPr>
-          <w:ilvl w:val="1"/>
-          <w:numId w:val="29"/>
-        </w:numPr>
-        <w:spacing w:before="100" w:beforeAutospacing="1" w:after="100" w:afterAutospacing="1" w:line="240" w:lineRule="auto"/>
-        <w:jc w:val="both"/>
-        <w:rPr>
-          <w:rFonts w:asciiTheme="majorBidi" w:hAnsiTheme="majorBidi" w:cstheme="majorBidi"/>
-          <w:sz w:val="24"/>
-          <w:szCs w:val="24"/>
-        </w:rPr>
-      </w:pPr>
-      <w:r>
-        <w:rPr>
-          <w:rStyle w:val="Strong"/>
-          <w:rFonts w:asciiTheme="majorBidi" w:hAnsiTheme="majorBidi" w:cstheme="majorBidi"/>
-          <w:sz w:val="24"/>
-          <w:szCs w:val="24"/>
-        </w:rPr>
-        <w:t>Visualization:</w:t>
-      </w:r>
-      <w:r>
-        <w:rPr>
-          <w:rFonts w:asciiTheme="majorBidi" w:hAnsiTheme="majorBidi" w:cstheme="majorBidi"/>
-          <w:sz w:val="24"/>
-          <w:szCs w:val="24"/>
-        </w:rPr>
-        <w:t xml:space="preserve"> Clear upward trends in diversity and inclusion metrics illustrated through bar charts and scatter plots.</w:t>
-      </w:r>
-    </w:p>
-    <w:p>
-      <w:pPr>
-        <w:pStyle w:val="Heading2"/>
-        <w:rPr>
-          <w:rFonts w:asciiTheme="majorBidi" w:hAnsiTheme="majorBidi"/>
-        </w:rPr>
-      </w:pPr>
-      <w:r>
-        <w:rPr>
-          <w:rFonts w:asciiTheme="majorBidi" w:hAnsiTheme="majorBidi"/>
-        </w:rPr>
-        <w:t>Summary of Expected Results</w:t>
-      </w:r>
-    </w:p>
-    <w:p>
-      <w:pPr>
-        <w:pStyle w:val="NormalWeb"/>
-        <w:numPr>
-          <w:ilvl w:val="0"/>
-          <w:numId w:val="30"/>
-        </w:numPr>
-        <w:jc w:val="both"/>
-        <w:rPr>
-          <w:rFonts w:asciiTheme="majorBidi" w:hAnsiTheme="majorBidi" w:cstheme="majorBidi"/>
-        </w:rPr>
-      </w:pPr>
-      <w:r>
-        <w:rPr>
-          <w:rStyle w:val="Strong"/>
-          <w:rFonts w:asciiTheme="majorBidi" w:eastAsiaTheme="majorEastAsia" w:hAnsiTheme="majorBidi" w:cstheme="majorBidi"/>
-        </w:rPr>
-        <w:t>Performance:</w:t>
-      </w:r>
-      <w:r>
-        <w:rPr>
-          <w:rStyle w:val="Strong"/>
-          <w:rFonts w:asciiTheme="majorBidi" w:eastAsiaTheme="majorEastAsia" w:hAnsiTheme="majorBidi" w:cstheme="majorBidi"/>
-        </w:rPr>
-        <w:t xml:space="preserve"> </w:t>
+          <w:b/>
+          <w:bCs/>
+        </w:rPr>
+      </w:pPr>
+      <w:r>
+        <w:t xml:space="preserve">The expected quantitative results are illustrated and explained </w:t>
       </w:r>
       <w:r>
         <w:rPr>
@@ -10290,52 +9475,7 @@
           <w:b w:val="0"/>
           <w:bCs w:val="0"/>
         </w:rPr>
-        <w:t>d</w:t>
-      </w:r>
-      <w:r>
-        <w:rPr>
-          <w:rFonts w:asciiTheme="majorBidi" w:hAnsiTheme="majorBidi" w:cstheme="majorBidi"/>
-        </w:rPr>
-        <w:t>igital transformation enhances both efficiency and effectiveness of cultural institutions, leading to improved visitor engagement, revenue growth, and operational cost savings.</w:t>
-      </w:r>
-      <w:r>
-        <w:rPr>
-          <w:rFonts w:asciiTheme="majorBidi" w:hAnsiTheme="majorBidi" w:cstheme="majorBidi"/>
-        </w:rPr>
-        <w:tab/>
-      </w:r>
-      <w:r>
-        <w:rPr>
-          <w:rFonts w:asciiTheme="majorBidi" w:hAnsiTheme="majorBidi" w:cstheme="majorBidi"/>
-        </w:rPr>
-        <w:br/>
-      </w:r>
-    </w:p>
-    <w:p>
-      <w:pPr>
-        <w:pStyle w:val="NormalWeb"/>
-        <w:numPr>
-          <w:ilvl w:val="0"/>
-          <w:numId w:val="30"/>
-        </w:numPr>
-        <w:jc w:val="both"/>
-        <w:rPr>
-          <w:rFonts w:asciiTheme="majorBidi" w:hAnsiTheme="majorBidi" w:cstheme="majorBidi"/>
-        </w:rPr>
-      </w:pPr>
-      <w:r>
-        <w:rPr>
-          <w:rStyle w:val="Strong"/>
-          <w:rFonts w:asciiTheme="majorBidi" w:eastAsiaTheme="majorEastAsia" w:hAnsiTheme="majorBidi" w:cstheme="majorBidi"/>
-        </w:rPr>
-        <w:t>Challenges:</w:t>
-      </w:r>
-      <w:r>
-        <w:rPr>
-          <w:rStyle w:val="Strong"/>
-          <w:rFonts w:asciiTheme="majorBidi" w:eastAsiaTheme="majorEastAsia" w:hAnsiTheme="majorBidi" w:cstheme="majorBidi"/>
-        </w:rPr>
-        <w:t xml:space="preserve"> </w:t>
+        <w:t xml:space="preserve">in </w:t>
       </w:r>
       <w:r>
         <w:rPr>
@@ -10344,13 +9484,762 @@
           <w:b w:val="0"/>
           <w:bCs w:val="0"/>
         </w:rPr>
-        <w:t>k</w:t>
-      </w:r>
-      <w:r>
-        <w:rPr>
-          <w:rFonts w:asciiTheme="majorBidi" w:hAnsiTheme="majorBidi" w:cstheme="majorBidi"/>
-        </w:rPr>
-        <w:t>ey challenges include technological barriers, funding constraints, resistance to change, and skill gaps. These challenges can delay implementation, increase costs, and reduce staff morale.</w:t>
+        <w:fldChar w:fldCharType="begin"/>
+      </w:r>
+      <w:r>
+        <w:rPr>
+          <w:rStyle w:val="Strong"/>
+          <w:rFonts w:asciiTheme="majorBidi" w:eastAsiaTheme="majorEastAsia" w:hAnsiTheme="majorBidi" w:cstheme="majorBidi"/>
+          <w:b w:val="0"/>
+          <w:bCs w:val="0"/>
+        </w:rPr>
+        <w:instrText xml:space="preserve"> REF _Ref170140662 \h </w:instrText>
+      </w:r>
+      <w:r>
+        <w:rPr>
+          <w:rStyle w:val="Strong"/>
+          <w:rFonts w:asciiTheme="majorBidi" w:eastAsiaTheme="majorEastAsia" w:hAnsiTheme="majorBidi" w:cstheme="majorBidi"/>
+          <w:b w:val="0"/>
+          <w:bCs w:val="0"/>
+        </w:rPr>
+        <w:instrText xml:space="preserve"> \* MERGEFORMAT </w:instrText>
+      </w:r>
+      <w:r>
+        <w:rPr>
+          <w:rStyle w:val="Strong"/>
+          <w:rFonts w:asciiTheme="majorBidi" w:eastAsiaTheme="majorEastAsia" w:hAnsiTheme="majorBidi" w:cstheme="majorBidi"/>
+          <w:b w:val="0"/>
+          <w:bCs w:val="0"/>
+        </w:rPr>
+      </w:r>
+      <w:r>
+        <w:rPr>
+          <w:rStyle w:val="Strong"/>
+          <w:rFonts w:asciiTheme="majorBidi" w:eastAsiaTheme="majorEastAsia" w:hAnsiTheme="majorBidi" w:cstheme="majorBidi"/>
+          <w:b w:val="0"/>
+          <w:bCs w:val="0"/>
+        </w:rPr>
+        <w:fldChar w:fldCharType="separate"/>
+      </w:r>
+      <w:r>
+        <w:t xml:space="preserve">Figure </w:t>
+      </w:r>
+      <w:r>
+        <w:rPr>
+          <w:noProof/>
+        </w:rPr>
+        <w:t>2</w:t>
+      </w:r>
+      <w:r>
+        <w:rPr>
+          <w:rStyle w:val="Strong"/>
+          <w:rFonts w:asciiTheme="majorBidi" w:eastAsiaTheme="majorEastAsia" w:hAnsiTheme="majorBidi" w:cstheme="majorBidi"/>
+          <w:b w:val="0"/>
+          <w:bCs w:val="0"/>
+        </w:rPr>
+        <w:fldChar w:fldCharType="end"/>
+      </w:r>
+      <w:r>
+        <w:rPr>
+          <w:rStyle w:val="Strong"/>
+          <w:rFonts w:asciiTheme="majorBidi" w:eastAsiaTheme="majorEastAsia" w:hAnsiTheme="majorBidi" w:cstheme="majorBidi"/>
+          <w:b w:val="0"/>
+          <w:bCs w:val="0"/>
+        </w:rPr>
+        <w:t>,</w:t>
+      </w:r>
+      <w:r>
+        <w:rPr>
+          <w:rStyle w:val="Strong"/>
+          <w:rFonts w:asciiTheme="majorBidi" w:eastAsiaTheme="majorEastAsia" w:hAnsiTheme="majorBidi" w:cstheme="majorBidi"/>
+          <w:b w:val="0"/>
+          <w:bCs w:val="0"/>
+        </w:rPr>
+        <w:t xml:space="preserve"> </w:t>
+      </w:r>
+      <w:r>
+        <w:rPr>
+          <w:rStyle w:val="Strong"/>
+          <w:rFonts w:asciiTheme="majorBidi" w:eastAsiaTheme="majorEastAsia" w:hAnsiTheme="majorBidi" w:cstheme="majorBidi"/>
+          <w:b w:val="0"/>
+          <w:bCs w:val="0"/>
+        </w:rPr>
+        <w:fldChar w:fldCharType="begin"/>
+      </w:r>
+      <w:r>
+        <w:rPr>
+          <w:rStyle w:val="Strong"/>
+          <w:rFonts w:asciiTheme="majorBidi" w:eastAsiaTheme="majorEastAsia" w:hAnsiTheme="majorBidi" w:cstheme="majorBidi"/>
+          <w:b w:val="0"/>
+          <w:bCs w:val="0"/>
+        </w:rPr>
+        <w:instrText xml:space="preserve"> REF _Ref170141100 \h </w:instrText>
+      </w:r>
+      <w:r>
+        <w:rPr>
+          <w:rStyle w:val="Strong"/>
+          <w:rFonts w:asciiTheme="majorBidi" w:eastAsiaTheme="majorEastAsia" w:hAnsiTheme="majorBidi" w:cstheme="majorBidi"/>
+          <w:b w:val="0"/>
+          <w:bCs w:val="0"/>
+        </w:rPr>
+        <w:instrText xml:space="preserve"> \* MERGEFORMAT </w:instrText>
+      </w:r>
+      <w:r>
+        <w:rPr>
+          <w:rStyle w:val="Strong"/>
+          <w:rFonts w:asciiTheme="majorBidi" w:eastAsiaTheme="majorEastAsia" w:hAnsiTheme="majorBidi" w:cstheme="majorBidi"/>
+          <w:b w:val="0"/>
+          <w:bCs w:val="0"/>
+        </w:rPr>
+      </w:r>
+      <w:r>
+        <w:rPr>
+          <w:rStyle w:val="Strong"/>
+          <w:rFonts w:asciiTheme="majorBidi" w:eastAsiaTheme="majorEastAsia" w:hAnsiTheme="majorBidi" w:cstheme="majorBidi"/>
+          <w:b w:val="0"/>
+          <w:bCs w:val="0"/>
+        </w:rPr>
+        <w:fldChar w:fldCharType="separate"/>
+      </w:r>
+      <w:r>
+        <w:t xml:space="preserve">Figure </w:t>
+      </w:r>
+      <w:r>
+        <w:rPr>
+          <w:noProof/>
+        </w:rPr>
+        <w:t>3</w:t>
+      </w:r>
+      <w:r>
+        <w:rPr>
+          <w:rStyle w:val="Strong"/>
+          <w:rFonts w:asciiTheme="majorBidi" w:eastAsiaTheme="majorEastAsia" w:hAnsiTheme="majorBidi" w:cstheme="majorBidi"/>
+          <w:b w:val="0"/>
+          <w:bCs w:val="0"/>
+        </w:rPr>
+        <w:fldChar w:fldCharType="end"/>
+      </w:r>
+      <w:r>
+        <w:rPr>
+          <w:rStyle w:val="Strong"/>
+          <w:rFonts w:asciiTheme="majorBidi" w:eastAsiaTheme="majorEastAsia" w:hAnsiTheme="majorBidi" w:cstheme="majorBidi"/>
+          <w:b w:val="0"/>
+          <w:bCs w:val="0"/>
+        </w:rPr>
+        <w:t>,</w:t>
+      </w:r>
+      <w:r>
+        <w:rPr>
+          <w:rStyle w:val="Strong"/>
+          <w:rFonts w:asciiTheme="majorBidi" w:eastAsiaTheme="majorEastAsia" w:hAnsiTheme="majorBidi" w:cstheme="majorBidi"/>
+          <w:b w:val="0"/>
+          <w:bCs w:val="0"/>
+        </w:rPr>
+        <w:t xml:space="preserve"> </w:t>
+      </w:r>
+      <w:r>
+        <w:rPr>
+          <w:rStyle w:val="Strong"/>
+          <w:rFonts w:asciiTheme="majorBidi" w:eastAsiaTheme="majorEastAsia" w:hAnsiTheme="majorBidi" w:cstheme="majorBidi"/>
+          <w:b w:val="0"/>
+          <w:bCs w:val="0"/>
+        </w:rPr>
+        <w:fldChar w:fldCharType="begin"/>
+      </w:r>
+      <w:r>
+        <w:rPr>
+          <w:rStyle w:val="Strong"/>
+          <w:rFonts w:asciiTheme="majorBidi" w:eastAsiaTheme="majorEastAsia" w:hAnsiTheme="majorBidi" w:cstheme="majorBidi"/>
+          <w:b w:val="0"/>
+          <w:bCs w:val="0"/>
+        </w:rPr>
+        <w:instrText xml:space="preserve"> REF _Ref170142518 \h </w:instrText>
+      </w:r>
+      <w:r>
+        <w:rPr>
+          <w:rStyle w:val="Strong"/>
+          <w:rFonts w:asciiTheme="majorBidi" w:eastAsiaTheme="majorEastAsia" w:hAnsiTheme="majorBidi" w:cstheme="majorBidi"/>
+          <w:b w:val="0"/>
+          <w:bCs w:val="0"/>
+        </w:rPr>
+      </w:r>
+      <w:r>
+        <w:rPr>
+          <w:rStyle w:val="Strong"/>
+          <w:rFonts w:asciiTheme="majorBidi" w:eastAsiaTheme="majorEastAsia" w:hAnsiTheme="majorBidi" w:cstheme="majorBidi"/>
+          <w:b w:val="0"/>
+          <w:bCs w:val="0"/>
+        </w:rPr>
+        <w:fldChar w:fldCharType="separate"/>
+      </w:r>
+      <w:r>
+        <w:t xml:space="preserve">Figure </w:t>
+      </w:r>
+      <w:r>
+        <w:rPr>
+          <w:noProof/>
+        </w:rPr>
+        <w:t>4</w:t>
+      </w:r>
+      <w:r>
+        <w:rPr>
+          <w:rStyle w:val="Strong"/>
+          <w:rFonts w:asciiTheme="majorBidi" w:eastAsiaTheme="majorEastAsia" w:hAnsiTheme="majorBidi" w:cstheme="majorBidi"/>
+          <w:b w:val="0"/>
+          <w:bCs w:val="0"/>
+        </w:rPr>
+        <w:fldChar w:fldCharType="end"/>
+      </w:r>
+      <w:r>
+        <w:rPr>
+          <w:rStyle w:val="Strong"/>
+          <w:rFonts w:asciiTheme="majorBidi" w:eastAsiaTheme="majorEastAsia" w:hAnsiTheme="majorBidi" w:cstheme="majorBidi"/>
+          <w:b w:val="0"/>
+          <w:bCs w:val="0"/>
+        </w:rPr>
+        <w:t xml:space="preserve"> </w:t>
+      </w:r>
+      <w:r>
+        <w:rPr>
+          <w:rStyle w:val="Strong"/>
+          <w:rFonts w:asciiTheme="majorBidi" w:eastAsiaTheme="majorEastAsia" w:hAnsiTheme="majorBidi" w:cstheme="majorBidi"/>
+          <w:b w:val="0"/>
+          <w:bCs w:val="0"/>
+        </w:rPr>
+        <w:t xml:space="preserve">and </w:t>
+      </w:r>
+      <w:r>
+        <w:rPr>
+          <w:rStyle w:val="Strong"/>
+          <w:rFonts w:asciiTheme="majorBidi" w:eastAsiaTheme="majorEastAsia" w:hAnsiTheme="majorBidi" w:cstheme="majorBidi"/>
+          <w:b w:val="0"/>
+          <w:bCs w:val="0"/>
+        </w:rPr>
+        <w:fldChar w:fldCharType="begin"/>
+      </w:r>
+      <w:r>
+        <w:rPr>
+          <w:rStyle w:val="Strong"/>
+          <w:rFonts w:asciiTheme="majorBidi" w:eastAsiaTheme="majorEastAsia" w:hAnsiTheme="majorBidi" w:cstheme="majorBidi"/>
+          <w:b w:val="0"/>
+          <w:bCs w:val="0"/>
+        </w:rPr>
+        <w:instrText xml:space="preserve"> REF _Ref170140679 \h </w:instrText>
+      </w:r>
+      <w:r>
+        <w:rPr>
+          <w:rStyle w:val="Strong"/>
+          <w:rFonts w:asciiTheme="majorBidi" w:eastAsiaTheme="majorEastAsia" w:hAnsiTheme="majorBidi" w:cstheme="majorBidi"/>
+          <w:b w:val="0"/>
+          <w:bCs w:val="0"/>
+        </w:rPr>
+        <w:instrText xml:space="preserve"> \* MERGEFORMAT </w:instrText>
+      </w:r>
+      <w:r>
+        <w:rPr>
+          <w:rStyle w:val="Strong"/>
+          <w:rFonts w:asciiTheme="majorBidi" w:eastAsiaTheme="majorEastAsia" w:hAnsiTheme="majorBidi" w:cstheme="majorBidi"/>
+          <w:b w:val="0"/>
+          <w:bCs w:val="0"/>
+        </w:rPr>
+      </w:r>
+      <w:r>
+        <w:rPr>
+          <w:rStyle w:val="Strong"/>
+          <w:rFonts w:asciiTheme="majorBidi" w:eastAsiaTheme="majorEastAsia" w:hAnsiTheme="majorBidi" w:cstheme="majorBidi"/>
+          <w:b w:val="0"/>
+          <w:bCs w:val="0"/>
+        </w:rPr>
+        <w:fldChar w:fldCharType="separate"/>
+      </w:r>
+      <w:r>
+        <w:t xml:space="preserve">Figure </w:t>
+      </w:r>
+      <w:r>
+        <w:rPr>
+          <w:noProof/>
+        </w:rPr>
+        <w:t>5</w:t>
+      </w:r>
+      <w:r>
+        <w:rPr>
+          <w:rStyle w:val="Strong"/>
+          <w:rFonts w:asciiTheme="majorBidi" w:eastAsiaTheme="majorEastAsia" w:hAnsiTheme="majorBidi" w:cstheme="majorBidi"/>
+          <w:b w:val="0"/>
+          <w:bCs w:val="0"/>
+        </w:rPr>
+        <w:fldChar w:fldCharType="end"/>
+      </w:r>
+      <w:r>
+        <w:rPr>
+          <w:rStyle w:val="Strong"/>
+          <w:rFonts w:asciiTheme="majorBidi" w:eastAsiaTheme="majorEastAsia" w:hAnsiTheme="majorBidi" w:cstheme="majorBidi"/>
+          <w:b w:val="0"/>
+          <w:bCs w:val="0"/>
+        </w:rPr>
+        <w:t xml:space="preserve">, </w:t>
+      </w:r>
+      <w:r>
+        <w:t>developed using Python by Heider Jeffer.</w:t>
+      </w:r>
+    </w:p>
+    <w:p/>
+    <w:p/>
+    <w:p/>
+    <w:p/>
+    <w:p/>
+    <w:p/>
+    <w:p>
+      <w:pPr>
+        <w:spacing w:before="100" w:beforeAutospacing="1" w:after="100" w:afterAutospacing="1" w:line="240" w:lineRule="auto"/>
+        <w:jc w:val="both"/>
+        <w:rPr>
+          <w:rFonts w:asciiTheme="majorBidi" w:hAnsiTheme="majorBidi" w:cstheme="majorBidi"/>
+          <w:sz w:val="24"/>
+          <w:szCs w:val="24"/>
+        </w:rPr>
+      </w:pPr>
+    </w:p>
+    <w:p>
+      <w:pPr>
+        <w:pStyle w:val="Caption"/>
+        <w:keepNext/>
+        <w:jc w:val="both"/>
+      </w:pPr>
+      <w:bookmarkStart w:id="18" w:name="_Ref170140662"/>
+      <w:r>
+        <w:t xml:space="preserve">Figure </w:t>
+      </w:r>
+      <w:r>
+        <w:fldChar w:fldCharType="begin"/>
+      </w:r>
+      <w:r>
+        <w:instrText xml:space="preserve"> SEQ Figure \* ARABIC </w:instrText>
+      </w:r>
+      <w:r>
+        <w:fldChar w:fldCharType="separate"/>
+      </w:r>
+      <w:r>
+        <w:rPr>
+          <w:noProof/>
+        </w:rPr>
+        <w:t>2</w:t>
+      </w:r>
+      <w:r>
+        <w:fldChar w:fldCharType="end"/>
+      </w:r>
+      <w:bookmarkEnd w:id="18"/>
+      <w:r>
+        <w:t xml:space="preserve"> </w:t>
+      </w:r>
+      <w:r>
+        <w:t>The histogram provides a view of the distribution of</w:t>
+      </w:r>
+      <w:r>
+        <w:t xml:space="preserve"> performance</w:t>
+      </w:r>
+      <w:r>
+        <w:t xml:space="preserve"> metrics before and after the</w:t>
+      </w:r>
+      <w:r>
+        <w:t xml:space="preserve"> DT </w:t>
+      </w:r>
+      <w:r>
+        <w:t>transformation</w:t>
+      </w:r>
+      <w:r>
+        <w:t xml:space="preserve"> in Cultural industry</w:t>
+      </w:r>
+      <w:r>
+        <w:t>. The 'After' distribution (orange) is shifted to the right compared to the 'Before' distribution (blue), visually confirming the improvement in performance</w:t>
+      </w:r>
+      <w:r>
+        <w:t>. Developed using Python by Heider Jeffer</w:t>
+      </w:r>
+      <w:r>
+        <w:t>.</w:t>
+      </w:r>
+    </w:p>
+    <w:p>
+      <w:pPr>
+        <w:spacing w:before="100" w:beforeAutospacing="1" w:after="100" w:afterAutospacing="1" w:line="240" w:lineRule="auto"/>
+        <w:jc w:val="both"/>
+        <w:rPr>
+          <w:rFonts w:asciiTheme="majorBidi" w:hAnsiTheme="majorBidi" w:cstheme="majorBidi"/>
+          <w:sz w:val="24"/>
+          <w:szCs w:val="24"/>
+        </w:rPr>
+      </w:pPr>
+      <w:r>
+        <w:rPr>
+          <w:noProof/>
+        </w:rPr>
+        <w:drawing>
+          <wp:inline distT="0" distB="0" distL="0" distR="0" wp14:anchorId="7777B392" wp14:editId="12C4A665">
+            <wp:extent cx="6858000" cy="4114800"/>
+            <wp:effectExtent l="0" t="0" r="0" b="0"/>
+            <wp:docPr id="796179103" name="Picture 6" descr="fallback"/>
+            <wp:cNvGraphicFramePr>
+              <a:graphicFrameLocks xmlns:a="http://schemas.openxmlformats.org/drawingml/2006/main" noChangeAspect="1"/>
+            </wp:cNvGraphicFramePr>
+            <a:graphic xmlns:a="http://schemas.openxmlformats.org/drawingml/2006/main">
+              <a:graphicData uri="http://schemas.openxmlformats.org/drawingml/2006/picture">
+                <pic:pic xmlns:pic="http://schemas.openxmlformats.org/drawingml/2006/picture">
+                  <pic:nvPicPr>
+                    <pic:cNvPr id="0" name="Picture 14" descr="fallback"/>
+                    <pic:cNvPicPr>
+                      <a:picLocks noChangeAspect="1" noChangeArrowheads="1"/>
+                    </pic:cNvPicPr>
+                  </pic:nvPicPr>
+                  <pic:blipFill>
+                    <a:blip r:embed="rId12" cstate="print">
+                      <a:extLst>
+                        <a:ext uri="{28A0092B-C50C-407E-A947-70E740481C1C}">
+                          <a14:useLocalDpi xmlns:a14="http://schemas.microsoft.com/office/drawing/2010/main" val="0"/>
+                        </a:ext>
+                      </a:extLst>
+                    </a:blip>
+                    <a:srcRect/>
+                    <a:stretch>
+                      <a:fillRect/>
+                    </a:stretch>
+                  </pic:blipFill>
+                  <pic:spPr bwMode="auto">
+                    <a:xfrm>
+                      <a:off x="0" y="0"/>
+                      <a:ext cx="6858000" cy="4114800"/>
+                    </a:xfrm>
+                    <a:prstGeom prst="rect">
+                      <a:avLst/>
+                    </a:prstGeom>
+                    <a:noFill/>
+                    <a:ln>
+                      <a:noFill/>
+                    </a:ln>
+                  </pic:spPr>
+                </pic:pic>
+              </a:graphicData>
+            </a:graphic>
+          </wp:inline>
+        </w:drawing>
+      </w:r>
+    </w:p>
+    <w:p>
+      <w:pPr>
+        <w:jc w:val="both"/>
+      </w:pPr>
+    </w:p>
+    <w:p/>
+    <w:p>
+      <w:pPr>
+        <w:jc w:val="both"/>
+      </w:pPr>
+      <w:r>
+        <w:t>The histogram</w:t>
+      </w:r>
+      <w:r>
+        <w:t xml:space="preserve"> developed using Python by Heider </w:t>
+      </w:r>
+      <w:r>
+        <w:t>Jeffer</w:t>
+      </w:r>
+      <w:r>
+        <w:t xml:space="preserve"> </w:t>
+      </w:r>
+      <w:r>
+        <w:t>provides</w:t>
+      </w:r>
+      <w:r>
+        <w:t xml:space="preserve"> a view of the distribution of metrics before and after the transformation. The 'After' distribution (orange) is shifted to the right compared to the 'Before' distribution (blue), visually confirming the improvement in performance metrics.</w:t>
+      </w:r>
+    </w:p>
+    <w:p>
+      <w:pPr>
+        <w:jc w:val="both"/>
+      </w:pPr>
+      <w:r>
+        <w:t>In conclusion, this analysis strongly supports the effectiveness of the digital transformation</w:t>
+      </w:r>
+      <w:r>
+        <w:t>:</w:t>
+      </w:r>
+    </w:p>
+    <w:p>
+      <w:pPr>
+        <w:pStyle w:val="ListParagraph"/>
+        <w:numPr>
+          <w:ilvl w:val="0"/>
+          <w:numId w:val="45"/>
+        </w:numPr>
+        <w:jc w:val="both"/>
+      </w:pPr>
+      <w:r>
+        <w:t>The average performance metric increased by about 2 points.</w:t>
+      </w:r>
+    </w:p>
+    <w:p>
+      <w:pPr>
+        <w:pStyle w:val="ListParagraph"/>
+        <w:numPr>
+          <w:ilvl w:val="0"/>
+          <w:numId w:val="45"/>
+        </w:numPr>
+        <w:jc w:val="both"/>
+      </w:pPr>
+      <w:r>
+        <w:t>The paired t-test shows this difference is statistically significant (p &lt; 0.05).</w:t>
+      </w:r>
+    </w:p>
+    <w:p>
+      <w:pPr>
+        <w:pStyle w:val="ListParagraph"/>
+        <w:numPr>
+          <w:ilvl w:val="0"/>
+          <w:numId w:val="45"/>
+        </w:numPr>
+        <w:jc w:val="both"/>
+      </w:pPr>
+      <w:r>
+        <w:t>The large effect size (Cohen's d ≈ 1) indicates the improvement is substantial in practical terms.</w:t>
+      </w:r>
+    </w:p>
+    <w:p>
+      <w:r>
+        <w:t>The visualizations clearly illustrate the shift in performance metrics after the transformation.</w:t>
+      </w:r>
+      <w:r>
+        <w:t xml:space="preserve"> </w:t>
+      </w:r>
+      <w:r>
+        <w:t xml:space="preserve">These results provide compelling evidence that </w:t>
+      </w:r>
+      <w:r>
+        <w:t>digital</w:t>
+      </w:r>
+      <w:r>
+        <w:t xml:space="preserve"> transformation had a significant positive impact on performance metrics.</w:t>
+      </w:r>
+    </w:p>
+    <w:p/>
+    <w:p/>
+    <w:p/>
+    <w:p/>
+    <w:p/>
+    <w:p/>
+    <w:p>
+      <w:pPr>
+        <w:pStyle w:val="Caption"/>
+        <w:keepNext/>
+      </w:pPr>
+      <w:bookmarkStart w:id="19" w:name="_Ref170141100"/>
+      <w:r>
+        <w:t xml:space="preserve">Figure </w:t>
+      </w:r>
+      <w:r>
+        <w:fldChar w:fldCharType="begin"/>
+      </w:r>
+      <w:r>
+        <w:instrText xml:space="preserve"> SEQ Figure \* ARABIC </w:instrText>
+      </w:r>
+      <w:r>
+        <w:fldChar w:fldCharType="separate"/>
+      </w:r>
+      <w:r>
+        <w:rPr>
+          <w:noProof/>
+        </w:rPr>
+        <w:t>3</w:t>
+      </w:r>
+      <w:r>
+        <w:fldChar w:fldCharType="end"/>
+      </w:r>
+      <w:bookmarkEnd w:id="19"/>
+      <w:r>
+        <w:t xml:space="preserve"> </w:t>
+      </w:r>
+      <w:r>
+        <w:t>These statistics show that the mean performance metric increased from about 9.55 before the transformation to 11.57 after, indicating an overall improvement. The standard deviation also slightly increased, suggesting more variability in the post-transformation metrics.</w:t>
+      </w:r>
+      <w:r>
+        <w:t xml:space="preserve"> </w:t>
+      </w:r>
+      <w:r>
+        <w:t>Developed using Python by Heider Jeffer.</w:t>
+      </w:r>
+    </w:p>
+    <w:p>
+      <w:pPr>
+        <w:pStyle w:val="NormalWeb"/>
+      </w:pPr>
+      <w:r>
+        <w:rPr>
+          <w:noProof/>
+        </w:rPr>
+        <w:drawing>
+          <wp:inline distT="0" distB="0" distL="0" distR="0" wp14:anchorId="18ED5B7E" wp14:editId="27D8D72D">
+            <wp:extent cx="6858000" cy="2138045"/>
+            <wp:effectExtent l="0" t="0" r="0" b="0"/>
+            <wp:docPr id="2096275505" name="Picture 7" descr="A screenshot of a computer&#10;&#10;Description automatically generated"/>
+            <wp:cNvGraphicFramePr>
+              <a:graphicFrameLocks xmlns:a="http://schemas.openxmlformats.org/drawingml/2006/main" noChangeAspect="1"/>
+            </wp:cNvGraphicFramePr>
+            <a:graphic xmlns:a="http://schemas.openxmlformats.org/drawingml/2006/main">
+              <a:graphicData uri="http://schemas.openxmlformats.org/drawingml/2006/picture">
+                <pic:pic xmlns:pic="http://schemas.openxmlformats.org/drawingml/2006/picture">
+                  <pic:nvPicPr>
+                    <pic:cNvPr id="2096275505" name="Picture 7" descr="A screenshot of a computer&#10;&#10;Description automatically generated"/>
+                    <pic:cNvPicPr>
+                      <a:picLocks noChangeAspect="1" noChangeArrowheads="1"/>
+                    </pic:cNvPicPr>
+                  </pic:nvPicPr>
+                  <pic:blipFill>
+                    <a:blip r:embed="rId13">
+                      <a:extLst>
+                        <a:ext uri="{28A0092B-C50C-407E-A947-70E740481C1C}">
+                          <a14:useLocalDpi xmlns:a14="http://schemas.microsoft.com/office/drawing/2010/main" val="0"/>
+                        </a:ext>
+                      </a:extLst>
+                    </a:blip>
+                    <a:srcRect/>
+                    <a:stretch>
+                      <a:fillRect/>
+                    </a:stretch>
+                  </pic:blipFill>
+                  <pic:spPr bwMode="auto">
+                    <a:xfrm>
+                      <a:off x="0" y="0"/>
+                      <a:ext cx="6858000" cy="2138045"/>
+                    </a:xfrm>
+                    <a:prstGeom prst="rect">
+                      <a:avLst/>
+                    </a:prstGeom>
+                    <a:noFill/>
+                    <a:ln>
+                      <a:noFill/>
+                    </a:ln>
+                  </pic:spPr>
+                </pic:pic>
+              </a:graphicData>
+            </a:graphic>
+          </wp:inline>
+        </w:drawing>
+      </w:r>
+    </w:p>
+    <w:p>
+      <w:pPr>
+        <w:rPr>
+          <w:rFonts w:asciiTheme="majorBidi" w:hAnsiTheme="majorBidi" w:cstheme="majorBidi"/>
+          <w:b/>
+          <w:bCs/>
+        </w:rPr>
+      </w:pPr>
+      <w:bookmarkStart w:id="20" w:name="_Ref170140674"/>
+    </w:p>
+    <w:p>
+      <w:pPr>
+        <w:rPr>
+          <w:rFonts w:asciiTheme="majorBidi" w:hAnsiTheme="majorBidi" w:cstheme="majorBidi"/>
+          <w:b/>
+          <w:bCs/>
+        </w:rPr>
+      </w:pPr>
+    </w:p>
+    <w:p>
+      <w:pPr>
+        <w:rPr>
+          <w:rFonts w:asciiTheme="majorBidi" w:hAnsiTheme="majorBidi" w:cstheme="majorBidi"/>
+          <w:b/>
+          <w:bCs/>
+        </w:rPr>
+      </w:pPr>
+      <w:r>
+        <w:rPr>
+          <w:rFonts w:asciiTheme="majorBidi" w:hAnsiTheme="majorBidi" w:cstheme="majorBidi"/>
+          <w:b/>
+          <w:bCs/>
+        </w:rPr>
+        <w:t>Paired t-test results:</w:t>
+      </w:r>
+    </w:p>
+    <w:p>
+      <w:pPr>
+        <w:rPr>
+          <w:rFonts w:asciiTheme="majorBidi" w:hAnsiTheme="majorBidi" w:cstheme="majorBidi"/>
+        </w:rPr>
+      </w:pPr>
+      <w:r>
+        <w:rPr>
+          <w:rFonts w:asciiTheme="majorBidi" w:hAnsiTheme="majorBidi" w:cstheme="majorBidi"/>
+        </w:rPr>
+        <w:t>t-statistic: -16.318720806232413</w:t>
+      </w:r>
+      <w:r>
+        <w:rPr>
+          <w:rFonts w:asciiTheme="majorBidi" w:hAnsiTheme="majorBidi" w:cstheme="majorBidi"/>
+        </w:rPr>
+        <w:br/>
+      </w:r>
+      <w:r>
+        <w:rPr>
+          <w:rFonts w:asciiTheme="majorBidi" w:hAnsiTheme="majorBidi" w:cstheme="majorBidi"/>
+        </w:rPr>
+        <w:t>p-value: 1.9089470413325083e-21</w:t>
+      </w:r>
+    </w:p>
+    <w:p>
+      <w:pPr>
+        <w:jc w:val="both"/>
+        <w:rPr>
+          <w:rFonts w:asciiTheme="majorBidi" w:hAnsiTheme="majorBidi" w:cstheme="majorBidi"/>
+        </w:rPr>
+      </w:pPr>
+      <w:r>
+        <w:rPr>
+          <w:rFonts w:asciiTheme="majorBidi" w:hAnsiTheme="majorBidi" w:cstheme="majorBidi"/>
+        </w:rPr>
+        <w:t>The extremely low p-value (1.91e-21) indicates strong evidence against the null hypothesis. This suggests that the difference between the 'before' and 'after' metrics is statistically significant.</w:t>
+      </w:r>
+    </w:p>
+    <w:p>
+      <w:pPr>
+        <w:rPr>
+          <w:rFonts w:asciiTheme="majorBidi" w:hAnsiTheme="majorBidi" w:cstheme="majorBidi"/>
+          <w:b/>
+          <w:bCs/>
+        </w:rPr>
+      </w:pPr>
+      <w:r>
+        <w:rPr>
+          <w:rFonts w:asciiTheme="majorBidi" w:hAnsiTheme="majorBidi" w:cstheme="majorBidi"/>
+          <w:b/>
+          <w:bCs/>
+        </w:rPr>
+        <w:t>Effect Size:</w:t>
+      </w:r>
+    </w:p>
+    <w:p>
+      <w:pPr>
+        <w:jc w:val="both"/>
+        <w:rPr>
+          <w:rFonts w:asciiTheme="majorBidi" w:hAnsiTheme="majorBidi" w:cstheme="majorBidi"/>
+        </w:rPr>
+      </w:pPr>
+      <w:r>
+        <w:rPr>
+          <w:rFonts w:asciiTheme="majorBidi" w:hAnsiTheme="majorBidi" w:cstheme="majorBidi"/>
+        </w:rPr>
+        <w:t>Effect size (Cohen's d): 1.0027818608781223</w:t>
+      </w:r>
+    </w:p>
+    <w:p>
+      <w:pPr>
+        <w:jc w:val="both"/>
+      </w:pPr>
+      <w:r>
+        <w:rPr>
+          <w:rFonts w:asciiTheme="majorBidi" w:hAnsiTheme="majorBidi" w:cstheme="majorBidi"/>
+        </w:rPr>
+        <w:t>Cohen's d of approximately 1.00 indicates a large effect size. This means the digital transformation had a substantial practical impact on the performance metrics.</w:t>
       </w:r>
       <w:r>
         <w:rPr>
@@ -10363,6 +10252,1023 @@
           <w:rFonts w:asciiTheme="majorBidi" w:hAnsiTheme="majorBidi" w:cstheme="majorBidi"/>
         </w:rPr>
         <w:br/>
+      </w:r>
+    </w:p>
+    <w:p/>
+    <w:p/>
+    <w:p/>
+    <w:p/>
+    <w:p/>
+    <w:p/>
+    <w:p/>
+    <w:p/>
+    <w:p/>
+    <w:p/>
+    <w:p>
+      <w:pPr>
+        <w:pStyle w:val="Caption"/>
+        <w:keepNext/>
+        <w:rPr>
+          <w:rFonts w:asciiTheme="majorBidi" w:hAnsiTheme="majorBidi" w:cstheme="majorBidi"/>
+          <w:sz w:val="24"/>
+          <w:szCs w:val="24"/>
+        </w:rPr>
+      </w:pPr>
+      <w:bookmarkStart w:id="21" w:name="_Ref170142518"/>
+      <w:r>
+        <w:t xml:space="preserve">Figure </w:t>
+      </w:r>
+      <w:r>
+        <w:fldChar w:fldCharType="begin"/>
+      </w:r>
+      <w:r>
+        <w:instrText xml:space="preserve"> SEQ Figure \* ARABIC </w:instrText>
+      </w:r>
+      <w:r>
+        <w:fldChar w:fldCharType="separate"/>
+      </w:r>
+      <w:r>
+        <w:rPr>
+          <w:noProof/>
+        </w:rPr>
+        <w:t>4</w:t>
+      </w:r>
+      <w:r>
+        <w:fldChar w:fldCharType="end"/>
+      </w:r>
+      <w:bookmarkEnd w:id="20"/>
+      <w:bookmarkEnd w:id="21"/>
+      <w:r>
+        <w:t xml:space="preserve">: </w:t>
+      </w:r>
+      <w:r>
+        <w:t xml:space="preserve"> Demo shows </w:t>
+      </w:r>
+      <w:r>
+        <w:t>T-Test: One-sample t-test, Two-sample t-test, Paired t-</w:t>
+      </w:r>
+      <w:proofErr w:type="gramStart"/>
+      <w:r>
+        <w:t>test ,</w:t>
+      </w:r>
+      <w:proofErr w:type="gramEnd"/>
+      <w:r>
+        <w:t xml:space="preserve"> and Welch's t-test </w:t>
+      </w:r>
+      <w:r>
+        <w:t xml:space="preserve">. </w:t>
+      </w:r>
+      <w:r>
+        <w:t>This plot visually confirms the statistical findings, showing a clear increase in the performance metric after the digital transformation.</w:t>
+      </w:r>
+      <w:r>
+        <w:t xml:space="preserve"> </w:t>
+      </w:r>
+      <w:r>
+        <w:t>Developed using Python by Heider Jeffer.</w:t>
+      </w:r>
+    </w:p>
+    <w:p>
+      <w:pPr>
+        <w:rPr>
+          <w:rFonts w:asciiTheme="majorBidi" w:hAnsiTheme="majorBidi" w:cstheme="majorBidi"/>
+          <w:sz w:val="24"/>
+          <w:szCs w:val="24"/>
+        </w:rPr>
+      </w:pPr>
+      <w:r>
+        <w:rPr>
+          <w:noProof/>
+        </w:rPr>
+        <w:drawing>
+          <wp:inline distT="0" distB="0" distL="0" distR="0" wp14:anchorId="36847105" wp14:editId="0D9F02B8">
+            <wp:extent cx="6858000" cy="3430905"/>
+            <wp:effectExtent l="0" t="0" r="0" b="0"/>
+            <wp:docPr id="1325554112" name="Picture 5" descr="A screenshot of a computer&#10;&#10;Description automatically generated"/>
+            <wp:cNvGraphicFramePr>
+              <a:graphicFrameLocks xmlns:a="http://schemas.openxmlformats.org/drawingml/2006/main" noChangeAspect="1"/>
+            </wp:cNvGraphicFramePr>
+            <a:graphic xmlns:a="http://schemas.openxmlformats.org/drawingml/2006/main">
+              <a:graphicData uri="http://schemas.openxmlformats.org/drawingml/2006/picture">
+                <pic:pic xmlns:pic="http://schemas.openxmlformats.org/drawingml/2006/picture">
+                  <pic:nvPicPr>
+                    <pic:cNvPr id="1325554112" name="Picture 5" descr="A screenshot of a computer&#10;&#10;Description automatically generated"/>
+                    <pic:cNvPicPr>
+                      <a:picLocks noChangeAspect="1" noChangeArrowheads="1"/>
+                    </pic:cNvPicPr>
+                  </pic:nvPicPr>
+                  <pic:blipFill>
+                    <a:blip r:embed="rId14">
+                      <a:extLst>
+                        <a:ext uri="{28A0092B-C50C-407E-A947-70E740481C1C}">
+                          <a14:useLocalDpi xmlns:a14="http://schemas.microsoft.com/office/drawing/2010/main" val="0"/>
+                        </a:ext>
+                      </a:extLst>
+                    </a:blip>
+                    <a:srcRect/>
+                    <a:stretch>
+                      <a:fillRect/>
+                    </a:stretch>
+                  </pic:blipFill>
+                  <pic:spPr bwMode="auto">
+                    <a:xfrm>
+                      <a:off x="0" y="0"/>
+                      <a:ext cx="6858000" cy="3430905"/>
+                    </a:xfrm>
+                    <a:prstGeom prst="rect">
+                      <a:avLst/>
+                    </a:prstGeom>
+                    <a:noFill/>
+                    <a:ln>
+                      <a:noFill/>
+                    </a:ln>
+                  </pic:spPr>
+                </pic:pic>
+              </a:graphicData>
+            </a:graphic>
+          </wp:inline>
+        </w:drawing>
+      </w:r>
+    </w:p>
+    <w:p/>
+    <w:p/>
+    <w:p>
+      <w:pPr>
+        <w:pStyle w:val="Caption"/>
+        <w:keepNext/>
+      </w:pPr>
+      <w:bookmarkStart w:id="22" w:name="_Ref170140679"/>
+      <w:r>
+        <w:t xml:space="preserve">Figure </w:t>
+      </w:r>
+      <w:r>
+        <w:fldChar w:fldCharType="begin"/>
+      </w:r>
+      <w:r>
+        <w:instrText xml:space="preserve"> SEQ Figure \* ARABIC </w:instrText>
+      </w:r>
+      <w:r>
+        <w:fldChar w:fldCharType="separate"/>
+      </w:r>
+      <w:r>
+        <w:rPr>
+          <w:noProof/>
+        </w:rPr>
+        <w:t>5</w:t>
+      </w:r>
+      <w:r>
+        <w:fldChar w:fldCharType="end"/>
+      </w:r>
+      <w:bookmarkEnd w:id="22"/>
+      <w:r>
+        <w:t xml:space="preserve"> </w:t>
+      </w:r>
+      <w:r>
+        <w:t>This bar chart visually represents the p-values for each t-test, with the red dashed line indicating our significance level (α) of 0.05. Bars in red indicate p-values below the significance level, while blue bars are above it</w:t>
+      </w:r>
+      <w:r>
+        <w:t>. Developed using Python by Heider Jeffer.</w:t>
+      </w:r>
+    </w:p>
+    <w:p>
+      <w:r>
+        <w:rPr>
+          <w:noProof/>
+        </w:rPr>
+        <w:drawing>
+          <wp:inline distT="0" distB="0" distL="0" distR="0" wp14:anchorId="21547746" wp14:editId="767A0A20">
+            <wp:extent cx="6858000" cy="3430905"/>
+            <wp:effectExtent l="0" t="0" r="0" b="0"/>
+            <wp:docPr id="2047353009" name="Picture 4" descr="A screenshot of a computer&#10;&#10;Description automatically generated"/>
+            <wp:cNvGraphicFramePr>
+              <a:graphicFrameLocks xmlns:a="http://schemas.openxmlformats.org/drawingml/2006/main" noChangeAspect="1"/>
+            </wp:cNvGraphicFramePr>
+            <a:graphic xmlns:a="http://schemas.openxmlformats.org/drawingml/2006/main">
+              <a:graphicData uri="http://schemas.openxmlformats.org/drawingml/2006/picture">
+                <pic:pic xmlns:pic="http://schemas.openxmlformats.org/drawingml/2006/picture">
+                  <pic:nvPicPr>
+                    <pic:cNvPr id="2047353009" name="Picture 4" descr="A screenshot of a computer&#10;&#10;Description automatically generated"/>
+                    <pic:cNvPicPr>
+                      <a:picLocks noChangeAspect="1" noChangeArrowheads="1"/>
+                    </pic:cNvPicPr>
+                  </pic:nvPicPr>
+                  <pic:blipFill>
+                    <a:blip r:embed="rId15">
+                      <a:extLst>
+                        <a:ext uri="{28A0092B-C50C-407E-A947-70E740481C1C}">
+                          <a14:useLocalDpi xmlns:a14="http://schemas.microsoft.com/office/drawing/2010/main" val="0"/>
+                        </a:ext>
+                      </a:extLst>
+                    </a:blip>
+                    <a:srcRect/>
+                    <a:stretch>
+                      <a:fillRect/>
+                    </a:stretch>
+                  </pic:blipFill>
+                  <pic:spPr bwMode="auto">
+                    <a:xfrm>
+                      <a:off x="0" y="0"/>
+                      <a:ext cx="6858000" cy="3430905"/>
+                    </a:xfrm>
+                    <a:prstGeom prst="rect">
+                      <a:avLst/>
+                    </a:prstGeom>
+                    <a:noFill/>
+                    <a:ln>
+                      <a:noFill/>
+                    </a:ln>
+                  </pic:spPr>
+                </pic:pic>
+              </a:graphicData>
+            </a:graphic>
+          </wp:inline>
+        </w:drawing>
+      </w:r>
+    </w:p>
+    <w:p/>
+    <w:p>
+      <w:pPr>
+        <w:pStyle w:val="Heading2"/>
+        <w:rPr>
+          <w:rFonts w:asciiTheme="majorBidi" w:hAnsiTheme="majorBidi"/>
+        </w:rPr>
+      </w:pPr>
+      <w:r>
+        <w:rPr>
+          <w:rFonts w:asciiTheme="majorBidi" w:hAnsiTheme="majorBidi"/>
+        </w:rPr>
+        <w:t>Research Question 2: Challenges</w:t>
+      </w:r>
+    </w:p>
+    <w:p>
+      <w:pPr>
+        <w:pStyle w:val="NormalWeb"/>
+        <w:jc w:val="both"/>
+        <w:rPr>
+          <w:rFonts w:asciiTheme="majorBidi" w:hAnsiTheme="majorBidi" w:cstheme="majorBidi"/>
+        </w:rPr>
+      </w:pPr>
+      <w:r>
+        <w:rPr>
+          <w:rStyle w:val="Strong"/>
+          <w:rFonts w:asciiTheme="majorBidi" w:eastAsiaTheme="majorEastAsia" w:hAnsiTheme="majorBidi" w:cstheme="majorBidi"/>
+        </w:rPr>
+        <w:t>Expected Qualitative Results:</w:t>
+      </w:r>
+    </w:p>
+    <w:p>
+      <w:pPr>
+        <w:numPr>
+          <w:ilvl w:val="0"/>
+          <w:numId w:val="26"/>
+        </w:numPr>
+        <w:spacing w:before="100" w:beforeAutospacing="1" w:after="100" w:afterAutospacing="1" w:line="240" w:lineRule="auto"/>
+        <w:jc w:val="both"/>
+        <w:rPr>
+          <w:rFonts w:asciiTheme="majorBidi" w:hAnsiTheme="majorBidi" w:cstheme="majorBidi"/>
+          <w:sz w:val="24"/>
+          <w:szCs w:val="24"/>
+        </w:rPr>
+      </w:pPr>
+      <w:r>
+        <w:rPr>
+          <w:rStyle w:val="Strong"/>
+          <w:rFonts w:asciiTheme="majorBidi" w:hAnsiTheme="majorBidi" w:cstheme="majorBidi"/>
+          <w:sz w:val="24"/>
+          <w:szCs w:val="24"/>
+        </w:rPr>
+        <w:t>Key Challenges Identified:</w:t>
+      </w:r>
+    </w:p>
+    <w:p>
+      <w:pPr>
+        <w:numPr>
+          <w:ilvl w:val="1"/>
+          <w:numId w:val="26"/>
+        </w:numPr>
+        <w:spacing w:before="100" w:beforeAutospacing="1" w:after="100" w:afterAutospacing="1" w:line="240" w:lineRule="auto"/>
+        <w:jc w:val="both"/>
+        <w:rPr>
+          <w:rFonts w:asciiTheme="majorBidi" w:hAnsiTheme="majorBidi" w:cstheme="majorBidi"/>
+          <w:sz w:val="24"/>
+          <w:szCs w:val="24"/>
+        </w:rPr>
+      </w:pPr>
+      <w:r>
+        <w:rPr>
+          <w:rStyle w:val="Strong"/>
+          <w:rFonts w:asciiTheme="majorBidi" w:hAnsiTheme="majorBidi" w:cstheme="majorBidi"/>
+          <w:sz w:val="24"/>
+          <w:szCs w:val="24"/>
+        </w:rPr>
+        <w:t>Themes:</w:t>
+      </w:r>
+      <w:r>
+        <w:rPr>
+          <w:rFonts w:asciiTheme="majorBidi" w:hAnsiTheme="majorBidi" w:cstheme="majorBidi"/>
+          <w:sz w:val="24"/>
+          <w:szCs w:val="24"/>
+        </w:rPr>
+        <w:t xml:space="preserve"> Technological barriers, funding constraints, resistance to change, skill gaps.</w:t>
+      </w:r>
+    </w:p>
+    <w:p>
+      <w:pPr>
+        <w:numPr>
+          <w:ilvl w:val="1"/>
+          <w:numId w:val="26"/>
+        </w:numPr>
+        <w:spacing w:before="100" w:beforeAutospacing="1" w:after="100" w:afterAutospacing="1" w:line="240" w:lineRule="auto"/>
+        <w:jc w:val="both"/>
+        <w:rPr>
+          <w:rFonts w:asciiTheme="majorBidi" w:hAnsiTheme="majorBidi" w:cstheme="majorBidi"/>
+          <w:sz w:val="24"/>
+          <w:szCs w:val="24"/>
+        </w:rPr>
+      </w:pPr>
+      <w:r>
+        <w:rPr>
+          <w:rStyle w:val="Strong"/>
+          <w:rFonts w:asciiTheme="majorBidi" w:hAnsiTheme="majorBidi" w:cstheme="majorBidi"/>
+          <w:sz w:val="24"/>
+          <w:szCs w:val="24"/>
+        </w:rPr>
+        <w:t>Examples:</w:t>
+      </w:r>
+      <w:r>
+        <w:rPr>
+          <w:rFonts w:asciiTheme="majorBidi" w:hAnsiTheme="majorBidi" w:cstheme="majorBidi"/>
+          <w:sz w:val="24"/>
+          <w:szCs w:val="24"/>
+        </w:rPr>
+        <w:t xml:space="preserve"> Difficulty in integrating new technologies with legacy systems, limited budgets for digital initiatives, reluctance among staff to adopt new processes.</w:t>
+      </w:r>
+    </w:p>
+    <w:p>
+      <w:pPr>
+        <w:numPr>
+          <w:ilvl w:val="0"/>
+          <w:numId w:val="26"/>
+        </w:numPr>
+        <w:spacing w:before="100" w:beforeAutospacing="1" w:after="100" w:afterAutospacing="1" w:line="240" w:lineRule="auto"/>
+        <w:jc w:val="both"/>
+        <w:rPr>
+          <w:rFonts w:asciiTheme="majorBidi" w:hAnsiTheme="majorBidi" w:cstheme="majorBidi"/>
+          <w:sz w:val="24"/>
+          <w:szCs w:val="24"/>
+        </w:rPr>
+      </w:pPr>
+      <w:r>
+        <w:rPr>
+          <w:rStyle w:val="Strong"/>
+          <w:rFonts w:asciiTheme="majorBidi" w:hAnsiTheme="majorBidi" w:cstheme="majorBidi"/>
+          <w:sz w:val="24"/>
+          <w:szCs w:val="24"/>
+        </w:rPr>
+        <w:t>Impact of Challenges:</w:t>
+      </w:r>
+    </w:p>
+    <w:p>
+      <w:pPr>
+        <w:numPr>
+          <w:ilvl w:val="1"/>
+          <w:numId w:val="26"/>
+        </w:numPr>
+        <w:spacing w:before="100" w:beforeAutospacing="1" w:after="100" w:afterAutospacing="1" w:line="240" w:lineRule="auto"/>
+        <w:jc w:val="both"/>
+        <w:rPr>
+          <w:rFonts w:asciiTheme="majorBidi" w:hAnsiTheme="majorBidi" w:cstheme="majorBidi"/>
+          <w:sz w:val="24"/>
+          <w:szCs w:val="24"/>
+        </w:rPr>
+      </w:pPr>
+      <w:r>
+        <w:rPr>
+          <w:rStyle w:val="Strong"/>
+          <w:rFonts w:asciiTheme="majorBidi" w:hAnsiTheme="majorBidi" w:cstheme="majorBidi"/>
+          <w:sz w:val="24"/>
+          <w:szCs w:val="24"/>
+        </w:rPr>
+        <w:t>Themes:</w:t>
+      </w:r>
+      <w:r>
+        <w:rPr>
+          <w:rFonts w:asciiTheme="majorBidi" w:hAnsiTheme="majorBidi" w:cstheme="majorBidi"/>
+          <w:sz w:val="24"/>
+          <w:szCs w:val="24"/>
+        </w:rPr>
+        <w:t xml:space="preserve"> Delays in implementation, increased costs, reduced staff morale.</w:t>
+      </w:r>
+    </w:p>
+    <w:p>
+      <w:pPr>
+        <w:numPr>
+          <w:ilvl w:val="1"/>
+          <w:numId w:val="26"/>
+        </w:numPr>
+        <w:spacing w:before="100" w:beforeAutospacing="1" w:after="100" w:afterAutospacing="1" w:line="240" w:lineRule="auto"/>
+        <w:jc w:val="both"/>
+        <w:rPr>
+          <w:rFonts w:asciiTheme="majorBidi" w:hAnsiTheme="majorBidi" w:cstheme="majorBidi"/>
+          <w:sz w:val="24"/>
+          <w:szCs w:val="24"/>
+        </w:rPr>
+      </w:pPr>
+      <w:r>
+        <w:rPr>
+          <w:rStyle w:val="Strong"/>
+          <w:rFonts w:asciiTheme="majorBidi" w:hAnsiTheme="majorBidi" w:cstheme="majorBidi"/>
+          <w:sz w:val="24"/>
+          <w:szCs w:val="24"/>
+        </w:rPr>
+        <w:t>Examples:</w:t>
+      </w:r>
+      <w:r>
+        <w:rPr>
+          <w:rFonts w:asciiTheme="majorBidi" w:hAnsiTheme="majorBidi" w:cstheme="majorBidi"/>
+          <w:sz w:val="24"/>
+          <w:szCs w:val="24"/>
+        </w:rPr>
+        <w:t xml:space="preserve"> Extended project timelines due to technical issues, higher training costs, lower employee engagement due to resistance to change.</w:t>
+      </w:r>
+    </w:p>
+    <w:p>
+      <w:pPr>
+        <w:pStyle w:val="NormalWeb"/>
+        <w:rPr>
+          <w:rFonts w:asciiTheme="majorBidi" w:hAnsiTheme="majorBidi" w:cstheme="majorBidi"/>
+        </w:rPr>
+      </w:pPr>
+      <w:r>
+        <w:rPr>
+          <w:rStyle w:val="Strong"/>
+          <w:rFonts w:asciiTheme="majorBidi" w:eastAsiaTheme="majorEastAsia" w:hAnsiTheme="majorBidi" w:cstheme="majorBidi"/>
+        </w:rPr>
+        <w:t>Expected Quantitative Results:</w:t>
+      </w:r>
+    </w:p>
+    <w:p>
+      <w:pPr>
+        <w:numPr>
+          <w:ilvl w:val="0"/>
+          <w:numId w:val="27"/>
+        </w:numPr>
+        <w:spacing w:before="100" w:beforeAutospacing="1" w:after="100" w:afterAutospacing="1" w:line="240" w:lineRule="auto"/>
+        <w:jc w:val="both"/>
+        <w:rPr>
+          <w:rFonts w:asciiTheme="majorBidi" w:hAnsiTheme="majorBidi" w:cstheme="majorBidi"/>
+          <w:sz w:val="24"/>
+          <w:szCs w:val="24"/>
+        </w:rPr>
+      </w:pPr>
+      <w:r>
+        <w:rPr>
+          <w:rStyle w:val="Strong"/>
+          <w:rFonts w:asciiTheme="majorBidi" w:hAnsiTheme="majorBidi" w:cstheme="majorBidi"/>
+          <w:sz w:val="24"/>
+          <w:szCs w:val="24"/>
+        </w:rPr>
+        <w:t>Survey Data:</w:t>
+      </w:r>
+    </w:p>
+    <w:p>
+      <w:pPr>
+        <w:numPr>
+          <w:ilvl w:val="1"/>
+          <w:numId w:val="27"/>
+        </w:numPr>
+        <w:spacing w:before="100" w:beforeAutospacing="1" w:after="100" w:afterAutospacing="1" w:line="240" w:lineRule="auto"/>
+        <w:jc w:val="both"/>
+        <w:rPr>
+          <w:rFonts w:asciiTheme="majorBidi" w:hAnsiTheme="majorBidi" w:cstheme="majorBidi"/>
+          <w:sz w:val="24"/>
+          <w:szCs w:val="24"/>
+        </w:rPr>
+      </w:pPr>
+      <w:r>
+        <w:rPr>
+          <w:rStyle w:val="Strong"/>
+          <w:rFonts w:asciiTheme="majorBidi" w:hAnsiTheme="majorBidi" w:cstheme="majorBidi"/>
+          <w:sz w:val="24"/>
+          <w:szCs w:val="24"/>
+        </w:rPr>
+        <w:t>Descriptive Statistics:</w:t>
+      </w:r>
+      <w:r>
+        <w:rPr>
+          <w:rFonts w:asciiTheme="majorBidi" w:hAnsiTheme="majorBidi" w:cstheme="majorBidi"/>
+          <w:sz w:val="24"/>
+          <w:szCs w:val="24"/>
+        </w:rPr>
+        <w:t xml:space="preserve"> High frequency and severity ratings for challenges such as technological integration (average severity rating of 4+ on a 5-point scale) and funding issues.</w:t>
+      </w:r>
+    </w:p>
+    <w:p>
+      <w:pPr>
+        <w:numPr>
+          <w:ilvl w:val="1"/>
+          <w:numId w:val="27"/>
+        </w:numPr>
+        <w:spacing w:before="100" w:beforeAutospacing="1" w:after="100" w:afterAutospacing="1" w:line="240" w:lineRule="auto"/>
+        <w:jc w:val="both"/>
+        <w:rPr>
+          <w:rFonts w:asciiTheme="majorBidi" w:hAnsiTheme="majorBidi" w:cstheme="majorBidi"/>
+          <w:sz w:val="24"/>
+          <w:szCs w:val="24"/>
+        </w:rPr>
+      </w:pPr>
+      <w:r>
+        <w:rPr>
+          <w:rStyle w:val="Strong"/>
+          <w:rFonts w:asciiTheme="majorBidi" w:hAnsiTheme="majorBidi" w:cstheme="majorBidi"/>
+          <w:sz w:val="24"/>
+          <w:szCs w:val="24"/>
+        </w:rPr>
+        <w:t>Cluster Analysis:</w:t>
+      </w:r>
+      <w:r>
+        <w:rPr>
+          <w:rFonts w:asciiTheme="majorBidi" w:hAnsiTheme="majorBidi" w:cstheme="majorBidi"/>
+          <w:sz w:val="24"/>
+          <w:szCs w:val="24"/>
+        </w:rPr>
+        <w:t xml:space="preserve"> Groups of institutions facing similar sets of challenges, e.g., smaller institutions facing more severe funding issues compared to larger ones.</w:t>
+      </w:r>
+    </w:p>
+    <w:p>
+      <w:pPr>
+        <w:numPr>
+          <w:ilvl w:val="1"/>
+          <w:numId w:val="27"/>
+        </w:numPr>
+        <w:spacing w:before="100" w:beforeAutospacing="1" w:after="100" w:afterAutospacing="1" w:line="240" w:lineRule="auto"/>
+        <w:jc w:val="both"/>
+        <w:rPr>
+          <w:rFonts w:asciiTheme="majorBidi" w:hAnsiTheme="majorBidi" w:cstheme="majorBidi"/>
+          <w:sz w:val="24"/>
+          <w:szCs w:val="24"/>
+        </w:rPr>
+      </w:pPr>
+      <w:r>
+        <w:rPr>
+          <w:rStyle w:val="Strong"/>
+          <w:rFonts w:asciiTheme="majorBidi" w:hAnsiTheme="majorBidi" w:cstheme="majorBidi"/>
+          <w:sz w:val="24"/>
+          <w:szCs w:val="24"/>
+        </w:rPr>
+        <w:t>Comparative Analysis:</w:t>
+      </w:r>
+      <w:r>
+        <w:rPr>
+          <w:rFonts w:asciiTheme="majorBidi" w:hAnsiTheme="majorBidi" w:cstheme="majorBidi"/>
+          <w:sz w:val="24"/>
+          <w:szCs w:val="24"/>
+        </w:rPr>
+        <w:t xml:space="preserve"> Museums reporting more technological barriers compared to theaters, which report more resistance to change.</w:t>
+      </w:r>
+    </w:p>
+    <w:p>
+      <w:pPr>
+        <w:pStyle w:val="Heading2"/>
+        <w:rPr>
+          <w:rFonts w:asciiTheme="majorBidi" w:hAnsiTheme="majorBidi"/>
+        </w:rPr>
+      </w:pPr>
+      <w:r>
+        <w:rPr>
+          <w:rFonts w:asciiTheme="majorBidi" w:hAnsiTheme="majorBidi"/>
+        </w:rPr>
+        <w:t>Research Question 3: Opportunities</w:t>
+      </w:r>
+    </w:p>
+    <w:p>
+      <w:pPr>
+        <w:pStyle w:val="NormalWeb"/>
+        <w:jc w:val="both"/>
+        <w:rPr>
+          <w:rFonts w:asciiTheme="majorBidi" w:hAnsiTheme="majorBidi" w:cstheme="majorBidi"/>
+        </w:rPr>
+      </w:pPr>
+      <w:r>
+        <w:rPr>
+          <w:rStyle w:val="Strong"/>
+          <w:rFonts w:asciiTheme="majorBidi" w:eastAsiaTheme="majorEastAsia" w:hAnsiTheme="majorBidi" w:cstheme="majorBidi"/>
+        </w:rPr>
+        <w:t>Expected Qualitative Results:</w:t>
+      </w:r>
+    </w:p>
+    <w:p>
+      <w:pPr>
+        <w:numPr>
+          <w:ilvl w:val="0"/>
+          <w:numId w:val="28"/>
+        </w:numPr>
+        <w:spacing w:before="100" w:beforeAutospacing="1" w:after="100" w:afterAutospacing="1" w:line="240" w:lineRule="auto"/>
+        <w:jc w:val="both"/>
+        <w:rPr>
+          <w:rFonts w:asciiTheme="majorBidi" w:hAnsiTheme="majorBidi" w:cstheme="majorBidi"/>
+          <w:sz w:val="24"/>
+          <w:szCs w:val="24"/>
+        </w:rPr>
+      </w:pPr>
+      <w:r>
+        <w:rPr>
+          <w:rStyle w:val="Strong"/>
+          <w:rFonts w:asciiTheme="majorBidi" w:hAnsiTheme="majorBidi" w:cstheme="majorBidi"/>
+          <w:sz w:val="24"/>
+          <w:szCs w:val="24"/>
+        </w:rPr>
+        <w:t>Enhanced Diversity and Equal Opportunity:</w:t>
+      </w:r>
+    </w:p>
+    <w:p>
+      <w:pPr>
+        <w:numPr>
+          <w:ilvl w:val="1"/>
+          <w:numId w:val="28"/>
+        </w:numPr>
+        <w:spacing w:before="100" w:beforeAutospacing="1" w:after="100" w:afterAutospacing="1" w:line="240" w:lineRule="auto"/>
+        <w:jc w:val="both"/>
+        <w:rPr>
+          <w:rFonts w:asciiTheme="majorBidi" w:hAnsiTheme="majorBidi" w:cstheme="majorBidi"/>
+          <w:sz w:val="24"/>
+          <w:szCs w:val="24"/>
+        </w:rPr>
+      </w:pPr>
+      <w:r>
+        <w:rPr>
+          <w:rStyle w:val="Strong"/>
+          <w:rFonts w:asciiTheme="majorBidi" w:hAnsiTheme="majorBidi" w:cstheme="majorBidi"/>
+          <w:sz w:val="24"/>
+          <w:szCs w:val="24"/>
+        </w:rPr>
+        <w:t>Themes:</w:t>
+      </w:r>
+      <w:r>
+        <w:rPr>
+          <w:rFonts w:asciiTheme="majorBidi" w:hAnsiTheme="majorBidi" w:cstheme="majorBidi"/>
+          <w:sz w:val="24"/>
+          <w:szCs w:val="24"/>
+        </w:rPr>
+        <w:t xml:space="preserve"> Inclusive digital content, accessible platforms, diverse hiring practices.</w:t>
+      </w:r>
+    </w:p>
+    <w:p>
+      <w:pPr>
+        <w:numPr>
+          <w:ilvl w:val="1"/>
+          <w:numId w:val="28"/>
+        </w:numPr>
+        <w:spacing w:before="100" w:beforeAutospacing="1" w:after="100" w:afterAutospacing="1" w:line="240" w:lineRule="auto"/>
+        <w:jc w:val="both"/>
+        <w:rPr>
+          <w:rFonts w:asciiTheme="majorBidi" w:hAnsiTheme="majorBidi" w:cstheme="majorBidi"/>
+          <w:sz w:val="24"/>
+          <w:szCs w:val="24"/>
+        </w:rPr>
+      </w:pPr>
+      <w:r>
+        <w:rPr>
+          <w:rStyle w:val="Strong"/>
+          <w:rFonts w:asciiTheme="majorBidi" w:hAnsiTheme="majorBidi" w:cstheme="majorBidi"/>
+          <w:sz w:val="24"/>
+          <w:szCs w:val="24"/>
+        </w:rPr>
+        <w:t>Examples:</w:t>
+      </w:r>
+      <w:r>
+        <w:rPr>
+          <w:rFonts w:asciiTheme="majorBidi" w:hAnsiTheme="majorBidi" w:cstheme="majorBidi"/>
+          <w:sz w:val="24"/>
+          <w:szCs w:val="24"/>
+        </w:rPr>
+        <w:t xml:space="preserve"> Multilingual websites, online exhibits highlighting diverse cultures, remote work opportunities increasing staff diversity.</w:t>
+      </w:r>
+    </w:p>
+    <w:p>
+      <w:pPr>
+        <w:numPr>
+          <w:ilvl w:val="0"/>
+          <w:numId w:val="28"/>
+        </w:numPr>
+        <w:spacing w:before="100" w:beforeAutospacing="1" w:after="100" w:afterAutospacing="1" w:line="240" w:lineRule="auto"/>
+        <w:jc w:val="both"/>
+        <w:rPr>
+          <w:rFonts w:asciiTheme="majorBidi" w:hAnsiTheme="majorBidi" w:cstheme="majorBidi"/>
+          <w:sz w:val="24"/>
+          <w:szCs w:val="24"/>
+        </w:rPr>
+      </w:pPr>
+      <w:r>
+        <w:rPr>
+          <w:rStyle w:val="Strong"/>
+          <w:rFonts w:asciiTheme="majorBidi" w:hAnsiTheme="majorBidi" w:cstheme="majorBidi"/>
+          <w:sz w:val="24"/>
+          <w:szCs w:val="24"/>
+        </w:rPr>
+        <w:t>Specific Initiatives:</w:t>
+      </w:r>
+    </w:p>
+    <w:p>
+      <w:pPr>
+        <w:numPr>
+          <w:ilvl w:val="1"/>
+          <w:numId w:val="28"/>
+        </w:numPr>
+        <w:spacing w:before="100" w:beforeAutospacing="1" w:after="100" w:afterAutospacing="1" w:line="240" w:lineRule="auto"/>
+        <w:jc w:val="both"/>
+        <w:rPr>
+          <w:rFonts w:asciiTheme="majorBidi" w:hAnsiTheme="majorBidi" w:cstheme="majorBidi"/>
+          <w:sz w:val="24"/>
+          <w:szCs w:val="24"/>
+        </w:rPr>
+      </w:pPr>
+      <w:r>
+        <w:rPr>
+          <w:rStyle w:val="Strong"/>
+          <w:rFonts w:asciiTheme="majorBidi" w:hAnsiTheme="majorBidi" w:cstheme="majorBidi"/>
+          <w:sz w:val="24"/>
+          <w:szCs w:val="24"/>
+        </w:rPr>
+        <w:t>Themes:</w:t>
+      </w:r>
+      <w:r>
+        <w:rPr>
+          <w:rFonts w:asciiTheme="majorBidi" w:hAnsiTheme="majorBidi" w:cstheme="majorBidi"/>
+          <w:sz w:val="24"/>
+          <w:szCs w:val="24"/>
+        </w:rPr>
+        <w:t xml:space="preserve"> Programs promoting diversity, training for inclusive practices, partnerships with diverse communities.</w:t>
+      </w:r>
+    </w:p>
+    <w:p>
+      <w:pPr>
+        <w:numPr>
+          <w:ilvl w:val="1"/>
+          <w:numId w:val="28"/>
+        </w:numPr>
+        <w:spacing w:before="100" w:beforeAutospacing="1" w:after="100" w:afterAutospacing="1" w:line="240" w:lineRule="auto"/>
+        <w:jc w:val="both"/>
+        <w:rPr>
+          <w:rFonts w:asciiTheme="majorBidi" w:hAnsiTheme="majorBidi" w:cstheme="majorBidi"/>
+          <w:sz w:val="24"/>
+          <w:szCs w:val="24"/>
+        </w:rPr>
+      </w:pPr>
+      <w:r>
+        <w:rPr>
+          <w:rStyle w:val="Strong"/>
+          <w:rFonts w:asciiTheme="majorBidi" w:hAnsiTheme="majorBidi" w:cstheme="majorBidi"/>
+          <w:sz w:val="24"/>
+          <w:szCs w:val="24"/>
+        </w:rPr>
+        <w:t>Examples:</w:t>
+      </w:r>
+      <w:r>
+        <w:rPr>
+          <w:rFonts w:asciiTheme="majorBidi" w:hAnsiTheme="majorBidi" w:cstheme="majorBidi"/>
+          <w:sz w:val="24"/>
+          <w:szCs w:val="24"/>
+        </w:rPr>
+        <w:t xml:space="preserve"> Digital storytelling projects with underrepresented groups, inclusive design workshops for staff, collaborations with community organizations.</w:t>
+      </w:r>
+    </w:p>
+    <w:p>
+      <w:pPr>
+        <w:pStyle w:val="NormalWeb"/>
+        <w:jc w:val="both"/>
+        <w:rPr>
+          <w:rFonts w:asciiTheme="majorBidi" w:hAnsiTheme="majorBidi" w:cstheme="majorBidi"/>
+        </w:rPr>
+      </w:pPr>
+      <w:r>
+        <w:rPr>
+          <w:rStyle w:val="Strong"/>
+          <w:rFonts w:asciiTheme="majorBidi" w:eastAsiaTheme="majorEastAsia" w:hAnsiTheme="majorBidi" w:cstheme="majorBidi"/>
+        </w:rPr>
+        <w:t>Expected Quantitative Results:</w:t>
+      </w:r>
+    </w:p>
+    <w:p>
+      <w:pPr>
+        <w:numPr>
+          <w:ilvl w:val="0"/>
+          <w:numId w:val="29"/>
+        </w:numPr>
+        <w:spacing w:before="100" w:beforeAutospacing="1" w:after="100" w:afterAutospacing="1" w:line="240" w:lineRule="auto"/>
+        <w:jc w:val="both"/>
+        <w:rPr>
+          <w:rFonts w:asciiTheme="majorBidi" w:hAnsiTheme="majorBidi" w:cstheme="majorBidi"/>
+          <w:sz w:val="24"/>
+          <w:szCs w:val="24"/>
+        </w:rPr>
+      </w:pPr>
+      <w:r>
+        <w:rPr>
+          <w:rStyle w:val="Strong"/>
+          <w:rFonts w:asciiTheme="majorBidi" w:hAnsiTheme="majorBidi" w:cstheme="majorBidi"/>
+          <w:sz w:val="24"/>
+          <w:szCs w:val="24"/>
+        </w:rPr>
+        <w:t>Survey Data:</w:t>
+      </w:r>
+    </w:p>
+    <w:p>
+      <w:pPr>
+        <w:numPr>
+          <w:ilvl w:val="1"/>
+          <w:numId w:val="29"/>
+        </w:numPr>
+        <w:spacing w:before="100" w:beforeAutospacing="1" w:after="100" w:afterAutospacing="1" w:line="240" w:lineRule="auto"/>
+        <w:jc w:val="both"/>
+        <w:rPr>
+          <w:rFonts w:asciiTheme="majorBidi" w:hAnsiTheme="majorBidi" w:cstheme="majorBidi"/>
+          <w:sz w:val="24"/>
+          <w:szCs w:val="24"/>
+        </w:rPr>
+      </w:pPr>
+      <w:r>
+        <w:rPr>
+          <w:rStyle w:val="Strong"/>
+          <w:rFonts w:asciiTheme="majorBidi" w:hAnsiTheme="majorBidi" w:cstheme="majorBidi"/>
+          <w:sz w:val="24"/>
+          <w:szCs w:val="24"/>
+        </w:rPr>
+        <w:t>Descriptive Statistics:</w:t>
+      </w:r>
+      <w:r>
+        <w:rPr>
+          <w:rFonts w:asciiTheme="majorBidi" w:hAnsiTheme="majorBidi" w:cstheme="majorBidi"/>
+          <w:sz w:val="24"/>
+          <w:szCs w:val="24"/>
+        </w:rPr>
+        <w:t xml:space="preserve"> Positive ratings for factors enhancing diversity and equal opportunity (average ratings of 4+ on a 5-point scale).</w:t>
+      </w:r>
+    </w:p>
+    <w:p>
+      <w:pPr>
+        <w:numPr>
+          <w:ilvl w:val="1"/>
+          <w:numId w:val="29"/>
+        </w:numPr>
+        <w:spacing w:before="100" w:beforeAutospacing="1" w:after="100" w:afterAutospacing="1" w:line="240" w:lineRule="auto"/>
+        <w:jc w:val="both"/>
+        <w:rPr>
+          <w:rFonts w:asciiTheme="majorBidi" w:hAnsiTheme="majorBidi" w:cstheme="majorBidi"/>
+          <w:sz w:val="24"/>
+          <w:szCs w:val="24"/>
+        </w:rPr>
+      </w:pPr>
+      <w:r>
+        <w:rPr>
+          <w:rStyle w:val="Strong"/>
+          <w:rFonts w:asciiTheme="majorBidi" w:hAnsiTheme="majorBidi" w:cstheme="majorBidi"/>
+          <w:sz w:val="24"/>
+          <w:szCs w:val="24"/>
+        </w:rPr>
+        <w:t>Correlation Analysis:</w:t>
+      </w:r>
+      <w:r>
+        <w:rPr>
+          <w:rFonts w:asciiTheme="majorBidi" w:hAnsiTheme="majorBidi" w:cstheme="majorBidi"/>
+          <w:sz w:val="24"/>
+          <w:szCs w:val="24"/>
+        </w:rPr>
+        <w:t xml:space="preserve"> Strong positive correlations (r &gt; 0.5) between digital transformation initiatives and improvements in diversity metrics.</w:t>
+      </w:r>
+    </w:p>
+    <w:p>
+      <w:pPr>
+        <w:numPr>
+          <w:ilvl w:val="1"/>
+          <w:numId w:val="29"/>
+        </w:numPr>
+        <w:spacing w:before="100" w:beforeAutospacing="1" w:after="100" w:afterAutospacing="1" w:line="240" w:lineRule="auto"/>
+        <w:jc w:val="both"/>
+        <w:rPr>
+          <w:rFonts w:asciiTheme="majorBidi" w:hAnsiTheme="majorBidi" w:cstheme="majorBidi"/>
+          <w:sz w:val="24"/>
+          <w:szCs w:val="24"/>
+        </w:rPr>
+      </w:pPr>
+      <w:r>
+        <w:rPr>
+          <w:rStyle w:val="Strong"/>
+          <w:rFonts w:asciiTheme="majorBidi" w:hAnsiTheme="majorBidi" w:cstheme="majorBidi"/>
+          <w:sz w:val="24"/>
+          <w:szCs w:val="24"/>
+        </w:rPr>
+        <w:t>Regression Analysis:</w:t>
+      </w:r>
+      <w:r>
+        <w:rPr>
+          <w:rFonts w:asciiTheme="majorBidi" w:hAnsiTheme="majorBidi" w:cstheme="majorBidi"/>
+          <w:sz w:val="24"/>
+          <w:szCs w:val="24"/>
+        </w:rPr>
+        <w:t xml:space="preserve"> Digital initiatives explaining a significant portion of the variance in diversity outcomes (R² &gt; 0.4).</w:t>
+      </w:r>
+    </w:p>
+    <w:p>
+      <w:pPr>
+        <w:numPr>
+          <w:ilvl w:val="0"/>
+          <w:numId w:val="29"/>
+        </w:numPr>
+        <w:spacing w:before="100" w:beforeAutospacing="1" w:after="100" w:afterAutospacing="1" w:line="240" w:lineRule="auto"/>
+        <w:jc w:val="both"/>
+        <w:rPr>
+          <w:rFonts w:asciiTheme="majorBidi" w:hAnsiTheme="majorBidi" w:cstheme="majorBidi"/>
+          <w:sz w:val="24"/>
+          <w:szCs w:val="24"/>
+        </w:rPr>
+      </w:pPr>
+      <w:r>
+        <w:rPr>
+          <w:rStyle w:val="Strong"/>
+          <w:rFonts w:asciiTheme="majorBidi" w:hAnsiTheme="majorBidi" w:cstheme="majorBidi"/>
+          <w:sz w:val="24"/>
+          <w:szCs w:val="24"/>
+        </w:rPr>
+        <w:t>Diversity Metrics Analysis:</w:t>
+      </w:r>
+    </w:p>
+    <w:p>
+      <w:pPr>
+        <w:numPr>
+          <w:ilvl w:val="1"/>
+          <w:numId w:val="29"/>
+        </w:numPr>
+        <w:spacing w:before="100" w:beforeAutospacing="1" w:after="100" w:afterAutospacing="1" w:line="240" w:lineRule="auto"/>
+        <w:jc w:val="both"/>
+        <w:rPr>
+          <w:rFonts w:asciiTheme="majorBidi" w:hAnsiTheme="majorBidi" w:cstheme="majorBidi"/>
+          <w:sz w:val="24"/>
+          <w:szCs w:val="24"/>
+        </w:rPr>
+      </w:pPr>
+      <w:r>
+        <w:rPr>
+          <w:rStyle w:val="Strong"/>
+          <w:rFonts w:asciiTheme="majorBidi" w:hAnsiTheme="majorBidi" w:cstheme="majorBidi"/>
+          <w:sz w:val="24"/>
+          <w:szCs w:val="24"/>
+        </w:rPr>
+        <w:t>Comparative Analysis:</w:t>
+      </w:r>
+      <w:r>
+        <w:rPr>
+          <w:rFonts w:asciiTheme="majorBidi" w:hAnsiTheme="majorBidi" w:cstheme="majorBidi"/>
+          <w:sz w:val="24"/>
+          <w:szCs w:val="24"/>
+        </w:rPr>
+        <w:t xml:space="preserve"> Significant increases in diversity metrics (e.g., gender diversity, ethnic diversity) post-digital transformation (p &lt; 0.05).</w:t>
+      </w:r>
+    </w:p>
+    <w:p>
+      <w:pPr>
+        <w:numPr>
+          <w:ilvl w:val="1"/>
+          <w:numId w:val="29"/>
+        </w:numPr>
+        <w:spacing w:before="100" w:beforeAutospacing="1" w:after="100" w:afterAutospacing="1" w:line="240" w:lineRule="auto"/>
+        <w:jc w:val="both"/>
+        <w:rPr>
+          <w:rFonts w:asciiTheme="majorBidi" w:hAnsiTheme="majorBidi" w:cstheme="majorBidi"/>
+          <w:sz w:val="24"/>
+          <w:szCs w:val="24"/>
+        </w:rPr>
+      </w:pPr>
+      <w:r>
+        <w:rPr>
+          <w:rStyle w:val="Strong"/>
+          <w:rFonts w:asciiTheme="majorBidi" w:hAnsiTheme="majorBidi" w:cstheme="majorBidi"/>
+          <w:sz w:val="24"/>
+          <w:szCs w:val="24"/>
+        </w:rPr>
+        <w:t>Visualization:</w:t>
+      </w:r>
+      <w:r>
+        <w:rPr>
+          <w:rFonts w:asciiTheme="majorBidi" w:hAnsiTheme="majorBidi" w:cstheme="majorBidi"/>
+          <w:sz w:val="24"/>
+          <w:szCs w:val="24"/>
+        </w:rPr>
+        <w:t xml:space="preserve"> Clear upward trends in diversity and inclusion metrics illustrated through bar charts and scatter plots.</w:t>
+      </w:r>
+    </w:p>
+    <w:p>
+      <w:pPr>
+        <w:pStyle w:val="Heading2"/>
+        <w:rPr>
+          <w:rFonts w:asciiTheme="majorBidi" w:hAnsiTheme="majorBidi"/>
+        </w:rPr>
+      </w:pPr>
+      <w:r>
+        <w:rPr>
+          <w:rFonts w:asciiTheme="majorBidi" w:hAnsiTheme="majorBidi"/>
+        </w:rPr>
+        <w:t>Summary of Expected Results</w:t>
       </w:r>
     </w:p>
     <w:p>
@@ -10382,13 +11288,121 @@
           <w:rStyle w:val="Strong"/>
           <w:rFonts w:asciiTheme="majorBidi" w:eastAsiaTheme="majorEastAsia" w:hAnsiTheme="majorBidi" w:cstheme="majorBidi"/>
         </w:rPr>
-        <w:t>Opportunities:</w:t>
+        <w:t>Performance:</w:t>
       </w:r>
       <w:r>
         <w:rPr>
           <w:rStyle w:val="Strong"/>
           <w:rFonts w:asciiTheme="majorBidi" w:eastAsiaTheme="majorEastAsia" w:hAnsiTheme="majorBidi" w:cstheme="majorBidi"/>
         </w:rPr>
+        <w:t xml:space="preserve"> </w:t>
+      </w:r>
+      <w:r>
+        <w:rPr>
+          <w:rStyle w:val="Strong"/>
+          <w:rFonts w:asciiTheme="majorBidi" w:eastAsiaTheme="majorEastAsia" w:hAnsiTheme="majorBidi" w:cstheme="majorBidi"/>
+          <w:b w:val="0"/>
+          <w:bCs w:val="0"/>
+        </w:rPr>
+        <w:t>d</w:t>
+      </w:r>
+      <w:r>
+        <w:rPr>
+          <w:rFonts w:asciiTheme="majorBidi" w:hAnsiTheme="majorBidi" w:cstheme="majorBidi"/>
+        </w:rPr>
+        <w:t>igital transformation enhances both efficiency and effectiveness of cultural institutions, leading to improved visitor engagement, revenue growth, and operational cost savings.</w:t>
+      </w:r>
+      <w:r>
+        <w:rPr>
+          <w:rFonts w:asciiTheme="majorBidi" w:hAnsiTheme="majorBidi" w:cstheme="majorBidi"/>
+        </w:rPr>
+        <w:tab/>
+      </w:r>
+      <w:r>
+        <w:rPr>
+          <w:rFonts w:asciiTheme="majorBidi" w:hAnsiTheme="majorBidi" w:cstheme="majorBidi"/>
+        </w:rPr>
+        <w:br/>
+      </w:r>
+    </w:p>
+    <w:p>
+      <w:pPr>
+        <w:pStyle w:val="NormalWeb"/>
+        <w:numPr>
+          <w:ilvl w:val="0"/>
+          <w:numId w:val="30"/>
+        </w:numPr>
+        <w:jc w:val="both"/>
+        <w:rPr>
+          <w:rFonts w:asciiTheme="majorBidi" w:hAnsiTheme="majorBidi" w:cstheme="majorBidi"/>
+        </w:rPr>
+      </w:pPr>
+      <w:r>
+        <w:rPr>
+          <w:rStyle w:val="Strong"/>
+          <w:rFonts w:asciiTheme="majorBidi" w:eastAsiaTheme="majorEastAsia" w:hAnsiTheme="majorBidi" w:cstheme="majorBidi"/>
+        </w:rPr>
+        <w:t>Challenges:</w:t>
+      </w:r>
+      <w:r>
+        <w:rPr>
+          <w:rStyle w:val="Strong"/>
+          <w:rFonts w:asciiTheme="majorBidi" w:eastAsiaTheme="majorEastAsia" w:hAnsiTheme="majorBidi" w:cstheme="majorBidi"/>
+        </w:rPr>
+        <w:t xml:space="preserve"> </w:t>
+      </w:r>
+      <w:r>
+        <w:rPr>
+          <w:rStyle w:val="Strong"/>
+          <w:rFonts w:asciiTheme="majorBidi" w:eastAsiaTheme="majorEastAsia" w:hAnsiTheme="majorBidi" w:cstheme="majorBidi"/>
+          <w:b w:val="0"/>
+          <w:bCs w:val="0"/>
+        </w:rPr>
+        <w:t>k</w:t>
+      </w:r>
+      <w:r>
+        <w:rPr>
+          <w:rFonts w:asciiTheme="majorBidi" w:hAnsiTheme="majorBidi" w:cstheme="majorBidi"/>
+        </w:rPr>
+        <w:t>ey challenges include technological barriers, funding constraints, resistance to change, and skill gaps. These challenges can delay implementation, increase costs, and reduce staff morale.</w:t>
+      </w:r>
+      <w:r>
+        <w:rPr>
+          <w:rFonts w:asciiTheme="majorBidi" w:hAnsiTheme="majorBidi" w:cstheme="majorBidi"/>
+        </w:rPr>
+        <w:tab/>
+      </w:r>
+      <w:r>
+        <w:rPr>
+          <w:rFonts w:asciiTheme="majorBidi" w:hAnsiTheme="majorBidi" w:cstheme="majorBidi"/>
+        </w:rPr>
+        <w:br/>
+      </w:r>
+    </w:p>
+    <w:p>
+      <w:pPr>
+        <w:pStyle w:val="NormalWeb"/>
+        <w:numPr>
+          <w:ilvl w:val="0"/>
+          <w:numId w:val="30"/>
+        </w:numPr>
+        <w:jc w:val="both"/>
+        <w:rPr>
+          <w:rFonts w:asciiTheme="majorBidi" w:hAnsiTheme="majorBidi" w:cstheme="majorBidi"/>
+        </w:rPr>
+      </w:pPr>
+      <w:r>
+        <w:rPr>
+          <w:rStyle w:val="Strong"/>
+          <w:rFonts w:asciiTheme="majorBidi" w:eastAsiaTheme="majorEastAsia" w:hAnsiTheme="majorBidi" w:cstheme="majorBidi"/>
+        </w:rPr>
+        <w:t>Opportunities:</w:t>
+      </w:r>
+      <w:r>
+        <w:rPr>
+          <w:rStyle w:val="Strong"/>
+          <w:rFonts w:asciiTheme="majorBidi" w:eastAsiaTheme="majorEastAsia" w:hAnsiTheme="majorBidi" w:cstheme="majorBidi"/>
+        </w:rPr>
         <w:t xml:space="preserve"> d</w:t>
       </w:r>
       <w:r>
@@ -12137,7 +13151,7 @@
         </w:numPr>
         <w:ind w:left="432" w:hanging="432"/>
       </w:pPr>
-      <w:bookmarkStart w:id="18" w:name="outline-of-contribution"/>
+      <w:bookmarkStart w:id="23" w:name="outline-of-contribution"/>
       <w:bookmarkEnd w:id="16"/>
       <w:r>
         <w:t>Bibliography</w:t>
@@ -13558,7 +14572,7 @@
       <w:bookmarkEnd w:id="0"/>
       <w:bookmarkEnd w:id="4"/>
       <w:bookmarkEnd w:id="17"/>
-      <w:bookmarkEnd w:id="18"/>
+      <w:bookmarkEnd w:id="23"/>
     </w:p>
     <w:p>
       <w:pPr>
@@ -13569,8 +14583,8 @@
         </w:numPr>
         <w:ind w:left="432" w:hanging="432"/>
       </w:pPr>
-      <w:bookmarkStart w:id="19" w:name="_Appendix"/>
-      <w:bookmarkEnd w:id="19"/>
+      <w:bookmarkStart w:id="24" w:name="_Appendix"/>
+      <w:bookmarkEnd w:id="24"/>
       <w:r>
         <w:t>Appendix</w:t>
       </w:r>
@@ -13593,11 +14607,6 @@
           <w:noProof/>
         </w:rPr>
         <w:br/>
-      </w:r>
-      <w:r>
-        <w:rPr>
-          <w:noProof/>
-        </w:rPr>
         <w:t xml:space="preserve">Quantitative Data Analysis </w:t>
       </w:r>
       <w:r>
@@ -13605,11 +14614,6 @@
           <w:noProof/>
         </w:rPr>
         <w:br/>
-      </w:r>
-      <w:r>
-        <w:rPr>
-          <w:noProof/>
-        </w:rPr>
         <w:t>T-Test: One-sample t-test , Two-sample t-test, Paired t-test , and Welch's t-test  in Python</w:t>
       </w:r>
       <w:r>
@@ -13618,7 +14622,7 @@
         </w:rPr>
         <w:br/>
       </w:r>
-      <w:hyperlink r:id="rId12" w:history="1">
+      <w:hyperlink r:id="rId16" w:history="1">
         <w:r>
           <w:rPr>
             <w:rStyle w:val="Hyperlink"/>
@@ -13638,6 +14642,59 @@
           <w:noProof/>
         </w:rPr>
         <w:t>By Heider Jeffer</w:t>
+      </w:r>
+      <w:r>
+        <w:rPr>
+          <w:noProof/>
+        </w:rPr>
+        <w:drawing>
+          <wp:inline distT="0" distB="0" distL="0" distR="0" wp14:anchorId="5C12A9D4" wp14:editId="27CE00FC">
+            <wp:extent cx="6858000" cy="3427095"/>
+            <wp:effectExtent l="0" t="0" r="0" b="0"/>
+            <wp:docPr id="1710333373" name="Picture 1" descr="A screenshot of a computer&#10;&#10;Description automatically generated"/>
+            <wp:cNvGraphicFramePr>
+              <a:graphicFrameLocks xmlns:a="http://schemas.openxmlformats.org/drawingml/2006/main" noChangeAspect="1"/>
+            </wp:cNvGraphicFramePr>
+            <a:graphic xmlns:a="http://schemas.openxmlformats.org/drawingml/2006/main">
+              <a:graphicData uri="http://schemas.openxmlformats.org/drawingml/2006/picture">
+                <pic:pic xmlns:pic="http://schemas.openxmlformats.org/drawingml/2006/picture">
+                  <pic:nvPicPr>
+                    <pic:cNvPr id="1710333373" name="Picture 1" descr="A screenshot of a computer&#10;&#10;Description automatically generated"/>
+                    <pic:cNvPicPr>
+                      <a:picLocks noChangeAspect="1" noChangeArrowheads="1"/>
+                    </pic:cNvPicPr>
+                  </pic:nvPicPr>
+                  <pic:blipFill>
+                    <a:blip r:embed="rId14">
+                      <a:extLst>
+                        <a:ext uri="{28A0092B-C50C-407E-A947-70E740481C1C}">
+                          <a14:useLocalDpi xmlns:a14="http://schemas.microsoft.com/office/drawing/2010/main" val="0"/>
+                        </a:ext>
+                      </a:extLst>
+                    </a:blip>
+                    <a:srcRect/>
+                    <a:stretch>
+                      <a:fillRect/>
+                    </a:stretch>
+                  </pic:blipFill>
+                  <pic:spPr bwMode="auto">
+                    <a:xfrm>
+                      <a:off x="0" y="0"/>
+                      <a:ext cx="6858000" cy="3427095"/>
+                    </a:xfrm>
+                    <a:prstGeom prst="rect">
+                      <a:avLst/>
+                    </a:prstGeom>
+                    <a:noFill/>
+                    <a:ln>
+                      <a:noFill/>
+                    </a:ln>
+                  </pic:spPr>
+                </pic:pic>
+              </a:graphicData>
+            </a:graphic>
+          </wp:inline>
+        </w:drawing>
       </w:r>
     </w:p>
     <w:p>
@@ -13666,7 +14723,7 @@
                     </pic:cNvPicPr>
                   </pic:nvPicPr>
                   <pic:blipFill>
-                    <a:blip r:embed="rId13">
+                    <a:blip r:embed="rId17">
                       <a:extLst>
                         <a:ext uri="{28A0092B-C50C-407E-A947-70E740481C1C}">
                           <a14:useLocalDpi xmlns:a14="http://schemas.microsoft.com/office/drawing/2010/main" val="0"/>
@@ -13724,7 +14781,7 @@
                     </pic:cNvPicPr>
                   </pic:nvPicPr>
                   <pic:blipFill>
-                    <a:blip r:embed="rId14">
+                    <a:blip r:embed="rId18">
                       <a:extLst>
                         <a:ext uri="{28A0092B-C50C-407E-A947-70E740481C1C}">
                           <a14:useLocalDpi xmlns:a14="http://schemas.microsoft.com/office/drawing/2010/main" val="0"/>
@@ -13782,7 +14839,7 @@
                     </pic:cNvPicPr>
                   </pic:nvPicPr>
                   <pic:blipFill>
-                    <a:blip r:embed="rId15">
+                    <a:blip r:embed="rId19">
                       <a:extLst>
                         <a:ext uri="{28A0092B-C50C-407E-A947-70E740481C1C}">
                           <a14:useLocalDpi xmlns:a14="http://schemas.microsoft.com/office/drawing/2010/main" val="0"/>
@@ -13840,7 +14897,7 @@
                     </pic:cNvPicPr>
                   </pic:nvPicPr>
                   <pic:blipFill>
-                    <a:blip r:embed="rId16">
+                    <a:blip r:embed="rId20">
                       <a:extLst>
                         <a:ext uri="{28A0092B-C50C-407E-A947-70E740481C1C}">
                           <a14:useLocalDpi xmlns:a14="http://schemas.microsoft.com/office/drawing/2010/main" val="0"/>
@@ -13898,7 +14955,7 @@
                     </pic:cNvPicPr>
                   </pic:nvPicPr>
                   <pic:blipFill>
-                    <a:blip r:embed="rId17">
+                    <a:blip r:embed="rId21">
                       <a:extLst>
                         <a:ext uri="{28A0092B-C50C-407E-A947-70E740481C1C}">
                           <a14:useLocalDpi xmlns:a14="http://schemas.microsoft.com/office/drawing/2010/main" val="0"/>
@@ -13956,7 +15013,7 @@
                     </pic:cNvPicPr>
                   </pic:nvPicPr>
                   <pic:blipFill>
-                    <a:blip r:embed="rId18">
+                    <a:blip r:embed="rId22">
                       <a:extLst>
                         <a:ext uri="{28A0092B-C50C-407E-A947-70E740481C1C}">
                           <a14:useLocalDpi xmlns:a14="http://schemas.microsoft.com/office/drawing/2010/main" val="0"/>
@@ -14007,6 +15064,7 @@
         <w:spacing w:after="0"/>
         <w:rPr>
           <w:rFonts w:asciiTheme="majorBidi" w:hAnsiTheme="majorBidi" w:cstheme="majorBidi"/>
+          <w:rtl/>
         </w:rPr>
       </w:pPr>
       <w:r>
@@ -14045,7 +15103,7 @@
         </w:rPr>
         <w:t xml:space="preserve"> </w:t>
       </w:r>
-      <w:hyperlink r:id="rId19" w:history="1">
+      <w:hyperlink r:id="rId23" w:history="1">
         <w:r>
           <w:rPr>
             <w:rStyle w:val="Hyperlink"/>
@@ -14069,16 +15127,81 @@
     </w:p>
     <w:p>
       <w:pPr>
+        <w:pStyle w:val="BodyText"/>
+        <w:spacing w:after="0"/>
+        <w:jc w:val="center"/>
+        <w:rPr>
+          <w:rFonts w:asciiTheme="majorBidi" w:hAnsiTheme="majorBidi" w:cstheme="majorBidi"/>
+          <w:rtl/>
+        </w:rPr>
+      </w:pPr>
+      <w:r>
+        <w:rPr>
+          <w:noProof/>
+        </w:rPr>
+        <w:drawing>
+          <wp:inline distT="0" distB="0" distL="0" distR="0" wp14:anchorId="08EA760C" wp14:editId="0992D204">
+            <wp:extent cx="5870505" cy="3695700"/>
+            <wp:effectExtent l="0" t="0" r="0" b="0"/>
+            <wp:docPr id="891335284" name="Picture 3" descr="A graph showing a comparison of a number of columns&#10;&#10;Description automatically generated with medium confidence"/>
+            <wp:cNvGraphicFramePr>
+              <a:graphicFrameLocks xmlns:a="http://schemas.openxmlformats.org/drawingml/2006/main" noChangeAspect="1"/>
+            </wp:cNvGraphicFramePr>
+            <a:graphic xmlns:a="http://schemas.openxmlformats.org/drawingml/2006/main">
+              <a:graphicData uri="http://schemas.openxmlformats.org/drawingml/2006/picture">
+                <pic:pic xmlns:pic="http://schemas.openxmlformats.org/drawingml/2006/picture">
+                  <pic:nvPicPr>
+                    <pic:cNvPr id="891335284" name="Picture 3" descr="A graph showing a comparison of a number of columns&#10;&#10;Description automatically generated with medium confidence"/>
+                    <pic:cNvPicPr>
+                      <a:picLocks noChangeAspect="1" noChangeArrowheads="1"/>
+                    </pic:cNvPicPr>
+                  </pic:nvPicPr>
+                  <pic:blipFill>
+                    <a:blip r:embed="rId24">
+                      <a:extLst>
+                        <a:ext uri="{28A0092B-C50C-407E-A947-70E740481C1C}">
+                          <a14:useLocalDpi xmlns:a14="http://schemas.microsoft.com/office/drawing/2010/main" val="0"/>
+                        </a:ext>
+                      </a:extLst>
+                    </a:blip>
+                    <a:srcRect/>
+                    <a:stretch>
+                      <a:fillRect/>
+                    </a:stretch>
+                  </pic:blipFill>
+                  <pic:spPr bwMode="auto">
+                    <a:xfrm>
+                      <a:off x="0" y="0"/>
+                      <a:ext cx="5881738" cy="3702772"/>
+                    </a:xfrm>
+                    <a:prstGeom prst="rect">
+                      <a:avLst/>
+                    </a:prstGeom>
+                    <a:noFill/>
+                    <a:ln>
+                      <a:noFill/>
+                    </a:ln>
+                  </pic:spPr>
+                </pic:pic>
+              </a:graphicData>
+            </a:graphic>
+          </wp:inline>
+        </w:drawing>
+      </w:r>
+    </w:p>
+    <w:p>
+      <w:pPr>
         <w:pStyle w:val="NormalWeb"/>
+        <w:jc w:val="center"/>
       </w:pPr>
       <w:r>
         <w:rPr>
           <w:noProof/>
         </w:rPr>
         <w:drawing>
-          <wp:inline distT="0" distB="0" distL="0" distR="0" wp14:anchorId="40B3DDC5" wp14:editId="4196A487">
-            <wp:extent cx="6858000" cy="5032375"/>
-            <wp:effectExtent l="0" t="0" r="0" b="0"/>
+          <wp:inline distT="0" distB="0" distL="0" distR="0" wp14:anchorId="40B3DDC5" wp14:editId="7C035E12">
+            <wp:extent cx="6013450" cy="4412647"/>
+            <wp:effectExtent l="0" t="0" r="6350" b="6985"/>
             <wp:docPr id="1585799531" name="Picture 1" descr="A screenshot of a computer program&#10;&#10;Description automatically generated"/>
             <wp:cNvGraphicFramePr>
               <a:graphicFrameLocks xmlns:a="http://schemas.openxmlformats.org/drawingml/2006/main" noChangeAspect="1"/>
@@ -14093,7 +15216,7 @@
                     </pic:cNvPicPr>
                   </pic:nvPicPr>
                   <pic:blipFill>
-                    <a:blip r:embed="rId20">
+                    <a:blip r:embed="rId25" cstate="print">
                       <a:extLst>
                         <a:ext uri="{28A0092B-C50C-407E-A947-70E740481C1C}">
                           <a14:useLocalDpi xmlns:a14="http://schemas.microsoft.com/office/drawing/2010/main" val="0"/>
@@ -14108,7 +15231,7 @@
                   <pic:spPr bwMode="auto">
                     <a:xfrm>
                       <a:off x="0" y="0"/>
-                      <a:ext cx="6858000" cy="5032375"/>
+                      <a:ext cx="6019968" cy="4417430"/>
                     </a:xfrm>
                     <a:prstGeom prst="rect">
                       <a:avLst/>
@@ -14128,6 +15251,7 @@
     <w:p>
       <w:pPr>
         <w:pStyle w:val="NormalWeb"/>
+        <w:jc w:val="center"/>
       </w:pPr>
       <w:r>
         <w:rPr>
@@ -14151,7 +15275,7 @@
                     </pic:cNvPicPr>
                   </pic:nvPicPr>
                   <pic:blipFill>
-                    <a:blip r:embed="rId21">
+                    <a:blip r:embed="rId26">
                       <a:extLst>
                         <a:ext uri="{28A0092B-C50C-407E-A947-70E740481C1C}">
                           <a14:useLocalDpi xmlns:a14="http://schemas.microsoft.com/office/drawing/2010/main" val="0"/>
@@ -14187,59 +15311,6 @@
       <w:pPr>
         <w:pStyle w:val="NormalWeb"/>
       </w:pPr>
-      <w:r>
-        <w:rPr>
-          <w:noProof/>
-        </w:rPr>
-        <w:drawing>
-          <wp:inline distT="0" distB="0" distL="0" distR="0" wp14:anchorId="02C83F6F" wp14:editId="0F70E350">
-            <wp:extent cx="6858000" cy="4317365"/>
-            <wp:effectExtent l="0" t="0" r="0" b="6985"/>
-            <wp:docPr id="891335284" name="Picture 3" descr="A graph showing a comparison of a number of columns&#10;&#10;Description automatically generated with medium confidence"/>
-            <wp:cNvGraphicFramePr>
-              <a:graphicFrameLocks xmlns:a="http://schemas.openxmlformats.org/drawingml/2006/main" noChangeAspect="1"/>
-            </wp:cNvGraphicFramePr>
-            <a:graphic xmlns:a="http://schemas.openxmlformats.org/drawingml/2006/main">
-              <a:graphicData uri="http://schemas.openxmlformats.org/drawingml/2006/picture">
-                <pic:pic xmlns:pic="http://schemas.openxmlformats.org/drawingml/2006/picture">
-                  <pic:nvPicPr>
-                    <pic:cNvPr id="891335284" name="Picture 3" descr="A graph showing a comparison of a number of columns&#10;&#10;Description automatically generated with medium confidence"/>
-                    <pic:cNvPicPr>
-                      <a:picLocks noChangeAspect="1" noChangeArrowheads="1"/>
-                    </pic:cNvPicPr>
-                  </pic:nvPicPr>
-                  <pic:blipFill>
-                    <a:blip r:embed="rId22">
-                      <a:extLst>
-                        <a:ext uri="{28A0092B-C50C-407E-A947-70E740481C1C}">
-                          <a14:useLocalDpi xmlns:a14="http://schemas.microsoft.com/office/drawing/2010/main" val="0"/>
-                        </a:ext>
-                      </a:extLst>
-                    </a:blip>
-                    <a:srcRect/>
-                    <a:stretch>
-                      <a:fillRect/>
-                    </a:stretch>
-                  </pic:blipFill>
-                  <pic:spPr bwMode="auto">
-                    <a:xfrm>
-                      <a:off x="0" y="0"/>
-                      <a:ext cx="6858000" cy="4317365"/>
-                    </a:xfrm>
-                    <a:prstGeom prst="rect">
-                      <a:avLst/>
-                    </a:prstGeom>
-                    <a:noFill/>
-                    <a:ln>
-                      <a:noFill/>
-                    </a:ln>
-                  </pic:spPr>
-                </pic:pic>
-              </a:graphicData>
-            </a:graphic>
-          </wp:inline>
-        </w:drawing>
-      </w:r>
     </w:p>
     <w:p>
       <w:pPr>
@@ -14407,19 +15478,7 @@
           <w:rPr>
             <w:rStyle w:val="Hyperlink"/>
           </w:rPr>
-          <w:t>https://colab.research.google.com/drive/1-Q672tb7HZAU_u7HoVtsZ4</w:t>
-        </w:r>
-        <w:r>
-          <w:rPr>
-            <w:rStyle w:val="Hyperlink"/>
-          </w:rPr>
-          <w:t>p</w:t>
-        </w:r>
-        <w:r>
-          <w:rPr>
-            <w:rStyle w:val="Hyperlink"/>
-          </w:rPr>
-          <w:t>lsrDS8QU-</w:t>
+          <w:t>https://colab.research.google.com/drive/1-Q672tb7HZAU_u7HoVtsZ4plsrDS8QU-</w:t>
         </w:r>
       </w:hyperlink>
       <w:r>
@@ -15225,6 +16284,92 @@
     </w:lvl>
   </w:abstractNum>
   <w:abstractNum w:abstractNumId="7" w15:restartNumberingAfterBreak="0">
+    <w:nsid w:val="07CC5EF1"/>
+    <w:multiLevelType w:val="hybridMultilevel"/>
+    <w:tmpl w:val="0A9EB0D4"/>
+    <w:lvl w:ilvl="0" w:tplc="0409000F">
+      <w:start w:val="1"/>
+      <w:numFmt w:val="decimal"/>
+      <w:lvlText w:val="%1."/>
+      <w:lvlJc w:val="left"/>
+      <w:pPr>
+        <w:ind w:left="720" w:hanging="360"/>
+      </w:pPr>
+    </w:lvl>
+    <w:lvl w:ilvl="1" w:tplc="04090019" w:tentative="1">
+      <w:start w:val="1"/>
+      <w:numFmt w:val="lowerLetter"/>
+      <w:lvlText w:val="%2."/>
+      <w:lvlJc w:val="left"/>
+      <w:pPr>
+        <w:ind w:left="1440" w:hanging="360"/>
+      </w:pPr>
+    </w:lvl>
+    <w:lvl w:ilvl="2" w:tplc="0409001B" w:tentative="1">
+      <w:start w:val="1"/>
+      <w:numFmt w:val="lowerRoman"/>
+      <w:lvlText w:val="%3."/>
+      <w:lvlJc w:val="right"/>
+      <w:pPr>
+        <w:ind w:left="2160" w:hanging="180"/>
+      </w:pPr>
+    </w:lvl>
+    <w:lvl w:ilvl="3" w:tplc="0409000F" w:tentative="1">
+      <w:start w:val="1"/>
+      <w:numFmt w:val="decimal"/>
+      <w:lvlText w:val="%4."/>
+      <w:lvlJc w:val="left"/>
+      <w:pPr>
+        <w:ind w:left="2880" w:hanging="360"/>
+      </w:pPr>
+    </w:lvl>
+    <w:lvl w:ilvl="4" w:tplc="04090019" w:tentative="1">
+      <w:start w:val="1"/>
+      <w:numFmt w:val="lowerLetter"/>
+      <w:lvlText w:val="%5."/>
+      <w:lvlJc w:val="left"/>
+      <w:pPr>
+        <w:ind w:left="3600" w:hanging="360"/>
+      </w:pPr>
+    </w:lvl>
+    <w:lvl w:ilvl="5" w:tplc="0409001B" w:tentative="1">
+      <w:start w:val="1"/>
+      <w:numFmt w:val="lowerRoman"/>
+      <w:lvlText w:val="%6."/>
+      <w:lvlJc w:val="right"/>
+      <w:pPr>
+        <w:ind w:left="4320" w:hanging="180"/>
+      </w:pPr>
+    </w:lvl>
+    <w:lvl w:ilvl="6" w:tplc="0409000F" w:tentative="1">
+      <w:start w:val="1"/>
+      <w:numFmt w:val="decimal"/>
+      <w:lvlText w:val="%7."/>
+      <w:lvlJc w:val="left"/>
+      <w:pPr>
+        <w:ind w:left="5040" w:hanging="360"/>
+      </w:pPr>
+    </w:lvl>
+    <w:lvl w:ilvl="7" w:tplc="04090019" w:tentative="1">
+      <w:start w:val="1"/>
+      <w:numFmt w:val="lowerLetter"/>
+      <w:lvlText w:val="%8."/>
+      <w:lvlJc w:val="left"/>
+      <w:pPr>
+        <w:ind w:left="5760" w:hanging="360"/>
+      </w:pPr>
+    </w:lvl>
+    <w:lvl w:ilvl="8" w:tplc="0409001B" w:tentative="1">
+      <w:start w:val="1"/>
+      <w:numFmt w:val="lowerRoman"/>
+      <w:lvlText w:val="%9."/>
+      <w:lvlJc w:val="right"/>
+      <w:pPr>
+        <w:ind w:left="6480" w:hanging="180"/>
+      </w:pPr>
+    </w:lvl>
+  </w:abstractNum>
+  <w:abstractNum w:abstractNumId="8" w15:restartNumberingAfterBreak="0">
     <w:nsid w:val="08170381"/>
     <w:multiLevelType w:val="multilevel"/>
     <w:tmpl w:val="3A6CB04C"/>
@@ -15341,7 +16486,7 @@
       </w:pPr>
     </w:lvl>
   </w:abstractNum>
-  <w:abstractNum w:abstractNumId="8" w15:restartNumberingAfterBreak="0">
+  <w:abstractNum w:abstractNumId="9" w15:restartNumberingAfterBreak="0">
     <w:nsid w:val="09E004EB"/>
     <w:multiLevelType w:val="hybridMultilevel"/>
     <w:tmpl w:val="CD2CA312"/>
@@ -15454,7 +16599,7 @@
       </w:rPr>
     </w:lvl>
   </w:abstractNum>
-  <w:abstractNum w:abstractNumId="9" w15:restartNumberingAfterBreak="0">
+  <w:abstractNum w:abstractNumId="10" w15:restartNumberingAfterBreak="0">
     <w:nsid w:val="0E1F76C2"/>
     <w:multiLevelType w:val="multilevel"/>
     <w:tmpl w:val="9F3A1810"/>
@@ -15603,7 +16748,7 @@
       </w:rPr>
     </w:lvl>
   </w:abstractNum>
-  <w:abstractNum w:abstractNumId="10" w15:restartNumberingAfterBreak="0">
+  <w:abstractNum w:abstractNumId="11" w15:restartNumberingAfterBreak="0">
     <w:nsid w:val="11EC2DEE"/>
     <w:multiLevelType w:val="multilevel"/>
     <w:tmpl w:val="9020B4EE"/>
@@ -15716,7 +16861,7 @@
       </w:pPr>
     </w:lvl>
   </w:abstractNum>
-  <w:abstractNum w:abstractNumId="11" w15:restartNumberingAfterBreak="0">
+  <w:abstractNum w:abstractNumId="12" w15:restartNumberingAfterBreak="0">
     <w:nsid w:val="13DD2850"/>
     <w:multiLevelType w:val="multilevel"/>
     <w:tmpl w:val="90D0F060"/>
@@ -15829,7 +16974,7 @@
       </w:pPr>
     </w:lvl>
   </w:abstractNum>
-  <w:abstractNum w:abstractNumId="12" w15:restartNumberingAfterBreak="0">
+  <w:abstractNum w:abstractNumId="13" w15:restartNumberingAfterBreak="0">
     <w:nsid w:val="1482775B"/>
     <w:multiLevelType w:val="multilevel"/>
     <w:tmpl w:val="0EBA3C40"/>
@@ -15924,7 +17069,7 @@
       </w:pPr>
     </w:lvl>
   </w:abstractNum>
-  <w:abstractNum w:abstractNumId="13" w15:restartNumberingAfterBreak="0">
+  <w:abstractNum w:abstractNumId="14" w15:restartNumberingAfterBreak="0">
     <w:nsid w:val="19A03C97"/>
     <w:multiLevelType w:val="multilevel"/>
     <w:tmpl w:val="5074D3B8"/>
@@ -16037,7 +17182,7 @@
       </w:pPr>
     </w:lvl>
   </w:abstractNum>
-  <w:abstractNum w:abstractNumId="14" w15:restartNumberingAfterBreak="0">
+  <w:abstractNum w:abstractNumId="15" w15:restartNumberingAfterBreak="0">
     <w:nsid w:val="19E10F16"/>
     <w:multiLevelType w:val="multilevel"/>
     <w:tmpl w:val="ECE6B24C"/>
@@ -16154,7 +17299,7 @@
       </w:pPr>
     </w:lvl>
   </w:abstractNum>
-  <w:abstractNum w:abstractNumId="15" w15:restartNumberingAfterBreak="0">
+  <w:abstractNum w:abstractNumId="16" w15:restartNumberingAfterBreak="0">
     <w:nsid w:val="1EF02143"/>
     <w:multiLevelType w:val="multilevel"/>
     <w:tmpl w:val="60E25A10"/>
@@ -16275,7 +17420,7 @@
       </w:pPr>
     </w:lvl>
   </w:abstractNum>
-  <w:abstractNum w:abstractNumId="16" w15:restartNumberingAfterBreak="0">
+  <w:abstractNum w:abstractNumId="17" w15:restartNumberingAfterBreak="0">
     <w:nsid w:val="2078491A"/>
     <w:multiLevelType w:val="multilevel"/>
     <w:tmpl w:val="3ABA8494"/>
@@ -16424,7 +17569,7 @@
       </w:rPr>
     </w:lvl>
   </w:abstractNum>
-  <w:abstractNum w:abstractNumId="17" w15:restartNumberingAfterBreak="0">
+  <w:abstractNum w:abstractNumId="18" w15:restartNumberingAfterBreak="0">
     <w:nsid w:val="24977BAE"/>
     <w:multiLevelType w:val="multilevel"/>
     <w:tmpl w:val="2AB82E44"/>
@@ -16541,7 +17686,7 @@
       </w:pPr>
     </w:lvl>
   </w:abstractNum>
-  <w:abstractNum w:abstractNumId="18" w15:restartNumberingAfterBreak="0">
+  <w:abstractNum w:abstractNumId="19" w15:restartNumberingAfterBreak="0">
     <w:nsid w:val="26D318E7"/>
     <w:multiLevelType w:val="multilevel"/>
     <w:tmpl w:val="17A218F8"/>
@@ -16654,7 +17799,7 @@
       </w:pPr>
     </w:lvl>
   </w:abstractNum>
-  <w:abstractNum w:abstractNumId="19" w15:restartNumberingAfterBreak="0">
+  <w:abstractNum w:abstractNumId="20" w15:restartNumberingAfterBreak="0">
     <w:nsid w:val="28E647F0"/>
     <w:multiLevelType w:val="multilevel"/>
     <w:tmpl w:val="26FAA100"/>
@@ -16771,7 +17916,7 @@
       </w:pPr>
     </w:lvl>
   </w:abstractNum>
-  <w:abstractNum w:abstractNumId="20" w15:restartNumberingAfterBreak="0">
+  <w:abstractNum w:abstractNumId="21" w15:restartNumberingAfterBreak="0">
     <w:nsid w:val="2B732604"/>
     <w:multiLevelType w:val="multilevel"/>
     <w:tmpl w:val="631215FE"/>
@@ -16888,7 +18033,7 @@
       </w:pPr>
     </w:lvl>
   </w:abstractNum>
-  <w:abstractNum w:abstractNumId="21" w15:restartNumberingAfterBreak="0">
+  <w:abstractNum w:abstractNumId="22" w15:restartNumberingAfterBreak="0">
     <w:nsid w:val="2E511C8F"/>
     <w:multiLevelType w:val="multilevel"/>
     <w:tmpl w:val="BE4E4E82"/>
@@ -17005,7 +18150,7 @@
       </w:pPr>
     </w:lvl>
   </w:abstractNum>
-  <w:abstractNum w:abstractNumId="22" w15:restartNumberingAfterBreak="0">
+  <w:abstractNum w:abstractNumId="23" w15:restartNumberingAfterBreak="0">
     <w:nsid w:val="30002032"/>
     <w:multiLevelType w:val="multilevel"/>
     <w:tmpl w:val="BE70586E"/>
@@ -17122,7 +18267,7 @@
       </w:pPr>
     </w:lvl>
   </w:abstractNum>
-  <w:abstractNum w:abstractNumId="23" w15:restartNumberingAfterBreak="0">
+  <w:abstractNum w:abstractNumId="24" w15:restartNumberingAfterBreak="0">
     <w:nsid w:val="303F117C"/>
     <w:multiLevelType w:val="hybridMultilevel"/>
     <w:tmpl w:val="FE640390"/>
@@ -17235,7 +18380,7 @@
       </w:rPr>
     </w:lvl>
   </w:abstractNum>
-  <w:abstractNum w:abstractNumId="24" w15:restartNumberingAfterBreak="0">
+  <w:abstractNum w:abstractNumId="25" w15:restartNumberingAfterBreak="0">
     <w:nsid w:val="323A131D"/>
     <w:multiLevelType w:val="multilevel"/>
     <w:tmpl w:val="D16E1CDE"/>
@@ -17356,7 +18501,120 @@
       </w:pPr>
     </w:lvl>
   </w:abstractNum>
-  <w:abstractNum w:abstractNumId="25" w15:restartNumberingAfterBreak="0">
+  <w:abstractNum w:abstractNumId="26" w15:restartNumberingAfterBreak="0">
+    <w:nsid w:val="3BF30A31"/>
+    <w:multiLevelType w:val="multilevel"/>
+    <w:tmpl w:val="5F3E647C"/>
+    <w:lvl w:ilvl="0">
+      <w:start w:val="2"/>
+      <w:numFmt w:val="decimal"/>
+      <w:lvlText w:val="%1."/>
+      <w:lvlJc w:val="left"/>
+      <w:pPr>
+        <w:tabs>
+          <w:tab w:val="num" w:pos="720"/>
+        </w:tabs>
+        <w:ind w:left="720" w:hanging="360"/>
+      </w:pPr>
+    </w:lvl>
+    <w:lvl w:ilvl="1" w:tentative="1">
+      <w:start w:val="1"/>
+      <w:numFmt w:val="decimal"/>
+      <w:lvlText w:val="%2."/>
+      <w:lvlJc w:val="left"/>
+      <w:pPr>
+        <w:tabs>
+          <w:tab w:val="num" w:pos="1440"/>
+        </w:tabs>
+        <w:ind w:left="1440" w:hanging="360"/>
+      </w:pPr>
+    </w:lvl>
+    <w:lvl w:ilvl="2" w:tentative="1">
+      <w:start w:val="1"/>
+      <w:numFmt w:val="decimal"/>
+      <w:lvlText w:val="%3."/>
+      <w:lvlJc w:val="left"/>
+      <w:pPr>
+        <w:tabs>
+          <w:tab w:val="num" w:pos="2160"/>
+        </w:tabs>
+        <w:ind w:left="2160" w:hanging="360"/>
+      </w:pPr>
+    </w:lvl>
+    <w:lvl w:ilvl="3" w:tentative="1">
+      <w:start w:val="1"/>
+      <w:numFmt w:val="decimal"/>
+      <w:lvlText w:val="%4."/>
+      <w:lvlJc w:val="left"/>
+      <w:pPr>
+        <w:tabs>
+          <w:tab w:val="num" w:pos="2880"/>
+        </w:tabs>
+        <w:ind w:left="2880" w:hanging="360"/>
+      </w:pPr>
+    </w:lvl>
+    <w:lvl w:ilvl="4" w:tentative="1">
+      <w:start w:val="1"/>
+      <w:numFmt w:val="decimal"/>
+      <w:lvlText w:val="%5."/>
+      <w:lvlJc w:val="left"/>
+      <w:pPr>
+        <w:tabs>
+          <w:tab w:val="num" w:pos="3600"/>
+        </w:tabs>
+        <w:ind w:left="3600" w:hanging="360"/>
+      </w:pPr>
+    </w:lvl>
+    <w:lvl w:ilvl="5" w:tentative="1">
+      <w:start w:val="1"/>
+      <w:numFmt w:val="decimal"/>
+      <w:lvlText w:val="%6."/>
+      <w:lvlJc w:val="left"/>
+      <w:pPr>
+        <w:tabs>
+          <w:tab w:val="num" w:pos="4320"/>
+        </w:tabs>
+        <w:ind w:left="4320" w:hanging="360"/>
+      </w:pPr>
+    </w:lvl>
+    <w:lvl w:ilvl="6" w:tentative="1">
+      <w:start w:val="1"/>
+      <w:numFmt w:val="decimal"/>
+      <w:lvlText w:val="%7."/>
+      <w:lvlJc w:val="left"/>
+      <w:pPr>
+        <w:tabs>
+          <w:tab w:val="num" w:pos="5040"/>
+        </w:tabs>
+        <w:ind w:left="5040" w:hanging="360"/>
+      </w:pPr>
+    </w:lvl>
+    <w:lvl w:ilvl="7" w:tentative="1">
+      <w:start w:val="1"/>
+      <w:numFmt w:val="decimal"/>
+      <w:lvlText w:val="%8."/>
+      <w:lvlJc w:val="left"/>
+      <w:pPr>
+        <w:tabs>
+          <w:tab w:val="num" w:pos="5760"/>
+        </w:tabs>
+        <w:ind w:left="5760" w:hanging="360"/>
+      </w:pPr>
+    </w:lvl>
+    <w:lvl w:ilvl="8" w:tentative="1">
+      <w:start w:val="1"/>
+      <w:numFmt w:val="decimal"/>
+      <w:lvlText w:val="%9."/>
+      <w:lvlJc w:val="left"/>
+      <w:pPr>
+        <w:tabs>
+          <w:tab w:val="num" w:pos="6480"/>
+        </w:tabs>
+        <w:ind w:left="6480" w:hanging="360"/>
+      </w:pPr>
+    </w:lvl>
+  </w:abstractNum>
+  <w:abstractNum w:abstractNumId="27" w15:restartNumberingAfterBreak="0">
     <w:nsid w:val="3FCB7D10"/>
     <w:multiLevelType w:val="multilevel"/>
     <w:tmpl w:val="44A04160"/>
@@ -17473,7 +18731,7 @@
       </w:pPr>
     </w:lvl>
   </w:abstractNum>
-  <w:abstractNum w:abstractNumId="26" w15:restartNumberingAfterBreak="0">
+  <w:abstractNum w:abstractNumId="28" w15:restartNumberingAfterBreak="0">
     <w:nsid w:val="3FDD385F"/>
     <w:multiLevelType w:val="multilevel"/>
     <w:tmpl w:val="A3FEC7CE"/>
@@ -17594,7 +18852,7 @@
       </w:pPr>
     </w:lvl>
   </w:abstractNum>
-  <w:abstractNum w:abstractNumId="27" w15:restartNumberingAfterBreak="0">
+  <w:abstractNum w:abstractNumId="29" w15:restartNumberingAfterBreak="0">
     <w:nsid w:val="4300081E"/>
     <w:multiLevelType w:val="multilevel"/>
     <w:tmpl w:val="15AA7C40"/>
@@ -17715,7 +18973,120 @@
       </w:pPr>
     </w:lvl>
   </w:abstractNum>
-  <w:abstractNum w:abstractNumId="28" w15:restartNumberingAfterBreak="0">
+  <w:abstractNum w:abstractNumId="30" w15:restartNumberingAfterBreak="0">
+    <w:nsid w:val="464764CC"/>
+    <w:multiLevelType w:val="multilevel"/>
+    <w:tmpl w:val="4692A568"/>
+    <w:lvl w:ilvl="0">
+      <w:start w:val="3"/>
+      <w:numFmt w:val="decimal"/>
+      <w:lvlText w:val="%1."/>
+      <w:lvlJc w:val="left"/>
+      <w:pPr>
+        <w:tabs>
+          <w:tab w:val="num" w:pos="720"/>
+        </w:tabs>
+        <w:ind w:left="720" w:hanging="360"/>
+      </w:pPr>
+    </w:lvl>
+    <w:lvl w:ilvl="1" w:tentative="1">
+      <w:start w:val="1"/>
+      <w:numFmt w:val="decimal"/>
+      <w:lvlText w:val="%2."/>
+      <w:lvlJc w:val="left"/>
+      <w:pPr>
+        <w:tabs>
+          <w:tab w:val="num" w:pos="1440"/>
+        </w:tabs>
+        <w:ind w:left="1440" w:hanging="360"/>
+      </w:pPr>
+    </w:lvl>
+    <w:lvl w:ilvl="2" w:tentative="1">
+      <w:start w:val="1"/>
+      <w:numFmt w:val="decimal"/>
+      <w:lvlText w:val="%3."/>
+      <w:lvlJc w:val="left"/>
+      <w:pPr>
+        <w:tabs>
+          <w:tab w:val="num" w:pos="2160"/>
+        </w:tabs>
+        <w:ind w:left="2160" w:hanging="360"/>
+      </w:pPr>
+    </w:lvl>
+    <w:lvl w:ilvl="3" w:tentative="1">
+      <w:start w:val="1"/>
+      <w:numFmt w:val="decimal"/>
+      <w:lvlText w:val="%4."/>
+      <w:lvlJc w:val="left"/>
+      <w:pPr>
+        <w:tabs>
+          <w:tab w:val="num" w:pos="2880"/>
+        </w:tabs>
+        <w:ind w:left="2880" w:hanging="360"/>
+      </w:pPr>
+    </w:lvl>
+    <w:lvl w:ilvl="4" w:tentative="1">
+      <w:start w:val="1"/>
+      <w:numFmt w:val="decimal"/>
+      <w:lvlText w:val="%5."/>
+      <w:lvlJc w:val="left"/>
+      <w:pPr>
+        <w:tabs>
+          <w:tab w:val="num" w:pos="3600"/>
+        </w:tabs>
+        <w:ind w:left="3600" w:hanging="360"/>
+      </w:pPr>
+    </w:lvl>
+    <w:lvl w:ilvl="5" w:tentative="1">
+      <w:start w:val="1"/>
+      <w:numFmt w:val="decimal"/>
+      <w:lvlText w:val="%6."/>
+      <w:lvlJc w:val="left"/>
+      <w:pPr>
+        <w:tabs>
+          <w:tab w:val="num" w:pos="4320"/>
+        </w:tabs>
+        <w:ind w:left="4320" w:hanging="360"/>
+      </w:pPr>
+    </w:lvl>
+    <w:lvl w:ilvl="6" w:tentative="1">
+      <w:start w:val="1"/>
+      <w:numFmt w:val="decimal"/>
+      <w:lvlText w:val="%7."/>
+      <w:lvlJc w:val="left"/>
+      <w:pPr>
+        <w:tabs>
+          <w:tab w:val="num" w:pos="5040"/>
+        </w:tabs>
+        <w:ind w:left="5040" w:hanging="360"/>
+      </w:pPr>
+    </w:lvl>
+    <w:lvl w:ilvl="7" w:tentative="1">
+      <w:start w:val="1"/>
+      <w:numFmt w:val="decimal"/>
+      <w:lvlText w:val="%8."/>
+      <w:lvlJc w:val="left"/>
+      <w:pPr>
+        <w:tabs>
+          <w:tab w:val="num" w:pos="5760"/>
+        </w:tabs>
+        <w:ind w:left="5760" w:hanging="360"/>
+      </w:pPr>
+    </w:lvl>
+    <w:lvl w:ilvl="8" w:tentative="1">
+      <w:start w:val="1"/>
+      <w:numFmt w:val="decimal"/>
+      <w:lvlText w:val="%9."/>
+      <w:lvlJc w:val="left"/>
+      <w:pPr>
+        <w:tabs>
+          <w:tab w:val="num" w:pos="6480"/>
+        </w:tabs>
+        <w:ind w:left="6480" w:hanging="360"/>
+      </w:pPr>
+    </w:lvl>
+  </w:abstractNum>
+  <w:abstractNum w:abstractNumId="31" w15:restartNumberingAfterBreak="0">
     <w:nsid w:val="56705B21"/>
     <w:multiLevelType w:val="multilevel"/>
     <w:tmpl w:val="7BFE1CA4"/>
@@ -17828,7 +19199,7 @@
       </w:pPr>
     </w:lvl>
   </w:abstractNum>
-  <w:abstractNum w:abstractNumId="29" w15:restartNumberingAfterBreak="0">
+  <w:abstractNum w:abstractNumId="32" w15:restartNumberingAfterBreak="0">
     <w:nsid w:val="5DDC06F3"/>
     <w:multiLevelType w:val="multilevel"/>
     <w:tmpl w:val="919A39E2"/>
@@ -17945,7 +19316,7 @@
       </w:pPr>
     </w:lvl>
   </w:abstractNum>
-  <w:abstractNum w:abstractNumId="30" w15:restartNumberingAfterBreak="0">
+  <w:abstractNum w:abstractNumId="33" w15:restartNumberingAfterBreak="0">
     <w:nsid w:val="5FA34B2D"/>
     <w:multiLevelType w:val="multilevel"/>
     <w:tmpl w:val="8F123A36"/>
@@ -18062,7 +19433,7 @@
       </w:pPr>
     </w:lvl>
   </w:abstractNum>
-  <w:abstractNum w:abstractNumId="31" w15:restartNumberingAfterBreak="0">
+  <w:abstractNum w:abstractNumId="34" w15:restartNumberingAfterBreak="0">
     <w:nsid w:val="608A65C2"/>
     <w:multiLevelType w:val="multilevel"/>
     <w:tmpl w:val="34E22114"/>
@@ -18175,7 +19546,7 @@
       </w:pPr>
     </w:lvl>
   </w:abstractNum>
-  <w:abstractNum w:abstractNumId="32" w15:restartNumberingAfterBreak="0">
+  <w:abstractNum w:abstractNumId="35" w15:restartNumberingAfterBreak="0">
     <w:nsid w:val="64863563"/>
     <w:multiLevelType w:val="multilevel"/>
     <w:tmpl w:val="BE2412F8"/>
@@ -18292,7 +19663,7 @@
       </w:pPr>
     </w:lvl>
   </w:abstractNum>
-  <w:abstractNum w:abstractNumId="33" w15:restartNumberingAfterBreak="0">
+  <w:abstractNum w:abstractNumId="36" w15:restartNumberingAfterBreak="0">
     <w:nsid w:val="64C34B30"/>
     <w:multiLevelType w:val="hybridMultilevel"/>
     <w:tmpl w:val="46BC0F4A"/>
@@ -18405,7 +19776,7 @@
       </w:rPr>
     </w:lvl>
   </w:abstractNum>
-  <w:abstractNum w:abstractNumId="34" w15:restartNumberingAfterBreak="0">
+  <w:abstractNum w:abstractNumId="37" w15:restartNumberingAfterBreak="0">
     <w:nsid w:val="650D72FB"/>
     <w:multiLevelType w:val="multilevel"/>
     <w:tmpl w:val="C35E62FC"/>
@@ -18522,7 +19893,7 @@
       </w:pPr>
     </w:lvl>
   </w:abstractNum>
-  <w:abstractNum w:abstractNumId="35" w15:restartNumberingAfterBreak="0">
+  <w:abstractNum w:abstractNumId="38" w15:restartNumberingAfterBreak="0">
     <w:nsid w:val="66366E95"/>
     <w:multiLevelType w:val="multilevel"/>
     <w:tmpl w:val="4ECECD78"/>
@@ -18639,7 +20010,7 @@
       </w:pPr>
     </w:lvl>
   </w:abstractNum>
-  <w:abstractNum w:abstractNumId="36" w15:restartNumberingAfterBreak="0">
+  <w:abstractNum w:abstractNumId="39" w15:restartNumberingAfterBreak="0">
     <w:nsid w:val="692F7E3F"/>
     <w:multiLevelType w:val="hybridMultilevel"/>
     <w:tmpl w:val="31B44C00"/>
@@ -18752,7 +20123,120 @@
       </w:rPr>
     </w:lvl>
   </w:abstractNum>
-  <w:abstractNum w:abstractNumId="37" w15:restartNumberingAfterBreak="0">
+  <w:abstractNum w:abstractNumId="40" w15:restartNumberingAfterBreak="0">
+    <w:nsid w:val="6AE92E1C"/>
+    <w:multiLevelType w:val="multilevel"/>
+    <w:tmpl w:val="50D69182"/>
+    <w:lvl w:ilvl="0">
+      <w:start w:val="1"/>
+      <w:numFmt w:val="decimal"/>
+      <w:lvlText w:val="%1."/>
+      <w:lvlJc w:val="left"/>
+      <w:pPr>
+        <w:tabs>
+          <w:tab w:val="num" w:pos="720"/>
+        </w:tabs>
+        <w:ind w:left="720" w:hanging="360"/>
+      </w:pPr>
+    </w:lvl>
+    <w:lvl w:ilvl="1" w:tentative="1">
+      <w:start w:val="1"/>
+      <w:numFmt w:val="decimal"/>
+      <w:lvlText w:val="%2."/>
+      <w:lvlJc w:val="left"/>
+      <w:pPr>
+        <w:tabs>
+          <w:tab w:val="num" w:pos="1440"/>
+        </w:tabs>
+        <w:ind w:left="1440" w:hanging="360"/>
+      </w:pPr>
+    </w:lvl>
+    <w:lvl w:ilvl="2" w:tentative="1">
+      <w:start w:val="1"/>
+      <w:numFmt w:val="decimal"/>
+      <w:lvlText w:val="%3."/>
+      <w:lvlJc w:val="left"/>
+      <w:pPr>
+        <w:tabs>
+          <w:tab w:val="num" w:pos="2160"/>
+        </w:tabs>
+        <w:ind w:left="2160" w:hanging="360"/>
+      </w:pPr>
+    </w:lvl>
+    <w:lvl w:ilvl="3" w:tentative="1">
+      <w:start w:val="1"/>
+      <w:numFmt w:val="decimal"/>
+      <w:lvlText w:val="%4."/>
+      <w:lvlJc w:val="left"/>
+      <w:pPr>
+        <w:tabs>
+          <w:tab w:val="num" w:pos="2880"/>
+        </w:tabs>
+        <w:ind w:left="2880" w:hanging="360"/>
+      </w:pPr>
+    </w:lvl>
+    <w:lvl w:ilvl="4" w:tentative="1">
+      <w:start w:val="1"/>
+      <w:numFmt w:val="decimal"/>
+      <w:lvlText w:val="%5."/>
+      <w:lvlJc w:val="left"/>
+      <w:pPr>
+        <w:tabs>
+          <w:tab w:val="num" w:pos="3600"/>
+        </w:tabs>
+        <w:ind w:left="3600" w:hanging="360"/>
+      </w:pPr>
+    </w:lvl>
+    <w:lvl w:ilvl="5" w:tentative="1">
+      <w:start w:val="1"/>
+      <w:numFmt w:val="decimal"/>
+      <w:lvlText w:val="%6."/>
+      <w:lvlJc w:val="left"/>
+      <w:pPr>
+        <w:tabs>
+          <w:tab w:val="num" w:pos="4320"/>
+        </w:tabs>
+        <w:ind w:left="4320" w:hanging="360"/>
+      </w:pPr>
+    </w:lvl>
+    <w:lvl w:ilvl="6" w:tentative="1">
+      <w:start w:val="1"/>
+      <w:numFmt w:val="decimal"/>
+      <w:lvlText w:val="%7."/>
+      <w:lvlJc w:val="left"/>
+      <w:pPr>
+        <w:tabs>
+          <w:tab w:val="num" w:pos="5040"/>
+        </w:tabs>
+        <w:ind w:left="5040" w:hanging="360"/>
+      </w:pPr>
+    </w:lvl>
+    <w:lvl w:ilvl="7" w:tentative="1">
+      <w:start w:val="1"/>
+      <w:numFmt w:val="decimal"/>
+      <w:lvlText w:val="%8."/>
+      <w:lvlJc w:val="left"/>
+      <w:pPr>
+        <w:tabs>
+          <w:tab w:val="num" w:pos="5760"/>
+        </w:tabs>
+        <w:ind w:left="5760" w:hanging="360"/>
+      </w:pPr>
+    </w:lvl>
+    <w:lvl w:ilvl="8" w:tentative="1">
+      <w:start w:val="1"/>
+      <w:numFmt w:val="decimal"/>
+      <w:lvlText w:val="%9."/>
+      <w:lvlJc w:val="left"/>
+      <w:pPr>
+        <w:tabs>
+          <w:tab w:val="num" w:pos="6480"/>
+        </w:tabs>
+        <w:ind w:left="6480" w:hanging="360"/>
+      </w:pPr>
+    </w:lvl>
+  </w:abstractNum>
+  <w:abstractNum w:abstractNumId="41" w15:restartNumberingAfterBreak="0">
     <w:nsid w:val="6E877B5E"/>
     <w:multiLevelType w:val="multilevel"/>
     <w:tmpl w:val="5588D964"/>
@@ -18869,7 +20353,7 @@
       </w:pPr>
     </w:lvl>
   </w:abstractNum>
-  <w:abstractNum w:abstractNumId="38" w15:restartNumberingAfterBreak="0">
+  <w:abstractNum w:abstractNumId="42" w15:restartNumberingAfterBreak="0">
     <w:nsid w:val="73315D93"/>
     <w:multiLevelType w:val="multilevel"/>
     <w:tmpl w:val="53484132"/>
@@ -18990,7 +20474,7 @@
       </w:pPr>
     </w:lvl>
   </w:abstractNum>
-  <w:abstractNum w:abstractNumId="39" w15:restartNumberingAfterBreak="0">
+  <w:abstractNum w:abstractNumId="43" w15:restartNumberingAfterBreak="0">
     <w:nsid w:val="7A5F6D2B"/>
     <w:multiLevelType w:val="multilevel"/>
     <w:tmpl w:val="AE34774C"/>
@@ -19107,7 +20591,7 @@
       </w:pPr>
     </w:lvl>
   </w:abstractNum>
-  <w:abstractNum w:abstractNumId="40" w15:restartNumberingAfterBreak="0">
+  <w:abstractNum w:abstractNumId="44" w15:restartNumberingAfterBreak="0">
     <w:nsid w:val="7F594C7D"/>
     <w:multiLevelType w:val="multilevel"/>
     <w:tmpl w:val="1A241C28"/>
@@ -19347,124 +20831,136 @@
     </w:lvlOverride>
   </w:num>
   <w:num w:numId="4" w16cid:durableId="1698238854">
-    <w:abstractNumId w:val="23"/>
+    <w:abstractNumId w:val="24"/>
   </w:num>
   <w:num w:numId="5" w16cid:durableId="922300634">
-    <w:abstractNumId w:val="33"/>
+    <w:abstractNumId w:val="36"/>
   </w:num>
   <w:num w:numId="6" w16cid:durableId="181364918">
-    <w:abstractNumId w:val="36"/>
+    <w:abstractNumId w:val="39"/>
   </w:num>
   <w:num w:numId="7" w16cid:durableId="1580754910">
-    <w:abstractNumId w:val="8"/>
+    <w:abstractNumId w:val="9"/>
   </w:num>
   <w:num w:numId="8" w16cid:durableId="1889605626">
     <w:abstractNumId w:val="1"/>
   </w:num>
   <w:num w:numId="9" w16cid:durableId="1133791844">
-    <w:abstractNumId w:val="9"/>
+    <w:abstractNumId w:val="10"/>
   </w:num>
   <w:num w:numId="10" w16cid:durableId="1584222793">
+    <w:abstractNumId w:val="17"/>
+  </w:num>
+  <w:num w:numId="11" w16cid:durableId="1161852329">
+    <w:abstractNumId w:val="44"/>
+  </w:num>
+  <w:num w:numId="12" w16cid:durableId="1484545067">
     <w:abstractNumId w:val="16"/>
   </w:num>
-  <w:num w:numId="11" w16cid:durableId="1161852329">
-    <w:abstractNumId w:val="40"/>
-  </w:num>
-  <w:num w:numId="12" w16cid:durableId="1484545067">
-    <w:abstractNumId w:val="15"/>
-  </w:num>
   <w:num w:numId="13" w16cid:durableId="1709446812">
-    <w:abstractNumId w:val="24"/>
+    <w:abstractNumId w:val="25"/>
   </w:num>
   <w:num w:numId="14" w16cid:durableId="1553299805">
     <w:abstractNumId w:val="6"/>
   </w:num>
   <w:num w:numId="15" w16cid:durableId="221790428">
-    <w:abstractNumId w:val="27"/>
+    <w:abstractNumId w:val="29"/>
   </w:num>
   <w:num w:numId="16" w16cid:durableId="960889987">
-    <w:abstractNumId w:val="38"/>
+    <w:abstractNumId w:val="42"/>
   </w:num>
   <w:num w:numId="17" w16cid:durableId="1313020608">
-    <w:abstractNumId w:val="26"/>
+    <w:abstractNumId w:val="28"/>
   </w:num>
   <w:num w:numId="18" w16cid:durableId="1147891784">
+    <w:abstractNumId w:val="34"/>
+  </w:num>
+  <w:num w:numId="19" w16cid:durableId="574509639">
     <w:abstractNumId w:val="31"/>
   </w:num>
-  <w:num w:numId="19" w16cid:durableId="574509639">
-    <w:abstractNumId w:val="28"/>
+  <w:num w:numId="20" w16cid:durableId="852572423">
+    <w:abstractNumId w:val="19"/>
   </w:num>
-  <w:num w:numId="20" w16cid:durableId="852572423">
+  <w:num w:numId="21" w16cid:durableId="1118262277">
+    <w:abstractNumId w:val="11"/>
+  </w:num>
+  <w:num w:numId="22" w16cid:durableId="623073719">
+    <w:abstractNumId w:val="12"/>
+  </w:num>
+  <w:num w:numId="23" w16cid:durableId="1662731401">
+    <w:abstractNumId w:val="14"/>
+  </w:num>
+  <w:num w:numId="24" w16cid:durableId="586766855">
+    <w:abstractNumId w:val="22"/>
+  </w:num>
+  <w:num w:numId="25" w16cid:durableId="1943607161">
+    <w:abstractNumId w:val="8"/>
+  </w:num>
+  <w:num w:numId="26" w16cid:durableId="756362535">
     <w:abstractNumId w:val="18"/>
   </w:num>
-  <w:num w:numId="21" w16cid:durableId="1118262277">
-    <w:abstractNumId w:val="10"/>
-  </w:num>
-  <w:num w:numId="22" w16cid:durableId="623073719">
-    <w:abstractNumId w:val="11"/>
-  </w:num>
-  <w:num w:numId="23" w16cid:durableId="1662731401">
-    <w:abstractNumId w:val="13"/>
-  </w:num>
-  <w:num w:numId="24" w16cid:durableId="586766855">
-    <w:abstractNumId w:val="21"/>
-  </w:num>
-  <w:num w:numId="25" w16cid:durableId="1943607161">
-    <w:abstractNumId w:val="7"/>
-  </w:num>
-  <w:num w:numId="26" w16cid:durableId="756362535">
-    <w:abstractNumId w:val="17"/>
-  </w:num>
   <w:num w:numId="27" w16cid:durableId="969094040">
-    <w:abstractNumId w:val="37"/>
+    <w:abstractNumId w:val="41"/>
   </w:num>
   <w:num w:numId="28" w16cid:durableId="390933766">
-    <w:abstractNumId w:val="39"/>
+    <w:abstractNumId w:val="43"/>
   </w:num>
   <w:num w:numId="29" w16cid:durableId="1539121212">
     <w:abstractNumId w:val="5"/>
   </w:num>
   <w:num w:numId="30" w16cid:durableId="979915947">
-    <w:abstractNumId w:val="30"/>
+    <w:abstractNumId w:val="33"/>
   </w:num>
   <w:num w:numId="31" w16cid:durableId="796490772">
-    <w:abstractNumId w:val="25"/>
+    <w:abstractNumId w:val="27"/>
   </w:num>
   <w:num w:numId="32" w16cid:durableId="1536313900">
-    <w:abstractNumId w:val="34"/>
+    <w:abstractNumId w:val="37"/>
   </w:num>
   <w:num w:numId="33" w16cid:durableId="17783067">
-    <w:abstractNumId w:val="22"/>
+    <w:abstractNumId w:val="23"/>
   </w:num>
   <w:num w:numId="34" w16cid:durableId="1076898788">
-    <w:abstractNumId w:val="14"/>
+    <w:abstractNumId w:val="15"/>
   </w:num>
   <w:num w:numId="35" w16cid:durableId="1129201463">
     <w:abstractNumId w:val="4"/>
   </w:num>
   <w:num w:numId="36" w16cid:durableId="224487267">
-    <w:abstractNumId w:val="29"/>
+    <w:abstractNumId w:val="32"/>
   </w:num>
   <w:num w:numId="37" w16cid:durableId="1575429231">
     <w:abstractNumId w:val="2"/>
   </w:num>
   <w:num w:numId="38" w16cid:durableId="330719157">
-    <w:abstractNumId w:val="32"/>
+    <w:abstractNumId w:val="35"/>
   </w:num>
   <w:num w:numId="39" w16cid:durableId="71631575">
-    <w:abstractNumId w:val="35"/>
+    <w:abstractNumId w:val="38"/>
   </w:num>
   <w:num w:numId="40" w16cid:durableId="215972168">
-    <w:abstractNumId w:val="20"/>
+    <w:abstractNumId w:val="21"/>
   </w:num>
   <w:num w:numId="41" w16cid:durableId="1258976404">
     <w:abstractNumId w:val="3"/>
   </w:num>
   <w:num w:numId="42" w16cid:durableId="164706629">
-    <w:abstractNumId w:val="19"/>
+    <w:abstractNumId w:val="20"/>
   </w:num>
   <w:num w:numId="43" w16cid:durableId="1653097009">
-    <w:abstractNumId w:val="12"/>
+    <w:abstractNumId w:val="13"/>
+  </w:num>
+  <w:num w:numId="44" w16cid:durableId="1523744010">
+    <w:abstractNumId w:val="40"/>
+  </w:num>
+  <w:num w:numId="45" w16cid:durableId="219436871">
+    <w:abstractNumId w:val="7"/>
+  </w:num>
+  <w:num w:numId="46" w16cid:durableId="945384309">
+    <w:abstractNumId w:val="26"/>
+  </w:num>
+  <w:num w:numId="47" w16cid:durableId="2045786051">
+    <w:abstractNumId w:val="30"/>
   </w:num>
   <w:numIdMacAtCleanup w:val="43"/>
 </w:numbering>
@@ -20687,6 +22183,19 @@
       <w:u w:val="single"/>
     </w:rPr>
   </w:style>
+  <w:style w:type="paragraph" w:customStyle="1" w:styleId="whitespace-pre-wrap">
+    <w:name w:val="whitespace-pre-wrap"/>
+    <w:basedOn w:val="Normal"/>
+    <w:rsid w:val="00D23C31"/>
+    <w:pPr>
+      <w:spacing w:before="100" w:beforeAutospacing="1" w:after="100" w:afterAutospacing="1" w:line="240" w:lineRule="auto"/>
+    </w:pPr>
+    <w:rPr>
+      <w:rFonts w:ascii="Times New Roman" w:eastAsia="Times New Roman" w:hAnsi="Times New Roman" w:cs="Times New Roman"/>
+      <w:sz w:val="24"/>
+      <w:szCs w:val="24"/>
+    </w:rPr>
+  </w:style>
 </w:styles>
 </file>
 

</xml_diff>

<commit_message>
Data from United Nations - Department of Economic and Social Affairs - World Population Prospects - Population Division - Archive
The data is imported.
</commit_message>
<xml_diff>
--- a/D.docx
+++ b/D.docx
@@ -60,7 +60,7 @@
           <w:noProof/>
         </w:rPr>
         <w:drawing>
-          <wp:inline distT="0" distB="0" distL="0" distR="0" wp14:anchorId="48E9FF37" wp14:editId="11CA8551">
+          <wp:inline distT="0" distB="0" distL="0" distR="0" wp14:anchorId="48E9FF37" wp14:editId="2499551C">
             <wp:extent cx="2235200" cy="2235200"/>
             <wp:effectExtent l="0" t="0" r="0" b="0"/>
             <wp:docPr id="1307766255" name="Picture 1" descr="University of Leeds Logo PNG Transparent &amp; SVG Vector - Freebie Supply"/>
@@ -9466,6 +9466,32 @@
       <w:pPr>
         <w:pStyle w:val="NormalWeb"/>
       </w:pPr>
+    </w:p>
+    <w:p>
+      <w:pPr>
+        <w:pStyle w:val="NormalWeb"/>
+      </w:pPr>
+      <w:r>
+        <w:t>The data is imported from:</w:t>
+      </w:r>
+    </w:p>
+    <w:p>
+      <w:pPr>
+        <w:pStyle w:val="NormalWeb"/>
+        <w:jc w:val="both"/>
+      </w:pPr>
+      <w:r>
+        <w:t>United Nations - Department of Economic and Social Affairs - World Population Prospects - Population Division - Archive</w:t>
+      </w:r>
+      <w:r>
+        <w:t xml:space="preserve"> </w:t>
+      </w:r>
+      <w:r>
+        <w:rPr>
+          <w:rStyle w:val="FootnoteReference"/>
+        </w:rPr>
+        <w:footnoteReference w:id="5"/>
+      </w:r>
     </w:p>
     <w:p>
       <w:pPr>
@@ -15614,6 +15640,33 @@
             <w:rStyle w:val="Hyperlink"/>
           </w:rPr>
           <w:t>https://colab.research.google.com/drive/1-Q672tb7HZAU_u7HoVtsZ4plsrDS8QU-</w:t>
+        </w:r>
+      </w:hyperlink>
+      <w:r>
+        <w:t xml:space="preserve"> </w:t>
+      </w:r>
+    </w:p>
+  </w:footnote>
+  <w:footnote w:id="5">
+    <w:p>
+      <w:pPr>
+        <w:pStyle w:val="FootnoteText"/>
+      </w:pPr>
+      <w:r>
+        <w:rPr>
+          <w:rStyle w:val="FootnoteReference"/>
+        </w:rPr>
+        <w:footnoteRef/>
+      </w:r>
+      <w:r>
+        <w:t xml:space="preserve"> </w:t>
+      </w:r>
+      <w:hyperlink r:id="rId5" w:history="1">
+        <w:r>
+          <w:rPr>
+            <w:rStyle w:val="Hyperlink"/>
+          </w:rPr>
+          <w:t>https://population.un.org/wpp/Download/Archive/CSV/</w:t>
         </w:r>
       </w:hyperlink>
       <w:r>

</xml_diff>

<commit_message>
Plagiarism Check Report for Heider Jeffer's PhD research
Plagiarism Check Report for Heider Jeffer's PhD research proposal titled "The Impact of Digital Transformation on Performance and the Cultural Industry: Challenges and Opportunities."
</commit_message>
<xml_diff>
--- a/D.docx
+++ b/D.docx
@@ -60,7 +60,7 @@
           <w:noProof/>
         </w:rPr>
         <w:drawing>
-          <wp:inline distT="0" distB="0" distL="0" distR="0" wp14:anchorId="48E9FF37" wp14:editId="06997F89">
+          <wp:inline distT="0" distB="0" distL="0" distR="0" wp14:anchorId="48E9FF37" wp14:editId="70B14426">
             <wp:extent cx="2235200" cy="2235200"/>
             <wp:effectExtent l="0" t="0" r="0" b="0"/>
             <wp:docPr id="1307766255" name="Picture 1" descr="University of Leeds Logo PNG Transparent &amp; SVG Vector - Freebie Supply"/>
@@ -2585,12 +2585,7 @@
         <w:t xml:space="preserve"> </w:t>
       </w:r>
       <w:r>
-        <w:rPr>
-          <w:rFonts w:asciiTheme="majorBidi" w:hAnsiTheme="majorBidi" w:cstheme="majorBidi"/>
-          <w:sz w:val="24"/>
-          <w:szCs w:val="24"/>
-        </w:rPr>
-        <w:t xml:space="preserve">analyze the relationship between digital transformation strategy and ESG performance in large manufacturing enterprises, focusing on the mediating role of green innovation and sustainable development goals. </w:t>
+        <w:t>examines how digital transformation strategies impact ESG performance within large manufacturing enterprises, with a specific focus on how green innovation and sustainable development goals mediate this relationship.</w:t>
       </w:r>
     </w:p>
     <w:p>
@@ -3797,25 +3792,7 @@
           <w:sz w:val="24"/>
           <w:szCs w:val="24"/>
         </w:rPr>
-        <w:t xml:space="preserve">Example: Art galleries like </w:t>
-      </w:r>
-      <w:proofErr w:type="spellStart"/>
-      <w:r>
-        <w:rPr>
-          <w:rFonts w:asciiTheme="majorBidi" w:eastAsia="Times New Roman" w:hAnsiTheme="majorBidi" w:cstheme="majorBidi"/>
-          <w:sz w:val="24"/>
-          <w:szCs w:val="24"/>
-        </w:rPr>
-        <w:t>Gagosian</w:t>
-      </w:r>
-      <w:proofErr w:type="spellEnd"/>
-      <w:r>
-        <w:rPr>
-          <w:rFonts w:asciiTheme="majorBidi" w:eastAsia="Times New Roman" w:hAnsiTheme="majorBidi" w:cstheme="majorBidi"/>
-          <w:sz w:val="24"/>
-          <w:szCs w:val="24"/>
-        </w:rPr>
-        <w:t xml:space="preserve"> Gallery and auction houses like Sotheby’s.</w:t>
+        <w:t>Example: Art galleries like Gagosian Gallery and auction houses like Sotheby’s.</w:t>
       </w:r>
       <w:r>
         <w:rPr>
@@ -8309,18 +8286,8 @@
           <w:sz w:val="24"/>
           <w:szCs w:val="24"/>
         </w:rPr>
-        <w:t xml:space="preserve"> or </w:t>
-      </w:r>
-      <w:proofErr w:type="spellStart"/>
-      <w:r>
-        <w:rPr>
-          <w:rFonts w:asciiTheme="majorBidi" w:hAnsiTheme="majorBidi" w:cstheme="majorBidi"/>
-          <w:sz w:val="24"/>
-          <w:szCs w:val="24"/>
-        </w:rPr>
-        <w:t>Atlas.ti</w:t>
-      </w:r>
-      <w:proofErr w:type="spellEnd"/>
+        <w:t xml:space="preserve"> or Atlas.ti</w:t>
+      </w:r>
       <w:r>
         <w:rPr>
           <w:rStyle w:val="FootnoteReference"/>
@@ -9278,21 +9245,7 @@
         <w:rPr>
           <w:rFonts w:asciiTheme="majorBidi" w:hAnsiTheme="majorBidi" w:cstheme="majorBidi"/>
         </w:rPr>
-        <w:t xml:space="preserve">Here are the expected results for each the research </w:t>
-      </w:r>
-      <w:proofErr w:type="gramStart"/>
-      <w:r>
-        <w:rPr>
-          <w:rFonts w:asciiTheme="majorBidi" w:hAnsiTheme="majorBidi" w:cstheme="majorBidi"/>
-        </w:rPr>
-        <w:t>questions</w:t>
-      </w:r>
-      <w:proofErr w:type="gramEnd"/>
-      <w:r>
-        <w:rPr>
-          <w:rFonts w:asciiTheme="majorBidi" w:hAnsiTheme="majorBidi" w:cstheme="majorBidi"/>
-        </w:rPr>
-        <w:t xml:space="preserve"> based on the data collection and analysis plan. These expected results are hypothetical and provide a general direction of findings that might emerge from the research.</w:t>
+        <w:t>Here are the expected results for each the research questions based on the data collection and analysis plan. These expected results are hypothetical and provide a general direction of findings that might emerge from the research.</w:t>
       </w:r>
     </w:p>
     <w:p>
@@ -9465,25 +9418,7 @@
           <w:sz w:val="24"/>
           <w:szCs w:val="24"/>
         </w:rPr>
-        <w:t xml:space="preserve"> </w:t>
-      </w:r>
-      <w:proofErr w:type="gramStart"/>
-      <w:r>
-        <w:rPr>
-          <w:rFonts w:asciiTheme="majorBidi" w:hAnsiTheme="majorBidi" w:cstheme="majorBidi"/>
-          <w:sz w:val="24"/>
-          <w:szCs w:val="24"/>
-        </w:rPr>
-        <w:t>Better visitor engagement,</w:t>
-      </w:r>
-      <w:proofErr w:type="gramEnd"/>
-      <w:r>
-        <w:rPr>
-          <w:rFonts w:asciiTheme="majorBidi" w:hAnsiTheme="majorBidi" w:cstheme="majorBidi"/>
-          <w:sz w:val="24"/>
-          <w:szCs w:val="24"/>
-        </w:rPr>
-        <w:t xml:space="preserve"> enhanced educational programs, improved content delivery.</w:t>
+        <w:t xml:space="preserve"> Better visitor engagement, enhanced educational programs, improved content delivery.</w:t>
       </w:r>
     </w:p>
     <w:p>
@@ -10904,19 +10839,11 @@
           <w:rFonts w:asciiTheme="majorBidi" w:hAnsiTheme="majorBidi" w:cstheme="majorBidi"/>
         </w:rPr>
       </w:pPr>
-      <w:proofErr w:type="spellStart"/>
-      <w:r>
-        <w:rPr>
-          <w:rFonts w:asciiTheme="majorBidi" w:hAnsiTheme="majorBidi" w:cstheme="majorBidi"/>
-        </w:rPr>
-        <w:t>Training_Hours</w:t>
-      </w:r>
-      <w:proofErr w:type="spellEnd"/>
-      <w:r>
-        <w:rPr>
-          <w:rFonts w:asciiTheme="majorBidi" w:hAnsiTheme="majorBidi" w:cstheme="majorBidi"/>
-        </w:rPr>
-        <w:t xml:space="preserve"> shows a weak positive correlation (0.18) with 'After' metrics.</w:t>
+      <w:r>
+        <w:rPr>
+          <w:rFonts w:asciiTheme="majorBidi" w:hAnsiTheme="majorBidi" w:cstheme="majorBidi"/>
+        </w:rPr>
+        <w:t>Training_Hours shows a weak positive correlation (0.18) with 'After' metrics.</w:t>
       </w:r>
     </w:p>
     <w:p>
@@ -11256,55 +11183,13 @@
         <w:rPr>
           <w:rFonts w:asciiTheme="majorBidi" w:hAnsiTheme="majorBidi" w:cstheme="majorBidi"/>
         </w:rPr>
-        <w:t xml:space="preserve">This </w:t>
-      </w:r>
-      <w:proofErr w:type="gramStart"/>
-      <w:r>
-        <w:rPr>
-          <w:rFonts w:asciiTheme="majorBidi" w:hAnsiTheme="majorBidi" w:cstheme="majorBidi"/>
-        </w:rPr>
-        <w:t>show</w:t>
-      </w:r>
-      <w:proofErr w:type="gramEnd"/>
-      <w:r>
-        <w:rPr>
-          <w:rFonts w:asciiTheme="majorBidi" w:hAnsiTheme="majorBidi" w:cstheme="majorBidi"/>
-        </w:rPr>
-        <w:t xml:space="preserve"> us t</w:t>
-      </w:r>
-      <w:r>
-        <w:rPr>
-          <w:rFonts w:asciiTheme="majorBidi" w:hAnsiTheme="majorBidi" w:cstheme="majorBidi"/>
-        </w:rPr>
-        <w:t xml:space="preserve">he structure of our dataset. We have columns for </w:t>
-      </w:r>
-      <w:proofErr w:type="spellStart"/>
-      <w:r>
-        <w:rPr>
-          <w:rFonts w:asciiTheme="majorBidi" w:hAnsiTheme="majorBidi" w:cstheme="majorBidi"/>
-        </w:rPr>
-        <w:t>Employee_ID</w:t>
-      </w:r>
-      <w:proofErr w:type="spellEnd"/>
-      <w:r>
-        <w:rPr>
-          <w:rFonts w:asciiTheme="majorBidi" w:hAnsiTheme="majorBidi" w:cstheme="majorBidi"/>
-        </w:rPr>
-        <w:t xml:space="preserve">, Department, Experience, </w:t>
-      </w:r>
-      <w:proofErr w:type="spellStart"/>
-      <w:r>
-        <w:rPr>
-          <w:rFonts w:asciiTheme="majorBidi" w:hAnsiTheme="majorBidi" w:cstheme="majorBidi"/>
-        </w:rPr>
-        <w:t>Training_Hours</w:t>
-      </w:r>
-      <w:proofErr w:type="spellEnd"/>
-      <w:r>
-        <w:rPr>
-          <w:rFonts w:asciiTheme="majorBidi" w:hAnsiTheme="majorBidi" w:cstheme="majorBidi"/>
-        </w:rPr>
-        <w:t>, Before, and After. The 'Before' and 'After' columns represent our performance metrics.</w:t>
+        <w:t>This show us t</w:t>
+      </w:r>
+      <w:r>
+        <w:rPr>
+          <w:rFonts w:asciiTheme="majorBidi" w:hAnsiTheme="majorBidi" w:cstheme="majorBidi"/>
+        </w:rPr>
+        <w:t>he structure of our dataset. We have columns for Employee_ID, Department, Experience, Training_Hours, Before, and After. The 'Before' and 'After' columns represent our performance metrics.</w:t>
       </w:r>
     </w:p>
     <w:p>
@@ -11355,15 +11240,7 @@
         <w:t xml:space="preserve"> Demo shows </w:t>
       </w:r>
       <w:r>
-        <w:t>T-Test: One-sample t-test, Two-sample t-test, Paired t-</w:t>
-      </w:r>
-      <w:proofErr w:type="gramStart"/>
-      <w:r>
-        <w:t>test ,</w:t>
-      </w:r>
-      <w:proofErr w:type="gramEnd"/>
-      <w:r>
-        <w:t xml:space="preserve"> and Welch's t-test </w:t>
+        <w:t xml:space="preserve">T-Test: One-sample t-test, Two-sample t-test, Paired t-test , and Welch's t-test </w:t>
       </w:r>
       <w:r>
         <w:t xml:space="preserve">. </w:t>
@@ -12067,25 +11944,7 @@
           <w:sz w:val="24"/>
           <w:szCs w:val="24"/>
         </w:rPr>
-        <w:t xml:space="preserve"> Museums </w:t>
-      </w:r>
-      <w:proofErr w:type="gramStart"/>
-      <w:r>
-        <w:rPr>
-          <w:rFonts w:asciiTheme="majorBidi" w:hAnsiTheme="majorBidi" w:cstheme="majorBidi"/>
-          <w:sz w:val="24"/>
-          <w:szCs w:val="24"/>
-        </w:rPr>
-        <w:t>reporting</w:t>
-      </w:r>
-      <w:proofErr w:type="gramEnd"/>
-      <w:r>
-        <w:rPr>
-          <w:rFonts w:asciiTheme="majorBidi" w:hAnsiTheme="majorBidi" w:cstheme="majorBidi"/>
-          <w:sz w:val="24"/>
-          <w:szCs w:val="24"/>
-        </w:rPr>
-        <w:t xml:space="preserve"> more technological barriers compared to theaters, which report more resistance to change.</w:t>
+        <w:t xml:space="preserve"> Museums reporting more technological barriers compared to theaters, which report more resistance to change.</w:t>
       </w:r>
     </w:p>
     <w:p>
@@ -14174,21 +14033,7 @@
         <w:rPr>
           <w:rFonts w:asciiTheme="majorBidi" w:hAnsiTheme="majorBidi" w:cstheme="majorBidi"/>
         </w:rPr>
-        <w:t xml:space="preserve">Prepare summaries and press releases for </w:t>
-      </w:r>
-      <w:proofErr w:type="gramStart"/>
-      <w:r>
-        <w:rPr>
-          <w:rFonts w:asciiTheme="majorBidi" w:hAnsiTheme="majorBidi" w:cstheme="majorBidi"/>
-        </w:rPr>
-        <w:t>broader audiences</w:t>
-      </w:r>
-      <w:proofErr w:type="gramEnd"/>
-      <w:r>
-        <w:rPr>
-          <w:rFonts w:asciiTheme="majorBidi" w:hAnsiTheme="majorBidi" w:cstheme="majorBidi"/>
-        </w:rPr>
-        <w:t>.</w:t>
+        <w:t>Prepare summaries and press releases for broader audiences.</w:t>
       </w:r>
     </w:p>
     <w:p>
@@ -14257,21 +14102,7 @@
         <w:rPr>
           <w:rFonts w:asciiTheme="majorBidi" w:hAnsiTheme="majorBidi" w:cstheme="majorBidi"/>
         </w:rPr>
-        <w:t xml:space="preserve">Publish findings in academic journals and </w:t>
-      </w:r>
-      <w:proofErr w:type="gramStart"/>
-      <w:r>
-        <w:rPr>
-          <w:rFonts w:asciiTheme="majorBidi" w:hAnsiTheme="majorBidi" w:cstheme="majorBidi"/>
-        </w:rPr>
-        <w:t>present</w:t>
-      </w:r>
-      <w:proofErr w:type="gramEnd"/>
-      <w:r>
-        <w:rPr>
-          <w:rFonts w:asciiTheme="majorBidi" w:hAnsiTheme="majorBidi" w:cstheme="majorBidi"/>
-        </w:rPr>
-        <w:t xml:space="preserve"> at conferences.</w:t>
+        <w:t>Publish findings in academic journals and present at conferences.</w:t>
       </w:r>
     </w:p>
     <w:p>

</xml_diff>

<commit_message>
Plagiarism Check Report for Heider Jeffer's PhD research proposal
Plagiarism Check Report for Heider Jeffer's PhD research proposal titled "The Impact of Digital Transformation on Performance and the Cultural Industry: Challenges and Opportunities."
</commit_message>
<xml_diff>
--- a/D.docx
+++ b/D.docx
@@ -3792,7 +3792,25 @@
           <w:sz w:val="24"/>
           <w:szCs w:val="24"/>
         </w:rPr>
-        <w:t>Example: Art galleries like Gagosian Gallery and auction houses like Sotheby’s.</w:t>
+        <w:t xml:space="preserve">Example: Art galleries like </w:t>
+      </w:r>
+      <w:proofErr w:type="spellStart"/>
+      <w:r>
+        <w:rPr>
+          <w:rFonts w:asciiTheme="majorBidi" w:eastAsia="Times New Roman" w:hAnsiTheme="majorBidi" w:cstheme="majorBidi"/>
+          <w:sz w:val="24"/>
+          <w:szCs w:val="24"/>
+        </w:rPr>
+        <w:t>Gagosian</w:t>
+      </w:r>
+      <w:proofErr w:type="spellEnd"/>
+      <w:r>
+        <w:rPr>
+          <w:rFonts w:asciiTheme="majorBidi" w:eastAsia="Times New Roman" w:hAnsiTheme="majorBidi" w:cstheme="majorBidi"/>
+          <w:sz w:val="24"/>
+          <w:szCs w:val="24"/>
+        </w:rPr>
+        <w:t xml:space="preserve"> Gallery and auction houses like Sotheby’s.</w:t>
       </w:r>
       <w:r>
         <w:rPr>
@@ -8286,8 +8304,18 @@
           <w:sz w:val="24"/>
           <w:szCs w:val="24"/>
         </w:rPr>
-        <w:t xml:space="preserve"> or Atlas.ti</w:t>
-      </w:r>
+        <w:t xml:space="preserve"> or </w:t>
+      </w:r>
+      <w:proofErr w:type="spellStart"/>
+      <w:r>
+        <w:rPr>
+          <w:rFonts w:asciiTheme="majorBidi" w:hAnsiTheme="majorBidi" w:cstheme="majorBidi"/>
+          <w:sz w:val="24"/>
+          <w:szCs w:val="24"/>
+        </w:rPr>
+        <w:t>Atlas.ti</w:t>
+      </w:r>
+      <w:proofErr w:type="spellEnd"/>
       <w:r>
         <w:rPr>
           <w:rStyle w:val="FootnoteReference"/>
@@ -9245,7 +9273,21 @@
         <w:rPr>
           <w:rFonts w:asciiTheme="majorBidi" w:hAnsiTheme="majorBidi" w:cstheme="majorBidi"/>
         </w:rPr>
-        <w:t>Here are the expected results for each the research questions based on the data collection and analysis plan. These expected results are hypothetical and provide a general direction of findings that might emerge from the research.</w:t>
+        <w:t xml:space="preserve">Here are the expected results for each the research </w:t>
+      </w:r>
+      <w:proofErr w:type="gramStart"/>
+      <w:r>
+        <w:rPr>
+          <w:rFonts w:asciiTheme="majorBidi" w:hAnsiTheme="majorBidi" w:cstheme="majorBidi"/>
+        </w:rPr>
+        <w:t>questions</w:t>
+      </w:r>
+      <w:proofErr w:type="gramEnd"/>
+      <w:r>
+        <w:rPr>
+          <w:rFonts w:asciiTheme="majorBidi" w:hAnsiTheme="majorBidi" w:cstheme="majorBidi"/>
+        </w:rPr>
+        <w:t xml:space="preserve"> based on the data collection and analysis plan. These expected results are hypothetical and provide a general direction of findings that might emerge from the research.</w:t>
       </w:r>
     </w:p>
     <w:p>
@@ -9418,7 +9460,25 @@
           <w:sz w:val="24"/>
           <w:szCs w:val="24"/>
         </w:rPr>
-        <w:t xml:space="preserve"> Better visitor engagement, enhanced educational programs, improved content delivery.</w:t>
+        <w:t xml:space="preserve"> </w:t>
+      </w:r>
+      <w:proofErr w:type="gramStart"/>
+      <w:r>
+        <w:rPr>
+          <w:rFonts w:asciiTheme="majorBidi" w:hAnsiTheme="majorBidi" w:cstheme="majorBidi"/>
+          <w:sz w:val="24"/>
+          <w:szCs w:val="24"/>
+        </w:rPr>
+        <w:t>Better visitor engagement,</w:t>
+      </w:r>
+      <w:proofErr w:type="gramEnd"/>
+      <w:r>
+        <w:rPr>
+          <w:rFonts w:asciiTheme="majorBidi" w:hAnsiTheme="majorBidi" w:cstheme="majorBidi"/>
+          <w:sz w:val="24"/>
+          <w:szCs w:val="24"/>
+        </w:rPr>
+        <w:t xml:space="preserve"> enhanced educational programs, improved content delivery.</w:t>
       </w:r>
     </w:p>
     <w:p>
@@ -10839,11 +10899,19 @@
           <w:rFonts w:asciiTheme="majorBidi" w:hAnsiTheme="majorBidi" w:cstheme="majorBidi"/>
         </w:rPr>
       </w:pPr>
-      <w:r>
-        <w:rPr>
-          <w:rFonts w:asciiTheme="majorBidi" w:hAnsiTheme="majorBidi" w:cstheme="majorBidi"/>
-        </w:rPr>
-        <w:t>Training_Hours shows a weak positive correlation (0.18) with 'After' metrics.</w:t>
+      <w:proofErr w:type="spellStart"/>
+      <w:r>
+        <w:rPr>
+          <w:rFonts w:asciiTheme="majorBidi" w:hAnsiTheme="majorBidi" w:cstheme="majorBidi"/>
+        </w:rPr>
+        <w:t>Training_Hours</w:t>
+      </w:r>
+      <w:proofErr w:type="spellEnd"/>
+      <w:r>
+        <w:rPr>
+          <w:rFonts w:asciiTheme="majorBidi" w:hAnsiTheme="majorBidi" w:cstheme="majorBidi"/>
+        </w:rPr>
+        <w:t xml:space="preserve"> shows a weak positive correlation (0.18) with 'After' metrics.</w:t>
       </w:r>
     </w:p>
     <w:p>
@@ -11183,13 +11251,55 @@
         <w:rPr>
           <w:rFonts w:asciiTheme="majorBidi" w:hAnsiTheme="majorBidi" w:cstheme="majorBidi"/>
         </w:rPr>
-        <w:t>This show us t</w:t>
-      </w:r>
-      <w:r>
-        <w:rPr>
-          <w:rFonts w:asciiTheme="majorBidi" w:hAnsiTheme="majorBidi" w:cstheme="majorBidi"/>
-        </w:rPr>
-        <w:t>he structure of our dataset. We have columns for Employee_ID, Department, Experience, Training_Hours, Before, and After. The 'Before' and 'After' columns represent our performance metrics.</w:t>
+        <w:t xml:space="preserve">This </w:t>
+      </w:r>
+      <w:proofErr w:type="gramStart"/>
+      <w:r>
+        <w:rPr>
+          <w:rFonts w:asciiTheme="majorBidi" w:hAnsiTheme="majorBidi" w:cstheme="majorBidi"/>
+        </w:rPr>
+        <w:t>show</w:t>
+      </w:r>
+      <w:proofErr w:type="gramEnd"/>
+      <w:r>
+        <w:rPr>
+          <w:rFonts w:asciiTheme="majorBidi" w:hAnsiTheme="majorBidi" w:cstheme="majorBidi"/>
+        </w:rPr>
+        <w:t xml:space="preserve"> us t</w:t>
+      </w:r>
+      <w:r>
+        <w:rPr>
+          <w:rFonts w:asciiTheme="majorBidi" w:hAnsiTheme="majorBidi" w:cstheme="majorBidi"/>
+        </w:rPr>
+        <w:t xml:space="preserve">he structure of our dataset. We have columns for </w:t>
+      </w:r>
+      <w:proofErr w:type="spellStart"/>
+      <w:r>
+        <w:rPr>
+          <w:rFonts w:asciiTheme="majorBidi" w:hAnsiTheme="majorBidi" w:cstheme="majorBidi"/>
+        </w:rPr>
+        <w:t>Employee_ID</w:t>
+      </w:r>
+      <w:proofErr w:type="spellEnd"/>
+      <w:r>
+        <w:rPr>
+          <w:rFonts w:asciiTheme="majorBidi" w:hAnsiTheme="majorBidi" w:cstheme="majorBidi"/>
+        </w:rPr>
+        <w:t xml:space="preserve">, Department, Experience, </w:t>
+      </w:r>
+      <w:proofErr w:type="spellStart"/>
+      <w:r>
+        <w:rPr>
+          <w:rFonts w:asciiTheme="majorBidi" w:hAnsiTheme="majorBidi" w:cstheme="majorBidi"/>
+        </w:rPr>
+        <w:t>Training_Hours</w:t>
+      </w:r>
+      <w:proofErr w:type="spellEnd"/>
+      <w:r>
+        <w:rPr>
+          <w:rFonts w:asciiTheme="majorBidi" w:hAnsiTheme="majorBidi" w:cstheme="majorBidi"/>
+        </w:rPr>
+        <w:t>, Before, and After. The 'Before' and 'After' columns represent our performance metrics.</w:t>
       </w:r>
     </w:p>
     <w:p>
@@ -11240,7 +11350,15 @@
         <w:t xml:space="preserve"> Demo shows </w:t>
       </w:r>
       <w:r>
-        <w:t xml:space="preserve">T-Test: One-sample t-test, Two-sample t-test, Paired t-test , and Welch's t-test </w:t>
+        <w:t>T-Test: One-sample t-test, Two-sample t-test, Paired t-</w:t>
+      </w:r>
+      <w:proofErr w:type="gramStart"/>
+      <w:r>
+        <w:t>test ,</w:t>
+      </w:r>
+      <w:proofErr w:type="gramEnd"/>
+      <w:r>
+        <w:t xml:space="preserve"> and Welch's t-test </w:t>
       </w:r>
       <w:r>
         <w:t xml:space="preserve">. </w:t>
@@ -11944,7 +12062,25 @@
           <w:sz w:val="24"/>
           <w:szCs w:val="24"/>
         </w:rPr>
-        <w:t xml:space="preserve"> Museums reporting more technological barriers compared to theaters, which report more resistance to change.</w:t>
+        <w:t xml:space="preserve"> Museums </w:t>
+      </w:r>
+      <w:proofErr w:type="gramStart"/>
+      <w:r>
+        <w:rPr>
+          <w:rFonts w:asciiTheme="majorBidi" w:hAnsiTheme="majorBidi" w:cstheme="majorBidi"/>
+          <w:sz w:val="24"/>
+          <w:szCs w:val="24"/>
+        </w:rPr>
+        <w:t>reporting</w:t>
+      </w:r>
+      <w:proofErr w:type="gramEnd"/>
+      <w:r>
+        <w:rPr>
+          <w:rFonts w:asciiTheme="majorBidi" w:hAnsiTheme="majorBidi" w:cstheme="majorBidi"/>
+          <w:sz w:val="24"/>
+          <w:szCs w:val="24"/>
+        </w:rPr>
+        <w:t xml:space="preserve"> more technological barriers compared to theaters, which report more resistance to change.</w:t>
       </w:r>
     </w:p>
     <w:p>
@@ -14033,7 +14169,21 @@
         <w:rPr>
           <w:rFonts w:asciiTheme="majorBidi" w:hAnsiTheme="majorBidi" w:cstheme="majorBidi"/>
         </w:rPr>
-        <w:t>Prepare summaries and press releases for broader audiences.</w:t>
+        <w:t xml:space="preserve">Prepare summaries and press releases for </w:t>
+      </w:r>
+      <w:proofErr w:type="gramStart"/>
+      <w:r>
+        <w:rPr>
+          <w:rFonts w:asciiTheme="majorBidi" w:hAnsiTheme="majorBidi" w:cstheme="majorBidi"/>
+        </w:rPr>
+        <w:t>broader audiences</w:t>
+      </w:r>
+      <w:proofErr w:type="gramEnd"/>
+      <w:r>
+        <w:rPr>
+          <w:rFonts w:asciiTheme="majorBidi" w:hAnsiTheme="majorBidi" w:cstheme="majorBidi"/>
+        </w:rPr>
+        <w:t>.</w:t>
       </w:r>
     </w:p>
     <w:p>
@@ -14102,7 +14252,21 @@
         <w:rPr>
           <w:rFonts w:asciiTheme="majorBidi" w:hAnsiTheme="majorBidi" w:cstheme="majorBidi"/>
         </w:rPr>
-        <w:t>Publish findings in academic journals and present at conferences.</w:t>
+        <w:t xml:space="preserve">Publish findings in academic journals and </w:t>
+      </w:r>
+      <w:proofErr w:type="gramStart"/>
+      <w:r>
+        <w:rPr>
+          <w:rFonts w:asciiTheme="majorBidi" w:hAnsiTheme="majorBidi" w:cstheme="majorBidi"/>
+        </w:rPr>
+        <w:t>present</w:t>
+      </w:r>
+      <w:proofErr w:type="gramEnd"/>
+      <w:r>
+        <w:rPr>
+          <w:rFonts w:asciiTheme="majorBidi" w:hAnsiTheme="majorBidi" w:cstheme="majorBidi"/>
+        </w:rPr>
+        <w:t xml:space="preserve"> at conferences.</w:t>
       </w:r>
     </w:p>
     <w:p>

</xml_diff>